<commit_message>
add posteriors of intercepts for size spec figure
</commit_message>
<xml_diff>
--- a/drafts/ms_Lindmark_etal_2021_warm_growth_mortality.docx
+++ b/drafts/ms_Lindmark_etal_2021_warm_growth_mortality.docx
@@ -89,7 +89,15 @@
           <w:rFonts w:eastAsia="Times New Roman"/>
           <w:lang w:eastAsia="en-GB"/>
         </w:rPr>
-        <w:t>Max Lindmark</w:t>
+        <w:t xml:space="preserve">Max </w:t>
+      </w:r>
+      <w:proofErr w:type="gramStart"/>
+      <w:r>
+        <w:rPr>
+          <w:rFonts w:eastAsia="Times New Roman"/>
+          <w:lang w:eastAsia="en-GB"/>
+        </w:rPr>
+        <w:t>Lindmark</w:t>
       </w:r>
       <w:r>
         <w:rPr>
@@ -97,29 +105,47 @@
           <w:vertAlign w:val="superscript"/>
           <w:lang w:eastAsia="en-GB"/>
         </w:rPr>
-        <w:t>a,b,1</w:t>
-      </w:r>
-      <w:r>
-        <w:rPr>
-          <w:rFonts w:eastAsia="Times New Roman"/>
-          <w:lang w:eastAsia="en-GB"/>
-        </w:rPr>
-        <w:t>, Malin  Karlsson</w:t>
-      </w:r>
+        <w:t>a,b</w:t>
+      </w:r>
+      <w:proofErr w:type="gramEnd"/>
       <w:r>
         <w:rPr>
           <w:rFonts w:eastAsia="Times New Roman"/>
           <w:vertAlign w:val="superscript"/>
           <w:lang w:eastAsia="en-GB"/>
         </w:rPr>
-        <w:t>a</w:t>
+        <w:t>,1</w:t>
       </w:r>
       <w:r>
         <w:rPr>
           <w:rFonts w:eastAsia="Times New Roman"/>
           <w:lang w:eastAsia="en-GB"/>
         </w:rPr>
-        <w:t>, Anna Gårdmark</w:t>
+        <w:t xml:space="preserve">, </w:t>
+      </w:r>
+      <w:proofErr w:type="spellStart"/>
+      <w:r>
+        <w:rPr>
+          <w:rFonts w:eastAsia="Times New Roman"/>
+          <w:lang w:eastAsia="en-GB"/>
+        </w:rPr>
+        <w:t>Malin</w:t>
+      </w:r>
+      <w:proofErr w:type="spellEnd"/>
+      <w:r>
+        <w:rPr>
+          <w:rFonts w:eastAsia="Times New Roman"/>
+          <w:lang w:eastAsia="en-GB"/>
+        </w:rPr>
+        <w:t xml:space="preserve">  </w:t>
+      </w:r>
+      <w:proofErr w:type="spellStart"/>
+      <w:r>
+        <w:rPr>
+          <w:rFonts w:eastAsia="Times New Roman"/>
+          <w:lang w:eastAsia="en-GB"/>
+        </w:rPr>
+        <w:t>Karlsson</w:t>
       </w:r>
       <w:r>
         <w:rPr>
@@ -127,150 +153,280 @@
           <w:vertAlign w:val="superscript"/>
           <w:lang w:eastAsia="en-GB"/>
         </w:rPr>
-        <w:t>c</w:t>
-      </w:r>
-    </w:p>
-    <w:p>
-      <w:pPr>
-        <w:spacing w:line="480" w:lineRule="auto"/>
-        <w:contextualSpacing/>
-        <w:jc w:val="both"/>
+        <w:t>a</w:t>
+      </w:r>
+      <w:proofErr w:type="spellEnd"/>
+      <w:r>
         <w:rPr>
           <w:rFonts w:eastAsia="Times New Roman"/>
           <w:lang w:eastAsia="en-GB"/>
         </w:rPr>
-      </w:pPr>
-    </w:p>
-    <w:p>
-      <w:pPr>
-        <w:spacing w:line="480" w:lineRule="auto"/>
-        <w:contextualSpacing/>
-        <w:jc w:val="both"/>
+        <w:t xml:space="preserve">, Anna </w:t>
+      </w:r>
+      <w:proofErr w:type="spellStart"/>
+      <w:r>
         <w:rPr>
           <w:rFonts w:eastAsia="Times New Roman"/>
           <w:lang w:eastAsia="en-GB"/>
         </w:rPr>
-      </w:pPr>
+        <w:t>Gårdmark</w:t>
+      </w:r>
       <w:r>
         <w:rPr>
           <w:rFonts w:eastAsia="Times New Roman"/>
           <w:vertAlign w:val="superscript"/>
           <w:lang w:eastAsia="en-GB"/>
         </w:rPr>
-        <w:t xml:space="preserve">a </w:t>
-      </w:r>
-      <w:r>
+        <w:t>c</w:t>
+      </w:r>
+      <w:proofErr w:type="spellEnd"/>
+    </w:p>
+    <w:p>
+      <w:pPr>
+        <w:spacing w:line="480" w:lineRule="auto"/>
+        <w:contextualSpacing/>
+        <w:jc w:val="both"/>
         <w:rPr>
           <w:rFonts w:eastAsia="Times New Roman"/>
           <w:lang w:eastAsia="en-GB"/>
         </w:rPr>
-        <w:t>Swedish University of Agricultural Sciences, Department of Aquatic Resources, Institute of Coastal Research, Skolgatan 6, 742 42 Öregrund, Sweden</w:t>
-      </w:r>
-    </w:p>
-    <w:p>
-      <w:pPr>
-        <w:spacing w:line="480" w:lineRule="auto"/>
-        <w:contextualSpacing/>
-        <w:jc w:val="both"/>
+      </w:pPr>
+    </w:p>
+    <w:p>
+      <w:pPr>
+        <w:spacing w:line="480" w:lineRule="auto"/>
+        <w:contextualSpacing/>
+        <w:jc w:val="both"/>
+        <w:rPr>
+          <w:rFonts w:eastAsia="Times New Roman"/>
+          <w:lang w:eastAsia="en-GB"/>
+        </w:rPr>
+      </w:pPr>
+      <w:r>
         <w:rPr>
           <w:rFonts w:eastAsia="Times New Roman"/>
           <w:vertAlign w:val="superscript"/>
           <w:lang w:eastAsia="en-GB"/>
         </w:rPr>
-      </w:pPr>
-    </w:p>
-    <w:p>
-      <w:pPr>
-        <w:spacing w:line="480" w:lineRule="auto"/>
-        <w:contextualSpacing/>
-        <w:jc w:val="both"/>
+        <w:t xml:space="preserve">a </w:t>
+      </w:r>
+      <w:r>
         <w:rPr>
           <w:rFonts w:eastAsia="Times New Roman"/>
           <w:lang w:eastAsia="en-GB"/>
         </w:rPr>
-      </w:pPr>
-      <w:r>
+        <w:t xml:space="preserve">Swedish University of Agricultural Sciences, Department of Aquatic Resources, Institute of Coastal Research, </w:t>
+      </w:r>
+      <w:proofErr w:type="spellStart"/>
+      <w:r>
+        <w:rPr>
+          <w:rFonts w:eastAsia="Times New Roman"/>
+          <w:lang w:eastAsia="en-GB"/>
+        </w:rPr>
+        <w:t>Skolgatan</w:t>
+      </w:r>
+      <w:proofErr w:type="spellEnd"/>
+      <w:r>
+        <w:rPr>
+          <w:rFonts w:eastAsia="Times New Roman"/>
+          <w:lang w:eastAsia="en-GB"/>
+        </w:rPr>
+        <w:t xml:space="preserve"> 6, 742 42 </w:t>
+      </w:r>
+      <w:proofErr w:type="spellStart"/>
+      <w:r>
+        <w:rPr>
+          <w:rFonts w:eastAsia="Times New Roman"/>
+          <w:lang w:eastAsia="en-GB"/>
+        </w:rPr>
+        <w:t>Öregrund</w:t>
+      </w:r>
+      <w:proofErr w:type="spellEnd"/>
+      <w:r>
+        <w:rPr>
+          <w:rFonts w:eastAsia="Times New Roman"/>
+          <w:lang w:eastAsia="en-GB"/>
+        </w:rPr>
+        <w:t>, Sweden</w:t>
+      </w:r>
+    </w:p>
+    <w:p>
+      <w:pPr>
+        <w:spacing w:line="480" w:lineRule="auto"/>
+        <w:contextualSpacing/>
+        <w:jc w:val="both"/>
         <w:rPr>
           <w:rFonts w:eastAsia="Times New Roman"/>
           <w:vertAlign w:val="superscript"/>
           <w:lang w:eastAsia="en-GB"/>
         </w:rPr>
-        <w:t xml:space="preserve">b </w:t>
-      </w:r>
-      <w:r>
+      </w:pPr>
+    </w:p>
+    <w:p>
+      <w:pPr>
+        <w:spacing w:line="480" w:lineRule="auto"/>
+        <w:contextualSpacing/>
+        <w:jc w:val="both"/>
         <w:rPr>
           <w:rFonts w:eastAsia="Times New Roman"/>
           <w:lang w:eastAsia="en-GB"/>
         </w:rPr>
-        <w:t>Swedish University of Agricultural Sciences, Department of Aquatic Resources, Institute of Marine Research, Turistgatan 5, 453 30 Lysekil , Sweden</w:t>
-      </w:r>
-    </w:p>
-    <w:p>
-      <w:pPr>
-        <w:spacing w:line="480" w:lineRule="auto"/>
-        <w:contextualSpacing/>
-        <w:jc w:val="both"/>
+      </w:pPr>
+      <w:r>
         <w:rPr>
           <w:rFonts w:eastAsia="Times New Roman"/>
           <w:vertAlign w:val="superscript"/>
           <w:lang w:eastAsia="en-GB"/>
         </w:rPr>
-      </w:pPr>
-    </w:p>
-    <w:p>
-      <w:pPr>
-        <w:spacing w:line="480" w:lineRule="auto"/>
-        <w:contextualSpacing/>
-        <w:jc w:val="both"/>
+        <w:t xml:space="preserve">b </w:t>
+      </w:r>
+      <w:r>
         <w:rPr>
           <w:rFonts w:eastAsia="Times New Roman"/>
           <w:lang w:eastAsia="en-GB"/>
         </w:rPr>
-      </w:pPr>
-      <w:r>
+        <w:t xml:space="preserve">Swedish University of Agricultural Sciences, Department of Aquatic Resources, Institute of Marine Research, </w:t>
+      </w:r>
+      <w:proofErr w:type="spellStart"/>
+      <w:r>
+        <w:rPr>
+          <w:rFonts w:eastAsia="Times New Roman"/>
+          <w:lang w:eastAsia="en-GB"/>
+        </w:rPr>
+        <w:t>Turistgatan</w:t>
+      </w:r>
+      <w:proofErr w:type="spellEnd"/>
+      <w:r>
+        <w:rPr>
+          <w:rFonts w:eastAsia="Times New Roman"/>
+          <w:lang w:eastAsia="en-GB"/>
+        </w:rPr>
+        <w:t xml:space="preserve"> 5, 453 30 </w:t>
+      </w:r>
+      <w:proofErr w:type="spellStart"/>
+      <w:proofErr w:type="gramStart"/>
+      <w:r>
+        <w:rPr>
+          <w:rFonts w:eastAsia="Times New Roman"/>
+          <w:lang w:eastAsia="en-GB"/>
+        </w:rPr>
+        <w:t>Lysekil</w:t>
+      </w:r>
+      <w:proofErr w:type="spellEnd"/>
+      <w:r>
+        <w:rPr>
+          <w:rFonts w:eastAsia="Times New Roman"/>
+          <w:lang w:eastAsia="en-GB"/>
+        </w:rPr>
+        <w:t xml:space="preserve"> ,</w:t>
+      </w:r>
+      <w:proofErr w:type="gramEnd"/>
+      <w:r>
+        <w:rPr>
+          <w:rFonts w:eastAsia="Times New Roman"/>
+          <w:lang w:eastAsia="en-GB"/>
+        </w:rPr>
+        <w:t xml:space="preserve"> Sweden</w:t>
+      </w:r>
+    </w:p>
+    <w:p>
+      <w:pPr>
+        <w:spacing w:line="480" w:lineRule="auto"/>
+        <w:contextualSpacing/>
+        <w:jc w:val="both"/>
         <w:rPr>
           <w:rFonts w:eastAsia="Times New Roman"/>
           <w:vertAlign w:val="superscript"/>
           <w:lang w:eastAsia="en-GB"/>
         </w:rPr>
-        <w:t xml:space="preserve">c </w:t>
-      </w:r>
-      <w:r>
+      </w:pPr>
+    </w:p>
+    <w:p>
+      <w:pPr>
+        <w:spacing w:line="480" w:lineRule="auto"/>
+        <w:contextualSpacing/>
+        <w:jc w:val="both"/>
         <w:rPr>
           <w:rFonts w:eastAsia="Times New Roman"/>
           <w:lang w:eastAsia="en-GB"/>
         </w:rPr>
-        <w:t>Swedish University of Agricultural Sciences, Department of Aquatic Resources, Skolgatan 6, SE-742 42 Öregrund, Sweden</w:t>
-      </w:r>
-    </w:p>
-    <w:p>
-      <w:pPr>
-        <w:spacing w:line="480" w:lineRule="auto"/>
-        <w:contextualSpacing/>
-        <w:jc w:val="both"/>
+      </w:pPr>
+      <w:r>
         <w:rPr>
           <w:rFonts w:eastAsia="Times New Roman"/>
           <w:vertAlign w:val="superscript"/>
           <w:lang w:eastAsia="en-GB"/>
         </w:rPr>
-      </w:pPr>
-    </w:p>
-    <w:p>
-      <w:pPr>
-        <w:spacing w:line="480" w:lineRule="auto"/>
-        <w:contextualSpacing/>
-        <w:jc w:val="both"/>
+        <w:t xml:space="preserve">c </w:t>
+      </w:r>
+      <w:r>
         <w:rPr>
           <w:rFonts w:eastAsia="Times New Roman"/>
           <w:lang w:eastAsia="en-GB"/>
         </w:rPr>
-      </w:pPr>
-      <w:r>
+        <w:t xml:space="preserve">Swedish University of Agricultural Sciences, Department of Aquatic Resources, </w:t>
+      </w:r>
+      <w:proofErr w:type="spellStart"/>
+      <w:r>
+        <w:rPr>
+          <w:rFonts w:eastAsia="Times New Roman"/>
+          <w:lang w:eastAsia="en-GB"/>
+        </w:rPr>
+        <w:t>Skolgatan</w:t>
+      </w:r>
+      <w:proofErr w:type="spellEnd"/>
+      <w:r>
+        <w:rPr>
+          <w:rFonts w:eastAsia="Times New Roman"/>
+          <w:lang w:eastAsia="en-GB"/>
+        </w:rPr>
+        <w:t xml:space="preserve"> 6, SE-742 42 </w:t>
+      </w:r>
+      <w:proofErr w:type="spellStart"/>
+      <w:r>
+        <w:rPr>
+          <w:rFonts w:eastAsia="Times New Roman"/>
+          <w:lang w:eastAsia="en-GB"/>
+        </w:rPr>
+        <w:t>Öregrund</w:t>
+      </w:r>
+      <w:proofErr w:type="spellEnd"/>
+      <w:r>
+        <w:rPr>
+          <w:rFonts w:eastAsia="Times New Roman"/>
+          <w:lang w:eastAsia="en-GB"/>
+        </w:rPr>
+        <w:t>, Sweden</w:t>
+      </w:r>
+    </w:p>
+    <w:p>
+      <w:pPr>
+        <w:spacing w:line="480" w:lineRule="auto"/>
+        <w:contextualSpacing/>
+        <w:jc w:val="both"/>
         <w:rPr>
           <w:rFonts w:eastAsia="Times New Roman"/>
           <w:vertAlign w:val="superscript"/>
           <w:lang w:eastAsia="en-GB"/>
         </w:rPr>
+      </w:pPr>
+    </w:p>
+    <w:p>
+      <w:pPr>
+        <w:spacing w:line="480" w:lineRule="auto"/>
+        <w:contextualSpacing/>
+        <w:jc w:val="both"/>
+        <w:rPr>
+          <w:rFonts w:eastAsia="Times New Roman"/>
+          <w:lang w:eastAsia="en-GB"/>
+        </w:rPr>
+      </w:pPr>
+      <w:r>
+        <w:rPr>
+          <w:rFonts w:eastAsia="Times New Roman"/>
+          <w:vertAlign w:val="superscript"/>
+          <w:lang w:eastAsia="en-GB"/>
+        </w:rPr>
         <w:t>1</w:t>
       </w:r>
       <w:r>
@@ -296,7 +452,48 @@
           <w:rFonts w:eastAsia="Times New Roman"/>
           <w:lang w:eastAsia="en-GB"/>
         </w:rPr>
-        <w:t>Max Lindmark, Swedish University of Agricultural Sciences, Department of Aquatic Resources, Institute of Marine Research, Turistgatan 5, 453 30 Lysekil , Sweden, Tel.: +46(0)104784137, email: max.lindmark@slu.se</w:t>
+        <w:t xml:space="preserve">Max Lindmark, Swedish University of Agricultural Sciences, Department of Aquatic Resources, Institute of Marine Research, </w:t>
+      </w:r>
+      <w:proofErr w:type="spellStart"/>
+      <w:r>
+        <w:rPr>
+          <w:rFonts w:eastAsia="Times New Roman"/>
+          <w:lang w:eastAsia="en-GB"/>
+        </w:rPr>
+        <w:t>Turistgatan</w:t>
+      </w:r>
+      <w:proofErr w:type="spellEnd"/>
+      <w:r>
+        <w:rPr>
+          <w:rFonts w:eastAsia="Times New Roman"/>
+          <w:lang w:eastAsia="en-GB"/>
+        </w:rPr>
+        <w:t xml:space="preserve"> 5, 453 30 </w:t>
+      </w:r>
+      <w:proofErr w:type="spellStart"/>
+      <w:proofErr w:type="gramStart"/>
+      <w:r>
+        <w:rPr>
+          <w:rFonts w:eastAsia="Times New Roman"/>
+          <w:lang w:eastAsia="en-GB"/>
+        </w:rPr>
+        <w:t>Lysekil</w:t>
+      </w:r>
+      <w:proofErr w:type="spellEnd"/>
+      <w:r>
+        <w:rPr>
+          <w:rFonts w:eastAsia="Times New Roman"/>
+          <w:lang w:eastAsia="en-GB"/>
+        </w:rPr>
+        <w:t xml:space="preserve"> ,</w:t>
+      </w:r>
+      <w:proofErr w:type="gramEnd"/>
+      <w:r>
+        <w:rPr>
+          <w:rFonts w:eastAsia="Times New Roman"/>
+          <w:lang w:eastAsia="en-GB"/>
+        </w:rPr>
+        <w:t xml:space="preserve"> Sweden, Tel.: +46(0)104784137, email: max.lindmark@slu.se</w:t>
       </w:r>
     </w:p>
     <w:p>
@@ -657,13 +854,31 @@
       <w:r>
         <w:t>perch (</w:t>
       </w:r>
+      <w:proofErr w:type="spellStart"/>
       <w:r>
         <w:rPr>
           <w:i/>
           <w:iCs/>
         </w:rPr>
-        <w:t>Perca fluviatilis</w:t>
-      </w:r>
+        <w:t>Perca</w:t>
+      </w:r>
+      <w:proofErr w:type="spellEnd"/>
+      <w:r>
+        <w:rPr>
+          <w:i/>
+          <w:iCs/>
+        </w:rPr>
+        <w:t xml:space="preserve"> </w:t>
+      </w:r>
+      <w:proofErr w:type="spellStart"/>
+      <w:r>
+        <w:rPr>
+          <w:i/>
+          <w:iCs/>
+        </w:rPr>
+        <w:t>fluviatilis</w:t>
+      </w:r>
+      <w:proofErr w:type="spellEnd"/>
       <w:r>
         <w:t>)</w:t>
       </w:r>
@@ -1017,8 +1232,13 @@
         <w:t xml:space="preserve">built in </w:t>
       </w:r>
       <w:r>
-        <w:t>conjunction with the construction of the nuclear power plant in Forsmark</w:t>
-      </w:r>
+        <w:t xml:space="preserve">conjunction with the construction of the nuclear power plant in </w:t>
+      </w:r>
+      <w:proofErr w:type="spellStart"/>
+      <w:r>
+        <w:t>Forsmark</w:t>
+      </w:r>
+      <w:proofErr w:type="spellEnd"/>
       <w:r>
         <w:t xml:space="preserve"> </w:t>
       </w:r>
@@ -1104,7 +1324,15 @@
         <w:fldChar w:fldCharType="end"/>
       </w:r>
       <w:r>
-        <w:t xml:space="preserve">. All types of fishing (apart from the regular surveys) have been banned since the construction (Huss et al., 2019). The Biotest Lake was also provided with a grid at its outlet which, together with the strong current, prevented fish larger than 10 cm from migrating in and out of the area (Adill et al., 2013; Huss et al., 2019). </w:t>
+        <w:t>. All types of fishing (apart from the regular surveys) have been banned since the construction (Huss et al., 2019). The Biotest Lake was also provided with a grid at its outlet which, together with the strong current, prevented fish larger than 10 cm from migrating in and out of the area (</w:t>
+      </w:r>
+      <w:proofErr w:type="spellStart"/>
+      <w:r>
+        <w:t>Adill</w:t>
+      </w:r>
+      <w:proofErr w:type="spellEnd"/>
+      <w:r>
+        <w:t xml:space="preserve"> et al., 2013; Huss et al., 2019). </w:t>
       </w:r>
       <w:r>
         <w:t>G</w:t>
@@ -1134,7 +1362,15 @@
         <w:t xml:space="preserve"> (t</w:t>
       </w:r>
       <w:r>
-        <w:t>he grid was removed in the spring 2004 and the Biotest Lake has since then been an open system (Adill et al., 2013)</w:t>
+        <w:t>he grid was removed in the spring 2004 and the Biotest Lake has since then been an open system (</w:t>
+      </w:r>
+      <w:proofErr w:type="spellStart"/>
+      <w:r>
+        <w:t>Adill</w:t>
+      </w:r>
+      <w:proofErr w:type="spellEnd"/>
+      <w:r>
+        <w:t xml:space="preserve"> et al., 2013)</w:t>
       </w:r>
       <w:r>
         <w:t>; hence a</w:t>
@@ -1146,8 +1382,13 @@
         <w:t>).</w:t>
       </w:r>
       <w:r>
-        <w:t xml:space="preserve"> The study speces</w:t>
-      </w:r>
+        <w:t xml:space="preserve"> The study </w:t>
+      </w:r>
+      <w:proofErr w:type="spellStart"/>
+      <w:r>
+        <w:t>speces</w:t>
+      </w:r>
+      <w:proofErr w:type="spellEnd"/>
       <w:r>
         <w:t xml:space="preserve"> </w:t>
       </w:r>
@@ -1160,12 +1401,28 @@
       <w:r>
         <w:t>Eurasian perch (</w:t>
       </w:r>
+      <w:proofErr w:type="spellStart"/>
       <w:r>
         <w:rPr>
           <w:i/>
         </w:rPr>
-        <w:t>Perca fluviatilis</w:t>
-      </w:r>
+        <w:t>Perca</w:t>
+      </w:r>
+      <w:proofErr w:type="spellEnd"/>
+      <w:r>
+        <w:rPr>
+          <w:i/>
+        </w:rPr>
+        <w:t xml:space="preserve"> </w:t>
+      </w:r>
+      <w:proofErr w:type="spellStart"/>
+      <w:r>
+        <w:rPr>
+          <w:i/>
+        </w:rPr>
+        <w:t>fluviatilis</w:t>
+      </w:r>
+      <w:proofErr w:type="spellEnd"/>
       <w:r>
         <w:t>)</w:t>
       </w:r>
@@ -1469,11 +1726,19 @@
       <w:r>
         <w:t xml:space="preserve"> (</w:t>
       </w:r>
+      <w:proofErr w:type="spellStart"/>
       <w:r>
         <w:rPr>
           <w:color w:val="FF0000"/>
         </w:rPr>
-        <w:t>Thoresson, 1996</w:t>
+        <w:t>Thoresson</w:t>
+      </w:r>
+      <w:proofErr w:type="spellEnd"/>
+      <w:r>
+        <w:rPr>
+          <w:color w:val="FF0000"/>
+        </w:rPr>
+        <w:t>, 1996</w:t>
       </w:r>
       <w:r>
         <w:t xml:space="preserve">). </w:t>
@@ -1914,7 +2179,23 @@
           <w:color w:val="FF0000"/>
           <w:lang w:val="en-GB"/>
         </w:rPr>
-        <w:t>Magnus Appelberg, pers. comm.</w:t>
+        <w:t xml:space="preserve">Magnus </w:t>
+      </w:r>
+      <w:proofErr w:type="spellStart"/>
+      <w:r>
+        <w:rPr>
+          <w:color w:val="FF0000"/>
+          <w:lang w:val="en-GB"/>
+        </w:rPr>
+        <w:t>Appelberg</w:t>
+      </w:r>
+      <w:proofErr w:type="spellEnd"/>
+      <w:r>
+        <w:rPr>
+          <w:color w:val="FF0000"/>
+          <w:lang w:val="en-GB"/>
+        </w:rPr>
+        <w:t>, pers. comm.</w:t>
       </w:r>
       <w:r>
         <w:rPr>
@@ -1943,6 +2224,7 @@
           <w:iCs/>
         </w:rPr>
       </w:pPr>
+      <w:commentRangeStart w:id="9"/>
       <w:r>
         <w:rPr>
           <w:i/>
@@ -1950,6 +2232,13 @@
         </w:rPr>
         <w:t>Statistical Analysis</w:t>
       </w:r>
+      <w:commentRangeEnd w:id="9"/>
+      <w:r>
+        <w:rPr>
+          <w:rStyle w:val="CommentReference"/>
+        </w:rPr>
+        <w:commentReference w:id="9"/>
+      </w:r>
     </w:p>
     <w:p>
       <w:pPr>
@@ -1988,7 +2277,15 @@
         <w:jc w:val="both"/>
       </w:pPr>
       <w:r>
-        <w:t>Size spectrum, weight, Edwards method…</w:t>
+        <w:t xml:space="preserve">Size spectrum, weight, </w:t>
+      </w:r>
+      <w:proofErr w:type="gramStart"/>
+      <w:r>
+        <w:t>Edwards</w:t>
+      </w:r>
+      <w:proofErr w:type="gramEnd"/>
+      <w:r>
+        <w:t xml:space="preserve"> method…</w:t>
       </w:r>
     </w:p>
     <w:p>
@@ -2036,7 +2333,21 @@
         <w:rPr>
           <w:rFonts w:eastAsiaTheme="minorEastAsia"/>
         </w:rPr>
-        <w:t>All data and R code (lists of studies in literature search, data preparation, analyses and figures) can be downloaded from a GitHub repository (</w:t>
+        <w:t xml:space="preserve">All data and R code (lists of studies in literature search, data preparation, </w:t>
+      </w:r>
+      <w:proofErr w:type="gramStart"/>
+      <w:r>
+        <w:rPr>
+          <w:rFonts w:eastAsiaTheme="minorEastAsia"/>
+        </w:rPr>
+        <w:t>analyses</w:t>
+      </w:r>
+      <w:proofErr w:type="gramEnd"/>
+      <w:r>
+        <w:rPr>
+          <w:rFonts w:eastAsiaTheme="minorEastAsia"/>
+        </w:rPr>
+        <w:t xml:space="preserve"> and figures) can be downloaded from a GitHub repository (</w:t>
       </w:r>
       <w:hyperlink r:id="rId10" w:history="1">
         <w:r>
@@ -2051,7 +2362,21 @@
         <w:rPr>
           <w:rFonts w:eastAsiaTheme="minorEastAsia"/>
         </w:rPr>
-        <w:t xml:space="preserve"> ) and will be archived on Zenodo upon publication.  </w:t>
+        <w:t xml:space="preserve"> ) and will be archived on </w:t>
+      </w:r>
+      <w:proofErr w:type="spellStart"/>
+      <w:r>
+        <w:rPr>
+          <w:rFonts w:eastAsiaTheme="minorEastAsia"/>
+        </w:rPr>
+        <w:t>Zenodo</w:t>
+      </w:r>
+      <w:proofErr w:type="spellEnd"/>
+      <w:r>
+        <w:rPr>
+          <w:rFonts w:eastAsiaTheme="minorEastAsia"/>
+        </w:rPr>
+        <w:t xml:space="preserve"> upon publication.  </w:t>
       </w:r>
     </w:p>
     <w:p>
@@ -2199,6 +2524,2385 @@
       <w:r>
         <w:t>Additional Information</w:t>
       </w:r>
+    </w:p>
+    <w:p>
+      <w:pPr>
+        <w:spacing w:line="480" w:lineRule="auto"/>
+        <w:contextualSpacing/>
+        <w:jc w:val="both"/>
+        <w:rPr>
+          <w:sz w:val="28"/>
+          <w:szCs w:val="28"/>
+        </w:rPr>
+      </w:pPr>
+    </w:p>
+    <w:p>
+      <w:pPr>
+        <w:spacing w:line="480" w:lineRule="auto"/>
+        <w:contextualSpacing/>
+        <w:jc w:val="both"/>
+        <w:rPr>
+          <w:sz w:val="28"/>
+          <w:szCs w:val="28"/>
+        </w:rPr>
+      </w:pPr>
+      <w:r>
+        <w:rPr>
+          <w:sz w:val="28"/>
+          <w:szCs w:val="28"/>
+        </w:rPr>
+        <w:t>Tables</w:t>
+      </w:r>
+    </w:p>
+    <w:p>
+      <w:pPr>
+        <w:spacing w:line="480" w:lineRule="auto"/>
+        <w:contextualSpacing/>
+        <w:jc w:val="both"/>
+        <w:rPr>
+          <w:sz w:val="28"/>
+          <w:szCs w:val="28"/>
+        </w:rPr>
+      </w:pPr>
+    </w:p>
+    <w:p>
+      <w:pPr>
+        <w:spacing w:line="480" w:lineRule="auto"/>
+        <w:contextualSpacing/>
+        <w:jc w:val="both"/>
+        <w:rPr>
+          <w:sz w:val="28"/>
+          <w:szCs w:val="28"/>
+        </w:rPr>
+      </w:pPr>
+    </w:p>
+    <w:p>
+      <w:pPr>
+        <w:spacing w:line="480" w:lineRule="auto"/>
+        <w:contextualSpacing/>
+        <w:jc w:val="both"/>
+        <w:rPr>
+          <w:sz w:val="28"/>
+          <w:szCs w:val="28"/>
+        </w:rPr>
+      </w:pPr>
+    </w:p>
+    <w:p>
+      <w:pPr>
+        <w:spacing w:line="480" w:lineRule="auto"/>
+        <w:contextualSpacing/>
+        <w:jc w:val="both"/>
+        <w:rPr>
+          <w:sz w:val="28"/>
+          <w:szCs w:val="28"/>
+        </w:rPr>
+      </w:pPr>
+    </w:p>
+    <w:p>
+      <w:pPr>
+        <w:spacing w:line="480" w:lineRule="auto"/>
+        <w:contextualSpacing/>
+        <w:jc w:val="both"/>
+        <w:rPr>
+          <w:sz w:val="28"/>
+          <w:szCs w:val="28"/>
+        </w:rPr>
+      </w:pPr>
+      <w:r>
+        <w:rPr>
+          <w:sz w:val="28"/>
+          <w:szCs w:val="28"/>
+        </w:rPr>
+        <w:lastRenderedPageBreak/>
+        <w:t>Figures</w:t>
+      </w:r>
+    </w:p>
+    <w:p>
+      <w:pPr>
+        <w:spacing w:line="480" w:lineRule="auto"/>
+        <w:contextualSpacing/>
+        <w:jc w:val="center"/>
+        <w:rPr>
+          <w:sz w:val="28"/>
+          <w:szCs w:val="28"/>
+        </w:rPr>
+      </w:pPr>
+      <w:r>
+        <w:rPr>
+          <w:noProof/>
+          <w:sz w:val="28"/>
+          <w:szCs w:val="28"/>
+        </w:rPr>
+        <w:drawing>
+          <wp:inline distT="0" distB="0" distL="0" distR="0" wp14:anchorId="5249DF58" wp14:editId="22260D23">
+            <wp:extent cx="5528295" cy="5528930"/>
+            <wp:effectExtent l="0" t="0" r="0" b="0"/>
+            <wp:docPr id="5" name="Picture 5" descr="Chart&#10;&#10;Description automatically generated"/>
+            <wp:cNvGraphicFramePr>
+              <a:graphicFrameLocks xmlns:a="http://schemas.openxmlformats.org/drawingml/2006/main" noChangeAspect="1"/>
+            </wp:cNvGraphicFramePr>
+            <a:graphic xmlns:a="http://schemas.openxmlformats.org/drawingml/2006/main">
+              <a:graphicData uri="http://schemas.openxmlformats.org/drawingml/2006/picture">
+                <pic:pic xmlns:pic="http://schemas.openxmlformats.org/drawingml/2006/picture">
+                  <pic:nvPicPr>
+                    <pic:cNvPr id="5" name="Picture 5" descr="Chart&#10;&#10;Description automatically generated"/>
+                    <pic:cNvPicPr/>
+                  </pic:nvPicPr>
+                  <pic:blipFill rotWithShape="1">
+                    <a:blip r:embed="rId11" cstate="print">
+                      <a:extLst>
+                        <a:ext uri="{28A0092B-C50C-407E-A947-70E740481C1C}">
+                          <a14:useLocalDpi xmlns:a14="http://schemas.microsoft.com/office/drawing/2010/main" val="0"/>
+                        </a:ext>
+                      </a:extLst>
+                    </a:blip>
+                    <a:srcRect l="2346" t="2346" r="2398" b="2386"/>
+                    <a:stretch/>
+                  </pic:blipFill>
+                  <pic:spPr bwMode="auto">
+                    <a:xfrm>
+                      <a:off x="0" y="0"/>
+                      <a:ext cx="5552564" cy="5553202"/>
+                    </a:xfrm>
+                    <a:prstGeom prst="rect">
+                      <a:avLst/>
+                    </a:prstGeom>
+                    <a:ln>
+                      <a:noFill/>
+                    </a:ln>
+                    <a:extLst>
+                      <a:ext uri="{53640926-AAD7-44D8-BBD7-CCE9431645EC}">
+                        <a14:shadowObscured xmlns:a14="http://schemas.microsoft.com/office/drawing/2010/main"/>
+                      </a:ext>
+                    </a:extLst>
+                  </pic:spPr>
+                </pic:pic>
+              </a:graphicData>
+            </a:graphic>
+          </wp:inline>
+        </w:drawing>
+      </w:r>
+    </w:p>
+    <w:p>
+      <w:pPr>
+        <w:contextualSpacing/>
+        <w:jc w:val="both"/>
+        <w:rPr>
+          <w:sz w:val="28"/>
+          <w:szCs w:val="28"/>
+        </w:rPr>
+      </w:pPr>
+      <w:r>
+        <w:rPr>
+          <w:sz w:val="28"/>
+          <w:szCs w:val="28"/>
+        </w:rPr>
+        <w:t>Fig</w:t>
+      </w:r>
+      <w:r>
+        <w:rPr>
+          <w:sz w:val="28"/>
+          <w:szCs w:val="28"/>
+        </w:rPr>
+        <w:t>.</w:t>
+      </w:r>
+      <w:r>
+        <w:rPr>
+          <w:sz w:val="28"/>
+          <w:szCs w:val="28"/>
+        </w:rPr>
+        <w:t xml:space="preserve"> 1. </w:t>
+      </w:r>
+      <w:r>
+        <w:rPr>
+          <w:sz w:val="28"/>
+          <w:szCs w:val="28"/>
+        </w:rPr>
+        <w:t xml:space="preserve">The average length-at-age is larger for all ages in the </w:t>
+      </w:r>
+      <w:r>
+        <w:rPr>
+          <w:sz w:val="28"/>
+          <w:szCs w:val="28"/>
+        </w:rPr>
+        <w:t xml:space="preserve">warm </w:t>
+      </w:r>
+      <w:r>
+        <w:rPr>
+          <w:sz w:val="28"/>
+          <w:szCs w:val="28"/>
+        </w:rPr>
+        <w:t xml:space="preserve">(red) </w:t>
+      </w:r>
+      <w:r>
+        <w:rPr>
+          <w:sz w:val="28"/>
+          <w:szCs w:val="28"/>
+        </w:rPr>
+        <w:t xml:space="preserve">compared to the </w:t>
+      </w:r>
+      <w:r>
+        <w:rPr>
+          <w:sz w:val="28"/>
+          <w:szCs w:val="28"/>
+        </w:rPr>
+        <w:t xml:space="preserve">cold </w:t>
+      </w:r>
+      <w:r>
+        <w:rPr>
+          <w:sz w:val="28"/>
+          <w:szCs w:val="28"/>
+        </w:rPr>
+        <w:t xml:space="preserve">(blue) </w:t>
+      </w:r>
+      <w:r>
+        <w:rPr>
+          <w:sz w:val="28"/>
+          <w:szCs w:val="28"/>
+        </w:rPr>
+        <w:t>area</w:t>
+      </w:r>
+      <w:r>
+        <w:rPr>
+          <w:sz w:val="28"/>
+          <w:szCs w:val="28"/>
+        </w:rPr>
+        <w:t xml:space="preserve">. </w:t>
+      </w:r>
+      <w:r>
+        <w:rPr>
+          <w:sz w:val="28"/>
+          <w:szCs w:val="28"/>
+        </w:rPr>
+        <w:t xml:space="preserve">Points in panel </w:t>
+      </w:r>
+      <w:r>
+        <w:rPr>
+          <w:sz w:val="28"/>
+          <w:szCs w:val="28"/>
+        </w:rPr>
+        <w:t>(</w:t>
+      </w:r>
+      <w:r>
+        <w:rPr>
+          <w:sz w:val="28"/>
+          <w:szCs w:val="28"/>
+        </w:rPr>
+        <w:t>A</w:t>
+      </w:r>
+      <w:r>
+        <w:rPr>
+          <w:sz w:val="28"/>
+          <w:szCs w:val="28"/>
+        </w:rPr>
+        <w:t>)</w:t>
+      </w:r>
+      <w:r>
+        <w:rPr>
+          <w:sz w:val="28"/>
+          <w:szCs w:val="28"/>
+        </w:rPr>
+        <w:t xml:space="preserve"> depicts individual-level length-at-age and lines</w:t>
+      </w:r>
+      <w:r>
+        <w:rPr>
+          <w:sz w:val="28"/>
+          <w:szCs w:val="28"/>
+        </w:rPr>
+        <w:t xml:space="preserve"> </w:t>
+      </w:r>
+      <w:r>
+        <w:rPr>
+          <w:sz w:val="28"/>
+          <w:szCs w:val="28"/>
+        </w:rPr>
+        <w:t>show</w:t>
+      </w:r>
+      <w:r>
+        <w:rPr>
+          <w:sz w:val="28"/>
+          <w:szCs w:val="28"/>
+        </w:rPr>
+        <w:t xml:space="preserve"> the </w:t>
+      </w:r>
+      <w:r>
+        <w:rPr>
+          <w:color w:val="FF0000"/>
+          <w:sz w:val="28"/>
+          <w:szCs w:val="28"/>
+        </w:rPr>
+        <w:t xml:space="preserve">global </w:t>
+      </w:r>
+      <w:r>
+        <w:rPr>
+          <w:sz w:val="28"/>
+          <w:szCs w:val="28"/>
+        </w:rPr>
+        <w:t xml:space="preserve">posterior prediction </w:t>
+      </w:r>
+      <w:r>
+        <w:rPr>
+          <w:sz w:val="28"/>
+          <w:szCs w:val="28"/>
+        </w:rPr>
+        <w:t>without group-level effects</w:t>
+      </w:r>
+      <w:r>
+        <w:rPr>
+          <w:sz w:val="28"/>
+          <w:szCs w:val="28"/>
+        </w:rPr>
+        <w:t xml:space="preserve"> (</w:t>
+      </w:r>
+      <w:r>
+        <w:rPr>
+          <w:sz w:val="28"/>
+          <w:szCs w:val="28"/>
+        </w:rPr>
+        <w:t xml:space="preserve">i.e., </w:t>
+      </w:r>
+      <w:r>
+        <w:rPr>
+          <w:sz w:val="28"/>
+          <w:szCs w:val="28"/>
+        </w:rPr>
+        <w:t xml:space="preserve">cohort) </w:t>
+      </w:r>
+      <w:r>
+        <w:rPr>
+          <w:sz w:val="28"/>
+          <w:szCs w:val="28"/>
+        </w:rPr>
+        <w:t xml:space="preserve">from the von Bertalanffy model </w:t>
+      </w:r>
+      <w:r>
+        <w:rPr>
+          <w:sz w:val="28"/>
+          <w:szCs w:val="28"/>
+        </w:rPr>
+        <w:t xml:space="preserve">with area-specific </w:t>
+      </w:r>
+      <w:r>
+        <w:rPr>
+          <w:sz w:val="28"/>
+          <w:szCs w:val="28"/>
+        </w:rPr>
+        <w:t>coefficient</w:t>
+      </w:r>
+      <w:r>
+        <w:rPr>
+          <w:sz w:val="28"/>
+          <w:szCs w:val="28"/>
+        </w:rPr>
+        <w:t>s</w:t>
+      </w:r>
+      <w:r>
+        <w:rPr>
+          <w:sz w:val="28"/>
+          <w:szCs w:val="28"/>
+        </w:rPr>
+        <w:t xml:space="preserve"> (</w:t>
+      </w:r>
+      <w:r>
+        <w:rPr>
+          <w:color w:val="FF0000"/>
+          <w:sz w:val="28"/>
+          <w:szCs w:val="28"/>
+        </w:rPr>
+        <w:t>MX</w:t>
+      </w:r>
+      <w:r>
+        <w:rPr>
+          <w:sz w:val="28"/>
+          <w:szCs w:val="28"/>
+        </w:rPr>
+        <w:t>)</w:t>
+      </w:r>
+      <w:r>
+        <w:rPr>
+          <w:sz w:val="28"/>
+          <w:szCs w:val="28"/>
+        </w:rPr>
+        <w:t>.</w:t>
+      </w:r>
+      <w:r>
+        <w:rPr>
+          <w:sz w:val="28"/>
+          <w:szCs w:val="28"/>
+        </w:rPr>
+        <w:t xml:space="preserve"> </w:t>
+      </w:r>
+      <w:r>
+        <w:rPr>
+          <w:sz w:val="28"/>
+          <w:szCs w:val="28"/>
+        </w:rPr>
+        <w:t xml:space="preserve">The shaded areas correspond to </w:t>
+      </w:r>
+      <w:r>
+        <w:rPr>
+          <w:sz w:val="28"/>
+          <w:szCs w:val="28"/>
+        </w:rPr>
+        <w:t>50% and 90%</w:t>
+      </w:r>
+      <w:r>
+        <w:rPr>
+          <w:sz w:val="28"/>
+          <w:szCs w:val="28"/>
+        </w:rPr>
+        <w:t xml:space="preserve"> </w:t>
+      </w:r>
+      <w:commentRangeStart w:id="10"/>
+      <w:r>
+        <w:rPr>
+          <w:sz w:val="28"/>
+          <w:szCs w:val="28"/>
+        </w:rPr>
+        <w:t>probability bands</w:t>
+      </w:r>
+      <w:commentRangeEnd w:id="10"/>
+      <w:r>
+        <w:rPr>
+          <w:rStyle w:val="CommentReference"/>
+        </w:rPr>
+        <w:commentReference w:id="10"/>
+      </w:r>
+      <w:r>
+        <w:rPr>
+          <w:sz w:val="28"/>
+          <w:szCs w:val="28"/>
+        </w:rPr>
+        <w:t>.</w:t>
+      </w:r>
+      <w:r>
+        <w:rPr>
+          <w:sz w:val="28"/>
+          <w:szCs w:val="28"/>
+        </w:rPr>
+        <w:t xml:space="preserve"> </w:t>
+      </w:r>
+      <w:r>
+        <w:rPr>
+          <w:sz w:val="28"/>
+          <w:szCs w:val="28"/>
+        </w:rPr>
+        <w:t xml:space="preserve">Panels </w:t>
+      </w:r>
+      <w:r>
+        <w:rPr>
+          <w:sz w:val="28"/>
+          <w:szCs w:val="28"/>
+        </w:rPr>
+        <w:t xml:space="preserve">B-E show </w:t>
+      </w:r>
+      <w:r>
+        <w:rPr>
+          <w:sz w:val="28"/>
+          <w:szCs w:val="28"/>
+        </w:rPr>
+        <w:t>densit</w:t>
+      </w:r>
+      <w:r>
+        <w:rPr>
+          <w:sz w:val="28"/>
+          <w:szCs w:val="28"/>
+        </w:rPr>
+        <w:t>ies</w:t>
+      </w:r>
+      <w:r>
+        <w:rPr>
+          <w:sz w:val="28"/>
+          <w:szCs w:val="28"/>
+        </w:rPr>
+        <w:t xml:space="preserve"> of the </w:t>
+      </w:r>
+      <w:r>
+        <w:rPr>
+          <w:sz w:val="28"/>
+          <w:szCs w:val="28"/>
+        </w:rPr>
+        <w:t xml:space="preserve">posterior distributions of the </w:t>
+      </w:r>
+      <w:r>
+        <w:rPr>
+          <w:sz w:val="28"/>
+          <w:szCs w:val="28"/>
+        </w:rPr>
+        <w:t xml:space="preserve">parameters </w:t>
+      </w:r>
+      <m:oMath>
+        <m:sSub>
+          <m:sSubPr>
+            <m:ctrlPr>
+              <w:rPr>
+                <w:rFonts w:ascii="Cambria Math" w:hAnsi="Cambria Math"/>
+                <w:i/>
+                <w:sz w:val="28"/>
+                <w:szCs w:val="28"/>
+              </w:rPr>
+            </m:ctrlPr>
+          </m:sSubPr>
+          <m:e>
+            <m:r>
+              <w:rPr>
+                <w:rFonts w:ascii="Cambria Math" w:hAnsi="Cambria Math"/>
+                <w:sz w:val="28"/>
+                <w:szCs w:val="28"/>
+              </w:rPr>
+              <m:t>L</m:t>
+            </m:r>
+          </m:e>
+          <m:sub>
+            <m:r>
+              <w:rPr>
+                <w:rFonts w:ascii="Cambria Math" w:hAnsi="Cambria Math"/>
+                <w:sz w:val="28"/>
+                <w:szCs w:val="28"/>
+              </w:rPr>
+              <m:t>∞</m:t>
+            </m:r>
+          </m:sub>
+        </m:sSub>
+      </m:oMath>
+      <w:r>
+        <w:rPr>
+          <w:rFonts w:eastAsiaTheme="minorEastAsia"/>
+          <w:sz w:val="28"/>
+          <w:szCs w:val="28"/>
+        </w:rPr>
+        <w:t xml:space="preserve"> (B, D) and </w:t>
+      </w:r>
+      <m:oMath>
+        <m:r>
+          <w:rPr>
+            <w:rFonts w:ascii="Cambria Math" w:eastAsiaTheme="minorEastAsia" w:hAnsi="Cambria Math"/>
+            <w:sz w:val="28"/>
+            <w:szCs w:val="28"/>
+          </w:rPr>
+          <m:t>K</m:t>
+        </m:r>
+      </m:oMath>
+      <w:r>
+        <w:rPr>
+          <w:rFonts w:eastAsiaTheme="minorEastAsia"/>
+          <w:sz w:val="28"/>
+          <w:szCs w:val="28"/>
+        </w:rPr>
+        <w:t xml:space="preserve"> (C, E)</w:t>
+      </w:r>
+      <w:r>
+        <w:rPr>
+          <w:rFonts w:eastAsiaTheme="minorEastAsia"/>
+          <w:sz w:val="28"/>
+          <w:szCs w:val="28"/>
+        </w:rPr>
+        <w:t>, with the warm area shown in the top row and the cold area in the bottom row</w:t>
+      </w:r>
+      <w:r>
+        <w:rPr>
+          <w:rFonts w:eastAsiaTheme="minorEastAsia"/>
+          <w:sz w:val="28"/>
+          <w:szCs w:val="28"/>
+        </w:rPr>
+        <w:t xml:space="preserve"> (x-axis scales are identical across areas to allow for comparison)</w:t>
+      </w:r>
+    </w:p>
+    <w:p>
+      <w:pPr>
+        <w:spacing w:line="480" w:lineRule="auto"/>
+        <w:contextualSpacing/>
+        <w:jc w:val="both"/>
+        <w:rPr>
+          <w:sz w:val="28"/>
+          <w:szCs w:val="28"/>
+        </w:rPr>
+      </w:pPr>
+    </w:p>
+    <w:p>
+      <w:pPr>
+        <w:spacing w:line="480" w:lineRule="auto"/>
+        <w:contextualSpacing/>
+        <w:jc w:val="both"/>
+        <w:rPr>
+          <w:sz w:val="28"/>
+          <w:szCs w:val="28"/>
+        </w:rPr>
+      </w:pPr>
+    </w:p>
+    <w:p>
+      <w:pPr>
+        <w:spacing w:line="480" w:lineRule="auto"/>
+        <w:contextualSpacing/>
+        <w:jc w:val="both"/>
+        <w:rPr>
+          <w:sz w:val="28"/>
+          <w:szCs w:val="28"/>
+        </w:rPr>
+      </w:pPr>
+    </w:p>
+    <w:p>
+      <w:pPr>
+        <w:spacing w:line="480" w:lineRule="auto"/>
+        <w:contextualSpacing/>
+        <w:jc w:val="center"/>
+        <w:rPr>
+          <w:sz w:val="28"/>
+          <w:szCs w:val="28"/>
+        </w:rPr>
+      </w:pPr>
+      <w:r>
+        <w:rPr>
+          <w:noProof/>
+          <w:sz w:val="28"/>
+          <w:szCs w:val="28"/>
+        </w:rPr>
+        <w:lastRenderedPageBreak/>
+        <w:drawing>
+          <wp:inline distT="0" distB="0" distL="0" distR="0" wp14:anchorId="033AB085" wp14:editId="289AE9B3">
+            <wp:extent cx="5652398" cy="5613991"/>
+            <wp:effectExtent l="0" t="0" r="0" b="0"/>
+            <wp:docPr id="6" name="Picture 6"/>
+            <wp:cNvGraphicFramePr>
+              <a:graphicFrameLocks xmlns:a="http://schemas.openxmlformats.org/drawingml/2006/main" noChangeAspect="1"/>
+            </wp:cNvGraphicFramePr>
+            <a:graphic xmlns:a="http://schemas.openxmlformats.org/drawingml/2006/main">
+              <a:graphicData uri="http://schemas.openxmlformats.org/drawingml/2006/picture">
+                <pic:pic xmlns:pic="http://schemas.openxmlformats.org/drawingml/2006/picture">
+                  <pic:nvPicPr>
+                    <pic:cNvPr id="6" name="Picture 6"/>
+                    <pic:cNvPicPr/>
+                  </pic:nvPicPr>
+                  <pic:blipFill rotWithShape="1">
+                    <a:blip r:embed="rId12" cstate="print">
+                      <a:extLst>
+                        <a:ext uri="{28A0092B-C50C-407E-A947-70E740481C1C}">
+                          <a14:useLocalDpi xmlns:a14="http://schemas.microsoft.com/office/drawing/2010/main" val="0"/>
+                        </a:ext>
+                      </a:extLst>
+                    </a:blip>
+                    <a:srcRect t="4927" r="4277"/>
+                    <a:stretch/>
+                  </pic:blipFill>
+                  <pic:spPr bwMode="auto">
+                    <a:xfrm>
+                      <a:off x="0" y="0"/>
+                      <a:ext cx="5679810" cy="5641217"/>
+                    </a:xfrm>
+                    <a:prstGeom prst="rect">
+                      <a:avLst/>
+                    </a:prstGeom>
+                    <a:ln>
+                      <a:noFill/>
+                    </a:ln>
+                    <a:extLst>
+                      <a:ext uri="{53640926-AAD7-44D8-BBD7-CCE9431645EC}">
+                        <a14:shadowObscured xmlns:a14="http://schemas.microsoft.com/office/drawing/2010/main"/>
+                      </a:ext>
+                    </a:extLst>
+                  </pic:spPr>
+                </pic:pic>
+              </a:graphicData>
+            </a:graphic>
+          </wp:inline>
+        </w:drawing>
+      </w:r>
+    </w:p>
+    <w:p>
+      <w:pPr>
+        <w:contextualSpacing/>
+        <w:jc w:val="both"/>
+        <w:rPr>
+          <w:sz w:val="28"/>
+          <w:szCs w:val="28"/>
+        </w:rPr>
+      </w:pPr>
+      <w:r>
+        <w:rPr>
+          <w:sz w:val="28"/>
+          <w:szCs w:val="28"/>
+        </w:rPr>
+        <w:t>Fig. 2.</w:t>
+      </w:r>
+      <w:r>
+        <w:rPr>
+          <w:sz w:val="28"/>
+          <w:szCs w:val="28"/>
+        </w:rPr>
+        <w:t xml:space="preserve"> The faster growth rates in the warm area </w:t>
+      </w:r>
+      <w:r>
+        <w:rPr>
+          <w:sz w:val="28"/>
+          <w:szCs w:val="28"/>
+        </w:rPr>
+        <w:t>are</w:t>
+      </w:r>
+      <w:r>
+        <w:rPr>
+          <w:sz w:val="28"/>
+          <w:szCs w:val="28"/>
+        </w:rPr>
+        <w:t xml:space="preserve"> maintained as fish grow. </w:t>
+      </w:r>
+      <w:r>
+        <w:rPr>
+          <w:sz w:val="28"/>
+          <w:szCs w:val="28"/>
+        </w:rPr>
+        <w:t xml:space="preserve">The points illustrate </w:t>
+      </w:r>
+      <w:r>
+        <w:rPr>
+          <w:sz w:val="28"/>
+          <w:szCs w:val="28"/>
+        </w:rPr>
+        <w:t xml:space="preserve">specific </w:t>
+      </w:r>
+      <w:r>
+        <w:rPr>
+          <w:sz w:val="28"/>
+          <w:szCs w:val="28"/>
+        </w:rPr>
+        <w:t xml:space="preserve">growth </w:t>
+      </w:r>
+      <w:r>
+        <w:rPr>
+          <w:sz w:val="28"/>
+          <w:szCs w:val="28"/>
+        </w:rPr>
+        <w:t>estimated from</w:t>
+      </w:r>
+      <w:r>
+        <w:rPr>
+          <w:sz w:val="28"/>
+          <w:szCs w:val="28"/>
+        </w:rPr>
+        <w:t xml:space="preserve"> </w:t>
+      </w:r>
+      <w:r>
+        <w:rPr>
+          <w:sz w:val="28"/>
+          <w:szCs w:val="28"/>
+        </w:rPr>
+        <w:t>back-calculated length-at-age</w:t>
+      </w:r>
+      <w:r>
+        <w:rPr>
+          <w:sz w:val="28"/>
+          <w:szCs w:val="28"/>
+        </w:rPr>
+        <w:t xml:space="preserve"> </w:t>
+      </w:r>
+      <w:r>
+        <w:rPr>
+          <w:sz w:val="28"/>
+          <w:szCs w:val="28"/>
+        </w:rPr>
+        <w:t>(within individuals)</w:t>
+      </w:r>
+      <w:r>
+        <w:rPr>
+          <w:sz w:val="28"/>
+          <w:szCs w:val="28"/>
+        </w:rPr>
+        <w:t xml:space="preserve"> </w:t>
+      </w:r>
+      <w:r>
+        <w:rPr>
+          <w:sz w:val="28"/>
+          <w:szCs w:val="28"/>
+        </w:rPr>
+        <w:t xml:space="preserve">as a function of </w:t>
+      </w:r>
+      <w:r>
+        <w:rPr>
+          <w:sz w:val="28"/>
+          <w:szCs w:val="28"/>
+        </w:rPr>
+        <w:t>length</w:t>
+      </w:r>
+      <w:r>
+        <w:rPr>
+          <w:sz w:val="28"/>
+          <w:szCs w:val="28"/>
+        </w:rPr>
+        <w:t xml:space="preserve"> </w:t>
+      </w:r>
+      <w:r>
+        <w:rPr>
+          <w:sz w:val="28"/>
+          <w:szCs w:val="28"/>
+        </w:rPr>
+        <w:t>(</w:t>
+      </w:r>
+      <w:r>
+        <w:rPr>
+          <w:sz w:val="28"/>
+          <w:szCs w:val="28"/>
+        </w:rPr>
+        <w:t xml:space="preserve">expressed as the </w:t>
+      </w:r>
+      <w:r>
+        <w:rPr>
+          <w:sz w:val="28"/>
+          <w:szCs w:val="28"/>
+        </w:rPr>
+        <w:t xml:space="preserve">geometric mean </w:t>
+      </w:r>
+      <w:r>
+        <w:rPr>
+          <w:sz w:val="28"/>
+          <w:szCs w:val="28"/>
+        </w:rPr>
+        <w:t>of the length at the start and end of the time interval</w:t>
+      </w:r>
+      <w:r>
+        <w:rPr>
+          <w:sz w:val="28"/>
+          <w:szCs w:val="28"/>
+        </w:rPr>
+        <w:t>)</w:t>
+      </w:r>
+      <w:r>
+        <w:rPr>
+          <w:sz w:val="28"/>
+          <w:szCs w:val="28"/>
+        </w:rPr>
+        <w:t xml:space="preserve">. </w:t>
+      </w:r>
+      <w:r>
+        <w:rPr>
+          <w:sz w:val="28"/>
+          <w:szCs w:val="28"/>
+        </w:rPr>
+        <w:t>L</w:t>
+      </w:r>
+      <w:r>
+        <w:rPr>
+          <w:sz w:val="28"/>
+          <w:szCs w:val="28"/>
+        </w:rPr>
+        <w:t xml:space="preserve">ines </w:t>
+      </w:r>
+      <w:r>
+        <w:rPr>
+          <w:sz w:val="28"/>
+          <w:szCs w:val="28"/>
+        </w:rPr>
+        <w:t>show</w:t>
+      </w:r>
+      <w:r>
+        <w:rPr>
+          <w:sz w:val="28"/>
+          <w:szCs w:val="28"/>
+        </w:rPr>
+        <w:t xml:space="preserve"> the</w:t>
+      </w:r>
+      <w:r>
+        <w:rPr>
+          <w:sz w:val="28"/>
+          <w:szCs w:val="28"/>
+        </w:rPr>
+        <w:t xml:space="preserve"> </w:t>
+      </w:r>
+      <w:r>
+        <w:rPr>
+          <w:color w:val="FF0000"/>
+          <w:sz w:val="28"/>
+          <w:szCs w:val="28"/>
+        </w:rPr>
+        <w:t>global</w:t>
+      </w:r>
+      <w:r>
+        <w:rPr>
+          <w:sz w:val="28"/>
+          <w:szCs w:val="28"/>
+        </w:rPr>
+        <w:t xml:space="preserve"> posterior prediction without group-level effects (i.e., </w:t>
+      </w:r>
+      <w:r>
+        <w:rPr>
+          <w:sz w:val="28"/>
+          <w:szCs w:val="28"/>
+        </w:rPr>
+        <w:t xml:space="preserve">individual </w:t>
+      </w:r>
+      <w:r>
+        <w:rPr>
+          <w:sz w:val="28"/>
+          <w:szCs w:val="28"/>
+        </w:rPr>
+        <w:t>within</w:t>
+      </w:r>
+      <w:r>
+        <w:rPr>
+          <w:sz w:val="28"/>
+          <w:szCs w:val="28"/>
+        </w:rPr>
+        <w:t xml:space="preserve"> </w:t>
+      </w:r>
+      <w:r>
+        <w:rPr>
+          <w:sz w:val="28"/>
+          <w:szCs w:val="28"/>
+        </w:rPr>
+        <w:t xml:space="preserve">cohort) from the </w:t>
+      </w:r>
+      <w:r>
+        <w:rPr>
+          <w:sz w:val="28"/>
+          <w:szCs w:val="28"/>
+        </w:rPr>
+        <w:t>allometric growth model</w:t>
+      </w:r>
+      <w:r>
+        <w:rPr>
+          <w:sz w:val="28"/>
+          <w:szCs w:val="28"/>
+        </w:rPr>
+        <w:t xml:space="preserve"> with area-specific coefficients (</w:t>
+      </w:r>
+      <w:r>
+        <w:rPr>
+          <w:color w:val="FF0000"/>
+          <w:sz w:val="28"/>
+          <w:szCs w:val="28"/>
+        </w:rPr>
+        <w:t>MX</w:t>
+      </w:r>
+      <w:r>
+        <w:rPr>
+          <w:sz w:val="28"/>
+          <w:szCs w:val="28"/>
+        </w:rPr>
+        <w:t xml:space="preserve">). The shaded areas correspond to </w:t>
+      </w:r>
+      <w:r>
+        <w:rPr>
+          <w:sz w:val="28"/>
+          <w:szCs w:val="28"/>
+        </w:rPr>
+        <w:t xml:space="preserve">the </w:t>
+      </w:r>
+      <w:r>
+        <w:rPr>
+          <w:sz w:val="28"/>
+          <w:szCs w:val="28"/>
+        </w:rPr>
+        <w:t xml:space="preserve">90% </w:t>
+      </w:r>
+      <w:r>
+        <w:rPr>
+          <w:sz w:val="28"/>
+          <w:szCs w:val="28"/>
+        </w:rPr>
+        <w:t>credible interval</w:t>
+      </w:r>
+      <w:r>
+        <w:rPr>
+          <w:sz w:val="28"/>
+          <w:szCs w:val="28"/>
+        </w:rPr>
+        <w:t>.</w:t>
+      </w:r>
+      <w:r>
+        <w:rPr>
+          <w:sz w:val="28"/>
+          <w:szCs w:val="28"/>
+        </w:rPr>
+        <w:t xml:space="preserve"> </w:t>
+      </w:r>
+      <w:r>
+        <w:rPr>
+          <w:sz w:val="28"/>
+          <w:szCs w:val="28"/>
+        </w:rPr>
+        <w:t>The equation uses mean parameter estimates</w:t>
+      </w:r>
+      <w:r>
+        <w:rPr>
+          <w:sz w:val="28"/>
+          <w:szCs w:val="28"/>
+        </w:rPr>
+        <w:t>.</w:t>
+      </w:r>
+    </w:p>
+    <w:p>
+      <w:pPr>
+        <w:spacing w:line="480" w:lineRule="auto"/>
+        <w:contextualSpacing/>
+        <w:jc w:val="both"/>
+        <w:rPr>
+          <w:sz w:val="28"/>
+          <w:szCs w:val="28"/>
+        </w:rPr>
+      </w:pPr>
+    </w:p>
+    <w:p>
+      <w:pPr>
+        <w:spacing w:line="480" w:lineRule="auto"/>
+        <w:contextualSpacing/>
+        <w:jc w:val="both"/>
+        <w:rPr>
+          <w:sz w:val="28"/>
+          <w:szCs w:val="28"/>
+        </w:rPr>
+      </w:pPr>
+    </w:p>
+    <w:p>
+      <w:pPr>
+        <w:spacing w:line="480" w:lineRule="auto"/>
+        <w:contextualSpacing/>
+        <w:jc w:val="both"/>
+        <w:rPr>
+          <w:sz w:val="28"/>
+          <w:szCs w:val="28"/>
+        </w:rPr>
+      </w:pPr>
+    </w:p>
+    <w:p>
+      <w:pPr>
+        <w:spacing w:line="480" w:lineRule="auto"/>
+        <w:contextualSpacing/>
+        <w:jc w:val="center"/>
+        <w:rPr>
+          <w:sz w:val="28"/>
+          <w:szCs w:val="28"/>
+        </w:rPr>
+      </w:pPr>
+      <w:r>
+        <w:rPr>
+          <w:noProof/>
+          <w:sz w:val="28"/>
+          <w:szCs w:val="28"/>
+        </w:rPr>
+        <w:lastRenderedPageBreak/>
+        <w:drawing>
+          <wp:inline distT="0" distB="0" distL="0" distR="0" wp14:anchorId="398450C1" wp14:editId="176AF7F7">
+            <wp:extent cx="4838950" cy="5773479"/>
+            <wp:effectExtent l="0" t="0" r="0" b="5080"/>
+            <wp:docPr id="8" name="Picture 8" descr="A picture containing graphical user interface&#10;&#10;Description automatically generated"/>
+            <wp:cNvGraphicFramePr>
+              <a:graphicFrameLocks xmlns:a="http://schemas.openxmlformats.org/drawingml/2006/main" noChangeAspect="1"/>
+            </wp:cNvGraphicFramePr>
+            <a:graphic xmlns:a="http://schemas.openxmlformats.org/drawingml/2006/main">
+              <a:graphicData uri="http://schemas.openxmlformats.org/drawingml/2006/picture">
+                <pic:pic xmlns:pic="http://schemas.openxmlformats.org/drawingml/2006/picture">
+                  <pic:nvPicPr>
+                    <pic:cNvPr id="8" name="Picture 8" descr="A picture containing graphical user interface&#10;&#10;Description automatically generated"/>
+                    <pic:cNvPicPr/>
+                  </pic:nvPicPr>
+                  <pic:blipFill rotWithShape="1">
+                    <a:blip r:embed="rId13" cstate="print">
+                      <a:extLst>
+                        <a:ext uri="{28A0092B-C50C-407E-A947-70E740481C1C}">
+                          <a14:useLocalDpi xmlns:a14="http://schemas.microsoft.com/office/drawing/2010/main" val="0"/>
+                        </a:ext>
+                      </a:extLst>
+                    </a:blip>
+                    <a:srcRect l="2816" t="1985" r="2399" b="2322"/>
+                    <a:stretch/>
+                  </pic:blipFill>
+                  <pic:spPr bwMode="auto">
+                    <a:xfrm>
+                      <a:off x="0" y="0"/>
+                      <a:ext cx="4859399" cy="5797877"/>
+                    </a:xfrm>
+                    <a:prstGeom prst="rect">
+                      <a:avLst/>
+                    </a:prstGeom>
+                    <a:ln>
+                      <a:noFill/>
+                    </a:ln>
+                    <a:extLst>
+                      <a:ext uri="{53640926-AAD7-44D8-BBD7-CCE9431645EC}">
+                        <a14:shadowObscured xmlns:a14="http://schemas.microsoft.com/office/drawing/2010/main"/>
+                      </a:ext>
+                    </a:extLst>
+                  </pic:spPr>
+                </pic:pic>
+              </a:graphicData>
+            </a:graphic>
+          </wp:inline>
+        </w:drawing>
+      </w:r>
+    </w:p>
+    <w:p>
+      <w:pPr>
+        <w:contextualSpacing/>
+        <w:jc w:val="both"/>
+        <w:rPr>
+          <w:color w:val="000000" w:themeColor="text1"/>
+          <w:sz w:val="28"/>
+          <w:szCs w:val="28"/>
+        </w:rPr>
+      </w:pPr>
+      <w:r>
+        <w:rPr>
+          <w:sz w:val="28"/>
+          <w:szCs w:val="28"/>
+        </w:rPr>
+        <w:t xml:space="preserve">Fig. 3. </w:t>
+      </w:r>
+      <w:r>
+        <w:rPr>
+          <w:sz w:val="28"/>
+          <w:szCs w:val="28"/>
+        </w:rPr>
+        <w:t xml:space="preserve">The </w:t>
+      </w:r>
+      <w:r>
+        <w:rPr>
+          <w:sz w:val="28"/>
+          <w:szCs w:val="28"/>
+        </w:rPr>
+        <w:t>instantaneous</w:t>
+      </w:r>
+      <w:r>
+        <w:rPr>
+          <w:sz w:val="28"/>
+          <w:szCs w:val="28"/>
+        </w:rPr>
+        <w:t xml:space="preserve"> mortality rate is </w:t>
+      </w:r>
+      <w:r>
+        <w:rPr>
+          <w:sz w:val="28"/>
+          <w:szCs w:val="28"/>
+        </w:rPr>
+        <w:t>higher in the warm area</w:t>
+      </w:r>
+      <w:r>
+        <w:rPr>
+          <w:sz w:val="28"/>
+          <w:szCs w:val="28"/>
+        </w:rPr>
+        <w:t>.</w:t>
+      </w:r>
+      <w:r>
+        <w:rPr>
+          <w:sz w:val="28"/>
+          <w:szCs w:val="28"/>
+        </w:rPr>
+        <w:t xml:space="preserve"> Panel </w:t>
+      </w:r>
+      <w:r>
+        <w:rPr>
+          <w:sz w:val="28"/>
+          <w:szCs w:val="28"/>
+        </w:rPr>
+        <w:t>(A)</w:t>
+      </w:r>
+      <w:r>
+        <w:rPr>
+          <w:sz w:val="28"/>
+          <w:szCs w:val="28"/>
+        </w:rPr>
+        <w:t xml:space="preserve"> shows the </w:t>
+      </w:r>
+      <m:oMath>
+        <m:func>
+          <m:funcPr>
+            <m:ctrlPr>
+              <w:rPr>
+                <w:rFonts w:ascii="Cambria Math" w:hAnsi="Cambria Math"/>
+                <w:i/>
+                <w:sz w:val="28"/>
+                <w:szCs w:val="28"/>
+              </w:rPr>
+            </m:ctrlPr>
+          </m:funcPr>
+          <m:fName>
+            <m:r>
+              <m:rPr>
+                <m:sty m:val="p"/>
+              </m:rPr>
+              <w:rPr>
+                <w:rFonts w:ascii="Cambria Math" w:hAnsi="Cambria Math"/>
+                <w:sz w:val="28"/>
+                <w:szCs w:val="28"/>
+              </w:rPr>
+              <m:t>log</m:t>
+            </m:r>
+          </m:fName>
+          <m:e>
+            <m:r>
+              <w:rPr>
+                <w:rFonts w:ascii="Cambria Math" w:hAnsi="Cambria Math"/>
+                <w:sz w:val="28"/>
+                <w:szCs w:val="28"/>
+              </w:rPr>
+              <m:t>(CPUE)</m:t>
+            </m:r>
+          </m:e>
+        </m:func>
+      </m:oMath>
+      <w:r>
+        <w:rPr>
+          <w:rFonts w:eastAsiaTheme="minorEastAsia"/>
+          <w:sz w:val="28"/>
+          <w:szCs w:val="28"/>
+        </w:rPr>
+        <w:t xml:space="preserve"> as a function of </w:t>
+      </w:r>
+      <m:oMath>
+        <m:r>
+          <w:rPr>
+            <w:rFonts w:ascii="Cambria Math" w:eastAsiaTheme="minorEastAsia" w:hAnsi="Cambria Math"/>
+            <w:sz w:val="28"/>
+            <w:szCs w:val="28"/>
+          </w:rPr>
+          <m:t>age</m:t>
+        </m:r>
+      </m:oMath>
+      <w:r>
+        <w:rPr>
+          <w:rFonts w:eastAsiaTheme="minorEastAsia"/>
+          <w:sz w:val="28"/>
+          <w:szCs w:val="28"/>
+        </w:rPr>
+        <w:t xml:space="preserve">, where the slope corresponds to </w:t>
+      </w:r>
+      <w:r>
+        <w:rPr>
+          <w:rFonts w:eastAsiaTheme="minorEastAsia"/>
+          <w:color w:val="FF0000"/>
+          <w:sz w:val="28"/>
+          <w:szCs w:val="28"/>
+        </w:rPr>
+        <w:t xml:space="preserve">global </w:t>
+      </w:r>
+      <m:oMath>
+        <m:r>
+          <w:rPr>
+            <w:rFonts w:ascii="Cambria Math" w:eastAsiaTheme="minorEastAsia" w:hAnsi="Cambria Math"/>
+            <w:sz w:val="28"/>
+            <w:szCs w:val="28"/>
+          </w:rPr>
+          <m:t>-Z</m:t>
+        </m:r>
+      </m:oMath>
+      <w:r>
+        <w:rPr>
+          <w:rFonts w:eastAsiaTheme="minorEastAsia"/>
+          <w:sz w:val="28"/>
+          <w:szCs w:val="28"/>
+        </w:rPr>
+        <w:t xml:space="preserve">. </w:t>
+      </w:r>
+      <w:r>
+        <w:rPr>
+          <w:sz w:val="28"/>
+          <w:szCs w:val="28"/>
+        </w:rPr>
+        <w:t>Lines show the posterior prediction without group-level effects (i.e., cohort)</w:t>
+      </w:r>
+      <w:r>
+        <w:rPr>
+          <w:sz w:val="28"/>
+          <w:szCs w:val="28"/>
+        </w:rPr>
+        <w:t xml:space="preserve"> and the </w:t>
+      </w:r>
+      <w:r>
+        <w:rPr>
+          <w:sz w:val="28"/>
+          <w:szCs w:val="28"/>
+        </w:rPr>
+        <w:t xml:space="preserve">shaded areas correspond to the </w:t>
+      </w:r>
+      <w:r>
+        <w:rPr>
+          <w:sz w:val="28"/>
+          <w:szCs w:val="28"/>
+        </w:rPr>
+        <w:t xml:space="preserve">50% and </w:t>
+      </w:r>
+      <w:r>
+        <w:rPr>
+          <w:sz w:val="28"/>
+          <w:szCs w:val="28"/>
+        </w:rPr>
+        <w:t xml:space="preserve">90% </w:t>
+      </w:r>
+      <w:r>
+        <w:rPr>
+          <w:sz w:val="28"/>
+          <w:szCs w:val="28"/>
+        </w:rPr>
+        <w:t>credible intervals</w:t>
+      </w:r>
+      <w:r>
+        <w:rPr>
+          <w:sz w:val="28"/>
+          <w:szCs w:val="28"/>
+        </w:rPr>
+        <w:t>.</w:t>
+      </w:r>
+      <w:r>
+        <w:rPr>
+          <w:sz w:val="28"/>
+          <w:szCs w:val="28"/>
+        </w:rPr>
+        <w:t xml:space="preserve"> </w:t>
+      </w:r>
+      <w:r>
+        <w:rPr>
+          <w:sz w:val="28"/>
+          <w:szCs w:val="28"/>
+        </w:rPr>
+        <w:t xml:space="preserve">The equation </w:t>
+      </w:r>
+      <w:r>
+        <w:rPr>
+          <w:sz w:val="28"/>
+          <w:szCs w:val="28"/>
+        </w:rPr>
+        <w:t xml:space="preserve">uses </w:t>
+      </w:r>
+      <w:r>
+        <w:rPr>
+          <w:sz w:val="28"/>
+          <w:szCs w:val="28"/>
+        </w:rPr>
+        <w:t xml:space="preserve">mean parameter estimates. </w:t>
+      </w:r>
+      <w:r>
+        <w:rPr>
+          <w:sz w:val="28"/>
+          <w:szCs w:val="28"/>
+        </w:rPr>
+        <w:t>Points and vertical lines in p</w:t>
+      </w:r>
+      <w:r>
+        <w:rPr>
+          <w:sz w:val="28"/>
+          <w:szCs w:val="28"/>
+        </w:rPr>
+        <w:t>anel (B)</w:t>
+      </w:r>
+      <w:r>
+        <w:rPr>
+          <w:sz w:val="28"/>
+          <w:szCs w:val="28"/>
+        </w:rPr>
+        <w:t xml:space="preserve"> show</w:t>
+      </w:r>
+      <w:r>
+        <w:rPr>
+          <w:sz w:val="28"/>
+          <w:szCs w:val="28"/>
+        </w:rPr>
+        <w:t xml:space="preserve"> </w:t>
+      </w:r>
+      <w:r>
+        <w:rPr>
+          <w:sz w:val="28"/>
+          <w:szCs w:val="28"/>
+        </w:rPr>
+        <w:t>median and 95% inter</w:t>
+      </w:r>
+      <w:r>
+        <w:rPr>
+          <w:sz w:val="28"/>
+          <w:szCs w:val="28"/>
+        </w:rPr>
+        <w:t xml:space="preserve">val </w:t>
+      </w:r>
+      <w:r>
+        <w:rPr>
+          <w:sz w:val="28"/>
+          <w:szCs w:val="28"/>
+        </w:rPr>
+        <w:t xml:space="preserve">of </w:t>
+      </w:r>
+      <m:oMath>
+        <m:r>
+          <w:rPr>
+            <w:rFonts w:ascii="Cambria Math" w:hAnsi="Cambria Math"/>
+            <w:sz w:val="28"/>
+            <w:szCs w:val="28"/>
+          </w:rPr>
+          <m:t>Z</m:t>
+        </m:r>
+      </m:oMath>
+      <w:r>
+        <w:rPr>
+          <w:rFonts w:eastAsiaTheme="minorEastAsia"/>
+          <w:sz w:val="28"/>
+          <w:szCs w:val="28"/>
+        </w:rPr>
+        <w:t xml:space="preserve"> for each group</w:t>
+      </w:r>
+      <w:proofErr w:type="spellStart"/>
+      <w:r>
+        <w:rPr>
+          <w:rFonts w:eastAsiaTheme="minorEastAsia"/>
+          <w:sz w:val="28"/>
+          <w:szCs w:val="28"/>
+        </w:rPr>
+        <w:t>ing</w:t>
+      </w:r>
+      <w:proofErr w:type="spellEnd"/>
+      <w:r>
+        <w:rPr>
+          <w:rFonts w:eastAsiaTheme="minorEastAsia"/>
+          <w:sz w:val="28"/>
+          <w:szCs w:val="28"/>
+        </w:rPr>
+        <w:t xml:space="preserve"> </w:t>
+      </w:r>
+      <w:r>
+        <w:rPr>
+          <w:rFonts w:eastAsiaTheme="minorEastAsia"/>
+          <w:sz w:val="28"/>
+          <w:szCs w:val="28"/>
+        </w:rPr>
+        <w:t>factor</w:t>
+      </w:r>
+      <w:r>
+        <w:rPr>
+          <w:rFonts w:eastAsiaTheme="minorEastAsia"/>
+          <w:sz w:val="28"/>
+          <w:szCs w:val="28"/>
+        </w:rPr>
+        <w:t xml:space="preserve"> </w:t>
+      </w:r>
+      <w:r>
+        <w:rPr>
+          <w:rFonts w:eastAsiaTheme="minorEastAsia"/>
+          <w:sz w:val="28"/>
+          <w:szCs w:val="28"/>
+        </w:rPr>
+        <w:t>(</w:t>
+      </w:r>
+      <w:r>
+        <w:rPr>
+          <w:rFonts w:eastAsiaTheme="minorEastAsia"/>
+          <w:sz w:val="28"/>
+          <w:szCs w:val="28"/>
+        </w:rPr>
+        <w:t>year</w:t>
+      </w:r>
+      <w:r>
+        <w:rPr>
+          <w:rFonts w:eastAsiaTheme="minorEastAsia"/>
+          <w:sz w:val="28"/>
+          <w:szCs w:val="28"/>
+        </w:rPr>
+        <w:t>)</w:t>
+      </w:r>
+      <w:r>
+        <w:rPr>
+          <w:rFonts w:eastAsiaTheme="minorEastAsia"/>
+          <w:sz w:val="28"/>
+          <w:szCs w:val="28"/>
+        </w:rPr>
+        <w:t xml:space="preserve">, with the </w:t>
+      </w:r>
+      <w:r>
+        <w:rPr>
+          <w:rFonts w:eastAsiaTheme="minorEastAsia"/>
+          <w:sz w:val="28"/>
+          <w:szCs w:val="28"/>
+        </w:rPr>
+        <w:t xml:space="preserve">posterior </w:t>
+      </w:r>
+      <w:r>
+        <w:rPr>
+          <w:rFonts w:eastAsiaTheme="minorEastAsia"/>
+          <w:sz w:val="28"/>
+          <w:szCs w:val="28"/>
+        </w:rPr>
+        <w:t>density to the right</w:t>
+      </w:r>
+      <w:r>
+        <w:rPr>
+          <w:rFonts w:eastAsiaTheme="minorEastAsia"/>
+          <w:sz w:val="28"/>
+          <w:szCs w:val="28"/>
+        </w:rPr>
+        <w:t xml:space="preserve">. </w:t>
+      </w:r>
+      <w:r>
+        <w:rPr>
+          <w:rFonts w:eastAsiaTheme="minorEastAsia"/>
+          <w:sz w:val="28"/>
+          <w:szCs w:val="28"/>
+        </w:rPr>
+        <w:t xml:space="preserve">The horizontal dashed lines correspond to the </w:t>
+      </w:r>
+      <w:r>
+        <w:rPr>
+          <w:rFonts w:eastAsiaTheme="minorEastAsia"/>
+          <w:color w:val="FF0000"/>
+          <w:sz w:val="28"/>
+          <w:szCs w:val="28"/>
+        </w:rPr>
+        <w:t>global</w:t>
+      </w:r>
+      <w:r>
+        <w:rPr>
+          <w:rFonts w:eastAsiaTheme="minorEastAsia"/>
+          <w:color w:val="FF0000"/>
+          <w:sz w:val="28"/>
+          <w:szCs w:val="28"/>
+        </w:rPr>
+        <w:t xml:space="preserve"> </w:t>
+      </w:r>
+      <w:r>
+        <w:rPr>
+          <w:rFonts w:eastAsiaTheme="minorEastAsia"/>
+          <w:color w:val="000000" w:themeColor="text1"/>
+          <w:sz w:val="28"/>
+          <w:szCs w:val="28"/>
+        </w:rPr>
+        <w:t>mean</w:t>
+      </w:r>
+      <w:r>
+        <w:rPr>
+          <w:rFonts w:eastAsiaTheme="minorEastAsia"/>
+          <w:color w:val="000000" w:themeColor="text1"/>
+          <w:sz w:val="28"/>
+          <w:szCs w:val="28"/>
+        </w:rPr>
+        <w:t xml:space="preserve"> the warm and cold areas</w:t>
+      </w:r>
+      <w:r>
+        <w:rPr>
+          <w:rFonts w:eastAsiaTheme="minorEastAsia"/>
+          <w:color w:val="000000" w:themeColor="text1"/>
+          <w:sz w:val="28"/>
+          <w:szCs w:val="28"/>
+        </w:rPr>
+        <w:t xml:space="preserve">, </w:t>
+      </w:r>
+      <w:r>
+        <w:rPr>
+          <w:rFonts w:eastAsiaTheme="minorEastAsia"/>
+          <w:color w:val="000000" w:themeColor="text1"/>
+          <w:sz w:val="28"/>
+          <w:szCs w:val="28"/>
+        </w:rPr>
+        <w:t xml:space="preserve">which also appear in </w:t>
+      </w:r>
+      <w:r>
+        <w:rPr>
+          <w:rFonts w:eastAsiaTheme="minorEastAsia"/>
+          <w:color w:val="000000" w:themeColor="text1"/>
+          <w:sz w:val="28"/>
+          <w:szCs w:val="28"/>
+        </w:rPr>
+        <w:t xml:space="preserve">the equations in </w:t>
+      </w:r>
+      <w:r>
+        <w:rPr>
+          <w:rFonts w:eastAsiaTheme="minorEastAsia"/>
+          <w:color w:val="000000" w:themeColor="text1"/>
+          <w:sz w:val="28"/>
+          <w:szCs w:val="28"/>
+        </w:rPr>
+        <w:t>panel A.</w:t>
+      </w:r>
+    </w:p>
+    <w:p>
+      <w:pPr>
+        <w:contextualSpacing/>
+        <w:jc w:val="both"/>
+        <w:rPr>
+          <w:sz w:val="28"/>
+          <w:szCs w:val="28"/>
+        </w:rPr>
+      </w:pPr>
+    </w:p>
+    <w:p>
+      <w:pPr>
+        <w:spacing w:line="480" w:lineRule="auto"/>
+        <w:contextualSpacing/>
+        <w:jc w:val="both"/>
+        <w:rPr>
+          <w:sz w:val="28"/>
+          <w:szCs w:val="28"/>
+        </w:rPr>
+      </w:pPr>
+    </w:p>
+    <w:p>
+      <w:pPr>
+        <w:spacing w:line="480" w:lineRule="auto"/>
+        <w:contextualSpacing/>
+        <w:jc w:val="both"/>
+        <w:rPr>
+          <w:sz w:val="28"/>
+          <w:szCs w:val="28"/>
+        </w:rPr>
+      </w:pPr>
+    </w:p>
+    <w:p>
+      <w:pPr>
+        <w:spacing w:line="480" w:lineRule="auto"/>
+        <w:contextualSpacing/>
+        <w:jc w:val="both"/>
+        <w:rPr>
+          <w:sz w:val="28"/>
+          <w:szCs w:val="28"/>
+        </w:rPr>
+      </w:pPr>
+    </w:p>
+    <w:p>
+      <w:pPr>
+        <w:spacing w:line="480" w:lineRule="auto"/>
+        <w:contextualSpacing/>
+        <w:jc w:val="center"/>
+        <w:rPr>
+          <w:sz w:val="28"/>
+          <w:szCs w:val="28"/>
+        </w:rPr>
+      </w:pPr>
+      <w:r>
+        <w:rPr>
+          <w:noProof/>
+          <w:sz w:val="28"/>
+          <w:szCs w:val="28"/>
+        </w:rPr>
+        <w:lastRenderedPageBreak/>
+        <w:drawing>
+          <wp:inline distT="0" distB="0" distL="0" distR="0" wp14:anchorId="78B52F58" wp14:editId="7E2995EA">
+            <wp:extent cx="5611495" cy="5486400"/>
+            <wp:effectExtent l="0" t="0" r="1905" b="0"/>
+            <wp:docPr id="1" name="Picture 1" descr="Chart&#10;&#10;Description automatically generated"/>
+            <wp:cNvGraphicFramePr>
+              <a:graphicFrameLocks xmlns:a="http://schemas.openxmlformats.org/drawingml/2006/main" noChangeAspect="1"/>
+            </wp:cNvGraphicFramePr>
+            <a:graphic xmlns:a="http://schemas.openxmlformats.org/drawingml/2006/main">
+              <a:graphicData uri="http://schemas.openxmlformats.org/drawingml/2006/picture">
+                <pic:pic xmlns:pic="http://schemas.openxmlformats.org/drawingml/2006/picture">
+                  <pic:nvPicPr>
+                    <pic:cNvPr id="1" name="Picture 1" descr="Chart&#10;&#10;Description automatically generated"/>
+                    <pic:cNvPicPr/>
+                  </pic:nvPicPr>
+                  <pic:blipFill rotWithShape="1">
+                    <a:blip r:embed="rId14" cstate="print">
+                      <a:extLst>
+                        <a:ext uri="{28A0092B-C50C-407E-A947-70E740481C1C}">
+                          <a14:useLocalDpi xmlns:a14="http://schemas.microsoft.com/office/drawing/2010/main" val="0"/>
+                        </a:ext>
+                      </a:extLst>
+                    </a:blip>
+                    <a:srcRect l="2081" t="1941" b="2322"/>
+                    <a:stretch/>
+                  </pic:blipFill>
+                  <pic:spPr bwMode="auto">
+                    <a:xfrm>
+                      <a:off x="0" y="0"/>
+                      <a:ext cx="5612230" cy="5487119"/>
+                    </a:xfrm>
+                    <a:prstGeom prst="rect">
+                      <a:avLst/>
+                    </a:prstGeom>
+                    <a:ln>
+                      <a:noFill/>
+                    </a:ln>
+                    <a:extLst>
+                      <a:ext uri="{53640926-AAD7-44D8-BBD7-CCE9431645EC}">
+                        <a14:shadowObscured xmlns:a14="http://schemas.microsoft.com/office/drawing/2010/main"/>
+                      </a:ext>
+                    </a:extLst>
+                  </pic:spPr>
+                </pic:pic>
+              </a:graphicData>
+            </a:graphic>
+          </wp:inline>
+        </w:drawing>
+      </w:r>
+    </w:p>
+    <w:p>
+      <w:pPr>
+        <w:contextualSpacing/>
+        <w:jc w:val="both"/>
+        <w:rPr>
+          <w:sz w:val="28"/>
+          <w:szCs w:val="28"/>
+        </w:rPr>
+      </w:pPr>
+      <w:r>
+        <w:rPr>
+          <w:sz w:val="28"/>
+          <w:szCs w:val="28"/>
+        </w:rPr>
+        <w:t xml:space="preserve">Fig. 4. </w:t>
+      </w:r>
+      <w:r>
+        <w:rPr>
+          <w:sz w:val="28"/>
+          <w:szCs w:val="28"/>
+        </w:rPr>
+        <w:t xml:space="preserve">Size-spectrum slopes </w:t>
+      </w:r>
+      <w:r>
+        <w:rPr>
+          <w:sz w:val="28"/>
+          <w:szCs w:val="28"/>
+        </w:rPr>
+        <w:t xml:space="preserve">are larger in the warm than the cold area, </w:t>
+      </w:r>
+      <w:proofErr w:type="gramStart"/>
+      <w:r>
+        <w:rPr>
+          <w:sz w:val="28"/>
+          <w:szCs w:val="28"/>
+        </w:rPr>
+        <w:t xml:space="preserve">and </w:t>
+      </w:r>
+      <w:r>
+        <w:rPr>
+          <w:sz w:val="28"/>
+          <w:szCs w:val="28"/>
+        </w:rPr>
+        <w:t>.</w:t>
+      </w:r>
+      <w:proofErr w:type="gramEnd"/>
+      <w:r>
+        <w:rPr>
+          <w:sz w:val="28"/>
+          <w:szCs w:val="28"/>
+        </w:rPr>
+        <w:t xml:space="preserve"> </w:t>
+      </w:r>
+      <w:r>
+        <w:rPr>
+          <w:sz w:val="28"/>
+          <w:szCs w:val="28"/>
+        </w:rPr>
+        <w:t>The equation uses mean parameter estimates</w:t>
+      </w:r>
+    </w:p>
+    <w:p>
+      <w:pPr>
+        <w:spacing w:line="480" w:lineRule="auto"/>
+        <w:contextualSpacing/>
+        <w:jc w:val="center"/>
+        <w:rPr>
+          <w:sz w:val="28"/>
+          <w:szCs w:val="28"/>
+        </w:rPr>
+      </w:pPr>
+    </w:p>
+    <w:p>
+      <w:pPr>
+        <w:spacing w:line="480" w:lineRule="auto"/>
+        <w:contextualSpacing/>
+        <w:jc w:val="both"/>
+        <w:rPr>
+          <w:sz w:val="28"/>
+          <w:szCs w:val="28"/>
+        </w:rPr>
+      </w:pPr>
+    </w:p>
+    <w:p>
+      <w:pPr>
+        <w:spacing w:line="480" w:lineRule="auto"/>
+        <w:contextualSpacing/>
+        <w:jc w:val="both"/>
+        <w:rPr>
+          <w:sz w:val="28"/>
+          <w:szCs w:val="28"/>
+        </w:rPr>
+      </w:pPr>
+    </w:p>
+    <w:p>
+      <w:pPr>
+        <w:spacing w:line="480" w:lineRule="auto"/>
+        <w:contextualSpacing/>
+        <w:jc w:val="both"/>
+        <w:rPr>
+          <w:sz w:val="28"/>
+          <w:szCs w:val="28"/>
+        </w:rPr>
+      </w:pPr>
+    </w:p>
+    <w:p>
+      <w:pPr>
+        <w:spacing w:line="480" w:lineRule="auto"/>
+        <w:contextualSpacing/>
+        <w:jc w:val="both"/>
+        <w:rPr>
+          <w:sz w:val="28"/>
+          <w:szCs w:val="28"/>
+        </w:rPr>
+      </w:pPr>
+    </w:p>
+    <w:p>
+      <w:pPr>
+        <w:spacing w:line="480" w:lineRule="auto"/>
+        <w:contextualSpacing/>
+        <w:jc w:val="both"/>
+        <w:rPr>
+          <w:sz w:val="28"/>
+          <w:szCs w:val="28"/>
+        </w:rPr>
+      </w:pPr>
+    </w:p>
+    <w:p>
+      <w:pPr>
+        <w:spacing w:line="480" w:lineRule="auto"/>
+        <w:contextualSpacing/>
+        <w:jc w:val="both"/>
+        <w:rPr>
+          <w:sz w:val="28"/>
+          <w:szCs w:val="28"/>
+        </w:rPr>
+      </w:pPr>
+    </w:p>
+    <w:p>
+      <w:pPr>
+        <w:spacing w:line="480" w:lineRule="auto"/>
+        <w:contextualSpacing/>
+        <w:jc w:val="both"/>
+        <w:rPr>
+          <w:sz w:val="28"/>
+          <w:szCs w:val="28"/>
+        </w:rPr>
+      </w:pPr>
+    </w:p>
+    <w:p>
+      <w:pPr>
+        <w:spacing w:line="480" w:lineRule="auto"/>
+        <w:contextualSpacing/>
+        <w:jc w:val="both"/>
+        <w:rPr>
+          <w:sz w:val="28"/>
+          <w:szCs w:val="28"/>
+        </w:rPr>
+      </w:pPr>
+    </w:p>
+    <w:p>
+      <w:pPr>
+        <w:spacing w:line="480" w:lineRule="auto"/>
+        <w:contextualSpacing/>
+        <w:jc w:val="both"/>
+        <w:rPr>
+          <w:sz w:val="28"/>
+          <w:szCs w:val="28"/>
+        </w:rPr>
+      </w:pPr>
+    </w:p>
+    <w:p>
+      <w:pPr>
+        <w:spacing w:line="480" w:lineRule="auto"/>
+        <w:contextualSpacing/>
+        <w:jc w:val="both"/>
+        <w:rPr>
+          <w:sz w:val="28"/>
+          <w:szCs w:val="28"/>
+        </w:rPr>
+      </w:pPr>
+    </w:p>
+    <w:p>
+      <w:pPr>
+        <w:spacing w:line="480" w:lineRule="auto"/>
+        <w:contextualSpacing/>
+        <w:jc w:val="both"/>
+        <w:rPr>
+          <w:sz w:val="28"/>
+          <w:szCs w:val="28"/>
+        </w:rPr>
+      </w:pPr>
+    </w:p>
+    <w:p>
+      <w:pPr>
+        <w:spacing w:line="480" w:lineRule="auto"/>
+        <w:contextualSpacing/>
+        <w:jc w:val="both"/>
+        <w:rPr>
+          <w:sz w:val="28"/>
+          <w:szCs w:val="28"/>
+        </w:rPr>
+      </w:pPr>
+    </w:p>
+    <w:p>
+      <w:pPr>
+        <w:spacing w:line="480" w:lineRule="auto"/>
+        <w:contextualSpacing/>
+        <w:jc w:val="both"/>
+        <w:rPr>
+          <w:sz w:val="28"/>
+          <w:szCs w:val="28"/>
+        </w:rPr>
+      </w:pPr>
+    </w:p>
+    <w:p>
+      <w:pPr>
+        <w:spacing w:line="480" w:lineRule="auto"/>
+        <w:contextualSpacing/>
+        <w:jc w:val="both"/>
+        <w:rPr>
+          <w:sz w:val="28"/>
+          <w:szCs w:val="28"/>
+        </w:rPr>
+      </w:pPr>
+    </w:p>
+    <w:p>
+      <w:pPr>
+        <w:spacing w:line="480" w:lineRule="auto"/>
+        <w:contextualSpacing/>
+        <w:jc w:val="both"/>
+        <w:rPr>
+          <w:sz w:val="28"/>
+          <w:szCs w:val="28"/>
+        </w:rPr>
+      </w:pPr>
+    </w:p>
+    <w:p>
+      <w:pPr>
+        <w:spacing w:line="480" w:lineRule="auto"/>
+        <w:contextualSpacing/>
+        <w:jc w:val="both"/>
+        <w:rPr>
+          <w:sz w:val="28"/>
+          <w:szCs w:val="28"/>
+        </w:rPr>
+      </w:pPr>
+    </w:p>
+    <w:p>
+      <w:pPr>
+        <w:spacing w:line="480" w:lineRule="auto"/>
+        <w:contextualSpacing/>
+        <w:jc w:val="both"/>
+        <w:rPr>
+          <w:sz w:val="28"/>
+          <w:szCs w:val="28"/>
+        </w:rPr>
+      </w:pPr>
+    </w:p>
+    <w:p>
+      <w:pPr>
+        <w:spacing w:line="480" w:lineRule="auto"/>
+        <w:contextualSpacing/>
+        <w:jc w:val="both"/>
+        <w:rPr>
+          <w:sz w:val="28"/>
+          <w:szCs w:val="28"/>
+        </w:rPr>
+      </w:pPr>
+    </w:p>
+    <w:p>
+      <w:pPr>
+        <w:spacing w:line="480" w:lineRule="auto"/>
+        <w:contextualSpacing/>
+        <w:jc w:val="both"/>
+        <w:rPr>
+          <w:sz w:val="28"/>
+          <w:szCs w:val="28"/>
+        </w:rPr>
+      </w:pPr>
+    </w:p>
+    <w:p>
+      <w:pPr>
+        <w:spacing w:line="480" w:lineRule="auto"/>
+        <w:contextualSpacing/>
+        <w:jc w:val="both"/>
+        <w:rPr>
+          <w:sz w:val="28"/>
+          <w:szCs w:val="28"/>
+        </w:rPr>
+      </w:pPr>
+    </w:p>
+    <w:p>
+      <w:pPr>
+        <w:spacing w:line="480" w:lineRule="auto"/>
+        <w:contextualSpacing/>
+        <w:jc w:val="both"/>
+        <w:rPr>
+          <w:sz w:val="28"/>
+          <w:szCs w:val="28"/>
+        </w:rPr>
+      </w:pPr>
+    </w:p>
+    <w:p>
+      <w:pPr>
+        <w:spacing w:line="480" w:lineRule="auto"/>
+        <w:contextualSpacing/>
+        <w:jc w:val="both"/>
+        <w:rPr>
+          <w:sz w:val="28"/>
+          <w:szCs w:val="28"/>
+        </w:rPr>
+      </w:pPr>
+    </w:p>
+    <w:p>
+      <w:pPr>
+        <w:spacing w:line="480" w:lineRule="auto"/>
+        <w:contextualSpacing/>
+        <w:jc w:val="both"/>
+        <w:rPr>
+          <w:sz w:val="28"/>
+          <w:szCs w:val="28"/>
+        </w:rPr>
+      </w:pPr>
+    </w:p>
+    <w:p>
+      <w:pPr>
+        <w:spacing w:line="480" w:lineRule="auto"/>
+        <w:contextualSpacing/>
+        <w:jc w:val="both"/>
+        <w:rPr>
+          <w:sz w:val="28"/>
+          <w:szCs w:val="28"/>
+        </w:rPr>
+      </w:pPr>
+    </w:p>
+    <w:p>
+      <w:pPr>
+        <w:spacing w:line="480" w:lineRule="auto"/>
+        <w:contextualSpacing/>
+        <w:jc w:val="both"/>
+        <w:rPr>
+          <w:sz w:val="28"/>
+          <w:szCs w:val="28"/>
+        </w:rPr>
+      </w:pPr>
+    </w:p>
+    <w:p>
+      <w:pPr>
+        <w:spacing w:line="480" w:lineRule="auto"/>
+        <w:contextualSpacing/>
+        <w:jc w:val="both"/>
+        <w:rPr>
+          <w:sz w:val="28"/>
+          <w:szCs w:val="28"/>
+        </w:rPr>
+      </w:pPr>
+    </w:p>
+    <w:p>
+      <w:pPr>
+        <w:spacing w:line="480" w:lineRule="auto"/>
+        <w:contextualSpacing/>
+        <w:jc w:val="both"/>
+        <w:rPr>
+          <w:sz w:val="28"/>
+          <w:szCs w:val="28"/>
+        </w:rPr>
+      </w:pPr>
+    </w:p>
+    <w:p>
+      <w:pPr>
+        <w:spacing w:line="480" w:lineRule="auto"/>
+        <w:contextualSpacing/>
+        <w:jc w:val="both"/>
+        <w:rPr>
+          <w:sz w:val="28"/>
+          <w:szCs w:val="28"/>
+        </w:rPr>
+      </w:pPr>
+    </w:p>
+    <w:p>
+      <w:pPr>
+        <w:spacing w:line="480" w:lineRule="auto"/>
+        <w:contextualSpacing/>
+        <w:jc w:val="both"/>
+        <w:rPr>
+          <w:sz w:val="28"/>
+          <w:szCs w:val="28"/>
+        </w:rPr>
+      </w:pPr>
+    </w:p>
+    <w:p>
+      <w:pPr>
+        <w:spacing w:line="480" w:lineRule="auto"/>
+        <w:contextualSpacing/>
+        <w:jc w:val="both"/>
+        <w:rPr>
+          <w:sz w:val="28"/>
+          <w:szCs w:val="28"/>
+        </w:rPr>
+      </w:pPr>
+    </w:p>
+    <w:p>
+      <w:pPr>
+        <w:spacing w:line="480" w:lineRule="auto"/>
+        <w:contextualSpacing/>
+        <w:jc w:val="both"/>
+        <w:rPr>
+          <w:sz w:val="28"/>
+          <w:szCs w:val="28"/>
+        </w:rPr>
+      </w:pPr>
+    </w:p>
+    <w:p>
+      <w:pPr>
+        <w:spacing w:line="480" w:lineRule="auto"/>
+        <w:contextualSpacing/>
+        <w:jc w:val="both"/>
+        <w:rPr>
+          <w:sz w:val="28"/>
+          <w:szCs w:val="28"/>
+        </w:rPr>
+      </w:pPr>
+    </w:p>
+    <w:p>
+      <w:pPr>
+        <w:spacing w:line="480" w:lineRule="auto"/>
+        <w:contextualSpacing/>
+        <w:jc w:val="both"/>
+        <w:rPr>
+          <w:sz w:val="28"/>
+          <w:szCs w:val="28"/>
+        </w:rPr>
+      </w:pPr>
+    </w:p>
+    <w:p>
+      <w:pPr>
+        <w:spacing w:line="480" w:lineRule="auto"/>
+        <w:contextualSpacing/>
+        <w:jc w:val="both"/>
+        <w:rPr>
+          <w:sz w:val="28"/>
+          <w:szCs w:val="28"/>
+        </w:rPr>
+      </w:pPr>
+    </w:p>
+    <w:p>
+      <w:pPr>
+        <w:spacing w:line="480" w:lineRule="auto"/>
+        <w:contextualSpacing/>
+        <w:jc w:val="both"/>
+        <w:rPr>
+          <w:sz w:val="28"/>
+          <w:szCs w:val="28"/>
+        </w:rPr>
+      </w:pPr>
+    </w:p>
+    <w:p>
+      <w:pPr>
+        <w:spacing w:line="480" w:lineRule="auto"/>
+        <w:contextualSpacing/>
+        <w:jc w:val="both"/>
+        <w:rPr>
+          <w:sz w:val="28"/>
+          <w:szCs w:val="28"/>
+        </w:rPr>
+      </w:pPr>
+    </w:p>
+    <w:p>
+      <w:pPr>
+        <w:spacing w:line="480" w:lineRule="auto"/>
+        <w:contextualSpacing/>
+        <w:jc w:val="both"/>
+        <w:rPr>
+          <w:sz w:val="28"/>
+          <w:szCs w:val="28"/>
+        </w:rPr>
+      </w:pPr>
+    </w:p>
+    <w:p>
+      <w:pPr>
+        <w:spacing w:line="480" w:lineRule="auto"/>
+        <w:contextualSpacing/>
+        <w:jc w:val="both"/>
+        <w:rPr>
+          <w:sz w:val="28"/>
+          <w:szCs w:val="28"/>
+        </w:rPr>
+      </w:pPr>
+    </w:p>
+    <w:p>
+      <w:pPr>
+        <w:spacing w:line="480" w:lineRule="auto"/>
+        <w:contextualSpacing/>
+        <w:jc w:val="both"/>
+        <w:rPr>
+          <w:sz w:val="28"/>
+          <w:szCs w:val="28"/>
+        </w:rPr>
+      </w:pPr>
+    </w:p>
+    <w:p>
+      <w:pPr>
+        <w:spacing w:line="480" w:lineRule="auto"/>
+        <w:contextualSpacing/>
+        <w:jc w:val="both"/>
+        <w:rPr>
+          <w:sz w:val="28"/>
+          <w:szCs w:val="28"/>
+        </w:rPr>
+      </w:pPr>
+    </w:p>
+    <w:p>
+      <w:pPr>
+        <w:spacing w:line="480" w:lineRule="auto"/>
+        <w:contextualSpacing/>
+        <w:jc w:val="both"/>
+        <w:rPr>
+          <w:sz w:val="28"/>
+          <w:szCs w:val="28"/>
+        </w:rPr>
+      </w:pPr>
+    </w:p>
+    <w:p>
+      <w:pPr>
+        <w:spacing w:line="480" w:lineRule="auto"/>
+        <w:contextualSpacing/>
+        <w:jc w:val="both"/>
+        <w:rPr>
+          <w:sz w:val="28"/>
+          <w:szCs w:val="28"/>
+        </w:rPr>
+      </w:pPr>
+    </w:p>
+    <w:p>
+      <w:pPr>
+        <w:spacing w:line="480" w:lineRule="auto"/>
+        <w:contextualSpacing/>
+        <w:jc w:val="both"/>
+        <w:rPr>
+          <w:sz w:val="28"/>
+          <w:szCs w:val="28"/>
+        </w:rPr>
+      </w:pPr>
+    </w:p>
+    <w:p>
+      <w:pPr>
+        <w:spacing w:line="480" w:lineRule="auto"/>
+        <w:contextualSpacing/>
+        <w:jc w:val="both"/>
+        <w:rPr>
+          <w:sz w:val="28"/>
+          <w:szCs w:val="28"/>
+        </w:rPr>
+      </w:pPr>
+    </w:p>
+    <w:p>
+      <w:pPr>
+        <w:spacing w:line="480" w:lineRule="auto"/>
+        <w:contextualSpacing/>
+        <w:jc w:val="both"/>
+        <w:rPr>
+          <w:sz w:val="28"/>
+          <w:szCs w:val="28"/>
+        </w:rPr>
+      </w:pPr>
+    </w:p>
+    <w:p>
+      <w:pPr>
+        <w:spacing w:line="480" w:lineRule="auto"/>
+        <w:contextualSpacing/>
+        <w:jc w:val="both"/>
+        <w:rPr>
+          <w:sz w:val="28"/>
+          <w:szCs w:val="28"/>
+        </w:rPr>
+      </w:pPr>
+    </w:p>
+    <w:p>
+      <w:pPr>
+        <w:spacing w:line="480" w:lineRule="auto"/>
+        <w:contextualSpacing/>
+        <w:jc w:val="both"/>
+        <w:rPr>
+          <w:sz w:val="28"/>
+          <w:szCs w:val="28"/>
+        </w:rPr>
+      </w:pPr>
+    </w:p>
+    <w:p>
+      <w:pPr>
+        <w:spacing w:line="480" w:lineRule="auto"/>
+        <w:contextualSpacing/>
+        <w:jc w:val="both"/>
+        <w:rPr>
+          <w:sz w:val="28"/>
+          <w:szCs w:val="28"/>
+        </w:rPr>
+      </w:pPr>
+    </w:p>
+    <w:p>
+      <w:pPr>
+        <w:spacing w:line="480" w:lineRule="auto"/>
+        <w:contextualSpacing/>
+        <w:jc w:val="both"/>
+        <w:rPr>
+          <w:sz w:val="28"/>
+          <w:szCs w:val="28"/>
+        </w:rPr>
+      </w:pPr>
+    </w:p>
+    <w:p>
+      <w:pPr>
+        <w:spacing w:line="480" w:lineRule="auto"/>
+        <w:contextualSpacing/>
+        <w:jc w:val="both"/>
+        <w:rPr>
+          <w:sz w:val="28"/>
+          <w:szCs w:val="28"/>
+        </w:rPr>
+      </w:pPr>
+    </w:p>
+    <w:p>
+      <w:pPr>
+        <w:spacing w:line="480" w:lineRule="auto"/>
+        <w:contextualSpacing/>
+        <w:jc w:val="both"/>
+        <w:rPr>
+          <w:sz w:val="28"/>
+          <w:szCs w:val="28"/>
+        </w:rPr>
+      </w:pPr>
+    </w:p>
+    <w:p>
+      <w:pPr>
+        <w:spacing w:line="480" w:lineRule="auto"/>
+        <w:contextualSpacing/>
+        <w:jc w:val="both"/>
+        <w:rPr>
+          <w:sz w:val="28"/>
+          <w:szCs w:val="28"/>
+        </w:rPr>
+      </w:pPr>
+    </w:p>
+    <w:p>
+      <w:pPr>
+        <w:spacing w:line="480" w:lineRule="auto"/>
+        <w:contextualSpacing/>
+        <w:jc w:val="both"/>
+        <w:rPr>
+          <w:sz w:val="28"/>
+          <w:szCs w:val="28"/>
+        </w:rPr>
+      </w:pPr>
+    </w:p>
+    <w:p>
+      <w:pPr>
+        <w:spacing w:line="480" w:lineRule="auto"/>
+        <w:contextualSpacing/>
+        <w:jc w:val="both"/>
+        <w:rPr>
+          <w:sz w:val="28"/>
+          <w:szCs w:val="28"/>
+        </w:rPr>
+      </w:pPr>
+    </w:p>
+    <w:p>
+      <w:pPr>
+        <w:spacing w:line="480" w:lineRule="auto"/>
+        <w:contextualSpacing/>
+        <w:jc w:val="both"/>
+        <w:rPr>
+          <w:sz w:val="28"/>
+          <w:szCs w:val="28"/>
+        </w:rPr>
+      </w:pPr>
+    </w:p>
+    <w:p>
+      <w:pPr>
+        <w:spacing w:line="480" w:lineRule="auto"/>
+        <w:contextualSpacing/>
+        <w:jc w:val="both"/>
+        <w:rPr>
+          <w:sz w:val="28"/>
+          <w:szCs w:val="28"/>
+        </w:rPr>
+      </w:pPr>
     </w:p>
     <w:p>
       <w:pPr>
@@ -2344,7 +5048,23 @@
           <w:rFonts w:eastAsia="Times New Roman"/>
           <w:lang w:val="sv-SE" w:eastAsia="en-GB"/>
         </w:rPr>
-        <w:t xml:space="preserve"> words max</w:t>
+        <w:t xml:space="preserve"> </w:t>
+      </w:r>
+      <w:proofErr w:type="spellStart"/>
+      <w:r>
+        <w:rPr>
+          <w:rFonts w:eastAsia="Times New Roman"/>
+          <w:lang w:val="sv-SE" w:eastAsia="en-GB"/>
+        </w:rPr>
+        <w:t>words</w:t>
+      </w:r>
+      <w:proofErr w:type="spellEnd"/>
+      <w:r>
+        <w:rPr>
+          <w:rFonts w:eastAsia="Times New Roman"/>
+          <w:lang w:val="sv-SE" w:eastAsia="en-GB"/>
+        </w:rPr>
+        <w:t xml:space="preserve"> max</w:t>
       </w:r>
     </w:p>
   </w:comment>
@@ -2455,14 +5175,30 @@
           <w:rFonts w:eastAsia="Times New Roman"/>
           <w:lang w:val="en-SE" w:eastAsia="en-GB"/>
         </w:rPr>
-        <w:t>and is followed by a concise, focused account of the findings (headed 'Results')</w:t>
+        <w:t>and is followed by a concise, focused account of the findings (headed 'Results</w:t>
+      </w:r>
+      <w:proofErr w:type="gramStart"/>
+      <w:r>
+        <w:rPr>
+          <w:rFonts w:eastAsia="Times New Roman"/>
+          <w:lang w:val="en-SE" w:eastAsia="en-GB"/>
+        </w:rPr>
+        <w:t>')</w:t>
       </w:r>
       <w:r>
         <w:rPr>
           <w:rFonts w:eastAsia="Times New Roman"/>
           <w:lang w:val="sv-SE" w:eastAsia="en-GB"/>
         </w:rPr>
-        <w:t xml:space="preserve">… </w:t>
+        <w:t>…</w:t>
+      </w:r>
+      <w:proofErr w:type="gramEnd"/>
+      <w:r>
+        <w:rPr>
+          <w:rFonts w:eastAsia="Times New Roman"/>
+          <w:lang w:val="sv-SE" w:eastAsia="en-GB"/>
+        </w:rPr>
+        <w:t xml:space="preserve"> </w:t>
       </w:r>
     </w:p>
   </w:comment>
@@ -2504,8 +5240,56 @@
         </w:rPr>
         <w:annotationRef/>
       </w:r>
-      <w:r>
-        <w:t>Asta’s paper has 2500 words</w:t>
+      <w:proofErr w:type="spellStart"/>
+      <w:r>
+        <w:t>Asta’s</w:t>
+      </w:r>
+      <w:proofErr w:type="spellEnd"/>
+      <w:r>
+        <w:t xml:space="preserve"> paper has 2500 words</w:t>
+      </w:r>
+    </w:p>
+  </w:comment>
+  <w:comment w:id="9" w:author="Max Lindmark" w:date="2021-09-02T18:44:00Z" w:initials="MOU">
+    <w:p>
+      <w:pPr>
+        <w:pStyle w:val="CommentText"/>
+      </w:pPr>
+      <w:r>
+        <w:rPr>
+          <w:rStyle w:val="CommentReference"/>
+        </w:rPr>
+        <w:annotationRef/>
+      </w:r>
+      <w:r>
+        <w:t>See meeting slides</w:t>
+      </w:r>
+    </w:p>
+  </w:comment>
+  <w:comment w:id="10" w:author="Max Lindmark" w:date="2021-09-14T10:33:00Z" w:initials="MOU">
+    <w:p>
+      <w:pPr>
+        <w:pStyle w:val="CommentText"/>
+      </w:pPr>
+      <w:r>
+        <w:rPr>
+          <w:rStyle w:val="CommentReference"/>
+        </w:rPr>
+        <w:annotationRef/>
+      </w:r>
+      <w:r>
+        <w:rPr>
+          <w:sz w:val="28"/>
+          <w:szCs w:val="28"/>
+        </w:rPr>
+        <w:t>probability bands</w:t>
+      </w:r>
+      <w:r>
+        <w:rPr>
+          <w:sz w:val="28"/>
+          <w:szCs w:val="28"/>
+        </w:rPr>
+        <w:t>?</w:t>
       </w:r>
     </w:p>
   </w:comment>
@@ -2523,6 +5307,8 @@
   <w15:commentEx w15:paraId="58485AAA" w15:done="0"/>
   <w15:commentEx w15:paraId="5EE148AF" w15:done="0"/>
   <w15:commentEx w15:paraId="00AFFCF9" w15:done="0"/>
+  <w15:commentEx w15:paraId="6398FE09" w15:done="0"/>
+  <w15:commentEx w15:paraId="03A6F808" w15:done="0"/>
 </w15:commentsEx>
 </file>
 
@@ -2537,6 +5323,8 @@
   <w16cex:commentExtensible w16cex:durableId="24BCD51A" w16cex:dateUtc="2021-08-10T08:36:00Z"/>
   <w16cex:commentExtensible w16cex:durableId="24BCD529" w16cex:dateUtc="2021-08-10T08:36:00Z"/>
   <w16cex:commentExtensible w16cex:durableId="24C00668" w16cex:dateUtc="2021-08-12T18:43:00Z"/>
+  <w16cex:commentExtensible w16cex:durableId="24DB9A14" w16cex:dateUtc="2021-09-02T16:44:00Z"/>
+  <w16cex:commentExtensible w16cex:durableId="24EAF8FC" w16cex:dateUtc="2021-09-14T08:33:00Z"/>
 </w16cex:commentsExtensible>
 </file>
 
@@ -2551,6 +5339,8 @@
   <w16cid:commentId w16cid:paraId="58485AAA" w16cid:durableId="24BCD51A"/>
   <w16cid:commentId w16cid:paraId="5EE148AF" w16cid:durableId="24BCD529"/>
   <w16cid:commentId w16cid:paraId="00AFFCF9" w16cid:durableId="24C00668"/>
+  <w16cid:commentId w16cid:paraId="6398FE09" w16cid:durableId="24DB9A14"/>
+  <w16cid:commentId w16cid:paraId="03A6F808" w16cid:durableId="24EAF8FC"/>
 </w16cid:commentsIds>
 </file>
 
@@ -2993,6 +5783,7 @@
   <w:style w:type="character" w:default="1" w:styleId="DefaultParagraphFont">
     <w:name w:val="Default Paragraph Font"/>
     <w:uiPriority w:val="1"/>
+    <w:semiHidden/>
     <w:unhideWhenUsed/>
   </w:style>
   <w:style w:type="table" w:default="1" w:styleId="TableNormal">

</xml_diff>

<commit_message>
change layout of posterior plots
</commit_message>
<xml_diff>
--- a/drafts/ms_Lindmark_etal_2021_warm_growth_mortality.docx
+++ b/drafts/ms_Lindmark_etal_2021_warm_growth_mortality.docx
@@ -89,15 +89,7 @@
           <w:rFonts w:eastAsia="Times New Roman"/>
           <w:lang w:eastAsia="en-GB"/>
         </w:rPr>
-        <w:t xml:space="preserve">Max </w:t>
-      </w:r>
-      <w:proofErr w:type="gramStart"/>
-      <w:r>
-        <w:rPr>
-          <w:rFonts w:eastAsia="Times New Roman"/>
-          <w:lang w:eastAsia="en-GB"/>
-        </w:rPr>
-        <w:t>Lindmark</w:t>
+        <w:t>Max Lindmark</w:t>
       </w:r>
       <w:r>
         <w:rPr>
@@ -105,47 +97,29 @@
           <w:vertAlign w:val="superscript"/>
           <w:lang w:eastAsia="en-GB"/>
         </w:rPr>
-        <w:t>a,b</w:t>
-      </w:r>
-      <w:proofErr w:type="gramEnd"/>
+        <w:t>a,b,1</w:t>
+      </w:r>
+      <w:r>
+        <w:rPr>
+          <w:rFonts w:eastAsia="Times New Roman"/>
+          <w:lang w:eastAsia="en-GB"/>
+        </w:rPr>
+        <w:t>, Malin  Karlsson</w:t>
+      </w:r>
       <w:r>
         <w:rPr>
           <w:rFonts w:eastAsia="Times New Roman"/>
           <w:vertAlign w:val="superscript"/>
           <w:lang w:eastAsia="en-GB"/>
         </w:rPr>
-        <w:t>,1</w:t>
+        <w:t>a</w:t>
       </w:r>
       <w:r>
         <w:rPr>
           <w:rFonts w:eastAsia="Times New Roman"/>
           <w:lang w:eastAsia="en-GB"/>
         </w:rPr>
-        <w:t xml:space="preserve">, </w:t>
-      </w:r>
-      <w:proofErr w:type="spellStart"/>
-      <w:r>
-        <w:rPr>
-          <w:rFonts w:eastAsia="Times New Roman"/>
-          <w:lang w:eastAsia="en-GB"/>
-        </w:rPr>
-        <w:t>Malin</w:t>
-      </w:r>
-      <w:proofErr w:type="spellEnd"/>
-      <w:r>
-        <w:rPr>
-          <w:rFonts w:eastAsia="Times New Roman"/>
-          <w:lang w:eastAsia="en-GB"/>
-        </w:rPr>
-        <w:t xml:space="preserve">  </w:t>
-      </w:r>
-      <w:proofErr w:type="spellStart"/>
-      <w:r>
-        <w:rPr>
-          <w:rFonts w:eastAsia="Times New Roman"/>
-          <w:lang w:eastAsia="en-GB"/>
-        </w:rPr>
-        <w:t>Karlsson</w:t>
+        <w:t>, Anna Gårdmark</w:t>
       </w:r>
       <w:r>
         <w:rPr>
@@ -153,347 +127,176 @@
           <w:vertAlign w:val="superscript"/>
           <w:lang w:eastAsia="en-GB"/>
         </w:rPr>
-        <w:t>a</w:t>
-      </w:r>
-      <w:proofErr w:type="spellEnd"/>
-      <w:r>
+        <w:t>c</w:t>
+      </w:r>
+    </w:p>
+    <w:p>
+      <w:pPr>
+        <w:spacing w:line="480" w:lineRule="auto"/>
+        <w:contextualSpacing/>
+        <w:jc w:val="both"/>
         <w:rPr>
           <w:rFonts w:eastAsia="Times New Roman"/>
           <w:lang w:eastAsia="en-GB"/>
         </w:rPr>
-        <w:t xml:space="preserve">, Anna </w:t>
-      </w:r>
-      <w:proofErr w:type="spellStart"/>
-      <w:r>
+      </w:pPr>
+    </w:p>
+    <w:p>
+      <w:pPr>
+        <w:spacing w:line="480" w:lineRule="auto"/>
+        <w:contextualSpacing/>
+        <w:jc w:val="both"/>
         <w:rPr>
           <w:rFonts w:eastAsia="Times New Roman"/>
           <w:lang w:eastAsia="en-GB"/>
         </w:rPr>
-        <w:t>Gårdmark</w:t>
-      </w:r>
+      </w:pPr>
       <w:r>
         <w:rPr>
           <w:rFonts w:eastAsia="Times New Roman"/>
           <w:vertAlign w:val="superscript"/>
           <w:lang w:eastAsia="en-GB"/>
         </w:rPr>
-        <w:t>c</w:t>
-      </w:r>
-      <w:proofErr w:type="spellEnd"/>
-    </w:p>
-    <w:p>
-      <w:pPr>
-        <w:spacing w:line="480" w:lineRule="auto"/>
-        <w:contextualSpacing/>
-        <w:jc w:val="both"/>
+        <w:t xml:space="preserve">a </w:t>
+      </w:r>
+      <w:r>
         <w:rPr>
           <w:rFonts w:eastAsia="Times New Roman"/>
           <w:lang w:eastAsia="en-GB"/>
         </w:rPr>
-      </w:pPr>
-    </w:p>
-    <w:p>
-      <w:pPr>
-        <w:spacing w:line="480" w:lineRule="auto"/>
-        <w:contextualSpacing/>
-        <w:jc w:val="both"/>
-        <w:rPr>
-          <w:rFonts w:eastAsia="Times New Roman"/>
-          <w:lang w:eastAsia="en-GB"/>
-        </w:rPr>
-      </w:pPr>
-      <w:r>
+        <w:t>Swedish University of Agricultural Sciences, Department of Aquatic Resources, Institute of Coastal Research, Skolgatan 6, 742 42 Öregrund, Sweden</w:t>
+      </w:r>
+    </w:p>
+    <w:p>
+      <w:pPr>
+        <w:spacing w:line="480" w:lineRule="auto"/>
+        <w:contextualSpacing/>
+        <w:jc w:val="both"/>
         <w:rPr>
           <w:rFonts w:eastAsia="Times New Roman"/>
           <w:vertAlign w:val="superscript"/>
           <w:lang w:eastAsia="en-GB"/>
         </w:rPr>
-        <w:t xml:space="preserve">a </w:t>
-      </w:r>
-      <w:r>
+      </w:pPr>
+    </w:p>
+    <w:p>
+      <w:pPr>
+        <w:spacing w:line="480" w:lineRule="auto"/>
+        <w:contextualSpacing/>
+        <w:jc w:val="both"/>
         <w:rPr>
           <w:rFonts w:eastAsia="Times New Roman"/>
           <w:lang w:eastAsia="en-GB"/>
         </w:rPr>
-        <w:t xml:space="preserve">Swedish University of Agricultural Sciences, Department of Aquatic Resources, Institute of Coastal Research, </w:t>
-      </w:r>
-      <w:proofErr w:type="spellStart"/>
-      <w:r>
-        <w:rPr>
-          <w:rFonts w:eastAsia="Times New Roman"/>
-          <w:lang w:eastAsia="en-GB"/>
-        </w:rPr>
-        <w:t>Skolgatan</w:t>
-      </w:r>
-      <w:proofErr w:type="spellEnd"/>
-      <w:r>
-        <w:rPr>
-          <w:rFonts w:eastAsia="Times New Roman"/>
-          <w:lang w:eastAsia="en-GB"/>
-        </w:rPr>
-        <w:t xml:space="preserve"> 6, 742 42 </w:t>
-      </w:r>
-      <w:proofErr w:type="spellStart"/>
-      <w:r>
-        <w:rPr>
-          <w:rFonts w:eastAsia="Times New Roman"/>
-          <w:lang w:eastAsia="en-GB"/>
-        </w:rPr>
-        <w:t>Öregrund</w:t>
-      </w:r>
-      <w:proofErr w:type="spellEnd"/>
-      <w:r>
-        <w:rPr>
-          <w:rFonts w:eastAsia="Times New Roman"/>
-          <w:lang w:eastAsia="en-GB"/>
-        </w:rPr>
-        <w:t>, Sweden</w:t>
-      </w:r>
-    </w:p>
-    <w:p>
-      <w:pPr>
-        <w:spacing w:line="480" w:lineRule="auto"/>
-        <w:contextualSpacing/>
-        <w:jc w:val="both"/>
+      </w:pPr>
+      <w:r>
         <w:rPr>
           <w:rFonts w:eastAsia="Times New Roman"/>
           <w:vertAlign w:val="superscript"/>
           <w:lang w:eastAsia="en-GB"/>
         </w:rPr>
-      </w:pPr>
-    </w:p>
-    <w:p>
-      <w:pPr>
-        <w:spacing w:line="480" w:lineRule="auto"/>
-        <w:contextualSpacing/>
-        <w:jc w:val="both"/>
+        <w:t xml:space="preserve">b </w:t>
+      </w:r>
+      <w:r>
         <w:rPr>
           <w:rFonts w:eastAsia="Times New Roman"/>
           <w:lang w:eastAsia="en-GB"/>
         </w:rPr>
-      </w:pPr>
-      <w:r>
+        <w:t>Swedish University of Agricultural Sciences, Department of Aquatic Resources, Institute of Marine Research, Turistgatan 5, 453 30 Lysekil , Sweden</w:t>
+      </w:r>
+    </w:p>
+    <w:p>
+      <w:pPr>
+        <w:spacing w:line="480" w:lineRule="auto"/>
+        <w:contextualSpacing/>
+        <w:jc w:val="both"/>
         <w:rPr>
           <w:rFonts w:eastAsia="Times New Roman"/>
           <w:vertAlign w:val="superscript"/>
           <w:lang w:eastAsia="en-GB"/>
         </w:rPr>
-        <w:t xml:space="preserve">b </w:t>
-      </w:r>
-      <w:r>
+      </w:pPr>
+    </w:p>
+    <w:p>
+      <w:pPr>
+        <w:spacing w:line="480" w:lineRule="auto"/>
+        <w:contextualSpacing/>
+        <w:jc w:val="both"/>
         <w:rPr>
           <w:rFonts w:eastAsia="Times New Roman"/>
           <w:lang w:eastAsia="en-GB"/>
         </w:rPr>
-        <w:t xml:space="preserve">Swedish University of Agricultural Sciences, Department of Aquatic Resources, Institute of Marine Research, </w:t>
-      </w:r>
-      <w:proofErr w:type="spellStart"/>
-      <w:r>
-        <w:rPr>
-          <w:rFonts w:eastAsia="Times New Roman"/>
-          <w:lang w:eastAsia="en-GB"/>
-        </w:rPr>
-        <w:t>Turistgatan</w:t>
-      </w:r>
-      <w:proofErr w:type="spellEnd"/>
-      <w:r>
-        <w:rPr>
-          <w:rFonts w:eastAsia="Times New Roman"/>
-          <w:lang w:eastAsia="en-GB"/>
-        </w:rPr>
-        <w:t xml:space="preserve"> 5, 453 30 </w:t>
-      </w:r>
-      <w:proofErr w:type="spellStart"/>
-      <w:proofErr w:type="gramStart"/>
-      <w:r>
-        <w:rPr>
-          <w:rFonts w:eastAsia="Times New Roman"/>
-          <w:lang w:eastAsia="en-GB"/>
-        </w:rPr>
-        <w:t>Lysekil</w:t>
-      </w:r>
-      <w:proofErr w:type="spellEnd"/>
-      <w:r>
-        <w:rPr>
-          <w:rFonts w:eastAsia="Times New Roman"/>
-          <w:lang w:eastAsia="en-GB"/>
-        </w:rPr>
-        <w:t xml:space="preserve"> ,</w:t>
-      </w:r>
-      <w:proofErr w:type="gramEnd"/>
-      <w:r>
-        <w:rPr>
-          <w:rFonts w:eastAsia="Times New Roman"/>
-          <w:lang w:eastAsia="en-GB"/>
-        </w:rPr>
-        <w:t xml:space="preserve"> Sweden</w:t>
-      </w:r>
-    </w:p>
-    <w:p>
-      <w:pPr>
-        <w:spacing w:line="480" w:lineRule="auto"/>
-        <w:contextualSpacing/>
-        <w:jc w:val="both"/>
+      </w:pPr>
+      <w:r>
         <w:rPr>
           <w:rFonts w:eastAsia="Times New Roman"/>
           <w:vertAlign w:val="superscript"/>
           <w:lang w:eastAsia="en-GB"/>
         </w:rPr>
-      </w:pPr>
-    </w:p>
-    <w:p>
-      <w:pPr>
-        <w:spacing w:line="480" w:lineRule="auto"/>
-        <w:contextualSpacing/>
-        <w:jc w:val="both"/>
+        <w:t xml:space="preserve">c </w:t>
+      </w:r>
+      <w:r>
         <w:rPr>
           <w:rFonts w:eastAsia="Times New Roman"/>
           <w:lang w:eastAsia="en-GB"/>
         </w:rPr>
-      </w:pPr>
-      <w:r>
+        <w:t>Swedish University of Agricultural Sciences, Department of Aquatic Resources, Skolgatan 6, SE-742 42 Öregrund, Sweden</w:t>
+      </w:r>
+    </w:p>
+    <w:p>
+      <w:pPr>
+        <w:spacing w:line="480" w:lineRule="auto"/>
+        <w:contextualSpacing/>
+        <w:jc w:val="both"/>
         <w:rPr>
           <w:rFonts w:eastAsia="Times New Roman"/>
           <w:vertAlign w:val="superscript"/>
           <w:lang w:eastAsia="en-GB"/>
         </w:rPr>
-        <w:t xml:space="preserve">c </w:t>
-      </w:r>
-      <w:r>
+      </w:pPr>
+    </w:p>
+    <w:p>
+      <w:pPr>
+        <w:spacing w:line="480" w:lineRule="auto"/>
+        <w:contextualSpacing/>
+        <w:jc w:val="both"/>
         <w:rPr>
           <w:rFonts w:eastAsia="Times New Roman"/>
           <w:lang w:eastAsia="en-GB"/>
         </w:rPr>
-        <w:t xml:space="preserve">Swedish University of Agricultural Sciences, Department of Aquatic Resources, </w:t>
-      </w:r>
-      <w:proofErr w:type="spellStart"/>
-      <w:r>
-        <w:rPr>
-          <w:rFonts w:eastAsia="Times New Roman"/>
-          <w:lang w:eastAsia="en-GB"/>
-        </w:rPr>
-        <w:t>Skolgatan</w:t>
-      </w:r>
-      <w:proofErr w:type="spellEnd"/>
-      <w:r>
-        <w:rPr>
-          <w:rFonts w:eastAsia="Times New Roman"/>
-          <w:lang w:eastAsia="en-GB"/>
-        </w:rPr>
-        <w:t xml:space="preserve"> 6, SE-742 42 </w:t>
-      </w:r>
-      <w:proofErr w:type="spellStart"/>
-      <w:r>
-        <w:rPr>
-          <w:rFonts w:eastAsia="Times New Roman"/>
-          <w:lang w:eastAsia="en-GB"/>
-        </w:rPr>
-        <w:t>Öregrund</w:t>
-      </w:r>
-      <w:proofErr w:type="spellEnd"/>
-      <w:r>
-        <w:rPr>
-          <w:rFonts w:eastAsia="Times New Roman"/>
-          <w:lang w:eastAsia="en-GB"/>
-        </w:rPr>
-        <w:t>, Sweden</w:t>
-      </w:r>
-    </w:p>
-    <w:p>
-      <w:pPr>
-        <w:spacing w:line="480" w:lineRule="auto"/>
-        <w:contextualSpacing/>
-        <w:jc w:val="both"/>
+      </w:pPr>
+      <w:r>
         <w:rPr>
           <w:rFonts w:eastAsia="Times New Roman"/>
           <w:vertAlign w:val="superscript"/>
           <w:lang w:eastAsia="en-GB"/>
         </w:rPr>
-      </w:pPr>
-    </w:p>
-    <w:p>
-      <w:pPr>
-        <w:spacing w:line="480" w:lineRule="auto"/>
-        <w:contextualSpacing/>
-        <w:jc w:val="both"/>
+        <w:t>1</w:t>
+      </w:r>
+      <w:r>
         <w:rPr>
           <w:rFonts w:eastAsia="Times New Roman"/>
           <w:lang w:eastAsia="en-GB"/>
         </w:rPr>
-      </w:pPr>
-      <w:r>
-        <w:rPr>
-          <w:rFonts w:eastAsia="Times New Roman"/>
-          <w:vertAlign w:val="superscript"/>
-          <w:lang w:eastAsia="en-GB"/>
-        </w:rPr>
-        <w:t>1</w:t>
-      </w:r>
-      <w:r>
+        <w:t xml:space="preserve"> Author to whom correspondence should be addressed. Current address:</w:t>
+      </w:r>
+    </w:p>
+    <w:p>
+      <w:pPr>
+        <w:spacing w:line="480" w:lineRule="auto"/>
+        <w:contextualSpacing/>
+        <w:jc w:val="both"/>
         <w:rPr>
           <w:rFonts w:eastAsia="Times New Roman"/>
           <w:lang w:eastAsia="en-GB"/>
         </w:rPr>
-        <w:t xml:space="preserve"> Author to whom correspondence should be addressed. Current address:</w:t>
-      </w:r>
-    </w:p>
-    <w:p>
-      <w:pPr>
-        <w:spacing w:line="480" w:lineRule="auto"/>
-        <w:contextualSpacing/>
-        <w:jc w:val="both"/>
+      </w:pPr>
+      <w:r>
         <w:rPr>
           <w:rFonts w:eastAsia="Times New Roman"/>
           <w:lang w:eastAsia="en-GB"/>
         </w:rPr>
-      </w:pPr>
-      <w:r>
-        <w:rPr>
-          <w:rFonts w:eastAsia="Times New Roman"/>
-          <w:lang w:eastAsia="en-GB"/>
-        </w:rPr>
-        <w:t xml:space="preserve">Max Lindmark, Swedish University of Agricultural Sciences, Department of Aquatic Resources, Institute of Marine Research, </w:t>
-      </w:r>
-      <w:proofErr w:type="spellStart"/>
-      <w:r>
-        <w:rPr>
-          <w:rFonts w:eastAsia="Times New Roman"/>
-          <w:lang w:eastAsia="en-GB"/>
-        </w:rPr>
-        <w:t>Turistgatan</w:t>
-      </w:r>
-      <w:proofErr w:type="spellEnd"/>
-      <w:r>
-        <w:rPr>
-          <w:rFonts w:eastAsia="Times New Roman"/>
-          <w:lang w:eastAsia="en-GB"/>
-        </w:rPr>
-        <w:t xml:space="preserve"> 5, 453 30 </w:t>
-      </w:r>
-      <w:proofErr w:type="spellStart"/>
-      <w:proofErr w:type="gramStart"/>
-      <w:r>
-        <w:rPr>
-          <w:rFonts w:eastAsia="Times New Roman"/>
-          <w:lang w:eastAsia="en-GB"/>
-        </w:rPr>
-        <w:t>Lysekil</w:t>
-      </w:r>
-      <w:proofErr w:type="spellEnd"/>
-      <w:r>
-        <w:rPr>
-          <w:rFonts w:eastAsia="Times New Roman"/>
-          <w:lang w:eastAsia="en-GB"/>
-        </w:rPr>
-        <w:t xml:space="preserve"> ,</w:t>
-      </w:r>
-      <w:proofErr w:type="gramEnd"/>
-      <w:r>
-        <w:rPr>
-          <w:rFonts w:eastAsia="Times New Roman"/>
-          <w:lang w:eastAsia="en-GB"/>
-        </w:rPr>
-        <w:t xml:space="preserve"> Sweden, Tel.: +46(0)104784137, email: max.lindmark@slu.se</w:t>
+        <w:t>Max Lindmark, Swedish University of Agricultural Sciences, Department of Aquatic Resources, Institute of Marine Research, Turistgatan 5, 453 30 Lysekil , Sweden, Tel.: +46(0)104784137, email: max.lindmark@slu.se</w:t>
       </w:r>
     </w:p>
     <w:p>
@@ -854,343 +657,325 @@
       <w:r>
         <w:t>perch (</w:t>
       </w:r>
-      <w:proofErr w:type="spellStart"/>
       <w:r>
         <w:rPr>
           <w:i/>
           <w:iCs/>
         </w:rPr>
-        <w:t>Perca</w:t>
-      </w:r>
-      <w:proofErr w:type="spellEnd"/>
-      <w:r>
+        <w:t>Perca fluviatilis</w:t>
+      </w:r>
+      <w:r>
+        <w:t>)</w:t>
+      </w:r>
+      <w:r>
+        <w:t>.</w:t>
+      </w:r>
+      <w:r>
+        <w:t xml:space="preserve"> </w:t>
+      </w:r>
+      <w:r>
+        <w:t>C</w:t>
+      </w:r>
+      <w:r>
+        <w:t xml:space="preserve">ompared to </w:t>
+      </w:r>
+      <w:r>
+        <w:t xml:space="preserve">a </w:t>
+      </w:r>
+      <w:r>
+        <w:t xml:space="preserve">reference area, </w:t>
+      </w:r>
+      <w:r>
+        <w:t xml:space="preserve">we found </w:t>
+      </w:r>
+      <w:r>
+        <w:t xml:space="preserve">that </w:t>
+      </w:r>
+      <w:r>
+        <w:t xml:space="preserve">the size was larger for all ages and </w:t>
+      </w:r>
+      <w:r>
+        <w:t>grow</w:t>
+      </w:r>
+      <w:r>
+        <w:t xml:space="preserve">th </w:t>
+      </w:r>
+      <w:r>
+        <w:t xml:space="preserve">was faster for all sizes, </w:t>
+      </w:r>
+      <w:r>
+        <w:t xml:space="preserve">to </w:t>
+      </w:r>
+      <w:r>
+        <w:t xml:space="preserve">the extent </w:t>
+      </w:r>
+      <w:r>
+        <w:t xml:space="preserve">that </w:t>
+      </w:r>
+      <w:r>
+        <w:t xml:space="preserve">the size-spectrum slope </w:t>
+      </w:r>
+      <w:r>
+        <w:t>was larger</w:t>
+      </w:r>
+      <w:r>
+        <w:t xml:space="preserve"> (</w:t>
+      </w:r>
+      <w:r>
+        <w:t xml:space="preserve">indicating </w:t>
+      </w:r>
+      <w:r>
+        <w:t xml:space="preserve">a higher </w:t>
+      </w:r>
+      <w:r>
+        <w:t>proportion of large fish in</w:t>
+      </w:r>
+      <w:r>
+        <w:t>)</w:t>
+      </w:r>
+      <w:r>
+        <w:t xml:space="preserve"> – despite </w:t>
+      </w:r>
+      <w:r>
+        <w:t>th</w:t>
+      </w:r>
+      <w:r>
+        <w:t xml:space="preserve">e </w:t>
+      </w:r>
+      <w:r>
+        <w:t xml:space="preserve">increased mortality </w:t>
+      </w:r>
+      <w:r>
+        <w:t>rate</w:t>
+      </w:r>
+      <w:r>
+        <w:t>s</w:t>
+      </w:r>
+      <w:r>
+        <w:t>.</w:t>
+      </w:r>
+      <w:r>
+        <w:t xml:space="preserve"> </w:t>
+      </w:r>
+      <w:commentRangeStart w:id="3"/>
+      <w:r>
+        <w:t xml:space="preserve">General size-temperature rules derived from experimental studies may not always translate to natural populations, and thus </w:t>
+      </w:r>
+      <w:r>
+        <w:t>predictions of climate change impacts should incorporate a wider range of demographic parameters.</w:t>
+      </w:r>
+      <w:commentRangeEnd w:id="3"/>
+      <w:r>
+        <w:rPr>
+          <w:rStyle w:val="CommentReference"/>
+        </w:rPr>
+        <w:commentReference w:id="3"/>
+      </w:r>
+    </w:p>
+    <w:p>
+      <w:pPr>
+        <w:spacing w:line="480" w:lineRule="auto"/>
+        <w:contextualSpacing/>
+        <w:jc w:val="both"/>
+      </w:pPr>
+    </w:p>
+    <w:p>
+      <w:pPr>
+        <w:spacing w:line="480" w:lineRule="auto"/>
+        <w:contextualSpacing/>
+        <w:jc w:val="both"/>
+      </w:pPr>
+    </w:p>
+    <w:p>
+      <w:pPr>
+        <w:spacing w:line="480" w:lineRule="auto"/>
+        <w:contextualSpacing/>
+        <w:jc w:val="both"/>
+        <w:rPr>
+          <w:sz w:val="28"/>
+          <w:szCs w:val="28"/>
+        </w:rPr>
+      </w:pPr>
+      <w:commentRangeStart w:id="4"/>
+      <w:commentRangeStart w:id="5"/>
+      <w:r>
+        <w:rPr>
+          <w:sz w:val="28"/>
+          <w:szCs w:val="28"/>
+        </w:rPr>
+        <w:t>Introduction</w:t>
+      </w:r>
+      <w:commentRangeEnd w:id="4"/>
+      <w:r>
+        <w:rPr>
+          <w:rStyle w:val="CommentReference"/>
+        </w:rPr>
+        <w:commentReference w:id="4"/>
+      </w:r>
+      <w:commentRangeEnd w:id="5"/>
+      <w:r>
+        <w:rPr>
+          <w:rStyle w:val="CommentReference"/>
+        </w:rPr>
+        <w:commentReference w:id="5"/>
+      </w:r>
+    </w:p>
+    <w:p>
+      <w:pPr>
+        <w:spacing w:line="480" w:lineRule="auto"/>
+        <w:contextualSpacing/>
+        <w:jc w:val="both"/>
+      </w:pPr>
+      <w:r>
+        <w:t>Introduction</w:t>
+      </w:r>
+    </w:p>
+    <w:p>
+      <w:pPr>
+        <w:spacing w:line="480" w:lineRule="auto"/>
+        <w:contextualSpacing/>
+        <w:jc w:val="both"/>
+        <w:rPr>
+          <w:sz w:val="28"/>
+          <w:szCs w:val="28"/>
+        </w:rPr>
+      </w:pPr>
+    </w:p>
+    <w:p>
+      <w:pPr>
+        <w:spacing w:line="480" w:lineRule="auto"/>
+        <w:contextualSpacing/>
+        <w:jc w:val="both"/>
+        <w:rPr>
+          <w:sz w:val="28"/>
+          <w:szCs w:val="28"/>
+        </w:rPr>
+      </w:pPr>
+      <w:commentRangeStart w:id="6"/>
+      <w:r>
+        <w:rPr>
+          <w:sz w:val="28"/>
+          <w:szCs w:val="28"/>
+        </w:rPr>
+        <w:t>Results</w:t>
+      </w:r>
+      <w:commentRangeEnd w:id="6"/>
+      <w:r>
+        <w:rPr>
+          <w:rStyle w:val="CommentReference"/>
+        </w:rPr>
+        <w:commentReference w:id="6"/>
+      </w:r>
+    </w:p>
+    <w:p>
+      <w:pPr>
+        <w:spacing w:line="480" w:lineRule="auto"/>
+        <w:contextualSpacing/>
+        <w:jc w:val="both"/>
+      </w:pPr>
+      <w:r>
+        <w:t>Results</w:t>
+      </w:r>
+    </w:p>
+    <w:p>
+      <w:pPr>
+        <w:spacing w:line="480" w:lineRule="auto"/>
+        <w:contextualSpacing/>
+        <w:jc w:val="center"/>
+        <w:rPr>
+          <w:sz w:val="28"/>
+          <w:szCs w:val="28"/>
+        </w:rPr>
+      </w:pPr>
+    </w:p>
+    <w:p>
+      <w:pPr>
+        <w:spacing w:line="480" w:lineRule="auto"/>
+        <w:contextualSpacing/>
+        <w:jc w:val="both"/>
+        <w:rPr>
+          <w:sz w:val="28"/>
+          <w:szCs w:val="28"/>
+        </w:rPr>
+      </w:pPr>
+      <w:commentRangeStart w:id="7"/>
+      <w:r>
+        <w:rPr>
+          <w:sz w:val="28"/>
+          <w:szCs w:val="28"/>
+        </w:rPr>
+        <w:t>Discussion</w:t>
+      </w:r>
+      <w:commentRangeEnd w:id="7"/>
+      <w:r>
+        <w:rPr>
+          <w:rStyle w:val="CommentReference"/>
+        </w:rPr>
+        <w:commentReference w:id="7"/>
+      </w:r>
+    </w:p>
+    <w:p>
+      <w:pPr>
+        <w:spacing w:line="480" w:lineRule="auto"/>
+        <w:contextualSpacing/>
+        <w:jc w:val="both"/>
+      </w:pPr>
+      <w:r>
+        <w:t>Discussion</w:t>
+      </w:r>
+    </w:p>
+    <w:p>
+      <w:pPr>
+        <w:spacing w:line="480" w:lineRule="auto"/>
+        <w:contextualSpacing/>
+        <w:jc w:val="both"/>
+        <w:rPr>
+          <w:sz w:val="28"/>
+          <w:szCs w:val="28"/>
+        </w:rPr>
+      </w:pPr>
+    </w:p>
+    <w:p>
+      <w:pPr>
+        <w:spacing w:line="480" w:lineRule="auto"/>
+        <w:contextualSpacing/>
+        <w:jc w:val="both"/>
+        <w:rPr>
+          <w:sz w:val="28"/>
+          <w:szCs w:val="28"/>
+        </w:rPr>
+      </w:pPr>
+      <w:commentRangeStart w:id="8"/>
+      <w:r>
+        <w:rPr>
+          <w:sz w:val="28"/>
+          <w:szCs w:val="28"/>
+        </w:rPr>
+        <w:t>Materials and Methods</w:t>
+      </w:r>
+      <w:commentRangeEnd w:id="8"/>
+      <w:r>
+        <w:rPr>
+          <w:rStyle w:val="CommentReference"/>
+        </w:rPr>
+        <w:commentReference w:id="8"/>
+      </w:r>
+    </w:p>
+    <w:p>
+      <w:pPr>
+        <w:spacing w:line="480" w:lineRule="auto"/>
+        <w:contextualSpacing/>
+        <w:jc w:val="both"/>
         <w:rPr>
           <w:i/>
           <w:iCs/>
         </w:rPr>
-        <w:t xml:space="preserve"> </w:t>
-      </w:r>
-      <w:proofErr w:type="spellStart"/>
+      </w:pPr>
       <w:r>
         <w:rPr>
           <w:i/>
           <w:iCs/>
         </w:rPr>
-        <w:t>fluviatilis</w:t>
-      </w:r>
-      <w:proofErr w:type="spellEnd"/>
-      <w:r>
-        <w:t>)</w:t>
-      </w:r>
-      <w:r>
-        <w:t>.</w:t>
-      </w:r>
-      <w:r>
-        <w:t xml:space="preserve"> </w:t>
-      </w:r>
-      <w:r>
-        <w:t>C</w:t>
-      </w:r>
-      <w:r>
-        <w:t xml:space="preserve">ompared to </w:t>
-      </w:r>
-      <w:r>
-        <w:t xml:space="preserve">a </w:t>
-      </w:r>
-      <w:r>
-        <w:t xml:space="preserve">reference area, </w:t>
-      </w:r>
-      <w:r>
-        <w:t xml:space="preserve">we found </w:t>
-      </w:r>
-      <w:r>
-        <w:t xml:space="preserve">that </w:t>
-      </w:r>
-      <w:r>
-        <w:t xml:space="preserve">the size was larger for all ages and </w:t>
-      </w:r>
-      <w:r>
-        <w:t>grow</w:t>
-      </w:r>
-      <w:r>
-        <w:t xml:space="preserve">th </w:t>
-      </w:r>
-      <w:r>
-        <w:t xml:space="preserve">was faster for all sizes, </w:t>
-      </w:r>
-      <w:r>
-        <w:t xml:space="preserve">to </w:t>
-      </w:r>
-      <w:r>
-        <w:t xml:space="preserve">the extent </w:t>
-      </w:r>
-      <w:r>
-        <w:t xml:space="preserve">that </w:t>
-      </w:r>
-      <w:r>
-        <w:t xml:space="preserve">the size-spectrum slope </w:t>
-      </w:r>
-      <w:r>
-        <w:t>was larger</w:t>
-      </w:r>
-      <w:r>
-        <w:t xml:space="preserve"> (</w:t>
-      </w:r>
-      <w:r>
-        <w:t xml:space="preserve">indicating </w:t>
-      </w:r>
-      <w:r>
-        <w:t xml:space="preserve">a higher </w:t>
-      </w:r>
-      <w:r>
-        <w:t>proportion of large fish in</w:t>
-      </w:r>
-      <w:r>
-        <w:t>)</w:t>
-      </w:r>
-      <w:r>
-        <w:t xml:space="preserve"> – despite </w:t>
-      </w:r>
-      <w:r>
-        <w:t>th</w:t>
-      </w:r>
-      <w:r>
-        <w:t xml:space="preserve">e </w:t>
-      </w:r>
-      <w:r>
-        <w:t xml:space="preserve">increased mortality </w:t>
-      </w:r>
-      <w:r>
-        <w:t>rate</w:t>
-      </w:r>
-      <w:r>
-        <w:t>s</w:t>
-      </w:r>
-      <w:r>
-        <w:t>.</w:t>
-      </w:r>
-      <w:r>
-        <w:t xml:space="preserve"> </w:t>
-      </w:r>
-      <w:commentRangeStart w:id="3"/>
-      <w:r>
-        <w:t xml:space="preserve">General size-temperature rules derived from experimental studies may not always translate to natural populations, and thus </w:t>
-      </w:r>
-      <w:r>
-        <w:t>predictions of climate change impacts should incorporate a wider range of demographic parameters.</w:t>
-      </w:r>
-      <w:commentRangeEnd w:id="3"/>
-      <w:r>
-        <w:rPr>
-          <w:rStyle w:val="CommentReference"/>
-        </w:rPr>
-        <w:commentReference w:id="3"/>
-      </w:r>
-    </w:p>
-    <w:p>
-      <w:pPr>
-        <w:spacing w:line="480" w:lineRule="auto"/>
-        <w:contextualSpacing/>
-        <w:jc w:val="both"/>
-      </w:pPr>
-    </w:p>
-    <w:p>
-      <w:pPr>
-        <w:spacing w:line="480" w:lineRule="auto"/>
-        <w:contextualSpacing/>
-        <w:jc w:val="both"/>
-      </w:pPr>
-    </w:p>
-    <w:p>
-      <w:pPr>
-        <w:spacing w:line="480" w:lineRule="auto"/>
-        <w:contextualSpacing/>
-        <w:jc w:val="both"/>
-        <w:rPr>
-          <w:sz w:val="28"/>
-          <w:szCs w:val="28"/>
-        </w:rPr>
-      </w:pPr>
-      <w:commentRangeStart w:id="4"/>
-      <w:commentRangeStart w:id="5"/>
-      <w:r>
-        <w:rPr>
-          <w:sz w:val="28"/>
-          <w:szCs w:val="28"/>
-        </w:rPr>
-        <w:t>Introduction</w:t>
-      </w:r>
-      <w:commentRangeEnd w:id="4"/>
-      <w:r>
-        <w:rPr>
-          <w:rStyle w:val="CommentReference"/>
-        </w:rPr>
-        <w:commentReference w:id="4"/>
-      </w:r>
-      <w:commentRangeEnd w:id="5"/>
-      <w:r>
-        <w:rPr>
-          <w:rStyle w:val="CommentReference"/>
-        </w:rPr>
-        <w:commentReference w:id="5"/>
-      </w:r>
-    </w:p>
-    <w:p>
-      <w:pPr>
-        <w:spacing w:line="480" w:lineRule="auto"/>
-        <w:contextualSpacing/>
-        <w:jc w:val="both"/>
-      </w:pPr>
-      <w:r>
-        <w:t>Introduction</w:t>
-      </w:r>
-    </w:p>
-    <w:p>
-      <w:pPr>
-        <w:spacing w:line="480" w:lineRule="auto"/>
-        <w:contextualSpacing/>
-        <w:jc w:val="both"/>
-        <w:rPr>
-          <w:sz w:val="28"/>
-          <w:szCs w:val="28"/>
-        </w:rPr>
-      </w:pPr>
-    </w:p>
-    <w:p>
-      <w:pPr>
-        <w:spacing w:line="480" w:lineRule="auto"/>
-        <w:contextualSpacing/>
-        <w:jc w:val="both"/>
-        <w:rPr>
-          <w:sz w:val="28"/>
-          <w:szCs w:val="28"/>
-        </w:rPr>
-      </w:pPr>
-      <w:commentRangeStart w:id="6"/>
-      <w:r>
-        <w:rPr>
-          <w:sz w:val="28"/>
-          <w:szCs w:val="28"/>
-        </w:rPr>
-        <w:t>Results</w:t>
-      </w:r>
-      <w:commentRangeEnd w:id="6"/>
-      <w:r>
-        <w:rPr>
-          <w:rStyle w:val="CommentReference"/>
-        </w:rPr>
-        <w:commentReference w:id="6"/>
-      </w:r>
-    </w:p>
-    <w:p>
-      <w:pPr>
-        <w:spacing w:line="480" w:lineRule="auto"/>
-        <w:contextualSpacing/>
-        <w:jc w:val="both"/>
-      </w:pPr>
-      <w:r>
-        <w:t>Results</w:t>
-      </w:r>
-    </w:p>
-    <w:p>
-      <w:pPr>
-        <w:spacing w:line="480" w:lineRule="auto"/>
-        <w:contextualSpacing/>
-        <w:jc w:val="center"/>
-        <w:rPr>
-          <w:sz w:val="28"/>
-          <w:szCs w:val="28"/>
-        </w:rPr>
-      </w:pPr>
-    </w:p>
-    <w:p>
-      <w:pPr>
-        <w:spacing w:line="480" w:lineRule="auto"/>
-        <w:contextualSpacing/>
-        <w:jc w:val="both"/>
-        <w:rPr>
-          <w:sz w:val="28"/>
-          <w:szCs w:val="28"/>
-        </w:rPr>
-      </w:pPr>
-      <w:commentRangeStart w:id="7"/>
-      <w:r>
-        <w:rPr>
-          <w:sz w:val="28"/>
-          <w:szCs w:val="28"/>
-        </w:rPr>
-        <w:t>Discussion</w:t>
-      </w:r>
-      <w:commentRangeEnd w:id="7"/>
-      <w:r>
-        <w:rPr>
-          <w:rStyle w:val="CommentReference"/>
-        </w:rPr>
-        <w:commentReference w:id="7"/>
-      </w:r>
-    </w:p>
-    <w:p>
-      <w:pPr>
-        <w:spacing w:line="480" w:lineRule="auto"/>
-        <w:contextualSpacing/>
-        <w:jc w:val="both"/>
-      </w:pPr>
-      <w:r>
-        <w:t>Discussion</w:t>
-      </w:r>
-    </w:p>
-    <w:p>
-      <w:pPr>
-        <w:spacing w:line="480" w:lineRule="auto"/>
-        <w:contextualSpacing/>
-        <w:jc w:val="both"/>
-        <w:rPr>
-          <w:sz w:val="28"/>
-          <w:szCs w:val="28"/>
-        </w:rPr>
-      </w:pPr>
-    </w:p>
-    <w:p>
-      <w:pPr>
-        <w:spacing w:line="480" w:lineRule="auto"/>
-        <w:contextualSpacing/>
-        <w:jc w:val="both"/>
-        <w:rPr>
-          <w:sz w:val="28"/>
-          <w:szCs w:val="28"/>
-        </w:rPr>
-      </w:pPr>
-      <w:commentRangeStart w:id="8"/>
-      <w:r>
-        <w:rPr>
-          <w:sz w:val="28"/>
-          <w:szCs w:val="28"/>
-        </w:rPr>
-        <w:t>Materials and Methods</w:t>
-      </w:r>
-      <w:commentRangeEnd w:id="8"/>
-      <w:r>
-        <w:rPr>
-          <w:rStyle w:val="CommentReference"/>
-        </w:rPr>
-        <w:commentReference w:id="8"/>
-      </w:r>
-    </w:p>
-    <w:p>
-      <w:pPr>
-        <w:spacing w:line="480" w:lineRule="auto"/>
-        <w:contextualSpacing/>
-        <w:jc w:val="both"/>
-        <w:rPr>
-          <w:i/>
-          <w:iCs/>
-        </w:rPr>
-      </w:pPr>
-      <w:r>
-        <w:rPr>
-          <w:i/>
-          <w:iCs/>
-        </w:rPr>
         <w:lastRenderedPageBreak/>
         <w:t>Study system</w:t>
       </w:r>
@@ -1232,13 +1017,8 @@
         <w:t xml:space="preserve">built in </w:t>
       </w:r>
       <w:r>
-        <w:t xml:space="preserve">conjunction with the construction of the nuclear power plant in </w:t>
-      </w:r>
-      <w:proofErr w:type="spellStart"/>
-      <w:r>
-        <w:t>Forsmark</w:t>
-      </w:r>
-      <w:proofErr w:type="spellEnd"/>
+        <w:t>conjunction with the construction of the nuclear power plant in Forsmark</w:t>
+      </w:r>
       <w:r>
         <w:t xml:space="preserve"> </w:t>
       </w:r>
@@ -1324,15 +1104,7 @@
         <w:fldChar w:fldCharType="end"/>
       </w:r>
       <w:r>
-        <w:t>. All types of fishing (apart from the regular surveys) have been banned since the construction (Huss et al., 2019). The Biotest Lake was also provided with a grid at its outlet which, together with the strong current, prevented fish larger than 10 cm from migrating in and out of the area (</w:t>
-      </w:r>
-      <w:proofErr w:type="spellStart"/>
-      <w:r>
-        <w:t>Adill</w:t>
-      </w:r>
-      <w:proofErr w:type="spellEnd"/>
-      <w:r>
-        <w:t xml:space="preserve"> et al., 2013; Huss et al., 2019). </w:t>
+        <w:t xml:space="preserve">. All types of fishing (apart from the regular surveys) have been banned since the construction (Huss et al., 2019). The Biotest Lake was also provided with a grid at its outlet which, together with the strong current, prevented fish larger than 10 cm from migrating in and out of the area (Adill et al., 2013; Huss et al., 2019). </w:t>
       </w:r>
       <w:r>
         <w:t>G</w:t>
@@ -1362,15 +1134,7 @@
         <w:t xml:space="preserve"> (t</w:t>
       </w:r>
       <w:r>
-        <w:t>he grid was removed in the spring 2004 and the Biotest Lake has since then been an open system (</w:t>
-      </w:r>
-      <w:proofErr w:type="spellStart"/>
-      <w:r>
-        <w:t>Adill</w:t>
-      </w:r>
-      <w:proofErr w:type="spellEnd"/>
-      <w:r>
-        <w:t xml:space="preserve"> et al., 2013)</w:t>
+        <w:t>he grid was removed in the spring 2004 and the Biotest Lake has since then been an open system (Adill et al., 2013)</w:t>
       </w:r>
       <w:r>
         <w:t>; hence a</w:t>
@@ -1382,13 +1146,8 @@
         <w:t>).</w:t>
       </w:r>
       <w:r>
-        <w:t xml:space="preserve"> The study </w:t>
-      </w:r>
-      <w:proofErr w:type="spellStart"/>
-      <w:r>
-        <w:t>speces</w:t>
-      </w:r>
-      <w:proofErr w:type="spellEnd"/>
+        <w:t xml:space="preserve"> The study speces</w:t>
+      </w:r>
       <w:r>
         <w:t xml:space="preserve"> </w:t>
       </w:r>
@@ -1401,28 +1160,12 @@
       <w:r>
         <w:t>Eurasian perch (</w:t>
       </w:r>
-      <w:proofErr w:type="spellStart"/>
       <w:r>
         <w:rPr>
           <w:i/>
         </w:rPr>
-        <w:t>Perca</w:t>
-      </w:r>
-      <w:proofErr w:type="spellEnd"/>
-      <w:r>
-        <w:rPr>
-          <w:i/>
-        </w:rPr>
-        <w:t xml:space="preserve"> </w:t>
-      </w:r>
-      <w:proofErr w:type="spellStart"/>
-      <w:r>
-        <w:rPr>
-          <w:i/>
-        </w:rPr>
-        <w:t>fluviatilis</w:t>
-      </w:r>
-      <w:proofErr w:type="spellEnd"/>
+        <w:t>Perca fluviatilis</w:t>
+      </w:r>
       <w:r>
         <w:t>)</w:t>
       </w:r>
@@ -1726,19 +1469,11 @@
       <w:r>
         <w:t xml:space="preserve"> (</w:t>
       </w:r>
-      <w:proofErr w:type="spellStart"/>
       <w:r>
         <w:rPr>
           <w:color w:val="FF0000"/>
         </w:rPr>
-        <w:t>Thoresson</w:t>
-      </w:r>
-      <w:proofErr w:type="spellEnd"/>
-      <w:r>
-        <w:rPr>
-          <w:color w:val="FF0000"/>
-        </w:rPr>
-        <w:t>, 1996</w:t>
+        <w:t>Thoresson, 1996</w:t>
       </w:r>
       <w:r>
         <w:t xml:space="preserve">). </w:t>
@@ -2179,23 +1914,7 @@
           <w:color w:val="FF0000"/>
           <w:lang w:val="en-GB"/>
         </w:rPr>
-        <w:t xml:space="preserve">Magnus </w:t>
-      </w:r>
-      <w:proofErr w:type="spellStart"/>
-      <w:r>
-        <w:rPr>
-          <w:color w:val="FF0000"/>
-          <w:lang w:val="en-GB"/>
-        </w:rPr>
-        <w:t>Appelberg</w:t>
-      </w:r>
-      <w:proofErr w:type="spellEnd"/>
-      <w:r>
-        <w:rPr>
-          <w:color w:val="FF0000"/>
-          <w:lang w:val="en-GB"/>
-        </w:rPr>
-        <w:t>, pers. comm.</w:t>
+        <w:t>Magnus Appelberg, pers. comm.</w:t>
       </w:r>
       <w:r>
         <w:rPr>
@@ -2277,15 +1996,7 @@
         <w:jc w:val="both"/>
       </w:pPr>
       <w:r>
-        <w:t xml:space="preserve">Size spectrum, weight, </w:t>
-      </w:r>
-      <w:proofErr w:type="gramStart"/>
-      <w:r>
-        <w:t>Edwards</w:t>
-      </w:r>
-      <w:proofErr w:type="gramEnd"/>
-      <w:r>
-        <w:t xml:space="preserve"> method…</w:t>
+        <w:t>Size spectrum, weight, Edwards method…</w:t>
       </w:r>
     </w:p>
     <w:p>
@@ -2333,21 +2044,7 @@
         <w:rPr>
           <w:rFonts w:eastAsiaTheme="minorEastAsia"/>
         </w:rPr>
-        <w:t xml:space="preserve">All data and R code (lists of studies in literature search, data preparation, </w:t>
-      </w:r>
-      <w:proofErr w:type="gramStart"/>
-      <w:r>
-        <w:rPr>
-          <w:rFonts w:eastAsiaTheme="minorEastAsia"/>
-        </w:rPr>
-        <w:t>analyses</w:t>
-      </w:r>
-      <w:proofErr w:type="gramEnd"/>
-      <w:r>
-        <w:rPr>
-          <w:rFonts w:eastAsiaTheme="minorEastAsia"/>
-        </w:rPr>
-        <w:t xml:space="preserve"> and figures) can be downloaded from a GitHub repository (</w:t>
+        <w:t>All data and R code (lists of studies in literature search, data preparation, analyses and figures) can be downloaded from a GitHub repository (</w:t>
       </w:r>
       <w:hyperlink r:id="rId10" w:history="1">
         <w:r>
@@ -2362,21 +2059,7 @@
         <w:rPr>
           <w:rFonts w:eastAsiaTheme="minorEastAsia"/>
         </w:rPr>
-        <w:t xml:space="preserve"> ) and will be archived on </w:t>
-      </w:r>
-      <w:proofErr w:type="spellStart"/>
-      <w:r>
-        <w:rPr>
-          <w:rFonts w:eastAsiaTheme="minorEastAsia"/>
-        </w:rPr>
-        <w:t>Zenodo</w:t>
-      </w:r>
-      <w:proofErr w:type="spellEnd"/>
-      <w:r>
-        <w:rPr>
-          <w:rFonts w:eastAsiaTheme="minorEastAsia"/>
-        </w:rPr>
-        <w:t xml:space="preserve"> upon publication.  </w:t>
+        <w:t xml:space="preserve"> ) and will be archived on Zenodo upon publication.  </w:t>
       </w:r>
     </w:p>
     <w:p>
@@ -2634,10 +2317,10 @@
           <w:szCs w:val="28"/>
         </w:rPr>
         <w:drawing>
-          <wp:inline distT="0" distB="0" distL="0" distR="0" wp14:anchorId="5249DF58" wp14:editId="22260D23">
-            <wp:extent cx="5528295" cy="5528930"/>
-            <wp:effectExtent l="0" t="0" r="0" b="0"/>
-            <wp:docPr id="5" name="Picture 5" descr="Chart&#10;&#10;Description automatically generated"/>
+          <wp:inline distT="0" distB="0" distL="0" distR="0" wp14:anchorId="2002301E" wp14:editId="43C612CC">
+            <wp:extent cx="5502449" cy="5469775"/>
+            <wp:effectExtent l="0" t="0" r="0" b="4445"/>
+            <wp:docPr id="1" name="Picture 1" descr="Chart&#10;&#10;Description automatically generated"/>
             <wp:cNvGraphicFramePr>
               <a:graphicFrameLocks xmlns:a="http://schemas.openxmlformats.org/drawingml/2006/main" noChangeAspect="1"/>
             </wp:cNvGraphicFramePr>
@@ -2645,7 +2328,7 @@
               <a:graphicData uri="http://schemas.openxmlformats.org/drawingml/2006/picture">
                 <pic:pic xmlns:pic="http://schemas.openxmlformats.org/drawingml/2006/picture">
                   <pic:nvPicPr>
-                    <pic:cNvPr id="5" name="Picture 5" descr="Chart&#10;&#10;Description automatically generated"/>
+                    <pic:cNvPr id="1" name="Picture 1" descr="Chart&#10;&#10;Description automatically generated"/>
                     <pic:cNvPicPr/>
                   </pic:nvPicPr>
                   <pic:blipFill rotWithShape="1">
@@ -2656,13 +2339,13 @@
                         </a:ext>
                       </a:extLst>
                     </a:blip>
-                    <a:srcRect l="2346" t="2346" r="2398" b="2386"/>
+                    <a:srcRect l="2030" t="1741" r="1955" b="2816"/>
                     <a:stretch/>
                   </pic:blipFill>
                   <pic:spPr bwMode="auto">
                     <a:xfrm>
                       <a:off x="0" y="0"/>
-                      <a:ext cx="5552564" cy="5553202"/>
+                      <a:ext cx="5503013" cy="5470335"/>
                     </a:xfrm>
                     <a:prstGeom prst="rect">
                       <a:avLst/>
@@ -2953,14 +2636,21 @@
         </w:rPr>
         <w:t xml:space="preserve"> </w:t>
       </w:r>
+      <w:r>
+        <w:rPr>
+          <w:sz w:val="28"/>
+          <w:szCs w:val="28"/>
+        </w:rPr>
+        <w:t xml:space="preserve">credible </w:t>
+      </w:r>
+      <w:r>
+        <w:rPr>
+          <w:sz w:val="28"/>
+          <w:szCs w:val="28"/>
+        </w:rPr>
+        <w:t>intervals</w:t>
+      </w:r>
       <w:commentRangeStart w:id="10"/>
-      <w:r>
-        <w:rPr>
-          <w:sz w:val="28"/>
-          <w:szCs w:val="28"/>
-        </w:rPr>
-        <w:t>probability bands</w:t>
-      </w:r>
       <w:commentRangeEnd w:id="10"/>
       <w:r>
         <w:rPr>
@@ -2994,35 +2684,42 @@
           <w:sz w:val="28"/>
           <w:szCs w:val="28"/>
         </w:rPr>
-        <w:t xml:space="preserve">B-E show </w:t>
-      </w:r>
-      <w:r>
-        <w:rPr>
-          <w:sz w:val="28"/>
-          <w:szCs w:val="28"/>
-        </w:rPr>
-        <w:t>densit</w:t>
-      </w:r>
-      <w:r>
-        <w:rPr>
-          <w:sz w:val="28"/>
-          <w:szCs w:val="28"/>
-        </w:rPr>
-        <w:t>ies</w:t>
-      </w:r>
-      <w:r>
-        <w:rPr>
-          <w:sz w:val="28"/>
-          <w:szCs w:val="28"/>
-        </w:rPr>
-        <w:t xml:space="preserve"> of the </w:t>
-      </w:r>
-      <w:r>
-        <w:rPr>
-          <w:sz w:val="28"/>
-          <w:szCs w:val="28"/>
-        </w:rPr>
-        <w:t xml:space="preserve">posterior distributions of the </w:t>
+        <w:t>B-</w:t>
+      </w:r>
+      <w:r>
+        <w:rPr>
+          <w:sz w:val="28"/>
+          <w:szCs w:val="28"/>
+        </w:rPr>
+        <w:t>C</w:t>
+      </w:r>
+      <w:r>
+        <w:rPr>
+          <w:sz w:val="28"/>
+          <w:szCs w:val="28"/>
+        </w:rPr>
+        <w:t xml:space="preserve"> show</w:t>
+      </w:r>
+      <w:r>
+        <w:rPr>
+          <w:sz w:val="28"/>
+          <w:szCs w:val="28"/>
+        </w:rPr>
+        <w:t xml:space="preserve"> posterior distributions </w:t>
+      </w:r>
+      <w:r>
+        <w:rPr>
+          <w:sz w:val="28"/>
+          <w:szCs w:val="28"/>
+        </w:rPr>
+        <w:t>for</w:t>
+      </w:r>
+      <w:r>
+        <w:rPr>
+          <w:sz w:val="28"/>
+          <w:szCs w:val="28"/>
+        </w:rPr>
+        <w:t xml:space="preserve"> </w:t>
       </w:r>
       <w:r>
         <w:rPr>
@@ -3071,7 +2768,7 @@
           <w:sz w:val="28"/>
           <w:szCs w:val="28"/>
         </w:rPr>
-        <w:t xml:space="preserve"> (B, D) and </w:t>
+        <w:t xml:space="preserve"> (B) and </w:t>
       </w:r>
       <m:oMath>
         <m:r>
@@ -3089,7 +2786,7 @@
           <w:sz w:val="28"/>
           <w:szCs w:val="28"/>
         </w:rPr>
-        <w:t xml:space="preserve"> (C, E)</w:t>
+        <w:t xml:space="preserve"> (C)</w:t>
       </w:r>
       <w:r>
         <w:rPr>
@@ -3097,7 +2794,7 @@
           <w:sz w:val="28"/>
           <w:szCs w:val="28"/>
         </w:rPr>
-        <w:t>, with the warm area shown in the top row and the cold area in the bottom row</w:t>
+        <w:t xml:space="preserve">, </w:t>
       </w:r>
       <w:r>
         <w:rPr>
@@ -3105,7 +2802,15 @@
           <w:sz w:val="28"/>
           <w:szCs w:val="28"/>
         </w:rPr>
-        <w:t xml:space="preserve"> (x-axis scales are identical across areas to allow for comparison)</w:t>
+        <w:t>with medians and 70% credible intervals illustrated as points and horizontal lines</w:t>
+      </w:r>
+      <w:r>
+        <w:rPr>
+          <w:rFonts w:eastAsiaTheme="minorEastAsia"/>
+          <w:sz w:val="28"/>
+          <w:szCs w:val="28"/>
+        </w:rPr>
+        <w:t>.</w:t>
       </w:r>
     </w:p>
     <w:p>
@@ -3935,23 +3640,13 @@
         </w:rPr>
         <w:t xml:space="preserve"> for each group</w:t>
       </w:r>
-      <w:proofErr w:type="spellStart"/>
       <w:r>
         <w:rPr>
           <w:rFonts w:eastAsiaTheme="minorEastAsia"/>
           <w:sz w:val="28"/>
           <w:szCs w:val="28"/>
         </w:rPr>
-        <w:t>ing</w:t>
-      </w:r>
-      <w:proofErr w:type="spellEnd"/>
-      <w:r>
-        <w:rPr>
-          <w:rFonts w:eastAsiaTheme="minorEastAsia"/>
-          <w:sz w:val="28"/>
-          <w:szCs w:val="28"/>
-        </w:rPr>
-        <w:t xml:space="preserve"> </w:t>
+        <w:t xml:space="preserve">ing </w:t>
       </w:r>
       <w:r>
         <w:rPr>
@@ -4167,10 +3862,10 @@
         </w:rPr>
         <w:lastRenderedPageBreak/>
         <w:drawing>
-          <wp:inline distT="0" distB="0" distL="0" distR="0" wp14:anchorId="78B52F58" wp14:editId="7E2995EA">
-            <wp:extent cx="5611495" cy="5486400"/>
-            <wp:effectExtent l="0" t="0" r="1905" b="0"/>
-            <wp:docPr id="1" name="Picture 1" descr="Chart&#10;&#10;Description automatically generated"/>
+          <wp:inline distT="0" distB="0" distL="0" distR="0" wp14:anchorId="0B920D34" wp14:editId="705298C5">
+            <wp:extent cx="5501640" cy="5486400"/>
+            <wp:effectExtent l="0" t="0" r="0" b="0"/>
+            <wp:docPr id="2" name="Picture 2" descr="Chart&#10;&#10;Description automatically generated"/>
             <wp:cNvGraphicFramePr>
               <a:graphicFrameLocks xmlns:a="http://schemas.openxmlformats.org/drawingml/2006/main" noChangeAspect="1"/>
             </wp:cNvGraphicFramePr>
@@ -4178,7 +3873,7 @@
               <a:graphicData uri="http://schemas.openxmlformats.org/drawingml/2006/picture">
                 <pic:pic xmlns:pic="http://schemas.openxmlformats.org/drawingml/2006/picture">
                   <pic:nvPicPr>
-                    <pic:cNvPr id="1" name="Picture 1" descr="Chart&#10;&#10;Description automatically generated"/>
+                    <pic:cNvPr id="2" name="Picture 2" descr="Chart&#10;&#10;Description automatically generated"/>
                     <pic:cNvPicPr/>
                   </pic:nvPicPr>
                   <pic:blipFill rotWithShape="1">
@@ -4189,13 +3884,13 @@
                         </a:ext>
                       </a:extLst>
                     </a:blip>
-                    <a:srcRect l="2081" t="1941" b="2322"/>
+                    <a:srcRect l="2030" t="2321" r="1955" b="1932"/>
                     <a:stretch/>
                   </pic:blipFill>
                   <pic:spPr bwMode="auto">
                     <a:xfrm>
                       <a:off x="0" y="0"/>
-                      <a:ext cx="5612230" cy="5487119"/>
+                      <a:ext cx="5503006" cy="5487762"/>
                     </a:xfrm>
                     <a:prstGeom prst="rect">
                       <a:avLst/>
@@ -4237,22 +3932,162 @@
           <w:sz w:val="28"/>
           <w:szCs w:val="28"/>
         </w:rPr>
-        <w:t xml:space="preserve">Size-spectrum slopes </w:t>
-      </w:r>
-      <w:r>
-        <w:rPr>
-          <w:sz w:val="28"/>
-          <w:szCs w:val="28"/>
-        </w:rPr>
-        <w:t xml:space="preserve">are larger in the warm than the cold area, </w:t>
-      </w:r>
-      <w:proofErr w:type="gramStart"/>
-      <w:r>
-        <w:rPr>
-          <w:sz w:val="28"/>
-          <w:szCs w:val="28"/>
-        </w:rPr>
-        <w:t xml:space="preserve">and </w:t>
+        <w:t xml:space="preserve">The warm area has a larger proportion of large fish, illustrated both as histograms </w:t>
+      </w:r>
+      <w:r>
+        <w:rPr>
+          <w:sz w:val="28"/>
+          <w:szCs w:val="28"/>
+        </w:rPr>
+        <w:t xml:space="preserve">of proportions and </w:t>
+      </w:r>
+      <w:r>
+        <w:rPr>
+          <w:sz w:val="28"/>
+          <w:szCs w:val="28"/>
+        </w:rPr>
+        <w:t xml:space="preserve">the generally smaller </w:t>
+      </w:r>
+      <w:r>
+        <w:rPr>
+          <w:sz w:val="28"/>
+          <w:szCs w:val="28"/>
+        </w:rPr>
+        <w:t>s</w:t>
+      </w:r>
+      <w:r>
+        <w:rPr>
+          <w:sz w:val="28"/>
+          <w:szCs w:val="28"/>
+        </w:rPr>
+        <w:t>ize-spectrum slopes</w:t>
+      </w:r>
+      <w:r>
+        <w:rPr>
+          <w:sz w:val="28"/>
+          <w:szCs w:val="28"/>
+        </w:rPr>
+        <w:t xml:space="preserve"> (which also </w:t>
+      </w:r>
+      <w:r>
+        <w:rPr>
+          <w:sz w:val="28"/>
+          <w:szCs w:val="28"/>
+        </w:rPr>
+        <w:t>increase</w:t>
+      </w:r>
+      <w:r>
+        <w:rPr>
+          <w:sz w:val="28"/>
+          <w:szCs w:val="28"/>
+        </w:rPr>
+        <w:t>d</w:t>
+      </w:r>
+      <w:r>
+        <w:rPr>
+          <w:sz w:val="28"/>
+          <w:szCs w:val="28"/>
+        </w:rPr>
+        <w:t xml:space="preserve"> over time in both area</w:t>
+      </w:r>
+      <w:r>
+        <w:rPr>
+          <w:sz w:val="28"/>
+          <w:szCs w:val="28"/>
+        </w:rPr>
+        <w:t>s</w:t>
+      </w:r>
+      <w:r>
+        <w:rPr>
+          <w:sz w:val="28"/>
+          <w:szCs w:val="28"/>
+        </w:rPr>
+        <w:t>)</w:t>
+      </w:r>
+      <w:r>
+        <w:rPr>
+          <w:sz w:val="28"/>
+          <w:szCs w:val="28"/>
+        </w:rPr>
+        <w:t xml:space="preserve">. </w:t>
+      </w:r>
+      <w:r>
+        <w:rPr>
+          <w:sz w:val="28"/>
+          <w:szCs w:val="28"/>
+        </w:rPr>
+        <w:t xml:space="preserve">Panel (A) shows </w:t>
+      </w:r>
+      <w:r>
+        <w:rPr>
+          <w:sz w:val="28"/>
+          <w:szCs w:val="28"/>
+        </w:rPr>
+        <w:t xml:space="preserve">mean annual </w:t>
+      </w:r>
+      <w:r>
+        <w:rPr>
+          <w:sz w:val="28"/>
+          <w:szCs w:val="28"/>
+        </w:rPr>
+        <w:t xml:space="preserve">size-spectrum slopes </w:t>
+      </w:r>
+      <w:r>
+        <w:rPr>
+          <w:sz w:val="28"/>
+          <w:szCs w:val="28"/>
+        </w:rPr>
+        <w:t xml:space="preserve">as points and their </w:t>
+      </w:r>
+      <w:r>
+        <w:rPr>
+          <w:sz w:val="28"/>
+          <w:szCs w:val="28"/>
+        </w:rPr>
+        <w:t xml:space="preserve">95% </w:t>
+      </w:r>
+      <w:r>
+        <w:rPr>
+          <w:sz w:val="28"/>
+          <w:szCs w:val="28"/>
+        </w:rPr>
+        <w:t xml:space="preserve">confidence interval, estimated using the </w:t>
+      </w:r>
+      <w:r>
+        <w:rPr>
+          <w:color w:val="FF0000"/>
+          <w:sz w:val="28"/>
+          <w:szCs w:val="28"/>
+        </w:rPr>
+        <w:t xml:space="preserve">ANDREWS </w:t>
+      </w:r>
+      <w:r>
+        <w:rPr>
+          <w:sz w:val="28"/>
+          <w:szCs w:val="28"/>
+        </w:rPr>
+        <w:t xml:space="preserve">method. </w:t>
+      </w:r>
+      <w:r>
+        <w:rPr>
+          <w:sz w:val="28"/>
+          <w:szCs w:val="28"/>
+        </w:rPr>
+        <w:t xml:space="preserve">Lines </w:t>
+      </w:r>
+      <w:r>
+        <w:rPr>
+          <w:sz w:val="28"/>
+          <w:szCs w:val="28"/>
+        </w:rPr>
+        <w:t xml:space="preserve">and shaded areas correspond to the median and </w:t>
+      </w:r>
+      <w:r>
+        <w:rPr>
+          <w:sz w:val="28"/>
+          <w:szCs w:val="28"/>
+        </w:rPr>
+        <w:t>90% credible interval</w:t>
       </w:r>
       <w:r>
         <w:rPr>
@@ -4261,7 +4096,6 @@
         </w:rPr>
         <w:t>.</w:t>
       </w:r>
-      <w:proofErr w:type="gramEnd"/>
       <w:r>
         <w:rPr>
           <w:sz w:val="28"/>
@@ -4274,697 +4108,195 @@
           <w:sz w:val="28"/>
           <w:szCs w:val="28"/>
         </w:rPr>
-        <w:t>The equation uses mean parameter estimates</w:t>
-      </w:r>
-    </w:p>
-    <w:p>
-      <w:pPr>
-        <w:spacing w:line="480" w:lineRule="auto"/>
-        <w:contextualSpacing/>
-        <w:jc w:val="center"/>
-        <w:rPr>
-          <w:sz w:val="28"/>
-          <w:szCs w:val="28"/>
-        </w:rPr>
-      </w:pPr>
-    </w:p>
-    <w:p>
-      <w:pPr>
-        <w:spacing w:line="480" w:lineRule="auto"/>
-        <w:contextualSpacing/>
-        <w:jc w:val="both"/>
-        <w:rPr>
-          <w:sz w:val="28"/>
-          <w:szCs w:val="28"/>
-        </w:rPr>
-      </w:pPr>
-    </w:p>
-    <w:p>
-      <w:pPr>
-        <w:spacing w:line="480" w:lineRule="auto"/>
-        <w:contextualSpacing/>
-        <w:jc w:val="both"/>
-        <w:rPr>
-          <w:sz w:val="28"/>
-          <w:szCs w:val="28"/>
-        </w:rPr>
-      </w:pPr>
-    </w:p>
-    <w:p>
-      <w:pPr>
-        <w:spacing w:line="480" w:lineRule="auto"/>
-        <w:contextualSpacing/>
-        <w:jc w:val="both"/>
-        <w:rPr>
-          <w:sz w:val="28"/>
-          <w:szCs w:val="28"/>
-        </w:rPr>
-      </w:pPr>
-    </w:p>
-    <w:p>
-      <w:pPr>
-        <w:spacing w:line="480" w:lineRule="auto"/>
-        <w:contextualSpacing/>
-        <w:jc w:val="both"/>
-        <w:rPr>
-          <w:sz w:val="28"/>
-          <w:szCs w:val="28"/>
-        </w:rPr>
-      </w:pPr>
-    </w:p>
-    <w:p>
-      <w:pPr>
-        <w:spacing w:line="480" w:lineRule="auto"/>
-        <w:contextualSpacing/>
-        <w:jc w:val="both"/>
-        <w:rPr>
-          <w:sz w:val="28"/>
-          <w:szCs w:val="28"/>
-        </w:rPr>
-      </w:pPr>
-    </w:p>
-    <w:p>
-      <w:pPr>
-        <w:spacing w:line="480" w:lineRule="auto"/>
-        <w:contextualSpacing/>
-        <w:jc w:val="both"/>
-        <w:rPr>
-          <w:sz w:val="28"/>
-          <w:szCs w:val="28"/>
-        </w:rPr>
-      </w:pPr>
-    </w:p>
-    <w:p>
-      <w:pPr>
-        <w:spacing w:line="480" w:lineRule="auto"/>
-        <w:contextualSpacing/>
-        <w:jc w:val="both"/>
-        <w:rPr>
-          <w:sz w:val="28"/>
-          <w:szCs w:val="28"/>
-        </w:rPr>
-      </w:pPr>
-    </w:p>
-    <w:p>
-      <w:pPr>
-        <w:spacing w:line="480" w:lineRule="auto"/>
-        <w:contextualSpacing/>
-        <w:jc w:val="both"/>
-        <w:rPr>
-          <w:sz w:val="28"/>
-          <w:szCs w:val="28"/>
-        </w:rPr>
-      </w:pPr>
-    </w:p>
-    <w:p>
-      <w:pPr>
-        <w:spacing w:line="480" w:lineRule="auto"/>
-        <w:contextualSpacing/>
-        <w:jc w:val="both"/>
-        <w:rPr>
-          <w:sz w:val="28"/>
-          <w:szCs w:val="28"/>
-        </w:rPr>
-      </w:pPr>
-    </w:p>
-    <w:p>
-      <w:pPr>
-        <w:spacing w:line="480" w:lineRule="auto"/>
-        <w:contextualSpacing/>
-        <w:jc w:val="both"/>
-        <w:rPr>
-          <w:sz w:val="28"/>
-          <w:szCs w:val="28"/>
-        </w:rPr>
-      </w:pPr>
-    </w:p>
-    <w:p>
-      <w:pPr>
-        <w:spacing w:line="480" w:lineRule="auto"/>
-        <w:contextualSpacing/>
-        <w:jc w:val="both"/>
-        <w:rPr>
-          <w:sz w:val="28"/>
-          <w:szCs w:val="28"/>
-        </w:rPr>
-      </w:pPr>
-    </w:p>
-    <w:p>
-      <w:pPr>
-        <w:spacing w:line="480" w:lineRule="auto"/>
-        <w:contextualSpacing/>
-        <w:jc w:val="both"/>
-        <w:rPr>
-          <w:sz w:val="28"/>
-          <w:szCs w:val="28"/>
-        </w:rPr>
-      </w:pPr>
-    </w:p>
-    <w:p>
-      <w:pPr>
-        <w:spacing w:line="480" w:lineRule="auto"/>
-        <w:contextualSpacing/>
-        <w:jc w:val="both"/>
-        <w:rPr>
-          <w:sz w:val="28"/>
-          <w:szCs w:val="28"/>
-        </w:rPr>
-      </w:pPr>
-    </w:p>
-    <w:p>
-      <w:pPr>
-        <w:spacing w:line="480" w:lineRule="auto"/>
-        <w:contextualSpacing/>
-        <w:jc w:val="both"/>
-        <w:rPr>
-          <w:sz w:val="28"/>
-          <w:szCs w:val="28"/>
-        </w:rPr>
-      </w:pPr>
-    </w:p>
-    <w:p>
-      <w:pPr>
-        <w:spacing w:line="480" w:lineRule="auto"/>
-        <w:contextualSpacing/>
-        <w:jc w:val="both"/>
-        <w:rPr>
-          <w:sz w:val="28"/>
-          <w:szCs w:val="28"/>
-        </w:rPr>
-      </w:pPr>
-    </w:p>
-    <w:p>
-      <w:pPr>
-        <w:spacing w:line="480" w:lineRule="auto"/>
-        <w:contextualSpacing/>
-        <w:jc w:val="both"/>
-        <w:rPr>
-          <w:sz w:val="28"/>
-          <w:szCs w:val="28"/>
-        </w:rPr>
-      </w:pPr>
-    </w:p>
-    <w:p>
-      <w:pPr>
-        <w:spacing w:line="480" w:lineRule="auto"/>
-        <w:contextualSpacing/>
-        <w:jc w:val="both"/>
-        <w:rPr>
-          <w:sz w:val="28"/>
-          <w:szCs w:val="28"/>
-        </w:rPr>
-      </w:pPr>
-    </w:p>
-    <w:p>
-      <w:pPr>
-        <w:spacing w:line="480" w:lineRule="auto"/>
-        <w:contextualSpacing/>
-        <w:jc w:val="both"/>
-        <w:rPr>
-          <w:sz w:val="28"/>
-          <w:szCs w:val="28"/>
-        </w:rPr>
-      </w:pPr>
-    </w:p>
-    <w:p>
-      <w:pPr>
-        <w:spacing w:line="480" w:lineRule="auto"/>
-        <w:contextualSpacing/>
-        <w:jc w:val="both"/>
-        <w:rPr>
-          <w:sz w:val="28"/>
-          <w:szCs w:val="28"/>
-        </w:rPr>
-      </w:pPr>
-    </w:p>
-    <w:p>
-      <w:pPr>
-        <w:spacing w:line="480" w:lineRule="auto"/>
-        <w:contextualSpacing/>
-        <w:jc w:val="both"/>
-        <w:rPr>
-          <w:sz w:val="28"/>
-          <w:szCs w:val="28"/>
-        </w:rPr>
-      </w:pPr>
-    </w:p>
-    <w:p>
-      <w:pPr>
-        <w:spacing w:line="480" w:lineRule="auto"/>
-        <w:contextualSpacing/>
-        <w:jc w:val="both"/>
-        <w:rPr>
-          <w:sz w:val="28"/>
-          <w:szCs w:val="28"/>
-        </w:rPr>
-      </w:pPr>
-    </w:p>
-    <w:p>
-      <w:pPr>
-        <w:spacing w:line="480" w:lineRule="auto"/>
-        <w:contextualSpacing/>
-        <w:jc w:val="both"/>
-        <w:rPr>
-          <w:sz w:val="28"/>
-          <w:szCs w:val="28"/>
-        </w:rPr>
-      </w:pPr>
-    </w:p>
-    <w:p>
-      <w:pPr>
-        <w:spacing w:line="480" w:lineRule="auto"/>
-        <w:contextualSpacing/>
-        <w:jc w:val="both"/>
-        <w:rPr>
-          <w:sz w:val="28"/>
-          <w:szCs w:val="28"/>
-        </w:rPr>
-      </w:pPr>
-    </w:p>
-    <w:p>
-      <w:pPr>
-        <w:spacing w:line="480" w:lineRule="auto"/>
-        <w:contextualSpacing/>
-        <w:jc w:val="both"/>
-        <w:rPr>
-          <w:sz w:val="28"/>
-          <w:szCs w:val="28"/>
-        </w:rPr>
-      </w:pPr>
-    </w:p>
-    <w:p>
-      <w:pPr>
-        <w:spacing w:line="480" w:lineRule="auto"/>
-        <w:contextualSpacing/>
-        <w:jc w:val="both"/>
-        <w:rPr>
-          <w:sz w:val="28"/>
-          <w:szCs w:val="28"/>
-        </w:rPr>
-      </w:pPr>
-    </w:p>
-    <w:p>
-      <w:pPr>
-        <w:spacing w:line="480" w:lineRule="auto"/>
-        <w:contextualSpacing/>
-        <w:jc w:val="both"/>
-        <w:rPr>
-          <w:sz w:val="28"/>
-          <w:szCs w:val="28"/>
-        </w:rPr>
-      </w:pPr>
-    </w:p>
-    <w:p>
-      <w:pPr>
-        <w:spacing w:line="480" w:lineRule="auto"/>
-        <w:contextualSpacing/>
-        <w:jc w:val="both"/>
-        <w:rPr>
-          <w:sz w:val="28"/>
-          <w:szCs w:val="28"/>
-        </w:rPr>
-      </w:pPr>
-    </w:p>
-    <w:p>
-      <w:pPr>
-        <w:spacing w:line="480" w:lineRule="auto"/>
-        <w:contextualSpacing/>
-        <w:jc w:val="both"/>
-        <w:rPr>
-          <w:sz w:val="28"/>
-          <w:szCs w:val="28"/>
-        </w:rPr>
-      </w:pPr>
-    </w:p>
-    <w:p>
-      <w:pPr>
-        <w:spacing w:line="480" w:lineRule="auto"/>
-        <w:contextualSpacing/>
-        <w:jc w:val="both"/>
-        <w:rPr>
-          <w:sz w:val="28"/>
-          <w:szCs w:val="28"/>
-        </w:rPr>
-      </w:pPr>
-    </w:p>
-    <w:p>
-      <w:pPr>
-        <w:spacing w:line="480" w:lineRule="auto"/>
-        <w:contextualSpacing/>
-        <w:jc w:val="both"/>
-        <w:rPr>
-          <w:sz w:val="28"/>
-          <w:szCs w:val="28"/>
-        </w:rPr>
-      </w:pPr>
-    </w:p>
-    <w:p>
-      <w:pPr>
-        <w:spacing w:line="480" w:lineRule="auto"/>
-        <w:contextualSpacing/>
-        <w:jc w:val="both"/>
-        <w:rPr>
-          <w:sz w:val="28"/>
-          <w:szCs w:val="28"/>
-        </w:rPr>
-      </w:pPr>
-    </w:p>
-    <w:p>
-      <w:pPr>
-        <w:spacing w:line="480" w:lineRule="auto"/>
-        <w:contextualSpacing/>
-        <w:jc w:val="both"/>
-        <w:rPr>
-          <w:sz w:val="28"/>
-          <w:szCs w:val="28"/>
-        </w:rPr>
-      </w:pPr>
-    </w:p>
-    <w:p>
-      <w:pPr>
-        <w:spacing w:line="480" w:lineRule="auto"/>
-        <w:contextualSpacing/>
-        <w:jc w:val="both"/>
-        <w:rPr>
-          <w:sz w:val="28"/>
-          <w:szCs w:val="28"/>
-        </w:rPr>
-      </w:pPr>
-    </w:p>
-    <w:p>
-      <w:pPr>
-        <w:spacing w:line="480" w:lineRule="auto"/>
-        <w:contextualSpacing/>
-        <w:jc w:val="both"/>
-        <w:rPr>
-          <w:sz w:val="28"/>
-          <w:szCs w:val="28"/>
-        </w:rPr>
-      </w:pPr>
-    </w:p>
-    <w:p>
-      <w:pPr>
-        <w:spacing w:line="480" w:lineRule="auto"/>
-        <w:contextualSpacing/>
-        <w:jc w:val="both"/>
-        <w:rPr>
-          <w:sz w:val="28"/>
-          <w:szCs w:val="28"/>
-        </w:rPr>
-      </w:pPr>
-    </w:p>
-    <w:p>
-      <w:pPr>
-        <w:spacing w:line="480" w:lineRule="auto"/>
-        <w:contextualSpacing/>
-        <w:jc w:val="both"/>
-        <w:rPr>
-          <w:sz w:val="28"/>
-          <w:szCs w:val="28"/>
-        </w:rPr>
-      </w:pPr>
-    </w:p>
-    <w:p>
-      <w:pPr>
-        <w:spacing w:line="480" w:lineRule="auto"/>
-        <w:contextualSpacing/>
-        <w:jc w:val="both"/>
-        <w:rPr>
-          <w:sz w:val="28"/>
-          <w:szCs w:val="28"/>
-        </w:rPr>
-      </w:pPr>
-    </w:p>
-    <w:p>
-      <w:pPr>
-        <w:spacing w:line="480" w:lineRule="auto"/>
-        <w:contextualSpacing/>
-        <w:jc w:val="both"/>
-        <w:rPr>
-          <w:sz w:val="28"/>
-          <w:szCs w:val="28"/>
-        </w:rPr>
-      </w:pPr>
-    </w:p>
-    <w:p>
-      <w:pPr>
-        <w:spacing w:line="480" w:lineRule="auto"/>
-        <w:contextualSpacing/>
-        <w:jc w:val="both"/>
-        <w:rPr>
-          <w:sz w:val="28"/>
-          <w:szCs w:val="28"/>
-        </w:rPr>
-      </w:pPr>
-    </w:p>
-    <w:p>
-      <w:pPr>
-        <w:spacing w:line="480" w:lineRule="auto"/>
-        <w:contextualSpacing/>
-        <w:jc w:val="both"/>
-        <w:rPr>
-          <w:sz w:val="28"/>
-          <w:szCs w:val="28"/>
-        </w:rPr>
-      </w:pPr>
-    </w:p>
-    <w:p>
-      <w:pPr>
-        <w:spacing w:line="480" w:lineRule="auto"/>
-        <w:contextualSpacing/>
-        <w:jc w:val="both"/>
-        <w:rPr>
-          <w:sz w:val="28"/>
-          <w:szCs w:val="28"/>
-        </w:rPr>
-      </w:pPr>
-    </w:p>
-    <w:p>
-      <w:pPr>
-        <w:spacing w:line="480" w:lineRule="auto"/>
-        <w:contextualSpacing/>
-        <w:jc w:val="both"/>
-        <w:rPr>
-          <w:sz w:val="28"/>
-          <w:szCs w:val="28"/>
-        </w:rPr>
-      </w:pPr>
-    </w:p>
-    <w:p>
-      <w:pPr>
-        <w:spacing w:line="480" w:lineRule="auto"/>
-        <w:contextualSpacing/>
-        <w:jc w:val="both"/>
-        <w:rPr>
-          <w:sz w:val="28"/>
-          <w:szCs w:val="28"/>
-        </w:rPr>
-      </w:pPr>
-    </w:p>
-    <w:p>
-      <w:pPr>
-        <w:spacing w:line="480" w:lineRule="auto"/>
-        <w:contextualSpacing/>
-        <w:jc w:val="both"/>
-        <w:rPr>
-          <w:sz w:val="28"/>
-          <w:szCs w:val="28"/>
-        </w:rPr>
-      </w:pPr>
-    </w:p>
-    <w:p>
-      <w:pPr>
-        <w:spacing w:line="480" w:lineRule="auto"/>
-        <w:contextualSpacing/>
-        <w:jc w:val="both"/>
-        <w:rPr>
-          <w:sz w:val="28"/>
-          <w:szCs w:val="28"/>
-        </w:rPr>
-      </w:pPr>
-    </w:p>
-    <w:p>
-      <w:pPr>
-        <w:spacing w:line="480" w:lineRule="auto"/>
-        <w:contextualSpacing/>
-        <w:jc w:val="both"/>
-        <w:rPr>
-          <w:sz w:val="28"/>
-          <w:szCs w:val="28"/>
-        </w:rPr>
-      </w:pPr>
-    </w:p>
-    <w:p>
-      <w:pPr>
-        <w:spacing w:line="480" w:lineRule="auto"/>
-        <w:contextualSpacing/>
-        <w:jc w:val="both"/>
-        <w:rPr>
-          <w:sz w:val="28"/>
-          <w:szCs w:val="28"/>
-        </w:rPr>
-      </w:pPr>
-    </w:p>
-    <w:p>
-      <w:pPr>
-        <w:spacing w:line="480" w:lineRule="auto"/>
-        <w:contextualSpacing/>
-        <w:jc w:val="both"/>
-        <w:rPr>
-          <w:sz w:val="28"/>
-          <w:szCs w:val="28"/>
-        </w:rPr>
-      </w:pPr>
-    </w:p>
-    <w:p>
-      <w:pPr>
-        <w:spacing w:line="480" w:lineRule="auto"/>
-        <w:contextualSpacing/>
-        <w:jc w:val="both"/>
-        <w:rPr>
-          <w:sz w:val="28"/>
-          <w:szCs w:val="28"/>
-        </w:rPr>
-      </w:pPr>
-    </w:p>
-    <w:p>
-      <w:pPr>
-        <w:spacing w:line="480" w:lineRule="auto"/>
-        <w:contextualSpacing/>
-        <w:jc w:val="both"/>
-        <w:rPr>
-          <w:sz w:val="28"/>
-          <w:szCs w:val="28"/>
-        </w:rPr>
-      </w:pPr>
-    </w:p>
-    <w:p>
-      <w:pPr>
-        <w:spacing w:line="480" w:lineRule="auto"/>
-        <w:contextualSpacing/>
-        <w:jc w:val="both"/>
-        <w:rPr>
-          <w:sz w:val="28"/>
-          <w:szCs w:val="28"/>
-        </w:rPr>
-      </w:pPr>
-    </w:p>
-    <w:p>
-      <w:pPr>
-        <w:spacing w:line="480" w:lineRule="auto"/>
-        <w:contextualSpacing/>
-        <w:jc w:val="both"/>
-        <w:rPr>
-          <w:sz w:val="28"/>
-          <w:szCs w:val="28"/>
-        </w:rPr>
-      </w:pPr>
-    </w:p>
-    <w:p>
-      <w:pPr>
-        <w:spacing w:line="480" w:lineRule="auto"/>
-        <w:contextualSpacing/>
-        <w:jc w:val="both"/>
-        <w:rPr>
-          <w:sz w:val="28"/>
-          <w:szCs w:val="28"/>
-        </w:rPr>
-      </w:pPr>
-    </w:p>
-    <w:p>
-      <w:pPr>
-        <w:spacing w:line="480" w:lineRule="auto"/>
-        <w:contextualSpacing/>
-        <w:jc w:val="both"/>
-        <w:rPr>
-          <w:sz w:val="28"/>
-          <w:szCs w:val="28"/>
-        </w:rPr>
-      </w:pPr>
-    </w:p>
-    <w:p>
-      <w:pPr>
-        <w:spacing w:line="480" w:lineRule="auto"/>
-        <w:contextualSpacing/>
-        <w:jc w:val="both"/>
-        <w:rPr>
-          <w:sz w:val="28"/>
-          <w:szCs w:val="28"/>
-        </w:rPr>
-      </w:pPr>
-    </w:p>
-    <w:p>
-      <w:pPr>
-        <w:spacing w:line="480" w:lineRule="auto"/>
-        <w:contextualSpacing/>
-        <w:jc w:val="both"/>
-        <w:rPr>
-          <w:sz w:val="28"/>
-          <w:szCs w:val="28"/>
-        </w:rPr>
-      </w:pPr>
-    </w:p>
-    <w:p>
-      <w:pPr>
-        <w:spacing w:line="480" w:lineRule="auto"/>
-        <w:contextualSpacing/>
-        <w:jc w:val="both"/>
-        <w:rPr>
-          <w:sz w:val="28"/>
-          <w:szCs w:val="28"/>
-        </w:rPr>
-      </w:pPr>
-    </w:p>
-    <w:p>
-      <w:pPr>
-        <w:spacing w:line="480" w:lineRule="auto"/>
-        <w:contextualSpacing/>
-        <w:jc w:val="both"/>
-        <w:rPr>
-          <w:sz w:val="28"/>
-          <w:szCs w:val="28"/>
-        </w:rPr>
-      </w:pPr>
-    </w:p>
-    <w:p>
-      <w:pPr>
-        <w:spacing w:line="480" w:lineRule="auto"/>
-        <w:contextualSpacing/>
-        <w:jc w:val="both"/>
-        <w:rPr>
-          <w:sz w:val="28"/>
-          <w:szCs w:val="28"/>
-        </w:rPr>
-      </w:pPr>
-    </w:p>
-    <w:p>
-      <w:pPr>
-        <w:spacing w:line="480" w:lineRule="auto"/>
-        <w:contextualSpacing/>
-        <w:jc w:val="both"/>
-      </w:pPr>
-    </w:p>
-    <w:p>
-      <w:pPr>
-        <w:spacing w:line="480" w:lineRule="auto"/>
-        <w:contextualSpacing/>
-        <w:jc w:val="both"/>
-        <w:rPr>
-          <w:sz w:val="26"/>
-          <w:szCs w:val="26"/>
-        </w:rPr>
-      </w:pPr>
-    </w:p>
-    <w:p>
-      <w:pPr>
-        <w:spacing w:line="480" w:lineRule="auto"/>
-        <w:contextualSpacing/>
-        <w:jc w:val="both"/>
-        <w:rPr>
-          <w:sz w:val="28"/>
-          <w:szCs w:val="28"/>
-        </w:rPr>
-      </w:pPr>
+        <w:t>The equation uses mean parameter estimates.</w:t>
+      </w:r>
+      <w:r>
+        <w:rPr>
+          <w:sz w:val="28"/>
+          <w:szCs w:val="28"/>
+        </w:rPr>
+        <w:t xml:space="preserve"> </w:t>
+      </w:r>
+      <w:r>
+        <w:rPr>
+          <w:sz w:val="28"/>
+          <w:szCs w:val="28"/>
+        </w:rPr>
+        <w:t>P</w:t>
+      </w:r>
+      <w:r>
+        <w:rPr>
+          <w:sz w:val="28"/>
+          <w:szCs w:val="28"/>
+        </w:rPr>
+        <w:t xml:space="preserve">anel </w:t>
+      </w:r>
+      <w:r>
+        <w:rPr>
+          <w:sz w:val="28"/>
+          <w:szCs w:val="28"/>
+        </w:rPr>
+        <w:t>B</w:t>
+      </w:r>
+      <w:r>
+        <w:rPr>
+          <w:sz w:val="28"/>
+          <w:szCs w:val="28"/>
+        </w:rPr>
+        <w:t xml:space="preserve"> show</w:t>
+      </w:r>
+      <w:r>
+        <w:rPr>
+          <w:sz w:val="28"/>
+          <w:szCs w:val="28"/>
+        </w:rPr>
+        <w:t>s</w:t>
+      </w:r>
+      <w:r>
+        <w:rPr>
+          <w:sz w:val="28"/>
+          <w:szCs w:val="28"/>
+        </w:rPr>
+        <w:t xml:space="preserve"> the posterior distributions </w:t>
+      </w:r>
+      <w:r>
+        <w:rPr>
+          <w:sz w:val="28"/>
+          <w:szCs w:val="28"/>
+        </w:rPr>
+        <w:t xml:space="preserve">of the </w:t>
+      </w:r>
+      <w:r>
+        <w:rPr>
+          <w:sz w:val="28"/>
+          <w:szCs w:val="28"/>
+        </w:rPr>
+        <w:t xml:space="preserve">area-specific </w:t>
+      </w:r>
+      <w:r>
+        <w:rPr>
+          <w:sz w:val="28"/>
+          <w:szCs w:val="28"/>
+        </w:rPr>
+        <w:t>intercept</w:t>
+      </w:r>
+      <w:r>
+        <w:rPr>
+          <w:sz w:val="28"/>
+          <w:szCs w:val="28"/>
+        </w:rPr>
+        <w:t>s</w:t>
+      </w:r>
+      <w:r>
+        <w:rPr>
+          <w:sz w:val="28"/>
+          <w:szCs w:val="28"/>
+        </w:rPr>
+        <w:t xml:space="preserve"> in the model of </w:t>
+      </w:r>
+      <m:oMath>
+        <m:r>
+          <w:rPr>
+            <w:rFonts w:ascii="Cambria Math" w:hAnsi="Cambria Math"/>
+            <w:sz w:val="28"/>
+            <w:szCs w:val="28"/>
+          </w:rPr>
+          <m:t>b~year</m:t>
+        </m:r>
+      </m:oMath>
+      <w:r>
+        <w:rPr>
+          <w:rFonts w:eastAsiaTheme="minorEastAsia"/>
+          <w:sz w:val="28"/>
+          <w:szCs w:val="28"/>
+        </w:rPr>
+        <w:t xml:space="preserve"> </w:t>
+      </w:r>
+      <w:r>
+        <w:rPr>
+          <w:rFonts w:eastAsiaTheme="minorEastAsia"/>
+          <w:sz w:val="28"/>
+          <w:szCs w:val="28"/>
+        </w:rPr>
+        <w:t xml:space="preserve">shown in </w:t>
+      </w:r>
+      <w:r>
+        <w:rPr>
+          <w:rFonts w:eastAsiaTheme="minorEastAsia"/>
+          <w:sz w:val="28"/>
+          <w:szCs w:val="28"/>
+        </w:rPr>
+        <w:t>Panel (A)</w:t>
+      </w:r>
+      <w:r>
+        <w:rPr>
+          <w:rFonts w:eastAsiaTheme="minorEastAsia"/>
+          <w:sz w:val="28"/>
+          <w:szCs w:val="28"/>
+        </w:rPr>
+        <w:t xml:space="preserve">. </w:t>
+      </w:r>
+      <w:r>
+        <w:rPr>
+          <w:rFonts w:eastAsiaTheme="minorEastAsia"/>
+          <w:sz w:val="28"/>
+          <w:szCs w:val="28"/>
+        </w:rPr>
+        <w:t xml:space="preserve"> </w:t>
+      </w:r>
+      <w:r>
+        <w:rPr>
+          <w:rFonts w:eastAsiaTheme="minorEastAsia"/>
+          <w:sz w:val="28"/>
+          <w:szCs w:val="28"/>
+        </w:rPr>
+        <w:t xml:space="preserve">Points and horizontal lines show </w:t>
+      </w:r>
+      <w:r>
+        <w:rPr>
+          <w:rFonts w:eastAsiaTheme="minorEastAsia"/>
+          <w:sz w:val="28"/>
+          <w:szCs w:val="28"/>
+        </w:rPr>
+        <w:t>median</w:t>
+      </w:r>
+      <w:r>
+        <w:rPr>
+          <w:rFonts w:eastAsiaTheme="minorEastAsia"/>
+          <w:sz w:val="28"/>
+          <w:szCs w:val="28"/>
+        </w:rPr>
+        <w:t>s</w:t>
+      </w:r>
+      <w:r>
+        <w:rPr>
+          <w:rFonts w:eastAsiaTheme="minorEastAsia"/>
+          <w:sz w:val="28"/>
+          <w:szCs w:val="28"/>
+        </w:rPr>
+        <w:t xml:space="preserve"> and 70% credible intervals</w:t>
+      </w:r>
+      <w:r>
+        <w:rPr>
+          <w:sz w:val="28"/>
+          <w:szCs w:val="28"/>
+        </w:rPr>
+        <w:t xml:space="preserve">. </w:t>
+      </w:r>
+      <w:r>
+        <w:rPr>
+          <w:sz w:val="28"/>
+          <w:szCs w:val="28"/>
+        </w:rPr>
+        <w:t>Panel (D) illustrates histograms of length groups as proportions (for all years pooled)</w:t>
+      </w:r>
+      <w:r>
+        <w:rPr>
+          <w:sz w:val="28"/>
+          <w:szCs w:val="28"/>
+        </w:rPr>
+        <w:t>.</w:t>
+      </w:r>
     </w:p>
     <w:sectPr>
       <w:pgSz w:w="11906" w:h="16838"/>
@@ -5048,31 +4380,106 @@
           <w:rFonts w:eastAsia="Times New Roman"/>
           <w:lang w:val="sv-SE" w:eastAsia="en-GB"/>
         </w:rPr>
-        <w:t xml:space="preserve"> </w:t>
-      </w:r>
-      <w:proofErr w:type="spellStart"/>
+        <w:t xml:space="preserve"> words max</w:t>
+      </w:r>
+    </w:p>
+  </w:comment>
+  <w:comment w:id="3" w:author="Max Lindmark" w:date="2021-08-16T12:03:00Z" w:initials="MOU">
+    <w:p>
+      <w:pPr>
+        <w:pStyle w:val="CommentText"/>
+      </w:pPr>
+      <w:r>
+        <w:rPr>
+          <w:rStyle w:val="CommentReference"/>
+        </w:rPr>
+        <w:annotationRef/>
+      </w:r>
+      <w:r>
+        <w:t>Alternative ending:</w:t>
+      </w:r>
+    </w:p>
+    <w:p>
+      <w:pPr>
+        <w:pStyle w:val="CommentText"/>
+      </w:pPr>
+    </w:p>
+    <w:p>
+      <w:pPr>
+        <w:spacing w:line="480" w:lineRule="auto"/>
+        <w:contextualSpacing/>
+        <w:jc w:val="both"/>
+      </w:pPr>
+      <w:r>
+        <w:t>As the size- and age-structure of fish populations drive population dynamics, predictions of climate change impacts should incorporate a wider range of demographic parameters than size-at-age changes alone.</w:t>
+      </w:r>
+    </w:p>
+  </w:comment>
+  <w:comment w:id="4" w:author="Max Lindmark" w:date="2021-08-10T10:34:00Z" w:initials="MOU">
+    <w:p>
+      <w:pPr>
+        <w:rPr>
+          <w:rFonts w:eastAsia="Times New Roman"/>
+          <w:lang w:val="en-SE" w:eastAsia="en-GB"/>
+        </w:rPr>
+      </w:pPr>
+      <w:r>
+        <w:rPr>
+          <w:rStyle w:val="CommentReference"/>
+        </w:rPr>
+        <w:annotationRef/>
+      </w:r>
+      <w:r>
+        <w:rPr>
+          <w:rFonts w:eastAsia="Times New Roman"/>
+          <w:lang w:val="en-SE" w:eastAsia="en-GB"/>
+        </w:rPr>
+        <w:t>The main text (excluding introductory paragraph, Methods section, references and figure legends) is limited to 3,500 words</w:t>
+      </w:r>
+    </w:p>
+  </w:comment>
+  <w:comment w:id="5" w:author="Max Lindmark" w:date="2021-08-10T10:36:00Z" w:initials="MOU">
+    <w:p>
+      <w:pPr>
+        <w:pStyle w:val="CommentText"/>
+      </w:pPr>
+      <w:r>
+        <w:rPr>
+          <w:rStyle w:val="CommentReference"/>
+        </w:rPr>
+        <w:annotationRef/>
+      </w:r>
+      <w:r>
+        <w:rPr>
+          <w:rFonts w:eastAsia="Times New Roman"/>
+          <w:lang w:val="en-SE" w:eastAsia="en-GB"/>
+        </w:rPr>
+        <w:t>An introduction (without heading) of up to 500 words of referenced text expands on the background of the work (some overlap with the summary is acceptable)</w:t>
+      </w:r>
       <w:r>
         <w:rPr>
           <w:rFonts w:eastAsia="Times New Roman"/>
           <w:lang w:val="sv-SE" w:eastAsia="en-GB"/>
         </w:rPr>
-        <w:t>words</w:t>
-      </w:r>
-      <w:proofErr w:type="spellEnd"/>
+        <w:t>…</w:t>
+      </w:r>
+    </w:p>
+  </w:comment>
+  <w:comment w:id="6" w:author="Max Lindmark" w:date="2021-08-10T10:36:00Z" w:initials="MOU">
+    <w:p>
+      <w:pPr>
+        <w:pStyle w:val="CommentText"/>
+        <w:rPr>
+          <w:lang w:val="sv-SE"/>
+        </w:rPr>
+      </w:pPr>
       <w:r>
         <w:rPr>
           <w:rFonts w:eastAsia="Times New Roman"/>
           <w:lang w:val="sv-SE" w:eastAsia="en-GB"/>
         </w:rPr>
-        <w:t xml:space="preserve"> max</w:t>
-      </w:r>
-    </w:p>
-  </w:comment>
-  <w:comment w:id="3" w:author="Max Lindmark" w:date="2021-08-16T12:03:00Z" w:initials="MOU">
-    <w:p>
-      <w:pPr>
-        <w:pStyle w:val="CommentText"/>
-      </w:pPr>
+        <w:t xml:space="preserve">… </w:t>
+      </w:r>
       <w:r>
         <w:rPr>
           <w:rStyle w:val="CommentReference"/>
@@ -5080,33 +4487,33 @@
         <w:annotationRef/>
       </w:r>
       <w:r>
-        <w:t>Alternative ending:</w:t>
-      </w:r>
-    </w:p>
-    <w:p>
-      <w:pPr>
-        <w:pStyle w:val="CommentText"/>
-      </w:pPr>
-    </w:p>
-    <w:p>
-      <w:pPr>
-        <w:spacing w:line="480" w:lineRule="auto"/>
-        <w:contextualSpacing/>
-        <w:jc w:val="both"/>
-      </w:pPr>
-      <w:r>
-        <w:t>As the size- and age-structure of fish populations drive population dynamics, predictions of climate change impacts should incorporate a wider range of demographic parameters than size-at-age changes alone.</w:t>
-      </w:r>
-    </w:p>
-  </w:comment>
-  <w:comment w:id="4" w:author="Max Lindmark" w:date="2021-08-10T10:34:00Z" w:initials="MOU">
-    <w:p>
-      <w:pPr>
         <w:rPr>
           <w:rFonts w:eastAsia="Times New Roman"/>
           <w:lang w:val="en-SE" w:eastAsia="en-GB"/>
         </w:rPr>
-      </w:pPr>
+        <w:t>and is followed by a concise, focused account of the findings (headed 'Results')</w:t>
+      </w:r>
+      <w:r>
+        <w:rPr>
+          <w:rFonts w:eastAsia="Times New Roman"/>
+          <w:lang w:val="sv-SE" w:eastAsia="en-GB"/>
+        </w:rPr>
+        <w:t xml:space="preserve">… </w:t>
+      </w:r>
+    </w:p>
+  </w:comment>
+  <w:comment w:id="7" w:author="Max Lindmark" w:date="2021-08-10T10:36:00Z" w:initials="MOU">
+    <w:p>
+      <w:pPr>
+        <w:pStyle w:val="CommentText"/>
+      </w:pPr>
+      <w:r>
+        <w:rPr>
+          <w:rFonts w:eastAsia="Times New Roman"/>
+          <w:lang w:val="sv-SE" w:eastAsia="en-GB"/>
+        </w:rPr>
+        <w:t xml:space="preserve">… </w:t>
+      </w:r>
       <w:r>
         <w:rPr>
           <w:rStyle w:val="CommentReference"/>
@@ -5118,113 +4525,6 @@
           <w:rFonts w:eastAsia="Times New Roman"/>
           <w:lang w:val="en-SE" w:eastAsia="en-GB"/>
         </w:rPr>
-        <w:t>The main text (excluding introductory paragraph, Methods section, references and figure legends) is limited to 3,500 words</w:t>
-      </w:r>
-    </w:p>
-  </w:comment>
-  <w:comment w:id="5" w:author="Max Lindmark" w:date="2021-08-10T10:36:00Z" w:initials="MOU">
-    <w:p>
-      <w:pPr>
-        <w:pStyle w:val="CommentText"/>
-      </w:pPr>
-      <w:r>
-        <w:rPr>
-          <w:rStyle w:val="CommentReference"/>
-        </w:rPr>
-        <w:annotationRef/>
-      </w:r>
-      <w:r>
-        <w:rPr>
-          <w:rFonts w:eastAsia="Times New Roman"/>
-          <w:lang w:val="en-SE" w:eastAsia="en-GB"/>
-        </w:rPr>
-        <w:t>An introduction (without heading) of up to 500 words of referenced text expands on the background of the work (some overlap with the summary is acceptable)</w:t>
-      </w:r>
-      <w:r>
-        <w:rPr>
-          <w:rFonts w:eastAsia="Times New Roman"/>
-          <w:lang w:val="sv-SE" w:eastAsia="en-GB"/>
-        </w:rPr>
-        <w:t>…</w:t>
-      </w:r>
-    </w:p>
-  </w:comment>
-  <w:comment w:id="6" w:author="Max Lindmark" w:date="2021-08-10T10:36:00Z" w:initials="MOU">
-    <w:p>
-      <w:pPr>
-        <w:pStyle w:val="CommentText"/>
-        <w:rPr>
-          <w:lang w:val="sv-SE"/>
-        </w:rPr>
-      </w:pPr>
-      <w:r>
-        <w:rPr>
-          <w:rFonts w:eastAsia="Times New Roman"/>
-          <w:lang w:val="sv-SE" w:eastAsia="en-GB"/>
-        </w:rPr>
-        <w:t xml:space="preserve">… </w:t>
-      </w:r>
-      <w:r>
-        <w:rPr>
-          <w:rStyle w:val="CommentReference"/>
-        </w:rPr>
-        <w:annotationRef/>
-      </w:r>
-      <w:r>
-        <w:rPr>
-          <w:rFonts w:eastAsia="Times New Roman"/>
-          <w:lang w:val="en-SE" w:eastAsia="en-GB"/>
-        </w:rPr>
-        <w:t>and is followed by a concise, focused account of the findings (headed 'Results</w:t>
-      </w:r>
-      <w:proofErr w:type="gramStart"/>
-      <w:r>
-        <w:rPr>
-          <w:rFonts w:eastAsia="Times New Roman"/>
-          <w:lang w:val="en-SE" w:eastAsia="en-GB"/>
-        </w:rPr>
-        <w:t>')</w:t>
-      </w:r>
-      <w:r>
-        <w:rPr>
-          <w:rFonts w:eastAsia="Times New Roman"/>
-          <w:lang w:val="sv-SE" w:eastAsia="en-GB"/>
-        </w:rPr>
-        <w:t>…</w:t>
-      </w:r>
-      <w:proofErr w:type="gramEnd"/>
-      <w:r>
-        <w:rPr>
-          <w:rFonts w:eastAsia="Times New Roman"/>
-          <w:lang w:val="sv-SE" w:eastAsia="en-GB"/>
-        </w:rPr>
-        <w:t xml:space="preserve"> </w:t>
-      </w:r>
-    </w:p>
-  </w:comment>
-  <w:comment w:id="7" w:author="Max Lindmark" w:date="2021-08-10T10:36:00Z" w:initials="MOU">
-    <w:p>
-      <w:pPr>
-        <w:pStyle w:val="CommentText"/>
-      </w:pPr>
-      <w:r>
-        <w:rPr>
-          <w:rFonts w:eastAsia="Times New Roman"/>
-          <w:lang w:val="sv-SE" w:eastAsia="en-GB"/>
-        </w:rPr>
-        <w:t xml:space="preserve">… </w:t>
-      </w:r>
-      <w:r>
-        <w:rPr>
-          <w:rStyle w:val="CommentReference"/>
-        </w:rPr>
-        <w:annotationRef/>
-      </w:r>
-      <w:r>
-        <w:rPr>
-          <w:rFonts w:eastAsia="Times New Roman"/>
-          <w:lang w:val="en-SE" w:eastAsia="en-GB"/>
-        </w:rPr>
         <w:t>and one or two short paragraphs of discussion (headed 'Discussion').</w:t>
       </w:r>
     </w:p>
@@ -5240,13 +4540,8 @@
         </w:rPr>
         <w:annotationRef/>
       </w:r>
-      <w:proofErr w:type="spellStart"/>
-      <w:r>
-        <w:t>Asta’s</w:t>
-      </w:r>
-      <w:proofErr w:type="spellEnd"/>
-      <w:r>
-        <w:t xml:space="preserve"> paper has 2500 words</w:t>
+      <w:r>
+        <w:t>Asta’s paper has 2500 words</w:t>
       </w:r>
     </w:p>
   </w:comment>
@@ -5282,14 +4577,7 @@
           <w:sz w:val="28"/>
           <w:szCs w:val="28"/>
         </w:rPr>
-        <w:t>probability bands</w:t>
-      </w:r>
-      <w:r>
-        <w:rPr>
-          <w:sz w:val="28"/>
-          <w:szCs w:val="28"/>
-        </w:rPr>
-        <w:t>?</w:t>
+        <w:t>probability bands?</w:t>
       </w:r>
     </w:p>
   </w:comment>

</xml_diff>

<commit_message>
add reference before I forget
</commit_message>
<xml_diff>
--- a/drafts/ms_Lindmark_etal_2021_warm_growth_mortality.docx
+++ b/drafts/ms_Lindmark_etal_2021_warm_growth_mortality.docx
@@ -1176,10 +1176,16 @@
         <w:t xml:space="preserve"> and </w:t>
       </w:r>
       <w:r>
-        <w:t xml:space="preserve">therefore the mean </w:t>
-      </w:r>
-      <w:r>
-        <w:t xml:space="preserve">trait value is not the </w:t>
+        <w:t xml:space="preserve">therefore the </w:t>
+      </w:r>
+      <w:r>
+        <w:t xml:space="preserve">trait value </w:t>
+      </w:r>
+      <w:r>
+        <w:t xml:space="preserve">at the mean size </w:t>
+      </w:r>
+      <w:r>
+        <w:t xml:space="preserve">is not the </w:t>
       </w:r>
       <w:r>
         <w:t xml:space="preserve">same as the </w:t>
@@ -1188,7 +1194,51 @@
         <w:t xml:space="preserve">mean of all </w:t>
       </w:r>
       <w:r>
-        <w:t>sizes traits.</w:t>
+        <w:t>sizes</w:t>
+      </w:r>
+      <w:r>
+        <w:t>’</w:t>
+      </w:r>
+      <w:r>
+        <w:t xml:space="preserve"> traits</w:t>
+      </w:r>
+      <w:r>
+        <w:t xml:space="preserve"> </w:t>
+      </w:r>
+      <w:r>
+        <w:fldChar w:fldCharType="begin"/>
+      </w:r>
+      <w:r>
+        <w:instrText xml:space="preserve"> ADDIN ZOTERO_ITEM CSL_CITATION {"citationID":"TRm5nord","properties":{"formattedCitation":"(Bernhardt {\\i{}et al.} 2018)","plainCitation":"(Bernhardt et al. 2018)","noteIndex":0},"citationItems":[{"id":717,"uris":["http://zotero.org/users/6116610/items/QY2JIHP7"],"uri":["http://zotero.org/users/6116610/items/QY2JIHP7"],"itemData":{"id":717,"type":"article-journal","abstract":"As thermal regimes change worldwide, projections of future population and species persistence often require estimates of how population growth rates depend on temperature. These projections rarely account for how temporal variation in temperature can systematically modify growth rates relative to projections based on constant temperatures. Here, we tested the hypothesis that time-averaged population growth rates in fluctuating thermal environments differ from growth rates in constant conditions as a consequence of Jensen's inequality, and that the thermal performance curves (TPCs) describing population growth in fluctuating environments can be predicted quantitatively based on TPCs generated in constant laboratory conditions. With experimental populations of the green alga Tetraselmis tetrahele, we show that nonlinear averaging techniques accurately predicted increased as well as decreased population growth rates in fluctuating thermal regimes relative to constant thermal regimes. We extrapolate from these results to project critical temperatures for population growth and persistence of 89 phytoplankton species in naturally variable thermal environments. These results advance our ability to predict population dynamics in the context of global change.","container-title":"Proceedings of the Royal Society B: Biological Sciences","DOI":"10.1098/rspb.2018.1076","issue":"1886","journalAbbreviation":"Proceedings of the Royal Society B: Biological Sciences","note":"publisher: Royal Society","page":"20181076","source":"royalsocietypublishing.org (Atypon)","title":"Nonlinear averaging of thermal experience predicts population growth rates in a thermally variable environment","volume":"285","author":[{"family":"Bernhardt","given":"Joey R."},{"family":"Sunday","given":"Jennifer M."},{"family":"Thompson","given":"Patrick L."},{"family":"O'Connor","given":"Mary I."}],"issued":{"date-parts":[["2018",9,12]]}}}],"schema":"https://github.com/citation-style-language/schema/raw/master/csl-citation.json"} </w:instrText>
+      </w:r>
+      <w:r>
+        <w:fldChar w:fldCharType="separate"/>
+      </w:r>
+      <w:r>
+        <w:rPr>
+          <w:lang w:val="en-GB"/>
+        </w:rPr>
+        <w:t xml:space="preserve">(Bernhardt </w:t>
+      </w:r>
+      <w:r>
+        <w:rPr>
+          <w:i/>
+          <w:iCs/>
+          <w:lang w:val="en-GB"/>
+        </w:rPr>
+        <w:t>et al.</w:t>
+      </w:r>
+      <w:r>
+        <w:rPr>
+          <w:lang w:val="en-GB"/>
+        </w:rPr>
+        <w:t xml:space="preserve"> 2018)</w:t>
+      </w:r>
+      <w:r>
+        <w:fldChar w:fldCharType="end"/>
+      </w:r>
+      <w:r>
+        <w:t>.</w:t>
       </w:r>
       <w:r>
         <w:t xml:space="preserve"> Hence</w:t>
@@ -1840,7 +1890,14 @@
         <w:rPr>
           <w:rFonts w:eastAsiaTheme="minorEastAsia"/>
         </w:rPr>
-        <w:t xml:space="preserve">can have a similar effect </w:t>
+        <w:t xml:space="preserve">can </w:t>
+      </w:r>
+      <w:r>
+        <w:rPr>
+          <w:rFonts w:eastAsiaTheme="minorEastAsia"/>
+        </w:rPr>
+        <w:lastRenderedPageBreak/>
+        <w:t xml:space="preserve">have a similar effect </w:t>
       </w:r>
       <w:r>
         <w:rPr>
@@ -1882,7 +1939,6 @@
         <w:rPr>
           <w:rFonts w:eastAsiaTheme="minorEastAsia"/>
         </w:rPr>
-        <w:lastRenderedPageBreak/>
         <w:t>thus smaller individuals</w:t>
       </w:r>
       <w:r>
@@ -2585,7 +2641,14 @@
         <w:rPr>
           <w:rFonts w:eastAsiaTheme="minorEastAsia"/>
         </w:rPr>
-        <w:t xml:space="preserve">-species studies, there is some support for mortality increasing with temperature </w:t>
+        <w:t xml:space="preserve">-species studies, there is some support for </w:t>
+      </w:r>
+      <w:r>
+        <w:rPr>
+          <w:rFonts w:eastAsiaTheme="minorEastAsia"/>
+        </w:rPr>
+        <w:lastRenderedPageBreak/>
+        <w:t xml:space="preserve">mortality increasing with temperature </w:t>
       </w:r>
       <w:r>
         <w:rPr>
@@ -2679,7 +2742,6 @@
         <w:rPr>
           <w:rFonts w:eastAsiaTheme="minorEastAsia"/>
         </w:rPr>
-        <w:lastRenderedPageBreak/>
         <w:t xml:space="preserve">Several studies have been conducted in this system, including analyses of heat tolerance </w:t>
       </w:r>
       <w:r>
@@ -3097,10 +3159,7 @@
         <w:fldChar w:fldCharType="end"/>
       </w:r>
       <w:r>
-        <w:t>. However, since the grid removal in 2004, fish growing up in the Biotest lake can easily swim out, meaning we cannot be sure fish in the reference area did not recently arrive from the Biotest lake.</w:t>
-      </w:r>
-      <w:r>
-        <w:t xml:space="preserve"> </w:t>
+        <w:t xml:space="preserve">. However, since the grid removal in 2004, fish growing up in the Biotest lake can easily swim out, meaning we cannot be sure fish in the reference area did not recently arrive from the Biotest lake. </w:t>
       </w:r>
     </w:p>
     <w:p>
@@ -3224,7 +3283,11 @@
         <w:t>e.g.,</w:t>
       </w:r>
       <w:r>
-        <w:t xml:space="preserve"> seal damage, strong algal growth on the gears, clogging by drifting algae, boat traffic or other human inference) were removed</w:t>
+        <w:t xml:space="preserve"> seal damage, strong algal growth on </w:t>
+      </w:r>
+      <w:r>
+        <w:lastRenderedPageBreak/>
+        <w:t>the gears, clogging by drifting algae, boat traffic or other human inference) were removed</w:t>
       </w:r>
       <w:r>
         <w:t xml:space="preserve"> (this mean removing years 1996 and 1999 from the warm area</w:t>
@@ -3249,7 +3312,6 @@
         </w:rPr>
       </w:pPr>
       <w:r>
-        <w:lastRenderedPageBreak/>
         <w:t xml:space="preserve">Age and length-at-age was reconstructed for a semi-random length-stratified subset of individuals each year. This was done using annuli rings on the operculum bones (with control counts done on </w:t>
       </w:r>
       <w:r>
@@ -3917,6 +3979,7 @@
         <w:t xml:space="preserve"> </w:t>
       </w:r>
       <w:r>
+        <w:lastRenderedPageBreak/>
         <w:t>First,</w:t>
       </w:r>
       <w:r>
@@ -3943,7 +4006,6 @@
         <w:jc w:val="both"/>
       </w:pPr>
       <w:r>
-        <w:lastRenderedPageBreak/>
         <w:t>W</w:t>
       </w:r>
       <w:r>
@@ -6940,7 +7002,14 @@
         <w:rPr>
           <w:rFonts w:eastAsiaTheme="minorEastAsia"/>
         </w:rPr>
-        <w:t xml:space="preserve">non-varying </w:t>
+        <w:t>non-</w:t>
+      </w:r>
+      <w:r>
+        <w:rPr>
+          <w:rFonts w:eastAsiaTheme="minorEastAsia"/>
+        </w:rPr>
+        <w:lastRenderedPageBreak/>
+        <w:t xml:space="preserve">varying </w:t>
       </w:r>
       <w:r>
         <w:rPr>
@@ -7030,14 +7099,7 @@
         <w:rPr>
           <w:rFonts w:eastAsiaTheme="minorEastAsia"/>
         </w:rPr>
-        <w:t xml:space="preserve"> are </w:t>
-      </w:r>
-      <w:r>
-        <w:rPr>
-          <w:rFonts w:eastAsiaTheme="minorEastAsia"/>
-        </w:rPr>
-        <w:lastRenderedPageBreak/>
-        <w:t>0</w:t>
+        <w:t xml:space="preserve"> are 0</w:t>
       </w:r>
       <w:r>
         <w:rPr>
@@ -10005,7 +10067,6 @@
         <w:rPr>
           <w:rFonts w:eastAsiaTheme="minorEastAsia"/>
         </w:rPr>
-        <w:lastRenderedPageBreak/>
         <w:t xml:space="preserve">We assumed only </w:t>
       </w:r>
       <m:oMath>
@@ -15896,7 +15957,14 @@
         <w:rPr>
           <w:lang w:val="en-GB"/>
         </w:rPr>
-        <w:t xml:space="preserve">Björklund, M., Aho, T. &amp; Behrmann-Godel, J. (2015). Isolation over 35 years in a heated biotest basin causes selection on MHC class IIß genes in the European perch (Perca fluviatilis L.). </w:t>
+        <w:t xml:space="preserve">Bernhardt, J.R., Sunday, J.M., Thompson, P.L. &amp; O’Connor, M.I. (2018). Nonlinear averaging of thermal experience predicts population growth rates in a thermally </w:t>
+      </w:r>
+      <w:r>
+        <w:rPr>
+          <w:lang w:val="en-GB"/>
+        </w:rPr>
+        <w:lastRenderedPageBreak/>
+        <w:t xml:space="preserve">variable environment. </w:t>
       </w:r>
       <w:r>
         <w:rPr>
@@ -15904,13 +15972,13 @@
           <w:iCs/>
           <w:lang w:val="en-GB"/>
         </w:rPr>
-        <w:t>Ecol Evol</w:t>
-      </w:r>
-      <w:r>
-        <w:rPr>
-          <w:lang w:val="en-GB"/>
-        </w:rPr>
-        <w:t>, 5, 1440–1455.</w:t>
+        <w:t>Proceedings of the Royal Society B: Biological Sciences</w:t>
+      </w:r>
+      <w:r>
+        <w:rPr>
+          <w:lang w:val="en-GB"/>
+        </w:rPr>
+        <w:t>, 285, 20181076.</w:t>
       </w:r>
     </w:p>
     <w:p>
@@ -15924,8 +15992,7 @@
         <w:rPr>
           <w:lang w:val="en-GB"/>
         </w:rPr>
-        <w:lastRenderedPageBreak/>
-        <w:t xml:space="preserve">Blanchard, J.L., Dulvy, N., Jennings, S., Ellis, J., Pinnegar, J., Tidd, A., </w:t>
+        <w:t xml:space="preserve">Björklund, M., Aho, T. &amp; Behrmann-Godel, J. (2015). Isolation over 35 years in a heated biotest basin causes selection on MHC class IIß genes in the European perch (Perca fluviatilis L.). </w:t>
       </w:r>
       <w:r>
         <w:rPr>
@@ -15933,27 +16000,13 @@
           <w:iCs/>
           <w:lang w:val="en-GB"/>
         </w:rPr>
-        <w:t>et al.</w:t>
-      </w:r>
-      <w:r>
-        <w:rPr>
-          <w:lang w:val="en-GB"/>
-        </w:rPr>
-        <w:t xml:space="preserve"> (2005). Do climate and fishing influence size-based indicators of Celtic Sea fish community structure? </w:t>
-      </w:r>
-      <w:r>
-        <w:rPr>
-          <w:i/>
-          <w:iCs/>
-          <w:lang w:val="en-GB"/>
-        </w:rPr>
-        <w:t>ICES Journal of Marine Science</w:t>
-      </w:r>
-      <w:r>
-        <w:rPr>
-          <w:lang w:val="en-GB"/>
-        </w:rPr>
-        <w:t>, 62, 405–411.</w:t>
+        <w:t>Ecol Evol</w:t>
+      </w:r>
+      <w:r>
+        <w:rPr>
+          <w:lang w:val="en-GB"/>
+        </w:rPr>
+        <w:t>, 5, 1440–1455.</w:t>
       </w:r>
     </w:p>
     <w:p>
@@ -15967,7 +16020,7 @@
         <w:rPr>
           <w:lang w:val="en-GB"/>
         </w:rPr>
-        <w:t xml:space="preserve">Blanchard, J.L., Heneghan, R.F., Everett, J.D., Trebilco, R. &amp; Richardson, A.J. (2017). From bacteria to whales: Using functional size spectra to model marine ecosystems. </w:t>
+        <w:t xml:space="preserve">Blanchard, J.L., Dulvy, N., Jennings, S., Ellis, J., Pinnegar, J., Tidd, A., </w:t>
       </w:r>
       <w:r>
         <w:rPr>
@@ -15975,13 +16028,27 @@
           <w:iCs/>
           <w:lang w:val="en-GB"/>
         </w:rPr>
-        <w:t>Trends in Ecology &amp; Evolution</w:t>
-      </w:r>
-      <w:r>
-        <w:rPr>
-          <w:lang w:val="en-GB"/>
-        </w:rPr>
-        <w:t>, 32, 174–186.</w:t>
+        <w:t>et al.</w:t>
+      </w:r>
+      <w:r>
+        <w:rPr>
+          <w:lang w:val="en-GB"/>
+        </w:rPr>
+        <w:t xml:space="preserve"> (2005). Do climate and fishing influence size-based indicators of Celtic Sea fish community structure? </w:t>
+      </w:r>
+      <w:r>
+        <w:rPr>
+          <w:i/>
+          <w:iCs/>
+          <w:lang w:val="en-GB"/>
+        </w:rPr>
+        <w:t>ICES Journal of Marine Science</w:t>
+      </w:r>
+      <w:r>
+        <w:rPr>
+          <w:lang w:val="en-GB"/>
+        </w:rPr>
+        <w:t>, 62, 405–411.</w:t>
       </w:r>
     </w:p>
     <w:p>
@@ -15995,7 +16062,7 @@
         <w:rPr>
           <w:lang w:val="en-GB"/>
         </w:rPr>
-        <w:t xml:space="preserve">Brown, J.H., Gillooly, J.F., Allen, A.P., Savage, V.M. &amp; West, G.B. (2004). Toward a metabolic theory of ecology. </w:t>
+        <w:t xml:space="preserve">Blanchard, J.L., Heneghan, R.F., Everett, J.D., Trebilco, R. &amp; Richardson, A.J. (2017). From bacteria to whales: Using functional size spectra to model marine ecosystems. </w:t>
       </w:r>
       <w:r>
         <w:rPr>
@@ -16003,13 +16070,13 @@
           <w:iCs/>
           <w:lang w:val="en-GB"/>
         </w:rPr>
-        <w:t>Ecology</w:t>
-      </w:r>
-      <w:r>
-        <w:rPr>
-          <w:lang w:val="en-GB"/>
-        </w:rPr>
-        <w:t>, 85, 1771–1789.</w:t>
+        <w:t>Trends in Ecology &amp; Evolution</w:t>
+      </w:r>
+      <w:r>
+        <w:rPr>
+          <w:lang w:val="en-GB"/>
+        </w:rPr>
+        <w:t>, 32, 174–186.</w:t>
       </w:r>
     </w:p>
     <w:p>
@@ -16023,21 +16090,7 @@
         <w:rPr>
           <w:lang w:val="en-GB"/>
         </w:rPr>
-        <w:t xml:space="preserve">Bürkner, P.-C. (2017). </w:t>
-      </w:r>
-      <w:r>
-        <w:rPr>
-          <w:b/>
-          <w:bCs/>
-          <w:lang w:val="en-GB"/>
-        </w:rPr>
-        <w:t>brms</w:t>
-      </w:r>
-      <w:r>
-        <w:rPr>
-          <w:lang w:val="en-GB"/>
-        </w:rPr>
-        <w:t xml:space="preserve"> : An </w:t>
+        <w:t xml:space="preserve">Brown, J.H., Gillooly, J.F., Allen, A.P., Savage, V.M. &amp; West, G.B. (2004). Toward a metabolic theory of ecology. </w:t>
       </w:r>
       <w:r>
         <w:rPr>
@@ -16045,41 +16098,13 @@
           <w:iCs/>
           <w:lang w:val="en-GB"/>
         </w:rPr>
-        <w:t>R</w:t>
-      </w:r>
-      <w:r>
-        <w:rPr>
-          <w:lang w:val="en-GB"/>
-        </w:rPr>
-        <w:t xml:space="preserve"> Package for Bayesian Multilevel Models Using </w:t>
-      </w:r>
-      <w:r>
-        <w:rPr>
-          <w:i/>
-          <w:iCs/>
-          <w:lang w:val="en-GB"/>
-        </w:rPr>
-        <w:t>Stan</w:t>
-      </w:r>
-      <w:r>
-        <w:rPr>
-          <w:lang w:val="en-GB"/>
-        </w:rPr>
-        <w:t xml:space="preserve">. </w:t>
-      </w:r>
-      <w:r>
-        <w:rPr>
-          <w:i/>
-          <w:iCs/>
-          <w:lang w:val="en-GB"/>
-        </w:rPr>
-        <w:t>Journal of Statistical Software</w:t>
-      </w:r>
-      <w:r>
-        <w:rPr>
-          <w:lang w:val="en-GB"/>
-        </w:rPr>
-        <w:t>, 80.</w:t>
+        <w:t>Ecology</w:t>
+      </w:r>
+      <w:r>
+        <w:rPr>
+          <w:lang w:val="en-GB"/>
+        </w:rPr>
+        <w:t>, 85, 1771–1789.</w:t>
       </w:r>
     </w:p>
     <w:p>
@@ -16093,7 +16118,21 @@
         <w:rPr>
           <w:lang w:val="en-GB"/>
         </w:rPr>
-        <w:t xml:space="preserve">Cheung, W.W.L., Sarmiento, J.L., Dunne, J., Frölicher, T.L., Lam, V.W.Y., Deng Palomares, M.L., </w:t>
+        <w:t xml:space="preserve">Bürkner, P.-C. (2017). </w:t>
+      </w:r>
+      <w:r>
+        <w:rPr>
+          <w:b/>
+          <w:bCs/>
+          <w:lang w:val="en-GB"/>
+        </w:rPr>
+        <w:t>brms</w:t>
+      </w:r>
+      <w:r>
+        <w:rPr>
+          <w:lang w:val="en-GB"/>
+        </w:rPr>
+        <w:t xml:space="preserve"> : An </w:t>
       </w:r>
       <w:r>
         <w:rPr>
@@ -16101,13 +16140,13 @@
           <w:iCs/>
           <w:lang w:val="en-GB"/>
         </w:rPr>
-        <w:t>et al.</w:t>
-      </w:r>
-      <w:r>
-        <w:rPr>
-          <w:lang w:val="en-GB"/>
-        </w:rPr>
-        <w:t xml:space="preserve"> (2013). Shrinking of fishes exacerbates impacts of global ocean changes on marine ecosystems. </w:t>
+        <w:t>R</w:t>
+      </w:r>
+      <w:r>
+        <w:rPr>
+          <w:lang w:val="en-GB"/>
+        </w:rPr>
+        <w:t xml:space="preserve"> Package for Bayesian Multilevel Models Using </w:t>
       </w:r>
       <w:r>
         <w:rPr>
@@ -16115,13 +16154,27 @@
           <w:iCs/>
           <w:lang w:val="en-GB"/>
         </w:rPr>
-        <w:t>Nature Climate Change</w:t>
-      </w:r>
-      <w:r>
-        <w:rPr>
-          <w:lang w:val="en-GB"/>
-        </w:rPr>
-        <w:t>, 3, 254–258.</w:t>
+        <w:t>Stan</w:t>
+      </w:r>
+      <w:r>
+        <w:rPr>
+          <w:lang w:val="en-GB"/>
+        </w:rPr>
+        <w:t xml:space="preserve">. </w:t>
+      </w:r>
+      <w:r>
+        <w:rPr>
+          <w:i/>
+          <w:iCs/>
+          <w:lang w:val="en-GB"/>
+        </w:rPr>
+        <w:t>Journal of Statistical Software</w:t>
+      </w:r>
+      <w:r>
+        <w:rPr>
+          <w:lang w:val="en-GB"/>
+        </w:rPr>
+        <w:t>, 80.</w:t>
       </w:r>
     </w:p>
     <w:p>
@@ -16135,7 +16188,7 @@
         <w:rPr>
           <w:lang w:val="en-GB"/>
         </w:rPr>
-        <w:t xml:space="preserve">van Dorst, R. (2020). </w:t>
+        <w:t xml:space="preserve">Cheung, W.W.L., Sarmiento, J.L., Dunne, J., Frölicher, T.L., Lam, V.W.Y., Deng Palomares, M.L., </w:t>
       </w:r>
       <w:r>
         <w:rPr>
@@ -16143,13 +16196,27 @@
           <w:iCs/>
           <w:lang w:val="en-GB"/>
         </w:rPr>
-        <w:t>Warmer and browner waters: fish responses vary with size, sex, and species</w:t>
-      </w:r>
-      <w:r>
-        <w:rPr>
-          <w:lang w:val="en-GB"/>
-        </w:rPr>
-        <w:t>. Available at: https://pub.epsilon.slu.se/17355/. Last accessed 29 September 2021.</w:t>
+        <w:t>et al.</w:t>
+      </w:r>
+      <w:r>
+        <w:rPr>
+          <w:lang w:val="en-GB"/>
+        </w:rPr>
+        <w:t xml:space="preserve"> (2013). Shrinking of fishes exacerbates impacts of global ocean changes on marine ecosystems. </w:t>
+      </w:r>
+      <w:r>
+        <w:rPr>
+          <w:i/>
+          <w:iCs/>
+          <w:lang w:val="en-GB"/>
+        </w:rPr>
+        <w:t>Nature Climate Change</w:t>
+      </w:r>
+      <w:r>
+        <w:rPr>
+          <w:lang w:val="en-GB"/>
+        </w:rPr>
+        <w:t>, 3, 254–258.</w:t>
       </w:r>
     </w:p>
     <w:p>
@@ -16163,7 +16230,7 @@
         <w:rPr>
           <w:lang w:val="en-GB"/>
         </w:rPr>
-        <w:t xml:space="preserve">Edwards, A. (2020). </w:t>
+        <w:t xml:space="preserve">van Dorst, R. (2020). </w:t>
       </w:r>
       <w:r>
         <w:rPr>
@@ -16171,13 +16238,13 @@
           <w:iCs/>
           <w:lang w:val="en-GB"/>
         </w:rPr>
-        <w:t>sizeSpectra: Fitting Size Spectra to Ecological Data Using Maximum Likelihood</w:t>
-      </w:r>
-      <w:r>
-        <w:rPr>
-          <w:lang w:val="en-GB"/>
-        </w:rPr>
-        <w:t>.</w:t>
+        <w:t>Warmer and browner waters: fish responses vary with size, sex, and species</w:t>
+      </w:r>
+      <w:r>
+        <w:rPr>
+          <w:lang w:val="en-GB"/>
+        </w:rPr>
+        <w:t>. Available at: https://pub.epsilon.slu.se/17355/. Last accessed 29 September 2021.</w:t>
       </w:r>
     </w:p>
     <w:p>
@@ -16191,7 +16258,7 @@
         <w:rPr>
           <w:lang w:val="en-GB"/>
         </w:rPr>
-        <w:t xml:space="preserve">Edwards, A.M., Robinson, J.P.W., Blanchard, J.L., Baum, J.K. &amp; Plank, M.J. (2020). Accounting for the bin structure of data removes bias when fitting size spectra. </w:t>
+        <w:t xml:space="preserve">Edwards, A. (2020). </w:t>
       </w:r>
       <w:r>
         <w:rPr>
@@ -16199,13 +16266,13 @@
           <w:iCs/>
           <w:lang w:val="en-GB"/>
         </w:rPr>
-        <w:t>Marine Ecology Progress Series</w:t>
-      </w:r>
-      <w:r>
-        <w:rPr>
-          <w:lang w:val="en-GB"/>
-        </w:rPr>
-        <w:t>, 636, 19–33.</w:t>
+        <w:t>sizeSpectra: Fitting Size Spectra to Ecological Data Using Maximum Likelihood</w:t>
+      </w:r>
+      <w:r>
+        <w:rPr>
+          <w:lang w:val="en-GB"/>
+        </w:rPr>
+        <w:t>.</w:t>
       </w:r>
     </w:p>
     <w:p>
@@ -16219,7 +16286,7 @@
         <w:rPr>
           <w:lang w:val="en-GB"/>
         </w:rPr>
-        <w:t xml:space="preserve">Edwards, A.M., Robinson, J.P.W., Plank, M.J., Baum, J.K. &amp; Blanchard, J.L. (2017). Testing and recommending methods for fitting size spectra to data. </w:t>
+        <w:t xml:space="preserve">Edwards, A.M., Robinson, J.P.W., Blanchard, J.L., Baum, J.K. &amp; Plank, M.J. (2020). Accounting for the bin structure of data removes bias when fitting size spectra. </w:t>
       </w:r>
       <w:r>
         <w:rPr>
@@ -16227,13 +16294,13 @@
           <w:iCs/>
           <w:lang w:val="en-GB"/>
         </w:rPr>
-        <w:t>Methods in Ecology and Evolution</w:t>
-      </w:r>
-      <w:r>
-        <w:rPr>
-          <w:lang w:val="en-GB"/>
-        </w:rPr>
-        <w:t>, 8, 57–67.</w:t>
+        <w:t>Marine Ecology Progress Series</w:t>
+      </w:r>
+      <w:r>
+        <w:rPr>
+          <w:lang w:val="en-GB"/>
+        </w:rPr>
+        <w:t>, 636, 19–33.</w:t>
       </w:r>
     </w:p>
     <w:p>
@@ -16247,7 +16314,7 @@
         <w:rPr>
           <w:lang w:val="en-GB"/>
         </w:rPr>
-        <w:t xml:space="preserve">Gabry, J., Simpson, D., Vehtari, A., Betancourt, M. &amp; Gelman, A. (2019). Visualization in Bayesian workflow. </w:t>
+        <w:t xml:space="preserve">Edwards, A.M., Robinson, J.P.W., Plank, M.J., Baum, J.K. &amp; Blanchard, J.L. (2017). Testing and recommending methods for fitting size spectra to data. </w:t>
       </w:r>
       <w:r>
         <w:rPr>
@@ -16255,13 +16322,13 @@
           <w:iCs/>
           <w:lang w:val="en-GB"/>
         </w:rPr>
-        <w:t>J. R. Stat. Soc. A</w:t>
-      </w:r>
-      <w:r>
-        <w:rPr>
-          <w:lang w:val="en-GB"/>
-        </w:rPr>
-        <w:t>, 182, 389–402.</w:t>
+        <w:t>Methods in Ecology and Evolution</w:t>
+      </w:r>
+      <w:r>
+        <w:rPr>
+          <w:lang w:val="en-GB"/>
+        </w:rPr>
+        <w:t>, 8, 57–67.</w:t>
       </w:r>
     </w:p>
     <w:p>
@@ -16275,7 +16342,7 @@
         <w:rPr>
           <w:lang w:val="en-GB"/>
         </w:rPr>
-        <w:t xml:space="preserve">Gardner, J.L., Peters, A., Kearney, M.R., Joseph, L. &amp; Heinsohn, R. (2011). Declining body size: a third universal response to warming? </w:t>
+        <w:t xml:space="preserve">Gabry, J., Simpson, D., Vehtari, A., Betancourt, M. &amp; Gelman, A. (2019). Visualization in Bayesian workflow. </w:t>
       </w:r>
       <w:r>
         <w:rPr>
@@ -16283,13 +16350,13 @@
           <w:iCs/>
           <w:lang w:val="en-GB"/>
         </w:rPr>
-        <w:t>Trends in Ecology &amp; Evolution</w:t>
-      </w:r>
-      <w:r>
-        <w:rPr>
-          <w:lang w:val="en-GB"/>
-        </w:rPr>
-        <w:t>, 26, 285–291.</w:t>
+        <w:t>J. R. Stat. Soc. A</w:t>
+      </w:r>
+      <w:r>
+        <w:rPr>
+          <w:lang w:val="en-GB"/>
+        </w:rPr>
+        <w:t>, 182, 389–402.</w:t>
       </w:r>
     </w:p>
     <w:p>
@@ -16303,7 +16370,7 @@
         <w:rPr>
           <w:lang w:val="en-GB"/>
         </w:rPr>
-        <w:t xml:space="preserve">Gelman, A., Carlin, J., Stern, H. &amp; Rubin, D. (2003). </w:t>
+        <w:t xml:space="preserve">Gardner, J.L., Peters, A., Kearney, M.R., Joseph, L. &amp; Heinsohn, R. (2011). Declining body size: a third universal response to warming? </w:t>
       </w:r>
       <w:r>
         <w:rPr>
@@ -16311,13 +16378,13 @@
           <w:iCs/>
           <w:lang w:val="en-GB"/>
         </w:rPr>
-        <w:t>Bayesian Data Analysis. 2nd edition</w:t>
-      </w:r>
-      <w:r>
-        <w:rPr>
-          <w:lang w:val="en-GB"/>
-        </w:rPr>
-        <w:t>. Chapman and Hall/CRC, Boca Raton.</w:t>
+        <w:t>Trends in Ecology &amp; Evolution</w:t>
+      </w:r>
+      <w:r>
+        <w:rPr>
+          <w:lang w:val="en-GB"/>
+        </w:rPr>
+        <w:t>, 26, 285–291.</w:t>
       </w:r>
     </w:p>
     <w:p>
@@ -16331,7 +16398,7 @@
         <w:rPr>
           <w:lang w:val="en-GB"/>
         </w:rPr>
-        <w:t xml:space="preserve">Heneghan, R.F., Hatton, I.A. &amp; Galbraith, E.D. (2019). Climate change impacts on marine ecosystems through the lens of the size spectrum. </w:t>
+        <w:t xml:space="preserve">Gelman, A., Carlin, J., Stern, H. &amp; Rubin, D. (2003). </w:t>
       </w:r>
       <w:r>
         <w:rPr>
@@ -16339,13 +16406,13 @@
           <w:iCs/>
           <w:lang w:val="en-GB"/>
         </w:rPr>
-        <w:t>Emerging Topics in Life Sciences</w:t>
-      </w:r>
-      <w:r>
-        <w:rPr>
-          <w:lang w:val="en-GB"/>
-        </w:rPr>
-        <w:t>, 3, 233–243.</w:t>
+        <w:t>Bayesian Data Analysis. 2nd edition</w:t>
+      </w:r>
+      <w:r>
+        <w:rPr>
+          <w:lang w:val="en-GB"/>
+        </w:rPr>
+        <w:t>. Chapman and Hall/CRC, Boca Raton.</w:t>
       </w:r>
     </w:p>
     <w:p>
@@ -16359,7 +16426,7 @@
         <w:rPr>
           <w:lang w:val="en-GB"/>
         </w:rPr>
-        <w:t xml:space="preserve">Huss, M., Lindmark, M., Jacobson, P., Van Dorst, R.M. &amp; Gårdmark, A. (2019). Experimental evidence of gradual size‐dependent shifts in body size and growth of fish in response to warming. </w:t>
+        <w:t xml:space="preserve">Heneghan, R.F., Hatton, I.A. &amp; Galbraith, E.D. (2019). Climate change impacts on marine ecosystems through the lens of the size spectrum. </w:t>
       </w:r>
       <w:r>
         <w:rPr>
@@ -16367,13 +16434,13 @@
           <w:iCs/>
           <w:lang w:val="en-GB"/>
         </w:rPr>
-        <w:t>Glob Change Biol</w:t>
-      </w:r>
-      <w:r>
-        <w:rPr>
-          <w:lang w:val="en-GB"/>
-        </w:rPr>
-        <w:t>, 25, 2285–2295.</w:t>
+        <w:t>Emerging Topics in Life Sciences</w:t>
+      </w:r>
+      <w:r>
+        <w:rPr>
+          <w:lang w:val="en-GB"/>
+        </w:rPr>
+        <w:t>, 3, 233–243.</w:t>
       </w:r>
     </w:p>
     <w:p>
@@ -16387,7 +16454,7 @@
         <w:rPr>
           <w:lang w:val="en-GB"/>
         </w:rPr>
-        <w:t xml:space="preserve">Kay, M. (2019). </w:t>
+        <w:t xml:space="preserve">Huss, M., Lindmark, M., Jacobson, P., Van Dorst, R.M. &amp; Gårdmark, A. (2019). Experimental evidence of gradual size‐dependent shifts in body size and growth of fish in response to warming. </w:t>
       </w:r>
       <w:r>
         <w:rPr>
@@ -16395,13 +16462,13 @@
           <w:iCs/>
           <w:lang w:val="en-GB"/>
         </w:rPr>
-        <w:t>tidybayes: Tidy Data and Geoms for Bayesian Models</w:t>
-      </w:r>
-      <w:r>
-        <w:rPr>
-          <w:lang w:val="en-GB"/>
-        </w:rPr>
-        <w:t>.</w:t>
+        <w:t>Glob Change Biol</w:t>
+      </w:r>
+      <w:r>
+        <w:rPr>
+          <w:lang w:val="en-GB"/>
+        </w:rPr>
+        <w:t>, 25, 2285–2295.</w:t>
       </w:r>
     </w:p>
     <w:p>
@@ -16415,7 +16482,7 @@
         <w:rPr>
           <w:lang w:val="en-GB"/>
         </w:rPr>
-        <w:t xml:space="preserve">Lefevre, S., McKenzie, D.J. &amp; Nilsson, G.E. (2017). Models projecting the fate of fish populations under climate change need to be based on valid physiological mechanisms. </w:t>
+        <w:t xml:space="preserve">Kay, M. (2019). </w:t>
       </w:r>
       <w:r>
         <w:rPr>
@@ -16423,13 +16490,13 @@
           <w:iCs/>
           <w:lang w:val="en-GB"/>
         </w:rPr>
-        <w:t>Global Change Biology</w:t>
-      </w:r>
-      <w:r>
-        <w:rPr>
-          <w:lang w:val="en-GB"/>
-        </w:rPr>
-        <w:t>, 23, 3449–3459.</w:t>
+        <w:t>tidybayes: Tidy Data and Geoms for Bayesian Models</w:t>
+      </w:r>
+      <w:r>
+        <w:rPr>
+          <w:lang w:val="en-GB"/>
+        </w:rPr>
+        <w:t>.</w:t>
       </w:r>
     </w:p>
     <w:p>
@@ -16443,7 +16510,7 @@
         <w:rPr>
           <w:lang w:val="en-GB"/>
         </w:rPr>
-        <w:t xml:space="preserve">Morrongiello, J.R., Sweetman, P.C. &amp; Thresher, R.E. (2019). Fishing constrains phenotypic responses of marine fish to climate variability. </w:t>
+        <w:t xml:space="preserve">Lefevre, S., McKenzie, D.J. &amp; Nilsson, G.E. (2017). Models projecting the fate of fish populations under climate change need to be based on valid physiological mechanisms. </w:t>
       </w:r>
       <w:r>
         <w:rPr>
@@ -16451,13 +16518,13 @@
           <w:iCs/>
           <w:lang w:val="en-GB"/>
         </w:rPr>
-        <w:t>Journal of Animal Ecology</w:t>
-      </w:r>
-      <w:r>
-        <w:rPr>
-          <w:lang w:val="en-GB"/>
-        </w:rPr>
-        <w:t>, 88, 1645–1656.</w:t>
+        <w:t>Global Change Biology</w:t>
+      </w:r>
+      <w:r>
+        <w:rPr>
+          <w:lang w:val="en-GB"/>
+        </w:rPr>
+        <w:t>, 23, 3449–3459.</w:t>
       </w:r>
     </w:p>
     <w:p>
@@ -16471,7 +16538,7 @@
         <w:rPr>
           <w:lang w:val="en-GB"/>
         </w:rPr>
-        <w:t xml:space="preserve">Ohlberger, J. (2013). Climate warming and ectotherm body size – from individual physiology to community ecology. </w:t>
+        <w:t xml:space="preserve">Morrongiello, J.R., Sweetman, P.C. &amp; Thresher, R.E. (2019). Fishing constrains phenotypic responses of marine fish to climate variability. </w:t>
       </w:r>
       <w:r>
         <w:rPr>
@@ -16479,13 +16546,13 @@
           <w:iCs/>
           <w:lang w:val="en-GB"/>
         </w:rPr>
-        <w:t>Functional Ecology</w:t>
-      </w:r>
-      <w:r>
-        <w:rPr>
-          <w:lang w:val="en-GB"/>
-        </w:rPr>
-        <w:t>, 27, 991–1001.</w:t>
+        <w:t>Journal of Animal Ecology</w:t>
+      </w:r>
+      <w:r>
+        <w:rPr>
+          <w:lang w:val="en-GB"/>
+        </w:rPr>
+        <w:t>, 88, 1645–1656.</w:t>
       </w:r>
     </w:p>
     <w:p>
@@ -16499,7 +16566,8 @@
         <w:rPr>
           <w:lang w:val="en-GB"/>
         </w:rPr>
-        <w:t xml:space="preserve">Ohlberger, J., Ward, E.J., Schindler, D.E. &amp; Lewis, B. (2018). Demographic changes in Chinook salmon across the Northeast Pacific Ocean. </w:t>
+        <w:lastRenderedPageBreak/>
+        <w:t xml:space="preserve">Ohlberger, J. (2013). Climate warming and ectotherm body size – from individual physiology to community ecology. </w:t>
       </w:r>
       <w:r>
         <w:rPr>
@@ -16507,13 +16575,13 @@
           <w:iCs/>
           <w:lang w:val="en-GB"/>
         </w:rPr>
-        <w:t>Fish and Fisheries</w:t>
-      </w:r>
-      <w:r>
-        <w:rPr>
-          <w:lang w:val="en-GB"/>
-        </w:rPr>
-        <w:t>, 19, 533–546.</w:t>
+        <w:t>Functional Ecology</w:t>
+      </w:r>
+      <w:r>
+        <w:rPr>
+          <w:lang w:val="en-GB"/>
+        </w:rPr>
+        <w:t>, 27, 991–1001.</w:t>
       </w:r>
     </w:p>
     <w:p>
@@ -16527,7 +16595,34 @@
         <w:rPr>
           <w:lang w:val="en-GB"/>
         </w:rPr>
-        <w:lastRenderedPageBreak/>
+        <w:t xml:space="preserve">Ohlberger, J., Ward, E.J., Schindler, D.E. &amp; Lewis, B. (2018). Demographic changes in Chinook salmon across the Northeast Pacific Ocean. </w:t>
+      </w:r>
+      <w:r>
+        <w:rPr>
+          <w:i/>
+          <w:iCs/>
+          <w:lang w:val="en-GB"/>
+        </w:rPr>
+        <w:t>Fish and Fisheries</w:t>
+      </w:r>
+      <w:r>
+        <w:rPr>
+          <w:lang w:val="en-GB"/>
+        </w:rPr>
+        <w:t>, 19, 533–546.</w:t>
+      </w:r>
+    </w:p>
+    <w:p>
+      <w:pPr>
+        <w:pStyle w:val="Bibliography"/>
+        <w:rPr>
+          <w:lang w:val="en-GB"/>
+        </w:rPr>
+      </w:pPr>
+      <w:r>
+        <w:rPr>
+          <w:lang w:val="en-GB"/>
+        </w:rPr>
         <w:t xml:space="preserve">Pauly, D. (1980). On the interrelationships between natural mortality, growth parameters, and mean environmental temperature in 175 fish stocks. </w:t>
       </w:r>
       <w:r>
@@ -17057,6 +17152,7 @@
         <w:jc w:val="both"/>
       </w:pPr>
       <w:r>
+        <w:lastRenderedPageBreak/>
         <w:t xml:space="preserve">ML </w:t>
       </w:r>
       <w:r>
@@ -17128,11 +17224,7 @@
         <w:t>AG</w:t>
       </w:r>
       <w:r>
-        <w:t xml:space="preserve"> contributed </w:t>
-      </w:r>
-      <w:r>
-        <w:lastRenderedPageBreak/>
-        <w:t>critically to</w:t>
+        <w:t xml:space="preserve"> contributed critically to</w:t>
       </w:r>
       <w:r>
         <w:t xml:space="preserve"> </w:t>

</xml_diff>

<commit_message>
add map plots (fig 1)
</commit_message>
<xml_diff>
--- a/drafts/ms_Lindmark_etal_2021_warm_growth_mortality.docx
+++ b/drafts/ms_Lindmark_etal_2021_warm_growth_mortality.docx
@@ -89,7 +89,15 @@
           <w:rFonts w:eastAsia="Times New Roman"/>
           <w:lang w:eastAsia="en-GB"/>
         </w:rPr>
-        <w:t>Max Lindmark</w:t>
+        <w:t xml:space="preserve">Max </w:t>
+      </w:r>
+      <w:proofErr w:type="gramStart"/>
+      <w:r>
+        <w:rPr>
+          <w:rFonts w:eastAsia="Times New Roman"/>
+          <w:lang w:eastAsia="en-GB"/>
+        </w:rPr>
+        <w:t>Lindmark</w:t>
       </w:r>
       <w:r>
         <w:rPr>
@@ -97,29 +105,47 @@
           <w:vertAlign w:val="superscript"/>
           <w:lang w:eastAsia="en-GB"/>
         </w:rPr>
-        <w:t>a,b,1</w:t>
-      </w:r>
-      <w:r>
-        <w:rPr>
-          <w:rFonts w:eastAsia="Times New Roman"/>
-          <w:lang w:eastAsia="en-GB"/>
-        </w:rPr>
-        <w:t>, Malin  Karlsson</w:t>
-      </w:r>
+        <w:t>a,b</w:t>
+      </w:r>
+      <w:proofErr w:type="gramEnd"/>
       <w:r>
         <w:rPr>
           <w:rFonts w:eastAsia="Times New Roman"/>
           <w:vertAlign w:val="superscript"/>
           <w:lang w:eastAsia="en-GB"/>
         </w:rPr>
-        <w:t>a</w:t>
+        <w:t>,1</w:t>
       </w:r>
       <w:r>
         <w:rPr>
           <w:rFonts w:eastAsia="Times New Roman"/>
           <w:lang w:eastAsia="en-GB"/>
         </w:rPr>
-        <w:t>, Anna Gårdmark</w:t>
+        <w:t xml:space="preserve">, </w:t>
+      </w:r>
+      <w:proofErr w:type="spellStart"/>
+      <w:r>
+        <w:rPr>
+          <w:rFonts w:eastAsia="Times New Roman"/>
+          <w:lang w:eastAsia="en-GB"/>
+        </w:rPr>
+        <w:t>Malin</w:t>
+      </w:r>
+      <w:proofErr w:type="spellEnd"/>
+      <w:r>
+        <w:rPr>
+          <w:rFonts w:eastAsia="Times New Roman"/>
+          <w:lang w:eastAsia="en-GB"/>
+        </w:rPr>
+        <w:t xml:space="preserve">  </w:t>
+      </w:r>
+      <w:proofErr w:type="spellStart"/>
+      <w:r>
+        <w:rPr>
+          <w:rFonts w:eastAsia="Times New Roman"/>
+          <w:lang w:eastAsia="en-GB"/>
+        </w:rPr>
+        <w:t>Karlsson</w:t>
       </w:r>
       <w:r>
         <w:rPr>
@@ -127,8 +153,33 @@
           <w:vertAlign w:val="superscript"/>
           <w:lang w:eastAsia="en-GB"/>
         </w:rPr>
+        <w:t>a</w:t>
+      </w:r>
+      <w:proofErr w:type="spellEnd"/>
+      <w:r>
+        <w:rPr>
+          <w:rFonts w:eastAsia="Times New Roman"/>
+          <w:lang w:eastAsia="en-GB"/>
+        </w:rPr>
+        <w:t xml:space="preserve">, Anna </w:t>
+      </w:r>
+      <w:proofErr w:type="spellStart"/>
+      <w:r>
+        <w:rPr>
+          <w:rFonts w:eastAsia="Times New Roman"/>
+          <w:lang w:eastAsia="en-GB"/>
+        </w:rPr>
+        <w:t>Gårdmark</w:t>
+      </w:r>
+      <w:r>
+        <w:rPr>
+          <w:rFonts w:eastAsia="Times New Roman"/>
+          <w:vertAlign w:val="superscript"/>
+          <w:lang w:eastAsia="en-GB"/>
+        </w:rPr>
         <w:t>c</w:t>
       </w:r>
+      <w:proofErr w:type="spellEnd"/>
     </w:p>
     <w:p>
       <w:pPr>
@@ -164,7 +215,39 @@
           <w:rFonts w:eastAsia="Times New Roman"/>
           <w:lang w:eastAsia="en-GB"/>
         </w:rPr>
-        <w:t>Swedish University of Agricultural Sciences, Department of Aquatic Resources, Institute of Coastal Research, Skolgatan 6, 742 42 Öregrund, Sweden</w:t>
+        <w:t xml:space="preserve">Swedish University of Agricultural Sciences, Department of Aquatic Resources, Institute of Coastal Research, </w:t>
+      </w:r>
+      <w:proofErr w:type="spellStart"/>
+      <w:r>
+        <w:rPr>
+          <w:rFonts w:eastAsia="Times New Roman"/>
+          <w:lang w:eastAsia="en-GB"/>
+        </w:rPr>
+        <w:t>Skolgatan</w:t>
+      </w:r>
+      <w:proofErr w:type="spellEnd"/>
+      <w:r>
+        <w:rPr>
+          <w:rFonts w:eastAsia="Times New Roman"/>
+          <w:lang w:eastAsia="en-GB"/>
+        </w:rPr>
+        <w:t xml:space="preserve"> 6, 742 42 </w:t>
+      </w:r>
+      <w:proofErr w:type="spellStart"/>
+      <w:r>
+        <w:rPr>
+          <w:rFonts w:eastAsia="Times New Roman"/>
+          <w:lang w:eastAsia="en-GB"/>
+        </w:rPr>
+        <w:t>Öregrund</w:t>
+      </w:r>
+      <w:proofErr w:type="spellEnd"/>
+      <w:r>
+        <w:rPr>
+          <w:rFonts w:eastAsia="Times New Roman"/>
+          <w:lang w:eastAsia="en-GB"/>
+        </w:rPr>
+        <w:t>, Sweden</w:t>
       </w:r>
     </w:p>
     <w:p>
@@ -202,7 +285,39 @@
           <w:rFonts w:eastAsia="Times New Roman"/>
           <w:lang w:eastAsia="en-GB"/>
         </w:rPr>
-        <w:t>Swedish University of Agricultural Sciences, Department of Aquatic Resources, Institute of Marine Research, Turistgatan 5, 453 30 Lysekil, Sweden</w:t>
+        <w:t xml:space="preserve">Swedish University of Agricultural Sciences, Department of Aquatic Resources, Institute of Marine Research, </w:t>
+      </w:r>
+      <w:proofErr w:type="spellStart"/>
+      <w:r>
+        <w:rPr>
+          <w:rFonts w:eastAsia="Times New Roman"/>
+          <w:lang w:eastAsia="en-GB"/>
+        </w:rPr>
+        <w:t>Turistgatan</w:t>
+      </w:r>
+      <w:proofErr w:type="spellEnd"/>
+      <w:r>
+        <w:rPr>
+          <w:rFonts w:eastAsia="Times New Roman"/>
+          <w:lang w:eastAsia="en-GB"/>
+        </w:rPr>
+        <w:t xml:space="preserve"> 5, 453 30 </w:t>
+      </w:r>
+      <w:proofErr w:type="spellStart"/>
+      <w:r>
+        <w:rPr>
+          <w:rFonts w:eastAsia="Times New Roman"/>
+          <w:lang w:eastAsia="en-GB"/>
+        </w:rPr>
+        <w:t>Lysekil</w:t>
+      </w:r>
+      <w:proofErr w:type="spellEnd"/>
+      <w:r>
+        <w:rPr>
+          <w:rFonts w:eastAsia="Times New Roman"/>
+          <w:lang w:eastAsia="en-GB"/>
+        </w:rPr>
+        <w:t>, Sweden</w:t>
       </w:r>
     </w:p>
     <w:p>
@@ -240,7 +355,39 @@
           <w:rFonts w:eastAsia="Times New Roman"/>
           <w:lang w:eastAsia="en-GB"/>
         </w:rPr>
-        <w:t>Swedish University of Agricultural Sciences, Department of Aquatic Resources, Skolgatan 6, SE-742 42 Öregrund, Sweden</w:t>
+        <w:t xml:space="preserve">Swedish University of Agricultural Sciences, Department of Aquatic Resources, </w:t>
+      </w:r>
+      <w:proofErr w:type="spellStart"/>
+      <w:r>
+        <w:rPr>
+          <w:rFonts w:eastAsia="Times New Roman"/>
+          <w:lang w:eastAsia="en-GB"/>
+        </w:rPr>
+        <w:t>Skolgatan</w:t>
+      </w:r>
+      <w:proofErr w:type="spellEnd"/>
+      <w:r>
+        <w:rPr>
+          <w:rFonts w:eastAsia="Times New Roman"/>
+          <w:lang w:eastAsia="en-GB"/>
+        </w:rPr>
+        <w:t xml:space="preserve"> 6, SE-742 42 </w:t>
+      </w:r>
+      <w:proofErr w:type="spellStart"/>
+      <w:r>
+        <w:rPr>
+          <w:rFonts w:eastAsia="Times New Roman"/>
+          <w:lang w:eastAsia="en-GB"/>
+        </w:rPr>
+        <w:t>Öregrund</w:t>
+      </w:r>
+      <w:proofErr w:type="spellEnd"/>
+      <w:r>
+        <w:rPr>
+          <w:rFonts w:eastAsia="Times New Roman"/>
+          <w:lang w:eastAsia="en-GB"/>
+        </w:rPr>
+        <w:t>, Sweden</w:t>
       </w:r>
     </w:p>
     <w:p>
@@ -296,7 +443,39 @@
           <w:rFonts w:eastAsia="Times New Roman"/>
           <w:lang w:eastAsia="en-GB"/>
         </w:rPr>
-        <w:t>Max Lindmark, Swedish University of Agricultural Sciences, Department of Aquatic Resources, Institute of Marine Research, Turistgatan 5, 453 30 Lysekil, Sweden, Tel.: +46(0)104784137, email: max.lindmark@slu.se</w:t>
+        <w:t xml:space="preserve">Max Lindmark, Swedish University of Agricultural Sciences, Department of Aquatic Resources, Institute of Marine Research, </w:t>
+      </w:r>
+      <w:proofErr w:type="spellStart"/>
+      <w:r>
+        <w:rPr>
+          <w:rFonts w:eastAsia="Times New Roman"/>
+          <w:lang w:eastAsia="en-GB"/>
+        </w:rPr>
+        <w:t>Turistgatan</w:t>
+      </w:r>
+      <w:proofErr w:type="spellEnd"/>
+      <w:r>
+        <w:rPr>
+          <w:rFonts w:eastAsia="Times New Roman"/>
+          <w:lang w:eastAsia="en-GB"/>
+        </w:rPr>
+        <w:t xml:space="preserve"> 5, 453 30 </w:t>
+      </w:r>
+      <w:proofErr w:type="spellStart"/>
+      <w:r>
+        <w:rPr>
+          <w:rFonts w:eastAsia="Times New Roman"/>
+          <w:lang w:eastAsia="en-GB"/>
+        </w:rPr>
+        <w:t>Lysekil</w:t>
+      </w:r>
+      <w:proofErr w:type="spellEnd"/>
+      <w:r>
+        <w:rPr>
+          <w:rFonts w:eastAsia="Times New Roman"/>
+          <w:lang w:eastAsia="en-GB"/>
+        </w:rPr>
+        <w:t>, Sweden, Tel.: +46(0)104784137, email: max.lindmark@slu.se</w:t>
       </w:r>
     </w:p>
     <w:p>
@@ -657,13 +836,31 @@
       <w:r>
         <w:t>perch (</w:t>
       </w:r>
+      <w:proofErr w:type="spellStart"/>
       <w:r>
         <w:rPr>
           <w:i/>
           <w:iCs/>
         </w:rPr>
-        <w:t>Perca fluviatilis</w:t>
-      </w:r>
+        <w:t>Perca</w:t>
+      </w:r>
+      <w:proofErr w:type="spellEnd"/>
+      <w:r>
+        <w:rPr>
+          <w:i/>
+          <w:iCs/>
+        </w:rPr>
+        <w:t xml:space="preserve"> </w:t>
+      </w:r>
+      <w:proofErr w:type="spellStart"/>
+      <w:r>
+        <w:rPr>
+          <w:i/>
+          <w:iCs/>
+        </w:rPr>
+        <w:t>fluviatilis</w:t>
+      </w:r>
+      <w:proofErr w:type="spellEnd"/>
       <w:r>
         <w:t>)</w:t>
       </w:r>
@@ -2092,13 +2289,31 @@
       <w:r>
         <w:t xml:space="preserve"> of Eurasian perch (</w:t>
       </w:r>
+      <w:proofErr w:type="spellStart"/>
       <w:r>
         <w:rPr>
           <w:i/>
           <w:iCs/>
         </w:rPr>
-        <w:t>Perca fluviatilis</w:t>
-      </w:r>
+        <w:t>Perca</w:t>
+      </w:r>
+      <w:proofErr w:type="spellEnd"/>
+      <w:r>
+        <w:rPr>
+          <w:i/>
+          <w:iCs/>
+        </w:rPr>
+        <w:t xml:space="preserve"> </w:t>
+      </w:r>
+      <w:proofErr w:type="spellStart"/>
+      <w:r>
+        <w:rPr>
+          <w:i/>
+          <w:iCs/>
+        </w:rPr>
+        <w:t>fluviatilis</w:t>
+      </w:r>
+      <w:proofErr w:type="spellEnd"/>
       <w:r>
         <w:t>, henceforth perch)</w:t>
       </w:r>
@@ -2204,22 +2419,40 @@
         <w:t xml:space="preserve">Swedish </w:t>
       </w:r>
       <w:r>
-        <w:t>Baltic Sea archipelago</w:t>
-      </w:r>
-      <w:r>
+        <w:t xml:space="preserve">Baltic Sea </w:t>
+      </w:r>
+      <w:r>
+        <w:rPr>
+          <w:color w:val="000000" w:themeColor="text1"/>
+        </w:rPr>
+        <w:t>archipelago</w:t>
+      </w:r>
+      <w:r>
+        <w:rPr>
+          <w:color w:val="000000" w:themeColor="text1"/>
+        </w:rPr>
         <w:t xml:space="preserve"> </w:t>
       </w:r>
       <w:r>
-        <w:t>(</w:t>
-      </w:r>
-      <w:r>
-        <w:rPr>
-          <w:color w:val="FF0000"/>
-        </w:rPr>
-        <w:t>Map Fig.</w:t>
-      </w:r>
-      <w:r>
-        <w:t xml:space="preserve">) </w:t>
+        <w:rPr>
+          <w:color w:val="000000" w:themeColor="text1"/>
+        </w:rPr>
+        <w:t>(Fig.</w:t>
+      </w:r>
+      <w:r>
+        <w:rPr>
+          <w:color w:val="000000" w:themeColor="text1"/>
+        </w:rPr>
+        <w:t xml:space="preserve"> 1</w:t>
+      </w:r>
+      <w:r>
+        <w:rPr>
+          <w:color w:val="000000" w:themeColor="text1"/>
+        </w:rPr>
+        <w:t>)</w:t>
+      </w:r>
+      <w:r>
+        <w:t xml:space="preserve"> </w:t>
       </w:r>
       <w:r>
         <w:t xml:space="preserve">that </w:t>
@@ -2234,8 +2467,13 @@
         <w:t xml:space="preserve">cooling water from the </w:t>
       </w:r>
       <w:r>
-        <w:t>nuclear power plant in Forsmark</w:t>
-      </w:r>
+        <w:t xml:space="preserve">nuclear power plant in </w:t>
+      </w:r>
+      <w:proofErr w:type="spellStart"/>
+      <w:r>
+        <w:t>Forsmark</w:t>
+      </w:r>
+      <w:proofErr w:type="spellEnd"/>
       <w:r>
         <w:t xml:space="preserve"> </w:t>
       </w:r>
@@ -2629,6 +2867,7 @@
         </w:rPr>
         <w:t xml:space="preserve">relatively rare, but together with predictions from metabolic theory and </w:t>
       </w:r>
+      <w:proofErr w:type="spellStart"/>
       <w:r>
         <w:rPr>
           <w:rFonts w:eastAsiaTheme="minorEastAsia"/>
@@ -2637,6 +2876,7 @@
         </w:rPr>
         <w:t>across</w:t>
       </w:r>
+      <w:proofErr w:type="spellEnd"/>
       <w:r>
         <w:rPr>
           <w:rFonts w:eastAsiaTheme="minorEastAsia"/>
@@ -8618,7 +8858,15 @@
         <w:t>we dummy coded area</w:t>
       </w:r>
       <w:r>
-        <w:t xml:space="preserve"> in order to compare models with </w:t>
+        <w:t xml:space="preserve"> </w:t>
+      </w:r>
+      <w:proofErr w:type="gramStart"/>
+      <w:r>
+        <w:t>in order to</w:t>
+      </w:r>
+      <w:proofErr w:type="gramEnd"/>
+      <w:r>
+        <w:t xml:space="preserve"> compare models with </w:t>
       </w:r>
       <w:r>
         <w:t xml:space="preserve">different combinations of common and shared parameters. We assumed growth rates were </w:t>
@@ -13464,6 +13712,7 @@
         </w:rPr>
         <w:t xml:space="preserve">the </w:t>
       </w:r>
+      <w:proofErr w:type="spellStart"/>
       <w:r>
         <w:rPr>
           <w:rFonts w:eastAsiaTheme="minorEastAsia"/>
@@ -13472,6 +13721,7 @@
         </w:rPr>
         <w:t>MLEbin</w:t>
       </w:r>
+      <w:proofErr w:type="spellEnd"/>
       <w:r>
         <w:rPr>
           <w:rFonts w:eastAsiaTheme="minorEastAsia"/>
@@ -13490,6 +13740,7 @@
         </w:rPr>
         <w:t xml:space="preserve"> package </w:t>
       </w:r>
+      <w:proofErr w:type="spellStart"/>
       <w:r>
         <w:rPr>
           <w:rFonts w:eastAsiaTheme="minorEastAsia"/>
@@ -13498,6 +13749,7 @@
         </w:rPr>
         <w:t>sizeSpectra</w:t>
       </w:r>
+      <w:proofErr w:type="spellEnd"/>
       <w:r>
         <w:rPr>
           <w:rFonts w:eastAsiaTheme="minorEastAsia"/>
@@ -14902,6 +15154,7 @@
       <w:r>
         <w:t xml:space="preserve"> the </w:t>
       </w:r>
+      <w:proofErr w:type="spellStart"/>
       <w:r>
         <w:rPr>
           <w:i/>
@@ -14909,6 +15162,7 @@
         </w:rPr>
         <w:t>tidyverse</w:t>
       </w:r>
+      <w:proofErr w:type="spellEnd"/>
       <w:r>
         <w:t xml:space="preserve"> </w:t>
       </w:r>
@@ -15285,6 +15539,7 @@
         </w:rPr>
         <w:t xml:space="preserve"> </w:t>
       </w:r>
+      <w:proofErr w:type="spellStart"/>
       <w:r>
         <w:rPr>
           <w:i/>
@@ -15292,6 +15547,7 @@
         </w:rPr>
         <w:t>bayesplot</w:t>
       </w:r>
+      <w:proofErr w:type="spellEnd"/>
       <w:r>
         <w:t xml:space="preserve"> </w:t>
       </w:r>
@@ -15330,6 +15586,7 @@
       <w:r>
         <w:t xml:space="preserve"> and </w:t>
       </w:r>
+      <w:proofErr w:type="spellStart"/>
       <w:r>
         <w:rPr>
           <w:i/>
@@ -15337,6 +15594,7 @@
         </w:rPr>
         <w:t>tidybayes</w:t>
       </w:r>
+      <w:proofErr w:type="spellEnd"/>
       <w:r>
         <w:t xml:space="preserve"> </w:t>
       </w:r>
@@ -15714,7 +15972,21 @@
         <w:rPr>
           <w:rFonts w:eastAsiaTheme="minorEastAsia"/>
         </w:rPr>
-        <w:t xml:space="preserve">) and will be archived on Zenodo upon publication.  </w:t>
+        <w:t xml:space="preserve">) and will be archived on </w:t>
+      </w:r>
+      <w:proofErr w:type="spellStart"/>
+      <w:r>
+        <w:rPr>
+          <w:rFonts w:eastAsiaTheme="minorEastAsia"/>
+        </w:rPr>
+        <w:t>Zenodo</w:t>
+      </w:r>
+      <w:proofErr w:type="spellEnd"/>
+      <w:r>
+        <w:rPr>
+          <w:rFonts w:eastAsiaTheme="minorEastAsia"/>
+        </w:rPr>
+        <w:t xml:space="preserve"> upon publication.  </w:t>
       </w:r>
     </w:p>
     <w:p>
@@ -17380,13 +17652,321 @@
           <w:szCs w:val="28"/>
         </w:rPr>
       </w:pPr>
-      <w:r>
+    </w:p>
+    <w:p>
+      <w:pPr>
+        <w:spacing w:line="480" w:lineRule="auto"/>
+        <w:contextualSpacing/>
+        <w:jc w:val="both"/>
         <w:rPr>
           <w:sz w:val="28"/>
           <w:szCs w:val="28"/>
         </w:rPr>
+      </w:pPr>
+    </w:p>
+    <w:p>
+      <w:pPr>
+        <w:spacing w:line="480" w:lineRule="auto"/>
+        <w:contextualSpacing/>
+        <w:jc w:val="both"/>
+        <w:rPr>
+          <w:sz w:val="28"/>
+          <w:szCs w:val="28"/>
+        </w:rPr>
+      </w:pPr>
+    </w:p>
+    <w:p>
+      <w:pPr>
+        <w:spacing w:line="480" w:lineRule="auto"/>
+        <w:contextualSpacing/>
+        <w:jc w:val="both"/>
+        <w:rPr>
+          <w:sz w:val="28"/>
+          <w:szCs w:val="28"/>
+        </w:rPr>
+      </w:pPr>
+    </w:p>
+    <w:p>
+      <w:pPr>
+        <w:spacing w:line="480" w:lineRule="auto"/>
+        <w:contextualSpacing/>
+        <w:jc w:val="both"/>
+        <w:rPr>
+          <w:sz w:val="28"/>
+          <w:szCs w:val="28"/>
+        </w:rPr>
+      </w:pPr>
+    </w:p>
+    <w:p>
+      <w:pPr>
+        <w:spacing w:line="480" w:lineRule="auto"/>
+        <w:contextualSpacing/>
+        <w:jc w:val="both"/>
+        <w:rPr>
+          <w:sz w:val="28"/>
+          <w:szCs w:val="28"/>
+        </w:rPr>
+      </w:pPr>
+    </w:p>
+    <w:p>
+      <w:pPr>
+        <w:spacing w:line="480" w:lineRule="auto"/>
+        <w:contextualSpacing/>
+        <w:jc w:val="both"/>
+        <w:rPr>
+          <w:sz w:val="28"/>
+          <w:szCs w:val="28"/>
+        </w:rPr>
+      </w:pPr>
+    </w:p>
+    <w:p>
+      <w:pPr>
+        <w:spacing w:line="480" w:lineRule="auto"/>
+        <w:contextualSpacing/>
+        <w:jc w:val="both"/>
+        <w:rPr>
+          <w:sz w:val="28"/>
+          <w:szCs w:val="28"/>
+        </w:rPr>
+      </w:pPr>
+      <w:r>
+        <w:rPr>
+          <w:sz w:val="28"/>
+          <w:szCs w:val="28"/>
+        </w:rPr>
+        <w:lastRenderedPageBreak/>
         <w:t>Figures</w:t>
       </w:r>
+    </w:p>
+    <w:p>
+      <w:pPr>
+        <w:spacing w:line="480" w:lineRule="auto"/>
+        <w:contextualSpacing/>
+        <w:jc w:val="center"/>
+        <w:rPr>
+          <w:sz w:val="28"/>
+          <w:szCs w:val="28"/>
+        </w:rPr>
+      </w:pPr>
+      <w:r>
+        <w:rPr>
+          <w:noProof/>
+          <w:sz w:val="28"/>
+          <w:szCs w:val="28"/>
+        </w:rPr>
+        <w:drawing>
+          <wp:inline distT="0" distB="0" distL="0" distR="0" wp14:anchorId="48DC5430" wp14:editId="0F0538E3">
+            <wp:extent cx="4921625" cy="5502910"/>
+            <wp:effectExtent l="0" t="0" r="6350" b="0"/>
+            <wp:docPr id="10" name="Picture 10" descr="A picture containing map&#10;&#10;Description automatically generated"/>
+            <wp:cNvGraphicFramePr>
+              <a:graphicFrameLocks xmlns:a="http://schemas.openxmlformats.org/drawingml/2006/main" noChangeAspect="1"/>
+            </wp:cNvGraphicFramePr>
+            <a:graphic xmlns:a="http://schemas.openxmlformats.org/drawingml/2006/main">
+              <a:graphicData uri="http://schemas.openxmlformats.org/drawingml/2006/picture">
+                <pic:pic xmlns:pic="http://schemas.openxmlformats.org/drawingml/2006/picture">
+                  <pic:nvPicPr>
+                    <pic:cNvPr id="10" name="Picture 10" descr="A picture containing map&#10;&#10;Description automatically generated"/>
+                    <pic:cNvPicPr/>
+                  </pic:nvPicPr>
+                  <pic:blipFill rotWithShape="1">
+                    <a:blip r:embed="rId12" cstate="print">
+                      <a:extLst>
+                        <a:ext uri="{28A0092B-C50C-407E-A947-70E740481C1C}">
+                          <a14:useLocalDpi xmlns:a14="http://schemas.microsoft.com/office/drawing/2010/main" val="0"/>
+                        </a:ext>
+                      </a:extLst>
+                    </a:blip>
+                    <a:srcRect l="7009" t="1492" r="7105" b="2479"/>
+                    <a:stretch/>
+                  </pic:blipFill>
+                  <pic:spPr bwMode="auto">
+                    <a:xfrm>
+                      <a:off x="0" y="0"/>
+                      <a:ext cx="4922554" cy="5503949"/>
+                    </a:xfrm>
+                    <a:prstGeom prst="rect">
+                      <a:avLst/>
+                    </a:prstGeom>
+                    <a:ln>
+                      <a:noFill/>
+                    </a:ln>
+                    <a:extLst>
+                      <a:ext uri="{53640926-AAD7-44D8-BBD7-CCE9431645EC}">
+                        <a14:shadowObscured xmlns:a14="http://schemas.microsoft.com/office/drawing/2010/main"/>
+                      </a:ext>
+                    </a:extLst>
+                  </pic:spPr>
+                </pic:pic>
+              </a:graphicData>
+            </a:graphic>
+          </wp:inline>
+        </w:drawing>
+      </w:r>
+    </w:p>
+    <w:p>
+      <w:pPr>
+        <w:spacing w:line="480" w:lineRule="auto"/>
+        <w:contextualSpacing/>
+        <w:jc w:val="both"/>
+        <w:rPr>
+          <w:sz w:val="28"/>
+          <w:szCs w:val="28"/>
+        </w:rPr>
+      </w:pPr>
+      <w:r>
+        <w:rPr>
+          <w:b/>
+          <w:bCs/>
+          <w:sz w:val="28"/>
+          <w:szCs w:val="28"/>
+        </w:rPr>
+        <w:t>Fig. 1.</w:t>
+      </w:r>
+      <w:r>
+        <w:rPr>
+          <w:sz w:val="28"/>
+          <w:szCs w:val="28"/>
+        </w:rPr>
+        <w:t xml:space="preserve"> </w:t>
+      </w:r>
+      <w:r>
+        <w:rPr>
+          <w:sz w:val="28"/>
+          <w:szCs w:val="28"/>
+        </w:rPr>
+        <w:t xml:space="preserve">Map </w:t>
+      </w:r>
+      <w:r>
+        <w:rPr>
+          <w:sz w:val="28"/>
+          <w:szCs w:val="28"/>
+        </w:rPr>
+        <w:t>of the study area</w:t>
+      </w:r>
+      <w:r>
+        <w:rPr>
+          <w:sz w:val="28"/>
+          <w:szCs w:val="28"/>
+        </w:rPr>
+        <w:t xml:space="preserve">, with inset showing the 1 </w:t>
+      </w:r>
+      <m:oMath>
+        <m:r>
+          <m:rPr>
+            <m:sty m:val="p"/>
+          </m:rPr>
+          <w:rPr>
+            <w:rFonts w:ascii="Cambria Math" w:hAnsi="Cambria Math"/>
+            <w:sz w:val="28"/>
+            <w:szCs w:val="28"/>
+          </w:rPr>
+          <m:t>k</m:t>
+        </m:r>
+        <m:sSup>
+          <m:sSupPr>
+            <m:ctrlPr>
+              <w:rPr>
+                <w:rFonts w:ascii="Cambria Math" w:hAnsi="Cambria Math"/>
+                <w:iCs/>
+                <w:sz w:val="28"/>
+                <w:szCs w:val="28"/>
+              </w:rPr>
+            </m:ctrlPr>
+          </m:sSupPr>
+          <m:e>
+            <m:r>
+              <m:rPr>
+                <m:sty m:val="p"/>
+              </m:rPr>
+              <w:rPr>
+                <w:rFonts w:ascii="Cambria Math" w:hAnsi="Cambria Math"/>
+                <w:sz w:val="28"/>
+                <w:szCs w:val="28"/>
+              </w:rPr>
+              <m:t>m</m:t>
+            </m:r>
+          </m:e>
+          <m:sup>
+            <m:r>
+              <m:rPr>
+                <m:sty m:val="p"/>
+              </m:rPr>
+              <w:rPr>
+                <w:rFonts w:ascii="Cambria Math" w:hAnsi="Cambria Math"/>
+                <w:sz w:val="28"/>
+                <w:szCs w:val="28"/>
+              </w:rPr>
+              <m:t>2</m:t>
+            </m:r>
+          </m:sup>
+        </m:sSup>
+      </m:oMath>
+      <w:r>
+        <w:rPr>
+          <w:sz w:val="28"/>
+          <w:szCs w:val="28"/>
+        </w:rPr>
+        <w:t xml:space="preserve"> </w:t>
+      </w:r>
+      <w:r>
+        <w:rPr>
+          <w:sz w:val="28"/>
+          <w:szCs w:val="28"/>
+        </w:rPr>
+        <w:t>Biotest lake, the reference area, and locations of the cooling water intake and where the warm water outlet enters the Biotest lake</w:t>
+      </w:r>
+      <w:r>
+        <w:rPr>
+          <w:sz w:val="28"/>
+          <w:szCs w:val="28"/>
+        </w:rPr>
+        <w:t>.</w:t>
+      </w:r>
+    </w:p>
+    <w:p>
+      <w:pPr>
+        <w:spacing w:line="480" w:lineRule="auto"/>
+        <w:contextualSpacing/>
+        <w:jc w:val="both"/>
+        <w:rPr>
+          <w:sz w:val="28"/>
+          <w:szCs w:val="28"/>
+        </w:rPr>
+      </w:pPr>
+    </w:p>
+    <w:p>
+      <w:pPr>
+        <w:spacing w:line="480" w:lineRule="auto"/>
+        <w:contextualSpacing/>
+        <w:jc w:val="both"/>
+        <w:rPr>
+          <w:sz w:val="28"/>
+          <w:szCs w:val="28"/>
+        </w:rPr>
+      </w:pPr>
+    </w:p>
+    <w:p>
+      <w:pPr>
+        <w:spacing w:line="480" w:lineRule="auto"/>
+        <w:contextualSpacing/>
+        <w:jc w:val="both"/>
+        <w:rPr>
+          <w:sz w:val="28"/>
+          <w:szCs w:val="28"/>
+        </w:rPr>
+      </w:pPr>
+    </w:p>
+    <w:p>
+      <w:pPr>
+        <w:spacing w:line="480" w:lineRule="auto"/>
+        <w:contextualSpacing/>
+        <w:jc w:val="both"/>
+        <w:rPr>
+          <w:sz w:val="28"/>
+          <w:szCs w:val="28"/>
+        </w:rPr>
+      </w:pPr>
     </w:p>
     <w:p>
       <w:pPr>
@@ -17421,7 +18001,7 @@
                     <pic:cNvPicPr/>
                   </pic:nvPicPr>
                   <pic:blipFill rotWithShape="1">
-                    <a:blip r:embed="rId12" cstate="print">
+                    <a:blip r:embed="rId13" cstate="print">
                       <a:extLst>
                         <a:ext uri="{28A0092B-C50C-407E-A947-70E740481C1C}">
                           <a14:useLocalDpi xmlns:a14="http://schemas.microsoft.com/office/drawing/2010/main" val="0"/>
@@ -17483,7 +18063,21 @@
           <w:b/>
           <w:bCs/>
         </w:rPr>
-        <w:t xml:space="preserve"> 1. </w:t>
+        <w:t xml:space="preserve"> </w:t>
+      </w:r>
+      <w:r>
+        <w:rPr>
+          <w:b/>
+          <w:bCs/>
+        </w:rPr>
+        <w:t>2</w:t>
+      </w:r>
+      <w:r>
+        <w:rPr>
+          <w:b/>
+          <w:bCs/>
+        </w:rPr>
+        <w:t xml:space="preserve">. </w:t>
       </w:r>
       <w:r>
         <w:t xml:space="preserve">The average length-at-age is larger for all ages in the </w:t>
@@ -17873,7 +18467,7 @@
                     <pic:cNvPicPr/>
                   </pic:nvPicPr>
                   <pic:blipFill rotWithShape="1">
-                    <a:blip r:embed="rId13" cstate="print">
+                    <a:blip r:embed="rId14" cstate="print">
                       <a:extLst>
                         <a:ext uri="{28A0092B-C50C-407E-A947-70E740481C1C}">
                           <a14:useLocalDpi xmlns:a14="http://schemas.microsoft.com/office/drawing/2010/main" val="0"/>
@@ -17918,7 +18512,21 @@
           <w:b/>
           <w:bCs/>
         </w:rPr>
-        <w:t>Fig. 2.</w:t>
+        <w:t xml:space="preserve">Fig. </w:t>
+      </w:r>
+      <w:r>
+        <w:rPr>
+          <w:b/>
+          <w:bCs/>
+        </w:rPr>
+        <w:t>3</w:t>
+      </w:r>
+      <w:r>
+        <w:rPr>
+          <w:b/>
+          <w:bCs/>
+        </w:rPr>
+        <w:t>.</w:t>
       </w:r>
       <w:r>
         <w:rPr>
@@ -18317,7 +18925,7 @@
                     <pic:cNvPicPr/>
                   </pic:nvPicPr>
                   <pic:blipFill rotWithShape="1">
-                    <a:blip r:embed="rId14" cstate="print">
+                    <a:blip r:embed="rId15" cstate="print">
                       <a:extLst>
                         <a:ext uri="{28A0092B-C50C-407E-A947-70E740481C1C}">
                           <a14:useLocalDpi xmlns:a14="http://schemas.microsoft.com/office/drawing/2010/main" val="0"/>
@@ -18365,7 +18973,21 @@
           <w:b/>
           <w:bCs/>
         </w:rPr>
-        <w:t xml:space="preserve">Fig. 3. </w:t>
+        <w:t xml:space="preserve">Fig. </w:t>
+      </w:r>
+      <w:r>
+        <w:rPr>
+          <w:b/>
+          <w:bCs/>
+        </w:rPr>
+        <w:t>4</w:t>
+      </w:r>
+      <w:r>
+        <w:rPr>
+          <w:b/>
+          <w:bCs/>
+        </w:rPr>
+        <w:t xml:space="preserve">. </w:t>
       </w:r>
       <w:r>
         <w:t xml:space="preserve">The </w:t>
@@ -18642,7 +19264,7 @@
                     <pic:cNvPicPr/>
                   </pic:nvPicPr>
                   <pic:blipFill rotWithShape="1">
-                    <a:blip r:embed="rId15" cstate="print">
+                    <a:blip r:embed="rId16" cstate="print">
                       <a:extLst>
                         <a:ext uri="{28A0092B-C50C-407E-A947-70E740481C1C}">
                           <a14:useLocalDpi xmlns:a14="http://schemas.microsoft.com/office/drawing/2010/main" val="0"/>
@@ -18687,7 +19309,21 @@
           <w:b/>
           <w:bCs/>
         </w:rPr>
-        <w:t xml:space="preserve">Fig. 4. </w:t>
+        <w:t xml:space="preserve">Fig. </w:t>
+      </w:r>
+      <w:r>
+        <w:rPr>
+          <w:b/>
+          <w:bCs/>
+        </w:rPr>
+        <w:t>5</w:t>
+      </w:r>
+      <w:r>
+        <w:rPr>
+          <w:b/>
+          <w:bCs/>
+        </w:rPr>
+        <w:t xml:space="preserve">. </w:t>
       </w:r>
       <w:r>
         <w:t xml:space="preserve">The warm area has a larger proportion of large fish, illustrated both as histograms </w:t>
@@ -19008,7 +19644,23 @@
           <w:rFonts w:eastAsia="Times New Roman"/>
           <w:lang w:val="sv-SE" w:eastAsia="en-GB"/>
         </w:rPr>
-        <w:t xml:space="preserve"> words max</w:t>
+        <w:t xml:space="preserve"> </w:t>
+      </w:r>
+      <w:proofErr w:type="spellStart"/>
+      <w:r>
+        <w:rPr>
+          <w:rFonts w:eastAsia="Times New Roman"/>
+          <w:lang w:val="sv-SE" w:eastAsia="en-GB"/>
+        </w:rPr>
+        <w:t>words</w:t>
+      </w:r>
+      <w:proofErr w:type="spellEnd"/>
+      <w:r>
+        <w:rPr>
+          <w:rFonts w:eastAsia="Times New Roman"/>
+          <w:lang w:val="sv-SE" w:eastAsia="en-GB"/>
+        </w:rPr>
+        <w:t xml:space="preserve"> max</w:t>
       </w:r>
     </w:p>
   </w:comment>
@@ -19135,14 +19787,30 @@
           <w:rFonts w:eastAsia="Times New Roman"/>
           <w:lang w:val="en-SE" w:eastAsia="en-GB"/>
         </w:rPr>
-        <w:t>and is followed by a concise, focused account of the findings (headed 'Results')</w:t>
+        <w:t>and is followed by a concise, focused account of the findings (headed 'Results</w:t>
+      </w:r>
+      <w:proofErr w:type="gramStart"/>
+      <w:r>
+        <w:rPr>
+          <w:rFonts w:eastAsia="Times New Roman"/>
+          <w:lang w:val="en-SE" w:eastAsia="en-GB"/>
+        </w:rPr>
+        <w:t>')</w:t>
       </w:r>
       <w:r>
         <w:rPr>
           <w:rFonts w:eastAsia="Times New Roman"/>
           <w:lang w:val="sv-SE" w:eastAsia="en-GB"/>
         </w:rPr>
-        <w:t xml:space="preserve">… </w:t>
+        <w:t>…</w:t>
+      </w:r>
+      <w:proofErr w:type="gramEnd"/>
+      <w:r>
+        <w:rPr>
+          <w:rFonts w:eastAsia="Times New Roman"/>
+          <w:lang w:val="sv-SE" w:eastAsia="en-GB"/>
+        </w:rPr>
+        <w:t xml:space="preserve"> </w:t>
       </w:r>
     </w:p>
   </w:comment>
@@ -19184,8 +19852,13 @@
         </w:rPr>
         <w:annotationRef/>
       </w:r>
-      <w:r>
-        <w:t>Asta’s paper has 2500 words</w:t>
+      <w:proofErr w:type="spellStart"/>
+      <w:r>
+        <w:t>Asta’s</w:t>
+      </w:r>
+      <w:proofErr w:type="spellEnd"/>
+      <w:r>
+        <w:t xml:space="preserve"> paper has 2500 words</w:t>
       </w:r>
     </w:p>
   </w:comment>
@@ -19201,7 +19874,79 @@
         <w:annotationRef/>
       </w:r>
       <w:r>
-        <w:t>Vi har nu 1900, men dessa räknas inte in I word count på 3500 (det är bara intro, resultat och diskussion som gör det).</w:t>
+        <w:t xml:space="preserve">Vi har nu 1900, men dessa </w:t>
+      </w:r>
+      <w:proofErr w:type="spellStart"/>
+      <w:r>
+        <w:t>räknas</w:t>
+      </w:r>
+      <w:proofErr w:type="spellEnd"/>
+      <w:r>
+        <w:t xml:space="preserve"> </w:t>
+      </w:r>
+      <w:proofErr w:type="spellStart"/>
+      <w:r>
+        <w:t>inte</w:t>
+      </w:r>
+      <w:proofErr w:type="spellEnd"/>
+      <w:r>
+        <w:t xml:space="preserve"> in I word count </w:t>
+      </w:r>
+      <w:proofErr w:type="spellStart"/>
+      <w:r>
+        <w:t>på</w:t>
+      </w:r>
+      <w:proofErr w:type="spellEnd"/>
+      <w:r>
+        <w:t xml:space="preserve"> 3500 (det </w:t>
+      </w:r>
+      <w:proofErr w:type="spellStart"/>
+      <w:r>
+        <w:t>är</w:t>
+      </w:r>
+      <w:proofErr w:type="spellEnd"/>
+      <w:r>
+        <w:t xml:space="preserve"> bara intro, </w:t>
+      </w:r>
+      <w:proofErr w:type="spellStart"/>
+      <w:r>
+        <w:t>resultat</w:t>
+      </w:r>
+      <w:proofErr w:type="spellEnd"/>
+      <w:r>
+        <w:t xml:space="preserve"> </w:t>
+      </w:r>
+      <w:proofErr w:type="spellStart"/>
+      <w:r>
+        <w:t>och</w:t>
+      </w:r>
+      <w:proofErr w:type="spellEnd"/>
+      <w:r>
+        <w:t xml:space="preserve"> </w:t>
+      </w:r>
+      <w:proofErr w:type="spellStart"/>
+      <w:r>
+        <w:t>diskussion</w:t>
+      </w:r>
+      <w:proofErr w:type="spellEnd"/>
+      <w:r>
+        <w:t xml:space="preserve"> </w:t>
+      </w:r>
+      <w:proofErr w:type="spellStart"/>
+      <w:r>
+        <w:t>som</w:t>
+      </w:r>
+      <w:proofErr w:type="spellEnd"/>
+      <w:r>
+        <w:t xml:space="preserve"> </w:t>
+      </w:r>
+      <w:proofErr w:type="spellStart"/>
+      <w:r>
+        <w:t>gör</w:t>
+      </w:r>
+      <w:proofErr w:type="spellEnd"/>
+      <w:r>
+        <w:t xml:space="preserve"> det).</w:t>
       </w:r>
     </w:p>
   </w:comment>
@@ -19220,7 +19965,35 @@
         <w:rPr>
           <w:lang w:val="en-GB"/>
         </w:rPr>
-        <w:t>Magnus Appelberg pers comm?</w:t>
+        <w:t xml:space="preserve">Magnus </w:t>
+      </w:r>
+      <w:proofErr w:type="spellStart"/>
+      <w:r>
+        <w:rPr>
+          <w:lang w:val="en-GB"/>
+        </w:rPr>
+        <w:t>Appelberg</w:t>
+      </w:r>
+      <w:proofErr w:type="spellEnd"/>
+      <w:r>
+        <w:rPr>
+          <w:lang w:val="en-GB"/>
+        </w:rPr>
+        <w:t xml:space="preserve"> </w:t>
+      </w:r>
+      <w:proofErr w:type="spellStart"/>
+      <w:r>
+        <w:rPr>
+          <w:lang w:val="en-GB"/>
+        </w:rPr>
+        <w:t>pers</w:t>
+      </w:r>
+      <w:proofErr w:type="spellEnd"/>
+      <w:r>
+        <w:rPr>
+          <w:lang w:val="en-GB"/>
+        </w:rPr>
+        <w:t xml:space="preserve"> comm?</w:t>
       </w:r>
     </w:p>
   </w:comment>
@@ -19236,7 +20009,31 @@
         <w:annotationRef/>
       </w:r>
       <w:r>
-        <w:t>The reason I don’t use alpha and beta or even alpha_W, alpha_C, is because the interaction term does no correspond to the warm slope directly</w:t>
+        <w:t xml:space="preserve">The reason I don’t use alpha and beta or even </w:t>
+      </w:r>
+      <w:proofErr w:type="spellStart"/>
+      <w:r>
+        <w:t>alpha_W</w:t>
+      </w:r>
+      <w:proofErr w:type="spellEnd"/>
+      <w:r>
+        <w:t xml:space="preserve">, </w:t>
+      </w:r>
+      <w:proofErr w:type="spellStart"/>
+      <w:r>
+        <w:t>alpha_C</w:t>
+      </w:r>
+      <w:proofErr w:type="spellEnd"/>
+      <w:r>
+        <w:t xml:space="preserve">, is because the interaction term does </w:t>
+      </w:r>
+      <w:proofErr w:type="gramStart"/>
+      <w:r>
+        <w:t>no</w:t>
+      </w:r>
+      <w:proofErr w:type="gramEnd"/>
+      <w:r>
+        <w:t xml:space="preserve"> correspond to the warm slope directly</w:t>
       </w:r>
     </w:p>
   </w:comment>
@@ -19251,9 +20048,59 @@
         </w:rPr>
         <w:annotationRef/>
       </w:r>
-      <w:r>
-        <w:t>Tänker processed data här som går rakt in i analysen</w:t>
-      </w:r>
+      <w:proofErr w:type="spellStart"/>
+      <w:r>
+        <w:t>Tänker</w:t>
+      </w:r>
+      <w:proofErr w:type="spellEnd"/>
+      <w:r>
+        <w:t xml:space="preserve"> processed data </w:t>
+      </w:r>
+      <w:proofErr w:type="spellStart"/>
+      <w:r>
+        <w:t>här</w:t>
+      </w:r>
+      <w:proofErr w:type="spellEnd"/>
+      <w:r>
+        <w:t xml:space="preserve"> </w:t>
+      </w:r>
+      <w:proofErr w:type="spellStart"/>
+      <w:r>
+        <w:t>som</w:t>
+      </w:r>
+      <w:proofErr w:type="spellEnd"/>
+      <w:r>
+        <w:t xml:space="preserve"> </w:t>
+      </w:r>
+      <w:proofErr w:type="spellStart"/>
+      <w:r>
+        <w:t>går</w:t>
+      </w:r>
+      <w:proofErr w:type="spellEnd"/>
+      <w:r>
+        <w:t xml:space="preserve"> </w:t>
+      </w:r>
+      <w:proofErr w:type="spellStart"/>
+      <w:r>
+        <w:t>rakt</w:t>
+      </w:r>
+      <w:proofErr w:type="spellEnd"/>
+      <w:r>
+        <w:t xml:space="preserve"> in </w:t>
+      </w:r>
+      <w:proofErr w:type="spellStart"/>
+      <w:r>
+        <w:t>i</w:t>
+      </w:r>
+      <w:proofErr w:type="spellEnd"/>
+      <w:r>
+        <w:t xml:space="preserve"> </w:t>
+      </w:r>
+      <w:proofErr w:type="spellStart"/>
+      <w:r>
+        <w:t>analysen</w:t>
+      </w:r>
+      <w:proofErr w:type="spellEnd"/>
     </w:p>
   </w:comment>
   <w:comment w:id="14" w:author="Max Lindmark" w:date="2021-09-28T16:04:00Z" w:initials="MOU">
@@ -19267,29 +20114,347 @@
         </w:rPr>
         <w:annotationRef/>
       </w:r>
-      <w:r>
-        <w:t>Låter detta OK?</w:t>
-      </w:r>
-      <w:r>
-        <w:t xml:space="preserve"> Det som är lite klurigt är väl att beskriva hur det bygger på </w:t>
-      </w:r>
-      <w:r>
-        <w:t xml:space="preserve">ditt jobb </w:t>
-      </w:r>
+      <w:proofErr w:type="spellStart"/>
+      <w:r>
+        <w:t>Låter</w:t>
+      </w:r>
+      <w:proofErr w:type="spellEnd"/>
+      <w:r>
+        <w:t xml:space="preserve"> </w:t>
+      </w:r>
+      <w:proofErr w:type="spellStart"/>
+      <w:r>
+        <w:t>detta</w:t>
+      </w:r>
+      <w:proofErr w:type="spellEnd"/>
+      <w:r>
+        <w:t xml:space="preserve"> OK?</w:t>
+      </w:r>
+      <w:r>
+        <w:t xml:space="preserve"> Det </w:t>
+      </w:r>
+      <w:proofErr w:type="spellStart"/>
+      <w:r>
+        <w:t>som</w:t>
+      </w:r>
+      <w:proofErr w:type="spellEnd"/>
+      <w:r>
+        <w:t xml:space="preserve"> </w:t>
+      </w:r>
+      <w:proofErr w:type="spellStart"/>
+      <w:r>
+        <w:t>är</w:t>
+      </w:r>
+      <w:proofErr w:type="spellEnd"/>
+      <w:r>
+        <w:t xml:space="preserve"> lite </w:t>
+      </w:r>
+      <w:proofErr w:type="spellStart"/>
+      <w:r>
+        <w:t>klurigt</w:t>
+      </w:r>
+      <w:proofErr w:type="spellEnd"/>
+      <w:r>
+        <w:t xml:space="preserve"> </w:t>
+      </w:r>
+      <w:proofErr w:type="spellStart"/>
+      <w:r>
+        <w:t>är</w:t>
+      </w:r>
+      <w:proofErr w:type="spellEnd"/>
+      <w:r>
+        <w:t xml:space="preserve"> </w:t>
+      </w:r>
+      <w:proofErr w:type="spellStart"/>
+      <w:r>
+        <w:t>väl</w:t>
+      </w:r>
+      <w:proofErr w:type="spellEnd"/>
+      <w:r>
+        <w:t xml:space="preserve"> </w:t>
+      </w:r>
+      <w:proofErr w:type="spellStart"/>
+      <w:r>
+        <w:t>att</w:t>
+      </w:r>
+      <w:proofErr w:type="spellEnd"/>
+      <w:r>
+        <w:t xml:space="preserve"> </w:t>
+      </w:r>
+      <w:proofErr w:type="spellStart"/>
+      <w:r>
+        <w:t>beskriva</w:t>
+      </w:r>
+      <w:proofErr w:type="spellEnd"/>
+      <w:r>
+        <w:t xml:space="preserve"> </w:t>
+      </w:r>
+      <w:proofErr w:type="spellStart"/>
+      <w:r>
+        <w:t>hur</w:t>
+      </w:r>
+      <w:proofErr w:type="spellEnd"/>
+      <w:r>
+        <w:t xml:space="preserve"> det </w:t>
+      </w:r>
+      <w:proofErr w:type="spellStart"/>
+      <w:r>
+        <w:t>bygger</w:t>
+      </w:r>
+      <w:proofErr w:type="spellEnd"/>
+      <w:r>
+        <w:t xml:space="preserve"> </w:t>
+      </w:r>
+      <w:proofErr w:type="spellStart"/>
+      <w:r>
+        <w:t>på</w:t>
+      </w:r>
+      <w:proofErr w:type="spellEnd"/>
+      <w:r>
+        <w:t xml:space="preserve"> </w:t>
+      </w:r>
+      <w:proofErr w:type="spellStart"/>
+      <w:r>
+        <w:t>ditt</w:t>
+      </w:r>
+      <w:proofErr w:type="spellEnd"/>
+      <w:r>
+        <w:t xml:space="preserve"> </w:t>
+      </w:r>
+      <w:proofErr w:type="spellStart"/>
+      <w:r>
+        <w:t>jobb</w:t>
+      </w:r>
+      <w:proofErr w:type="spellEnd"/>
+      <w:r>
+        <w:t xml:space="preserve"> </w:t>
+      </w:r>
+      <w:proofErr w:type="spellStart"/>
       <w:r>
         <w:t>Malin</w:t>
       </w:r>
-      <w:r>
-        <w:t xml:space="preserve"> utan att det ska </w:t>
-      </w:r>
-      <w:r>
-        <w:t xml:space="preserve">låta som </w:t>
-      </w:r>
-      <w:r>
-        <w:t xml:space="preserve">att </w:t>
-      </w:r>
-      <w:r>
-        <w:t>de slutgiltiga skripten och analyserna skrevs inom exjobbet, samt hur vi ska få till din input Anna som sträcker sig över allt utan att ha en ledande roll på någon av delarna jag nämnt.</w:t>
+      <w:proofErr w:type="spellEnd"/>
+      <w:r>
+        <w:t xml:space="preserve"> </w:t>
+      </w:r>
+      <w:proofErr w:type="spellStart"/>
+      <w:r>
+        <w:t>utan</w:t>
+      </w:r>
+      <w:proofErr w:type="spellEnd"/>
+      <w:r>
+        <w:t xml:space="preserve"> </w:t>
+      </w:r>
+      <w:proofErr w:type="spellStart"/>
+      <w:r>
+        <w:t>att</w:t>
+      </w:r>
+      <w:proofErr w:type="spellEnd"/>
+      <w:r>
+        <w:t xml:space="preserve"> det ska </w:t>
+      </w:r>
+      <w:proofErr w:type="spellStart"/>
+      <w:r>
+        <w:t>låta</w:t>
+      </w:r>
+      <w:proofErr w:type="spellEnd"/>
+      <w:r>
+        <w:t xml:space="preserve"> </w:t>
+      </w:r>
+      <w:proofErr w:type="spellStart"/>
+      <w:r>
+        <w:t>som</w:t>
+      </w:r>
+      <w:proofErr w:type="spellEnd"/>
+      <w:r>
+        <w:t xml:space="preserve"> </w:t>
+      </w:r>
+      <w:proofErr w:type="spellStart"/>
+      <w:r>
+        <w:t>att</w:t>
+      </w:r>
+      <w:proofErr w:type="spellEnd"/>
+      <w:r>
+        <w:t xml:space="preserve"> </w:t>
+      </w:r>
+      <w:r>
+        <w:t xml:space="preserve">de </w:t>
+      </w:r>
+      <w:proofErr w:type="spellStart"/>
+      <w:r>
+        <w:t>slutgiltiga</w:t>
+      </w:r>
+      <w:proofErr w:type="spellEnd"/>
+      <w:r>
+        <w:t xml:space="preserve"> </w:t>
+      </w:r>
+      <w:proofErr w:type="spellStart"/>
+      <w:r>
+        <w:t>skripten</w:t>
+      </w:r>
+      <w:proofErr w:type="spellEnd"/>
+      <w:r>
+        <w:t xml:space="preserve"> </w:t>
+      </w:r>
+      <w:proofErr w:type="spellStart"/>
+      <w:r>
+        <w:t>och</w:t>
+      </w:r>
+      <w:proofErr w:type="spellEnd"/>
+      <w:r>
+        <w:t xml:space="preserve"> </w:t>
+      </w:r>
+      <w:proofErr w:type="spellStart"/>
+      <w:r>
+        <w:t>analyserna</w:t>
+      </w:r>
+      <w:proofErr w:type="spellEnd"/>
+      <w:r>
+        <w:t xml:space="preserve"> </w:t>
+      </w:r>
+      <w:proofErr w:type="spellStart"/>
+      <w:r>
+        <w:t>skrevs</w:t>
+      </w:r>
+      <w:proofErr w:type="spellEnd"/>
+      <w:r>
+        <w:t xml:space="preserve"> </w:t>
+      </w:r>
+      <w:proofErr w:type="spellStart"/>
+      <w:r>
+        <w:t>inom</w:t>
+      </w:r>
+      <w:proofErr w:type="spellEnd"/>
+      <w:r>
+        <w:t xml:space="preserve"> </w:t>
+      </w:r>
+      <w:proofErr w:type="spellStart"/>
+      <w:r>
+        <w:t>exjobbet</w:t>
+      </w:r>
+      <w:proofErr w:type="spellEnd"/>
+      <w:r>
+        <w:t xml:space="preserve">, </w:t>
+      </w:r>
+      <w:proofErr w:type="spellStart"/>
+      <w:r>
+        <w:t>samt</w:t>
+      </w:r>
+      <w:proofErr w:type="spellEnd"/>
+      <w:r>
+        <w:t xml:space="preserve"> </w:t>
+      </w:r>
+      <w:proofErr w:type="spellStart"/>
+      <w:r>
+        <w:t>hur</w:t>
+      </w:r>
+      <w:proofErr w:type="spellEnd"/>
+      <w:r>
+        <w:t xml:space="preserve"> vi ska </w:t>
+      </w:r>
+      <w:proofErr w:type="spellStart"/>
+      <w:r>
+        <w:t>få</w:t>
+      </w:r>
+      <w:proofErr w:type="spellEnd"/>
+      <w:r>
+        <w:t xml:space="preserve"> till din input Anna </w:t>
+      </w:r>
+      <w:proofErr w:type="spellStart"/>
+      <w:r>
+        <w:t>som</w:t>
+      </w:r>
+      <w:proofErr w:type="spellEnd"/>
+      <w:r>
+        <w:t xml:space="preserve"> </w:t>
+      </w:r>
+      <w:proofErr w:type="spellStart"/>
+      <w:r>
+        <w:t>sträcker</w:t>
+      </w:r>
+      <w:proofErr w:type="spellEnd"/>
+      <w:r>
+        <w:t xml:space="preserve"> sig </w:t>
+      </w:r>
+      <w:proofErr w:type="spellStart"/>
+      <w:r>
+        <w:t>över</w:t>
+      </w:r>
+      <w:proofErr w:type="spellEnd"/>
+      <w:r>
+        <w:t xml:space="preserve"> </w:t>
+      </w:r>
+      <w:proofErr w:type="spellStart"/>
+      <w:r>
+        <w:t>allt</w:t>
+      </w:r>
+      <w:proofErr w:type="spellEnd"/>
+      <w:r>
+        <w:t xml:space="preserve"> </w:t>
+      </w:r>
+      <w:proofErr w:type="spellStart"/>
+      <w:r>
+        <w:t>utan</w:t>
+      </w:r>
+      <w:proofErr w:type="spellEnd"/>
+      <w:r>
+        <w:t xml:space="preserve"> </w:t>
+      </w:r>
+      <w:proofErr w:type="spellStart"/>
+      <w:r>
+        <w:t>att</w:t>
+      </w:r>
+      <w:proofErr w:type="spellEnd"/>
+      <w:r>
+        <w:t xml:space="preserve"> ha </w:t>
+      </w:r>
+      <w:proofErr w:type="spellStart"/>
+      <w:r>
+        <w:t>en</w:t>
+      </w:r>
+      <w:proofErr w:type="spellEnd"/>
+      <w:r>
+        <w:t xml:space="preserve"> </w:t>
+      </w:r>
+      <w:proofErr w:type="spellStart"/>
+      <w:r>
+        <w:t>ledande</w:t>
+      </w:r>
+      <w:proofErr w:type="spellEnd"/>
+      <w:r>
+        <w:t xml:space="preserve"> roll </w:t>
+      </w:r>
+      <w:proofErr w:type="spellStart"/>
+      <w:r>
+        <w:t>på</w:t>
+      </w:r>
+      <w:proofErr w:type="spellEnd"/>
+      <w:r>
+        <w:t xml:space="preserve"> </w:t>
+      </w:r>
+      <w:proofErr w:type="spellStart"/>
+      <w:r>
+        <w:t>någon</w:t>
+      </w:r>
+      <w:proofErr w:type="spellEnd"/>
+      <w:r>
+        <w:t xml:space="preserve"> av </w:t>
+      </w:r>
+      <w:proofErr w:type="spellStart"/>
+      <w:r>
+        <w:t>delarna</w:t>
+      </w:r>
+      <w:proofErr w:type="spellEnd"/>
+      <w:r>
+        <w:t xml:space="preserve"> jag </w:t>
+      </w:r>
+      <w:proofErr w:type="spellStart"/>
+      <w:r>
+        <w:t>nämnt</w:t>
+      </w:r>
+      <w:proofErr w:type="spellEnd"/>
+      <w:r>
+        <w:t>.</w:t>
       </w:r>
     </w:p>
   </w:comment>
@@ -19304,8 +20469,117 @@
         </w:rPr>
         <w:annotationRef/>
       </w:r>
-      <w:r>
-        <w:t>Här menar jag då uppsatsen samt första draften av ms’et som ändå är ganska olika varandra.</w:t>
+      <w:proofErr w:type="spellStart"/>
+      <w:r>
+        <w:t>Här</w:t>
+      </w:r>
+      <w:proofErr w:type="spellEnd"/>
+      <w:r>
+        <w:t xml:space="preserve"> </w:t>
+      </w:r>
+      <w:proofErr w:type="spellStart"/>
+      <w:r>
+        <w:t>menar</w:t>
+      </w:r>
+      <w:proofErr w:type="spellEnd"/>
+      <w:r>
+        <w:t xml:space="preserve"> jag </w:t>
+      </w:r>
+      <w:proofErr w:type="spellStart"/>
+      <w:r>
+        <w:t>då</w:t>
+      </w:r>
+      <w:proofErr w:type="spellEnd"/>
+      <w:r>
+        <w:t xml:space="preserve"> </w:t>
+      </w:r>
+      <w:proofErr w:type="spellStart"/>
+      <w:r>
+        <w:t>uppsatsen</w:t>
+      </w:r>
+      <w:proofErr w:type="spellEnd"/>
+      <w:r>
+        <w:t xml:space="preserve"> </w:t>
+      </w:r>
+      <w:proofErr w:type="spellStart"/>
+      <w:r>
+        <w:t>samt</w:t>
+      </w:r>
+      <w:proofErr w:type="spellEnd"/>
+      <w:r>
+        <w:t xml:space="preserve"> </w:t>
+      </w:r>
+      <w:proofErr w:type="spellStart"/>
+      <w:r>
+        <w:t>första</w:t>
+      </w:r>
+      <w:proofErr w:type="spellEnd"/>
+      <w:r>
+        <w:t xml:space="preserve"> </w:t>
+      </w:r>
+      <w:proofErr w:type="spellStart"/>
+      <w:r>
+        <w:t>draften</w:t>
+      </w:r>
+      <w:proofErr w:type="spellEnd"/>
+      <w:r>
+        <w:t xml:space="preserve"> av </w:t>
+      </w:r>
+      <w:proofErr w:type="spellStart"/>
+      <w:r>
+        <w:t>ms’et</w:t>
+      </w:r>
+      <w:proofErr w:type="spellEnd"/>
+      <w:r>
+        <w:t xml:space="preserve"> </w:t>
+      </w:r>
+      <w:proofErr w:type="spellStart"/>
+      <w:r>
+        <w:t>som</w:t>
+      </w:r>
+      <w:proofErr w:type="spellEnd"/>
+      <w:r>
+        <w:t xml:space="preserve"> </w:t>
+      </w:r>
+      <w:proofErr w:type="spellStart"/>
+      <w:r>
+        <w:t>ändå</w:t>
+      </w:r>
+      <w:proofErr w:type="spellEnd"/>
+      <w:r>
+        <w:t xml:space="preserve"> </w:t>
+      </w:r>
+      <w:proofErr w:type="spellStart"/>
+      <w:r>
+        <w:t>är</w:t>
+      </w:r>
+      <w:proofErr w:type="spellEnd"/>
+      <w:r>
+        <w:t xml:space="preserve"> </w:t>
+      </w:r>
+      <w:proofErr w:type="spellStart"/>
+      <w:r>
+        <w:t>ganska</w:t>
+      </w:r>
+      <w:proofErr w:type="spellEnd"/>
+      <w:r>
+        <w:t xml:space="preserve"> </w:t>
+      </w:r>
+      <w:proofErr w:type="spellStart"/>
+      <w:r>
+        <w:t>olika</w:t>
+      </w:r>
+      <w:proofErr w:type="spellEnd"/>
+      <w:r>
+        <w:t xml:space="preserve"> </w:t>
+      </w:r>
+      <w:proofErr w:type="spellStart"/>
+      <w:r>
+        <w:t>varandra</w:t>
+      </w:r>
+      <w:proofErr w:type="spellEnd"/>
+      <w:r>
+        <w:t>.</w:t>
       </w:r>
     </w:p>
   </w:comment>

</xml_diff>

<commit_message>
fiddle with the map figure
</commit_message>
<xml_diff>
--- a/drafts/ms_Lindmark_etal_2021_warm_growth_mortality.docx
+++ b/drafts/ms_Lindmark_etal_2021_warm_growth_mortality.docx
@@ -121,31 +121,7 @@
           <w:rFonts w:eastAsia="Times New Roman"/>
           <w:lang w:eastAsia="en-GB"/>
         </w:rPr>
-        <w:t xml:space="preserve">, </w:t>
-      </w:r>
-      <w:proofErr w:type="spellStart"/>
-      <w:r>
-        <w:rPr>
-          <w:rFonts w:eastAsia="Times New Roman"/>
-          <w:lang w:eastAsia="en-GB"/>
-        </w:rPr>
-        <w:t>Malin</w:t>
-      </w:r>
-      <w:proofErr w:type="spellEnd"/>
-      <w:r>
-        <w:rPr>
-          <w:rFonts w:eastAsia="Times New Roman"/>
-          <w:lang w:eastAsia="en-GB"/>
-        </w:rPr>
-        <w:t xml:space="preserve">  </w:t>
-      </w:r>
-      <w:proofErr w:type="spellStart"/>
-      <w:r>
-        <w:rPr>
-          <w:rFonts w:eastAsia="Times New Roman"/>
-          <w:lang w:eastAsia="en-GB"/>
-        </w:rPr>
-        <w:t>Karlsson</w:t>
+        <w:t>, Malin  Karlsson</w:t>
       </w:r>
       <w:r>
         <w:rPr>
@@ -155,21 +131,12 @@
         </w:rPr>
         <w:t>a</w:t>
       </w:r>
-      <w:proofErr w:type="spellEnd"/>
       <w:r>
         <w:rPr>
           <w:rFonts w:eastAsia="Times New Roman"/>
           <w:lang w:eastAsia="en-GB"/>
         </w:rPr>
-        <w:t xml:space="preserve">, Anna </w:t>
-      </w:r>
-      <w:proofErr w:type="spellStart"/>
-      <w:r>
-        <w:rPr>
-          <w:rFonts w:eastAsia="Times New Roman"/>
-          <w:lang w:eastAsia="en-GB"/>
-        </w:rPr>
-        <w:t>Gårdmark</w:t>
+        <w:t>, Anna Gårdmark</w:t>
       </w:r>
       <w:r>
         <w:rPr>
@@ -179,7 +146,6 @@
         </w:rPr>
         <w:t>c</w:t>
       </w:r>
-      <w:proofErr w:type="spellEnd"/>
     </w:p>
     <w:p>
       <w:pPr>
@@ -215,39 +181,7 @@
           <w:rFonts w:eastAsia="Times New Roman"/>
           <w:lang w:eastAsia="en-GB"/>
         </w:rPr>
-        <w:t xml:space="preserve">Swedish University of Agricultural Sciences, Department of Aquatic Resources, Institute of Coastal Research, </w:t>
-      </w:r>
-      <w:proofErr w:type="spellStart"/>
-      <w:r>
-        <w:rPr>
-          <w:rFonts w:eastAsia="Times New Roman"/>
-          <w:lang w:eastAsia="en-GB"/>
-        </w:rPr>
-        <w:t>Skolgatan</w:t>
-      </w:r>
-      <w:proofErr w:type="spellEnd"/>
-      <w:r>
-        <w:rPr>
-          <w:rFonts w:eastAsia="Times New Roman"/>
-          <w:lang w:eastAsia="en-GB"/>
-        </w:rPr>
-        <w:t xml:space="preserve"> 6, 742 42 </w:t>
-      </w:r>
-      <w:proofErr w:type="spellStart"/>
-      <w:r>
-        <w:rPr>
-          <w:rFonts w:eastAsia="Times New Roman"/>
-          <w:lang w:eastAsia="en-GB"/>
-        </w:rPr>
-        <w:t>Öregrund</w:t>
-      </w:r>
-      <w:proofErr w:type="spellEnd"/>
-      <w:r>
-        <w:rPr>
-          <w:rFonts w:eastAsia="Times New Roman"/>
-          <w:lang w:eastAsia="en-GB"/>
-        </w:rPr>
-        <w:t>, Sweden</w:t>
+        <w:t>Swedish University of Agricultural Sciences, Department of Aquatic Resources, Institute of Coastal Research, Skolgatan 6, 742 42 Öregrund, Sweden</w:t>
       </w:r>
     </w:p>
     <w:p>
@@ -285,39 +219,7 @@
           <w:rFonts w:eastAsia="Times New Roman"/>
           <w:lang w:eastAsia="en-GB"/>
         </w:rPr>
-        <w:t xml:space="preserve">Swedish University of Agricultural Sciences, Department of Aquatic Resources, Institute of Marine Research, </w:t>
-      </w:r>
-      <w:proofErr w:type="spellStart"/>
-      <w:r>
-        <w:rPr>
-          <w:rFonts w:eastAsia="Times New Roman"/>
-          <w:lang w:eastAsia="en-GB"/>
-        </w:rPr>
-        <w:t>Turistgatan</w:t>
-      </w:r>
-      <w:proofErr w:type="spellEnd"/>
-      <w:r>
-        <w:rPr>
-          <w:rFonts w:eastAsia="Times New Roman"/>
-          <w:lang w:eastAsia="en-GB"/>
-        </w:rPr>
-        <w:t xml:space="preserve"> 5, 453 30 </w:t>
-      </w:r>
-      <w:proofErr w:type="spellStart"/>
-      <w:r>
-        <w:rPr>
-          <w:rFonts w:eastAsia="Times New Roman"/>
-          <w:lang w:eastAsia="en-GB"/>
-        </w:rPr>
-        <w:t>Lysekil</w:t>
-      </w:r>
-      <w:proofErr w:type="spellEnd"/>
-      <w:r>
-        <w:rPr>
-          <w:rFonts w:eastAsia="Times New Roman"/>
-          <w:lang w:eastAsia="en-GB"/>
-        </w:rPr>
-        <w:t>, Sweden</w:t>
+        <w:t>Swedish University of Agricultural Sciences, Department of Aquatic Resources, Institute of Marine Research, Turistgatan 5, 453 30 Lysekil, Sweden</w:t>
       </w:r>
     </w:p>
     <w:p>
@@ -355,39 +257,7 @@
           <w:rFonts w:eastAsia="Times New Roman"/>
           <w:lang w:eastAsia="en-GB"/>
         </w:rPr>
-        <w:t xml:space="preserve">Swedish University of Agricultural Sciences, Department of Aquatic Resources, </w:t>
-      </w:r>
-      <w:proofErr w:type="spellStart"/>
-      <w:r>
-        <w:rPr>
-          <w:rFonts w:eastAsia="Times New Roman"/>
-          <w:lang w:eastAsia="en-GB"/>
-        </w:rPr>
-        <w:t>Skolgatan</w:t>
-      </w:r>
-      <w:proofErr w:type="spellEnd"/>
-      <w:r>
-        <w:rPr>
-          <w:rFonts w:eastAsia="Times New Roman"/>
-          <w:lang w:eastAsia="en-GB"/>
-        </w:rPr>
-        <w:t xml:space="preserve"> 6, SE-742 42 </w:t>
-      </w:r>
-      <w:proofErr w:type="spellStart"/>
-      <w:r>
-        <w:rPr>
-          <w:rFonts w:eastAsia="Times New Roman"/>
-          <w:lang w:eastAsia="en-GB"/>
-        </w:rPr>
-        <w:t>Öregrund</w:t>
-      </w:r>
-      <w:proofErr w:type="spellEnd"/>
-      <w:r>
-        <w:rPr>
-          <w:rFonts w:eastAsia="Times New Roman"/>
-          <w:lang w:eastAsia="en-GB"/>
-        </w:rPr>
-        <w:t>, Sweden</w:t>
+        <w:t>Swedish University of Agricultural Sciences, Department of Aquatic Resources, Skolgatan 6, SE-742 42 Öregrund, Sweden</w:t>
       </w:r>
     </w:p>
     <w:p>
@@ -443,39 +313,7 @@
           <w:rFonts w:eastAsia="Times New Roman"/>
           <w:lang w:eastAsia="en-GB"/>
         </w:rPr>
-        <w:t xml:space="preserve">Max Lindmark, Swedish University of Agricultural Sciences, Department of Aquatic Resources, Institute of Marine Research, </w:t>
-      </w:r>
-      <w:proofErr w:type="spellStart"/>
-      <w:r>
-        <w:rPr>
-          <w:rFonts w:eastAsia="Times New Roman"/>
-          <w:lang w:eastAsia="en-GB"/>
-        </w:rPr>
-        <w:t>Turistgatan</w:t>
-      </w:r>
-      <w:proofErr w:type="spellEnd"/>
-      <w:r>
-        <w:rPr>
-          <w:rFonts w:eastAsia="Times New Roman"/>
-          <w:lang w:eastAsia="en-GB"/>
-        </w:rPr>
-        <w:t xml:space="preserve"> 5, 453 30 </w:t>
-      </w:r>
-      <w:proofErr w:type="spellStart"/>
-      <w:r>
-        <w:rPr>
-          <w:rFonts w:eastAsia="Times New Roman"/>
-          <w:lang w:eastAsia="en-GB"/>
-        </w:rPr>
-        <w:t>Lysekil</w:t>
-      </w:r>
-      <w:proofErr w:type="spellEnd"/>
-      <w:r>
-        <w:rPr>
-          <w:rFonts w:eastAsia="Times New Roman"/>
-          <w:lang w:eastAsia="en-GB"/>
-        </w:rPr>
-        <w:t>, Sweden, Tel.: +46(0)104784137, email: max.lindmark@slu.se</w:t>
+        <w:t>Max Lindmark, Swedish University of Agricultural Sciences, Department of Aquatic Resources, Institute of Marine Research, Turistgatan 5, 453 30 Lysekil, Sweden, Tel.: +46(0)104784137, email: max.lindmark@slu.se</w:t>
       </w:r>
     </w:p>
     <w:p>
@@ -836,31 +674,13 @@
       <w:r>
         <w:t>perch (</w:t>
       </w:r>
-      <w:proofErr w:type="spellStart"/>
       <w:r>
         <w:rPr>
           <w:i/>
           <w:iCs/>
         </w:rPr>
-        <w:t>Perca</w:t>
-      </w:r>
-      <w:proofErr w:type="spellEnd"/>
-      <w:r>
-        <w:rPr>
-          <w:i/>
-          <w:iCs/>
-        </w:rPr>
-        <w:t xml:space="preserve"> </w:t>
-      </w:r>
-      <w:proofErr w:type="spellStart"/>
-      <w:r>
-        <w:rPr>
-          <w:i/>
-          <w:iCs/>
-        </w:rPr>
-        <w:t>fluviatilis</w:t>
-      </w:r>
-      <w:proofErr w:type="spellEnd"/>
+        <w:t>Perca fluviatilis</w:t>
+      </w:r>
       <w:r>
         <w:t>)</w:t>
       </w:r>
@@ -2289,31 +2109,13 @@
       <w:r>
         <w:t xml:space="preserve"> of Eurasian perch (</w:t>
       </w:r>
-      <w:proofErr w:type="spellStart"/>
       <w:r>
         <w:rPr>
           <w:i/>
           <w:iCs/>
         </w:rPr>
-        <w:t>Perca</w:t>
-      </w:r>
-      <w:proofErr w:type="spellEnd"/>
-      <w:r>
-        <w:rPr>
-          <w:i/>
-          <w:iCs/>
-        </w:rPr>
-        <w:t xml:space="preserve"> </w:t>
-      </w:r>
-      <w:proofErr w:type="spellStart"/>
-      <w:r>
-        <w:rPr>
-          <w:i/>
-          <w:iCs/>
-        </w:rPr>
-        <w:t>fluviatilis</w:t>
-      </w:r>
-      <w:proofErr w:type="spellEnd"/>
+        <w:t>Perca fluviatilis</w:t>
+      </w:r>
       <w:r>
         <w:t>, henceforth perch)</w:t>
       </w:r>
@@ -2467,13 +2269,8 @@
         <w:t xml:space="preserve">cooling water from the </w:t>
       </w:r>
       <w:r>
-        <w:t xml:space="preserve">nuclear power plant in </w:t>
-      </w:r>
-      <w:proofErr w:type="spellStart"/>
-      <w:r>
-        <w:t>Forsmark</w:t>
-      </w:r>
-      <w:proofErr w:type="spellEnd"/>
+        <w:t>nuclear power plant in Forsmark</w:t>
+      </w:r>
       <w:r>
         <w:t xml:space="preserve"> </w:t>
       </w:r>
@@ -2867,7 +2664,6 @@
         </w:rPr>
         <w:t xml:space="preserve">relatively rare, but together with predictions from metabolic theory and </w:t>
       </w:r>
-      <w:proofErr w:type="spellStart"/>
       <w:r>
         <w:rPr>
           <w:rFonts w:eastAsiaTheme="minorEastAsia"/>
@@ -2876,7 +2672,6 @@
         </w:rPr>
         <w:t>across</w:t>
       </w:r>
-      <w:proofErr w:type="spellEnd"/>
       <w:r>
         <w:rPr>
           <w:rFonts w:eastAsiaTheme="minorEastAsia"/>
@@ -13712,7 +13507,6 @@
         </w:rPr>
         <w:t xml:space="preserve">the </w:t>
       </w:r>
-      <w:proofErr w:type="spellStart"/>
       <w:r>
         <w:rPr>
           <w:rFonts w:eastAsiaTheme="minorEastAsia"/>
@@ -13721,7 +13515,6 @@
         </w:rPr>
         <w:t>MLEbin</w:t>
       </w:r>
-      <w:proofErr w:type="spellEnd"/>
       <w:r>
         <w:rPr>
           <w:rFonts w:eastAsiaTheme="minorEastAsia"/>
@@ -13740,7 +13533,6 @@
         </w:rPr>
         <w:t xml:space="preserve"> package </w:t>
       </w:r>
-      <w:proofErr w:type="spellStart"/>
       <w:r>
         <w:rPr>
           <w:rFonts w:eastAsiaTheme="minorEastAsia"/>
@@ -13749,7 +13541,6 @@
         </w:rPr>
         <w:t>sizeSpectra</w:t>
       </w:r>
-      <w:proofErr w:type="spellEnd"/>
       <w:r>
         <w:rPr>
           <w:rFonts w:eastAsiaTheme="minorEastAsia"/>
@@ -15154,7 +14945,6 @@
       <w:r>
         <w:t xml:space="preserve"> the </w:t>
       </w:r>
-      <w:proofErr w:type="spellStart"/>
       <w:r>
         <w:rPr>
           <w:i/>
@@ -15162,7 +14952,6 @@
         </w:rPr>
         <w:t>tidyverse</w:t>
       </w:r>
-      <w:proofErr w:type="spellEnd"/>
       <w:r>
         <w:t xml:space="preserve"> </w:t>
       </w:r>
@@ -15539,7 +15328,6 @@
         </w:rPr>
         <w:t xml:space="preserve"> </w:t>
       </w:r>
-      <w:proofErr w:type="spellStart"/>
       <w:r>
         <w:rPr>
           <w:i/>
@@ -15547,7 +15335,6 @@
         </w:rPr>
         <w:t>bayesplot</w:t>
       </w:r>
-      <w:proofErr w:type="spellEnd"/>
       <w:r>
         <w:t xml:space="preserve"> </w:t>
       </w:r>
@@ -15586,7 +15373,6 @@
       <w:r>
         <w:t xml:space="preserve"> and </w:t>
       </w:r>
-      <w:proofErr w:type="spellStart"/>
       <w:r>
         <w:rPr>
           <w:i/>
@@ -15594,7 +15380,6 @@
         </w:rPr>
         <w:t>tidybayes</w:t>
       </w:r>
-      <w:proofErr w:type="spellEnd"/>
       <w:r>
         <w:t xml:space="preserve"> </w:t>
       </w:r>
@@ -15972,21 +15757,7 @@
         <w:rPr>
           <w:rFonts w:eastAsiaTheme="minorEastAsia"/>
         </w:rPr>
-        <w:t xml:space="preserve">) and will be archived on </w:t>
-      </w:r>
-      <w:proofErr w:type="spellStart"/>
-      <w:r>
-        <w:rPr>
-          <w:rFonts w:eastAsiaTheme="minorEastAsia"/>
-        </w:rPr>
-        <w:t>Zenodo</w:t>
-      </w:r>
-      <w:proofErr w:type="spellEnd"/>
-      <w:r>
-        <w:rPr>
-          <w:rFonts w:eastAsiaTheme="minorEastAsia"/>
-        </w:rPr>
-        <w:t xml:space="preserve"> upon publication.  </w:t>
+        <w:t xml:space="preserve">) and will be archived on Zenodo upon publication.  </w:t>
       </w:r>
     </w:p>
     <w:p>
@@ -17755,10 +17526,10 @@
           <w:szCs w:val="28"/>
         </w:rPr>
         <w:drawing>
-          <wp:inline distT="0" distB="0" distL="0" distR="0" wp14:anchorId="48DC5430" wp14:editId="0F0538E3">
-            <wp:extent cx="4921625" cy="5502910"/>
-            <wp:effectExtent l="0" t="0" r="6350" b="0"/>
-            <wp:docPr id="10" name="Picture 10" descr="A picture containing map&#10;&#10;Description automatically generated"/>
+          <wp:inline distT="0" distB="0" distL="0" distR="0" wp14:anchorId="184BED82" wp14:editId="281CC8BE">
+            <wp:extent cx="4976702" cy="5508625"/>
+            <wp:effectExtent l="0" t="0" r="1905" b="3175"/>
+            <wp:docPr id="3" name="Picture 3"/>
             <wp:cNvGraphicFramePr>
               <a:graphicFrameLocks xmlns:a="http://schemas.openxmlformats.org/drawingml/2006/main" noChangeAspect="1"/>
             </wp:cNvGraphicFramePr>
@@ -17766,7 +17537,7 @@
               <a:graphicData uri="http://schemas.openxmlformats.org/drawingml/2006/picture">
                 <pic:pic xmlns:pic="http://schemas.openxmlformats.org/drawingml/2006/picture">
                   <pic:nvPicPr>
-                    <pic:cNvPr id="10" name="Picture 10" descr="A picture containing map&#10;&#10;Description automatically generated"/>
+                    <pic:cNvPr id="3" name="Picture 3"/>
                     <pic:cNvPicPr/>
                   </pic:nvPicPr>
                   <pic:blipFill rotWithShape="1">
@@ -17777,13 +17548,13 @@
                         </a:ext>
                       </a:extLst>
                     </a:blip>
-                    <a:srcRect l="7009" t="1492" r="7105" b="2479"/>
+                    <a:srcRect l="6665" t="1615" r="6488" b="2255"/>
                     <a:stretch/>
                   </pic:blipFill>
                   <pic:spPr bwMode="auto">
                     <a:xfrm>
                       <a:off x="0" y="0"/>
-                      <a:ext cx="4922554" cy="5503949"/>
+                      <a:ext cx="4977636" cy="5509659"/>
                     </a:xfrm>
                     <a:prstGeom prst="rect">
                       <a:avLst/>
@@ -19644,23 +19415,7 @@
           <w:rFonts w:eastAsia="Times New Roman"/>
           <w:lang w:val="sv-SE" w:eastAsia="en-GB"/>
         </w:rPr>
-        <w:t xml:space="preserve"> </w:t>
-      </w:r>
-      <w:proofErr w:type="spellStart"/>
-      <w:r>
-        <w:rPr>
-          <w:rFonts w:eastAsia="Times New Roman"/>
-          <w:lang w:val="sv-SE" w:eastAsia="en-GB"/>
-        </w:rPr>
-        <w:t>words</w:t>
-      </w:r>
-      <w:proofErr w:type="spellEnd"/>
-      <w:r>
-        <w:rPr>
-          <w:rFonts w:eastAsia="Times New Roman"/>
-          <w:lang w:val="sv-SE" w:eastAsia="en-GB"/>
-        </w:rPr>
-        <w:t xml:space="preserve"> max</w:t>
+        <w:t xml:space="preserve"> words max</w:t>
       </w:r>
     </w:p>
   </w:comment>
@@ -19852,13 +19607,8 @@
         </w:rPr>
         <w:annotationRef/>
       </w:r>
-      <w:proofErr w:type="spellStart"/>
-      <w:r>
-        <w:t>Asta’s</w:t>
-      </w:r>
-      <w:proofErr w:type="spellEnd"/>
-      <w:r>
-        <w:t xml:space="preserve"> paper has 2500 words</w:t>
+      <w:r>
+        <w:t>Asta’s paper has 2500 words</w:t>
       </w:r>
     </w:p>
   </w:comment>
@@ -19874,79 +19624,7 @@
         <w:annotationRef/>
       </w:r>
       <w:r>
-        <w:t xml:space="preserve">Vi har nu 1900, men dessa </w:t>
-      </w:r>
-      <w:proofErr w:type="spellStart"/>
-      <w:r>
-        <w:t>räknas</w:t>
-      </w:r>
-      <w:proofErr w:type="spellEnd"/>
-      <w:r>
-        <w:t xml:space="preserve"> </w:t>
-      </w:r>
-      <w:proofErr w:type="spellStart"/>
-      <w:r>
-        <w:t>inte</w:t>
-      </w:r>
-      <w:proofErr w:type="spellEnd"/>
-      <w:r>
-        <w:t xml:space="preserve"> in I word count </w:t>
-      </w:r>
-      <w:proofErr w:type="spellStart"/>
-      <w:r>
-        <w:t>på</w:t>
-      </w:r>
-      <w:proofErr w:type="spellEnd"/>
-      <w:r>
-        <w:t xml:space="preserve"> 3500 (det </w:t>
-      </w:r>
-      <w:proofErr w:type="spellStart"/>
-      <w:r>
-        <w:t>är</w:t>
-      </w:r>
-      <w:proofErr w:type="spellEnd"/>
-      <w:r>
-        <w:t xml:space="preserve"> bara intro, </w:t>
-      </w:r>
-      <w:proofErr w:type="spellStart"/>
-      <w:r>
-        <w:t>resultat</w:t>
-      </w:r>
-      <w:proofErr w:type="spellEnd"/>
-      <w:r>
-        <w:t xml:space="preserve"> </w:t>
-      </w:r>
-      <w:proofErr w:type="spellStart"/>
-      <w:r>
-        <w:t>och</w:t>
-      </w:r>
-      <w:proofErr w:type="spellEnd"/>
-      <w:r>
-        <w:t xml:space="preserve"> </w:t>
-      </w:r>
-      <w:proofErr w:type="spellStart"/>
-      <w:r>
-        <w:t>diskussion</w:t>
-      </w:r>
-      <w:proofErr w:type="spellEnd"/>
-      <w:r>
-        <w:t xml:space="preserve"> </w:t>
-      </w:r>
-      <w:proofErr w:type="spellStart"/>
-      <w:r>
-        <w:t>som</w:t>
-      </w:r>
-      <w:proofErr w:type="spellEnd"/>
-      <w:r>
-        <w:t xml:space="preserve"> </w:t>
-      </w:r>
-      <w:proofErr w:type="spellStart"/>
-      <w:r>
-        <w:t>gör</w:t>
-      </w:r>
-      <w:proofErr w:type="spellEnd"/>
-      <w:r>
-        <w:t xml:space="preserve"> det).</w:t>
+        <w:t>Vi har nu 1900, men dessa räknas inte in I word count på 3500 (det är bara intro, resultat och diskussion som gör det).</w:t>
       </w:r>
     </w:p>
   </w:comment>
@@ -19965,35 +19643,7 @@
         <w:rPr>
           <w:lang w:val="en-GB"/>
         </w:rPr>
-        <w:t xml:space="preserve">Magnus </w:t>
-      </w:r>
-      <w:proofErr w:type="spellStart"/>
-      <w:r>
-        <w:rPr>
-          <w:lang w:val="en-GB"/>
-        </w:rPr>
-        <w:t>Appelberg</w:t>
-      </w:r>
-      <w:proofErr w:type="spellEnd"/>
-      <w:r>
-        <w:rPr>
-          <w:lang w:val="en-GB"/>
-        </w:rPr>
-        <w:t xml:space="preserve"> </w:t>
-      </w:r>
-      <w:proofErr w:type="spellStart"/>
-      <w:r>
-        <w:rPr>
-          <w:lang w:val="en-GB"/>
-        </w:rPr>
-        <w:t>pers</w:t>
-      </w:r>
-      <w:proofErr w:type="spellEnd"/>
-      <w:r>
-        <w:rPr>
-          <w:lang w:val="en-GB"/>
-        </w:rPr>
-        <w:t xml:space="preserve"> comm?</w:t>
+        <w:t>Magnus Appelberg pers comm?</w:t>
       </w:r>
     </w:p>
   </w:comment>
@@ -20009,23 +19659,7 @@
         <w:annotationRef/>
       </w:r>
       <w:r>
-        <w:t xml:space="preserve">The reason I don’t use alpha and beta or even </w:t>
-      </w:r>
-      <w:proofErr w:type="spellStart"/>
-      <w:r>
-        <w:t>alpha_W</w:t>
-      </w:r>
-      <w:proofErr w:type="spellEnd"/>
-      <w:r>
-        <w:t xml:space="preserve">, </w:t>
-      </w:r>
-      <w:proofErr w:type="spellStart"/>
-      <w:r>
-        <w:t>alpha_C</w:t>
-      </w:r>
-      <w:proofErr w:type="spellEnd"/>
-      <w:r>
-        <w:t xml:space="preserve">, is because the interaction term does </w:t>
+        <w:t xml:space="preserve">The reason I don’t use alpha and beta or even alpha_W, alpha_C, is because the interaction term does </w:t>
       </w:r>
       <w:proofErr w:type="gramStart"/>
       <w:r>
@@ -20048,59 +19682,9 @@
         </w:rPr>
         <w:annotationRef/>
       </w:r>
-      <w:proofErr w:type="spellStart"/>
-      <w:r>
-        <w:t>Tänker</w:t>
-      </w:r>
-      <w:proofErr w:type="spellEnd"/>
-      <w:r>
-        <w:t xml:space="preserve"> processed data </w:t>
-      </w:r>
-      <w:proofErr w:type="spellStart"/>
-      <w:r>
-        <w:t>här</w:t>
-      </w:r>
-      <w:proofErr w:type="spellEnd"/>
-      <w:r>
-        <w:t xml:space="preserve"> </w:t>
-      </w:r>
-      <w:proofErr w:type="spellStart"/>
-      <w:r>
-        <w:t>som</w:t>
-      </w:r>
-      <w:proofErr w:type="spellEnd"/>
-      <w:r>
-        <w:t xml:space="preserve"> </w:t>
-      </w:r>
-      <w:proofErr w:type="spellStart"/>
-      <w:r>
-        <w:t>går</w:t>
-      </w:r>
-      <w:proofErr w:type="spellEnd"/>
-      <w:r>
-        <w:t xml:space="preserve"> </w:t>
-      </w:r>
-      <w:proofErr w:type="spellStart"/>
-      <w:r>
-        <w:t>rakt</w:t>
-      </w:r>
-      <w:proofErr w:type="spellEnd"/>
-      <w:r>
-        <w:t xml:space="preserve"> in </w:t>
-      </w:r>
-      <w:proofErr w:type="spellStart"/>
-      <w:r>
-        <w:t>i</w:t>
-      </w:r>
-      <w:proofErr w:type="spellEnd"/>
-      <w:r>
-        <w:t xml:space="preserve"> </w:t>
-      </w:r>
-      <w:proofErr w:type="spellStart"/>
-      <w:r>
-        <w:t>analysen</w:t>
-      </w:r>
-      <w:proofErr w:type="spellEnd"/>
+      <w:r>
+        <w:t>Tänker processed data här som går rakt in i analysen</w:t>
+      </w:r>
     </w:p>
   </w:comment>
   <w:comment w:id="14" w:author="Max Lindmark" w:date="2021-09-28T16:04:00Z" w:initials="MOU">
@@ -20114,347 +19698,29 @@
         </w:rPr>
         <w:annotationRef/>
       </w:r>
-      <w:proofErr w:type="spellStart"/>
-      <w:r>
-        <w:t>Låter</w:t>
-      </w:r>
-      <w:proofErr w:type="spellEnd"/>
-      <w:r>
-        <w:t xml:space="preserve"> </w:t>
-      </w:r>
-      <w:proofErr w:type="spellStart"/>
-      <w:r>
-        <w:t>detta</w:t>
-      </w:r>
-      <w:proofErr w:type="spellEnd"/>
-      <w:r>
-        <w:t xml:space="preserve"> OK?</w:t>
-      </w:r>
-      <w:r>
-        <w:t xml:space="preserve"> Det </w:t>
-      </w:r>
-      <w:proofErr w:type="spellStart"/>
-      <w:r>
-        <w:t>som</w:t>
-      </w:r>
-      <w:proofErr w:type="spellEnd"/>
-      <w:r>
-        <w:t xml:space="preserve"> </w:t>
-      </w:r>
-      <w:proofErr w:type="spellStart"/>
-      <w:r>
-        <w:t>är</w:t>
-      </w:r>
-      <w:proofErr w:type="spellEnd"/>
-      <w:r>
-        <w:t xml:space="preserve"> lite </w:t>
-      </w:r>
-      <w:proofErr w:type="spellStart"/>
-      <w:r>
-        <w:t>klurigt</w:t>
-      </w:r>
-      <w:proofErr w:type="spellEnd"/>
-      <w:r>
-        <w:t xml:space="preserve"> </w:t>
-      </w:r>
-      <w:proofErr w:type="spellStart"/>
-      <w:r>
-        <w:t>är</w:t>
-      </w:r>
-      <w:proofErr w:type="spellEnd"/>
-      <w:r>
-        <w:t xml:space="preserve"> </w:t>
-      </w:r>
-      <w:proofErr w:type="spellStart"/>
-      <w:r>
-        <w:t>väl</w:t>
-      </w:r>
-      <w:proofErr w:type="spellEnd"/>
-      <w:r>
-        <w:t xml:space="preserve"> </w:t>
-      </w:r>
-      <w:proofErr w:type="spellStart"/>
-      <w:r>
-        <w:t>att</w:t>
-      </w:r>
-      <w:proofErr w:type="spellEnd"/>
-      <w:r>
-        <w:t xml:space="preserve"> </w:t>
-      </w:r>
-      <w:proofErr w:type="spellStart"/>
-      <w:r>
-        <w:t>beskriva</w:t>
-      </w:r>
-      <w:proofErr w:type="spellEnd"/>
-      <w:r>
-        <w:t xml:space="preserve"> </w:t>
-      </w:r>
-      <w:proofErr w:type="spellStart"/>
-      <w:r>
-        <w:t>hur</w:t>
-      </w:r>
-      <w:proofErr w:type="spellEnd"/>
-      <w:r>
-        <w:t xml:space="preserve"> det </w:t>
-      </w:r>
-      <w:proofErr w:type="spellStart"/>
-      <w:r>
-        <w:t>bygger</w:t>
-      </w:r>
-      <w:proofErr w:type="spellEnd"/>
-      <w:r>
-        <w:t xml:space="preserve"> </w:t>
-      </w:r>
-      <w:proofErr w:type="spellStart"/>
-      <w:r>
-        <w:t>på</w:t>
-      </w:r>
-      <w:proofErr w:type="spellEnd"/>
-      <w:r>
-        <w:t xml:space="preserve"> </w:t>
-      </w:r>
-      <w:proofErr w:type="spellStart"/>
-      <w:r>
-        <w:t>ditt</w:t>
-      </w:r>
-      <w:proofErr w:type="spellEnd"/>
-      <w:r>
-        <w:t xml:space="preserve"> </w:t>
-      </w:r>
-      <w:proofErr w:type="spellStart"/>
-      <w:r>
-        <w:t>jobb</w:t>
-      </w:r>
-      <w:proofErr w:type="spellEnd"/>
-      <w:r>
-        <w:t xml:space="preserve"> </w:t>
-      </w:r>
-      <w:proofErr w:type="spellStart"/>
+      <w:r>
+        <w:t>Låter detta OK?</w:t>
+      </w:r>
+      <w:r>
+        <w:t xml:space="preserve"> Det som är lite klurigt är väl att beskriva hur det bygger på </w:t>
+      </w:r>
+      <w:r>
+        <w:t xml:space="preserve">ditt jobb </w:t>
+      </w:r>
       <w:r>
         <w:t>Malin</w:t>
       </w:r>
-      <w:proofErr w:type="spellEnd"/>
-      <w:r>
-        <w:t xml:space="preserve"> </w:t>
-      </w:r>
-      <w:proofErr w:type="spellStart"/>
-      <w:r>
-        <w:t>utan</w:t>
-      </w:r>
-      <w:proofErr w:type="spellEnd"/>
-      <w:r>
-        <w:t xml:space="preserve"> </w:t>
-      </w:r>
-      <w:proofErr w:type="spellStart"/>
-      <w:r>
-        <w:t>att</w:t>
-      </w:r>
-      <w:proofErr w:type="spellEnd"/>
-      <w:r>
-        <w:t xml:space="preserve"> det ska </w:t>
-      </w:r>
-      <w:proofErr w:type="spellStart"/>
-      <w:r>
-        <w:t>låta</w:t>
-      </w:r>
-      <w:proofErr w:type="spellEnd"/>
-      <w:r>
-        <w:t xml:space="preserve"> </w:t>
-      </w:r>
-      <w:proofErr w:type="spellStart"/>
-      <w:r>
-        <w:t>som</w:t>
-      </w:r>
-      <w:proofErr w:type="spellEnd"/>
-      <w:r>
-        <w:t xml:space="preserve"> </w:t>
-      </w:r>
-      <w:proofErr w:type="spellStart"/>
-      <w:r>
-        <w:t>att</w:t>
-      </w:r>
-      <w:proofErr w:type="spellEnd"/>
-      <w:r>
-        <w:t xml:space="preserve"> </w:t>
-      </w:r>
-      <w:r>
-        <w:t xml:space="preserve">de </w:t>
-      </w:r>
-      <w:proofErr w:type="spellStart"/>
-      <w:r>
-        <w:t>slutgiltiga</w:t>
-      </w:r>
-      <w:proofErr w:type="spellEnd"/>
-      <w:r>
-        <w:t xml:space="preserve"> </w:t>
-      </w:r>
-      <w:proofErr w:type="spellStart"/>
-      <w:r>
-        <w:t>skripten</w:t>
-      </w:r>
-      <w:proofErr w:type="spellEnd"/>
-      <w:r>
-        <w:t xml:space="preserve"> </w:t>
-      </w:r>
-      <w:proofErr w:type="spellStart"/>
-      <w:r>
-        <w:t>och</w:t>
-      </w:r>
-      <w:proofErr w:type="spellEnd"/>
-      <w:r>
-        <w:t xml:space="preserve"> </w:t>
-      </w:r>
-      <w:proofErr w:type="spellStart"/>
-      <w:r>
-        <w:t>analyserna</w:t>
-      </w:r>
-      <w:proofErr w:type="spellEnd"/>
-      <w:r>
-        <w:t xml:space="preserve"> </w:t>
-      </w:r>
-      <w:proofErr w:type="spellStart"/>
-      <w:r>
-        <w:t>skrevs</w:t>
-      </w:r>
-      <w:proofErr w:type="spellEnd"/>
-      <w:r>
-        <w:t xml:space="preserve"> </w:t>
-      </w:r>
-      <w:proofErr w:type="spellStart"/>
-      <w:r>
-        <w:t>inom</w:t>
-      </w:r>
-      <w:proofErr w:type="spellEnd"/>
-      <w:r>
-        <w:t xml:space="preserve"> </w:t>
-      </w:r>
-      <w:proofErr w:type="spellStart"/>
-      <w:r>
-        <w:t>exjobbet</w:t>
-      </w:r>
-      <w:proofErr w:type="spellEnd"/>
-      <w:r>
-        <w:t xml:space="preserve">, </w:t>
-      </w:r>
-      <w:proofErr w:type="spellStart"/>
-      <w:r>
-        <w:t>samt</w:t>
-      </w:r>
-      <w:proofErr w:type="spellEnd"/>
-      <w:r>
-        <w:t xml:space="preserve"> </w:t>
-      </w:r>
-      <w:proofErr w:type="spellStart"/>
-      <w:r>
-        <w:t>hur</w:t>
-      </w:r>
-      <w:proofErr w:type="spellEnd"/>
-      <w:r>
-        <w:t xml:space="preserve"> vi ska </w:t>
-      </w:r>
-      <w:proofErr w:type="spellStart"/>
-      <w:r>
-        <w:t>få</w:t>
-      </w:r>
-      <w:proofErr w:type="spellEnd"/>
-      <w:r>
-        <w:t xml:space="preserve"> till din input Anna </w:t>
-      </w:r>
-      <w:proofErr w:type="spellStart"/>
-      <w:r>
-        <w:t>som</w:t>
-      </w:r>
-      <w:proofErr w:type="spellEnd"/>
-      <w:r>
-        <w:t xml:space="preserve"> </w:t>
-      </w:r>
-      <w:proofErr w:type="spellStart"/>
-      <w:r>
-        <w:t>sträcker</w:t>
-      </w:r>
-      <w:proofErr w:type="spellEnd"/>
-      <w:r>
-        <w:t xml:space="preserve"> sig </w:t>
-      </w:r>
-      <w:proofErr w:type="spellStart"/>
-      <w:r>
-        <w:t>över</w:t>
-      </w:r>
-      <w:proofErr w:type="spellEnd"/>
-      <w:r>
-        <w:t xml:space="preserve"> </w:t>
-      </w:r>
-      <w:proofErr w:type="spellStart"/>
-      <w:r>
-        <w:t>allt</w:t>
-      </w:r>
-      <w:proofErr w:type="spellEnd"/>
-      <w:r>
-        <w:t xml:space="preserve"> </w:t>
-      </w:r>
-      <w:proofErr w:type="spellStart"/>
-      <w:r>
-        <w:t>utan</w:t>
-      </w:r>
-      <w:proofErr w:type="spellEnd"/>
-      <w:r>
-        <w:t xml:space="preserve"> </w:t>
-      </w:r>
-      <w:proofErr w:type="spellStart"/>
-      <w:r>
-        <w:t>att</w:t>
-      </w:r>
-      <w:proofErr w:type="spellEnd"/>
-      <w:r>
-        <w:t xml:space="preserve"> ha </w:t>
-      </w:r>
-      <w:proofErr w:type="spellStart"/>
-      <w:r>
-        <w:t>en</w:t>
-      </w:r>
-      <w:proofErr w:type="spellEnd"/>
-      <w:r>
-        <w:t xml:space="preserve"> </w:t>
-      </w:r>
-      <w:proofErr w:type="spellStart"/>
-      <w:r>
-        <w:t>ledande</w:t>
-      </w:r>
-      <w:proofErr w:type="spellEnd"/>
-      <w:r>
-        <w:t xml:space="preserve"> roll </w:t>
-      </w:r>
-      <w:proofErr w:type="spellStart"/>
-      <w:r>
-        <w:t>på</w:t>
-      </w:r>
-      <w:proofErr w:type="spellEnd"/>
-      <w:r>
-        <w:t xml:space="preserve"> </w:t>
-      </w:r>
-      <w:proofErr w:type="spellStart"/>
-      <w:r>
-        <w:t>någon</w:t>
-      </w:r>
-      <w:proofErr w:type="spellEnd"/>
-      <w:r>
-        <w:t xml:space="preserve"> av </w:t>
-      </w:r>
-      <w:proofErr w:type="spellStart"/>
-      <w:r>
-        <w:t>delarna</w:t>
-      </w:r>
-      <w:proofErr w:type="spellEnd"/>
-      <w:r>
-        <w:t xml:space="preserve"> jag </w:t>
-      </w:r>
-      <w:proofErr w:type="spellStart"/>
-      <w:r>
-        <w:t>nämnt</w:t>
-      </w:r>
-      <w:proofErr w:type="spellEnd"/>
-      <w:r>
-        <w:t>.</w:t>
+      <w:r>
+        <w:t xml:space="preserve"> utan att det ska </w:t>
+      </w:r>
+      <w:r>
+        <w:t xml:space="preserve">låta som </w:t>
+      </w:r>
+      <w:r>
+        <w:t xml:space="preserve">att </w:t>
+      </w:r>
+      <w:r>
+        <w:t>de slutgiltiga skripten och analyserna skrevs inom exjobbet, samt hur vi ska få till din input Anna som sträcker sig över allt utan att ha en ledande roll på någon av delarna jag nämnt.</w:t>
       </w:r>
     </w:p>
   </w:comment>
@@ -20469,117 +19735,8 @@
         </w:rPr>
         <w:annotationRef/>
       </w:r>
-      <w:proofErr w:type="spellStart"/>
-      <w:r>
-        <w:t>Här</w:t>
-      </w:r>
-      <w:proofErr w:type="spellEnd"/>
-      <w:r>
-        <w:t xml:space="preserve"> </w:t>
-      </w:r>
-      <w:proofErr w:type="spellStart"/>
-      <w:r>
-        <w:t>menar</w:t>
-      </w:r>
-      <w:proofErr w:type="spellEnd"/>
-      <w:r>
-        <w:t xml:space="preserve"> jag </w:t>
-      </w:r>
-      <w:proofErr w:type="spellStart"/>
-      <w:r>
-        <w:t>då</w:t>
-      </w:r>
-      <w:proofErr w:type="spellEnd"/>
-      <w:r>
-        <w:t xml:space="preserve"> </w:t>
-      </w:r>
-      <w:proofErr w:type="spellStart"/>
-      <w:r>
-        <w:t>uppsatsen</w:t>
-      </w:r>
-      <w:proofErr w:type="spellEnd"/>
-      <w:r>
-        <w:t xml:space="preserve"> </w:t>
-      </w:r>
-      <w:proofErr w:type="spellStart"/>
-      <w:r>
-        <w:t>samt</w:t>
-      </w:r>
-      <w:proofErr w:type="spellEnd"/>
-      <w:r>
-        <w:t xml:space="preserve"> </w:t>
-      </w:r>
-      <w:proofErr w:type="spellStart"/>
-      <w:r>
-        <w:t>första</w:t>
-      </w:r>
-      <w:proofErr w:type="spellEnd"/>
-      <w:r>
-        <w:t xml:space="preserve"> </w:t>
-      </w:r>
-      <w:proofErr w:type="spellStart"/>
-      <w:r>
-        <w:t>draften</w:t>
-      </w:r>
-      <w:proofErr w:type="spellEnd"/>
-      <w:r>
-        <w:t xml:space="preserve"> av </w:t>
-      </w:r>
-      <w:proofErr w:type="spellStart"/>
-      <w:r>
-        <w:t>ms’et</w:t>
-      </w:r>
-      <w:proofErr w:type="spellEnd"/>
-      <w:r>
-        <w:t xml:space="preserve"> </w:t>
-      </w:r>
-      <w:proofErr w:type="spellStart"/>
-      <w:r>
-        <w:t>som</w:t>
-      </w:r>
-      <w:proofErr w:type="spellEnd"/>
-      <w:r>
-        <w:t xml:space="preserve"> </w:t>
-      </w:r>
-      <w:proofErr w:type="spellStart"/>
-      <w:r>
-        <w:t>ändå</w:t>
-      </w:r>
-      <w:proofErr w:type="spellEnd"/>
-      <w:r>
-        <w:t xml:space="preserve"> </w:t>
-      </w:r>
-      <w:proofErr w:type="spellStart"/>
-      <w:r>
-        <w:t>är</w:t>
-      </w:r>
-      <w:proofErr w:type="spellEnd"/>
-      <w:r>
-        <w:t xml:space="preserve"> </w:t>
-      </w:r>
-      <w:proofErr w:type="spellStart"/>
-      <w:r>
-        <w:t>ganska</w:t>
-      </w:r>
-      <w:proofErr w:type="spellEnd"/>
-      <w:r>
-        <w:t xml:space="preserve"> </w:t>
-      </w:r>
-      <w:proofErr w:type="spellStart"/>
-      <w:r>
-        <w:t>olika</w:t>
-      </w:r>
-      <w:proofErr w:type="spellEnd"/>
-      <w:r>
-        <w:t xml:space="preserve"> </w:t>
-      </w:r>
-      <w:proofErr w:type="spellStart"/>
-      <w:r>
-        <w:t>varandra</w:t>
-      </w:r>
-      <w:proofErr w:type="spellEnd"/>
-      <w:r>
-        <w:t>.</w:t>
+      <w:r>
+        <w:t>Här menar jag då uppsatsen samt första draften av ms’et som ändå är ganska olika varandra.</w:t>
       </w:r>
     </w:p>
   </w:comment>

</xml_diff>

<commit_message>
work on the draft
</commit_message>
<xml_diff>
--- a/drafts/ms_Lindmark_etal_2021_warm_growth_mortality.docx
+++ b/drafts/ms_Lindmark_etal_2021_warm_growth_mortality.docx
@@ -3143,21 +3143,7 @@
         <w:rPr>
           <w:lang w:val="en-GB"/>
         </w:rPr>
-        <w:t>(</w:t>
-      </w:r>
-      <w:proofErr w:type="spellStart"/>
-      <w:r>
-        <w:rPr>
-          <w:lang w:val="en-GB"/>
-        </w:rPr>
-        <w:t>Adill</w:t>
-      </w:r>
-      <w:proofErr w:type="spellEnd"/>
-      <w:r>
-        <w:rPr>
-          <w:lang w:val="en-GB"/>
-        </w:rPr>
-        <w:t xml:space="preserve"> </w:t>
+        <w:t xml:space="preserve">(Adill </w:t>
       </w:r>
       <w:r>
         <w:rPr>
@@ -3192,6 +3178,9 @@
       </w:r>
       <w:r>
         <w:t xml:space="preserve">. </w:t>
+      </w:r>
+      <w:r>
+        <w:t xml:space="preserve">Henceforth, we refer to the Biotest as the warm and the reference as the cold area. </w:t>
       </w:r>
       <w:r>
         <w:t>U</w:t>
@@ -3335,9 +3324,1398 @@
         <w:spacing w:line="480" w:lineRule="auto"/>
         <w:contextualSpacing/>
         <w:jc w:val="both"/>
+        <w:rPr>
+          <w:rFonts w:eastAsiaTheme="minorEastAsia"/>
+        </w:rPr>
       </w:pPr>
       <w:r>
-        <w:t>Results</w:t>
+        <w:t>Analysis of size</w:t>
+      </w:r>
+      <w:r>
+        <w:t>-</w:t>
+      </w:r>
+      <w:r>
+        <w:t>at</w:t>
+      </w:r>
+      <w:r>
+        <w:t>-</w:t>
+      </w:r>
+      <w:r>
+        <w:t>age</w:t>
+      </w:r>
+      <w:r>
+        <w:t xml:space="preserve"> </w:t>
+      </w:r>
+      <w:r>
+        <w:t xml:space="preserve">using the von Bertalanffy </w:t>
+      </w:r>
+      <w:r>
+        <w:t xml:space="preserve">(VBGE) </w:t>
+      </w:r>
+      <w:r>
+        <w:t xml:space="preserve">growth </w:t>
+      </w:r>
+      <w:r>
+        <w:t xml:space="preserve">equation </w:t>
+      </w:r>
+      <w:r>
+        <w:t xml:space="preserve">revealed that cohorts </w:t>
+      </w:r>
+      <w:r>
+        <w:t>in the warm area not only grew faster initially</w:t>
+      </w:r>
+      <w:r>
+        <w:t xml:space="preserve"> (larger size-at-age as well as VBGE </w:t>
+      </w:r>
+      <m:oMath>
+        <m:r>
+          <w:rPr>
+            <w:rFonts w:ascii="Cambria Math" w:hAnsi="Cambria Math"/>
+          </w:rPr>
+          <m:t>K</m:t>
+        </m:r>
+      </m:oMath>
+      <w:r>
+        <w:t xml:space="preserve"> parameter)</w:t>
+      </w:r>
+      <w:r>
+        <w:t xml:space="preserve">, but </w:t>
+      </w:r>
+      <w:r>
+        <w:t xml:space="preserve">also reached </w:t>
+      </w:r>
+      <w:r>
+        <w:t xml:space="preserve">had larger predicted asymptotic </w:t>
+      </w:r>
+      <w:r>
+        <w:t>sizes</w:t>
+      </w:r>
+      <w:r>
+        <w:t>. (Fig. 2)</w:t>
+      </w:r>
+      <w:r>
+        <w:t xml:space="preserve">. </w:t>
+      </w:r>
+      <w:r>
+        <w:t xml:space="preserve">The model with </w:t>
+      </w:r>
+      <w:r>
+        <w:lastRenderedPageBreak/>
+        <w:t>area specific</w:t>
+      </w:r>
+      <w:r>
+        <w:t xml:space="preserve"> </w:t>
+      </w:r>
+      <w:r>
+        <w:t>VBGE parameters</w:t>
+      </w:r>
+      <w:r>
+        <w:t xml:space="preserve"> (</w:t>
+      </w:r>
+      <m:oMath>
+        <m:sSub>
+          <m:sSubPr>
+            <m:ctrlPr>
+              <w:rPr>
+                <w:rFonts w:ascii="Cambria Math" w:hAnsi="Cambria Math"/>
+                <w:i/>
+              </w:rPr>
+            </m:ctrlPr>
+          </m:sSubPr>
+          <m:e>
+            <m:r>
+              <w:rPr>
+                <w:rFonts w:ascii="Cambria Math" w:hAnsi="Cambria Math"/>
+              </w:rPr>
+              <m:t>L</m:t>
+            </m:r>
+          </m:e>
+          <m:sub>
+            <m:r>
+              <w:rPr>
+                <w:rFonts w:ascii="Cambria Math" w:hAnsi="Cambria Math"/>
+              </w:rPr>
+              <m:t>∞</m:t>
+            </m:r>
+          </m:sub>
+        </m:sSub>
+      </m:oMath>
+      <w:r>
+        <w:rPr>
+          <w:rFonts w:eastAsiaTheme="minorEastAsia"/>
+        </w:rPr>
+        <w:t xml:space="preserve">, </w:t>
+      </w:r>
+      <m:oMath>
+        <m:r>
+          <w:rPr>
+            <w:rFonts w:ascii="Cambria Math" w:hAnsi="Cambria Math"/>
+          </w:rPr>
+          <m:t>K</m:t>
+        </m:r>
+      </m:oMath>
+      <w:r>
+        <w:rPr>
+          <w:rFonts w:eastAsiaTheme="minorEastAsia"/>
+        </w:rPr>
+        <w:t xml:space="preserve"> and </w:t>
+      </w:r>
+      <m:oMath>
+        <m:sSub>
+          <m:sSubPr>
+            <m:ctrlPr>
+              <w:rPr>
+                <w:rFonts w:ascii="Cambria Math" w:hAnsi="Cambria Math"/>
+                <w:i/>
+              </w:rPr>
+            </m:ctrlPr>
+          </m:sSubPr>
+          <m:e>
+            <m:r>
+              <w:rPr>
+                <w:rFonts w:ascii="Cambria Math" w:eastAsiaTheme="minorEastAsia" w:hAnsi="Cambria Math"/>
+              </w:rPr>
+              <m:t>t</m:t>
+            </m:r>
+            <m:ctrlPr>
+              <w:rPr>
+                <w:rFonts w:ascii="Cambria Math" w:eastAsiaTheme="minorEastAsia" w:hAnsi="Cambria Math"/>
+                <w:i/>
+              </w:rPr>
+            </m:ctrlPr>
+          </m:e>
+          <m:sub>
+            <m:r>
+              <w:rPr>
+                <w:rFonts w:ascii="Cambria Math" w:hAnsi="Cambria Math"/>
+              </w:rPr>
+              <m:t>0</m:t>
+            </m:r>
+          </m:sub>
+        </m:sSub>
+      </m:oMath>
+      <w:r>
+        <w:t>)</w:t>
+      </w:r>
+      <w:r>
+        <w:t xml:space="preserve"> </w:t>
+      </w:r>
+      <w:r>
+        <w:t xml:space="preserve">had the </w:t>
+      </w:r>
+      <w:r>
+        <w:t>largest</w:t>
+      </w:r>
+      <w:r>
+        <w:t xml:space="preserve"> </w:t>
+      </w:r>
+      <w:r>
+        <w:t>expected log pointwise predictive density</w:t>
+      </w:r>
+      <w:r>
+        <w:t xml:space="preserve"> </w:t>
+      </w:r>
+      <w:r>
+        <w:t>(</w:t>
+      </w:r>
+      <w:r>
+        <w:rPr>
+          <w:color w:val="FF0000"/>
+        </w:rPr>
+        <w:t>Table S1</w:t>
+      </w:r>
+      <w:r>
+        <w:t>)</w:t>
+      </w:r>
+      <w:r>
+        <w:t xml:space="preserve">, and there is a clear difference between the </w:t>
+      </w:r>
+      <w:r>
+        <w:t xml:space="preserve">estimated values for </w:t>
+      </w:r>
+      <m:oMath>
+        <m:sSub>
+          <m:sSubPr>
+            <m:ctrlPr>
+              <w:rPr>
+                <w:rFonts w:ascii="Cambria Math" w:hAnsi="Cambria Math"/>
+                <w:i/>
+              </w:rPr>
+            </m:ctrlPr>
+          </m:sSubPr>
+          <m:e>
+            <m:r>
+              <w:rPr>
+                <w:rFonts w:ascii="Cambria Math" w:hAnsi="Cambria Math"/>
+              </w:rPr>
+              <m:t>L</m:t>
+            </m:r>
+          </m:e>
+          <m:sub>
+            <m:r>
+              <w:rPr>
+                <w:rFonts w:ascii="Cambria Math" w:hAnsi="Cambria Math"/>
+              </w:rPr>
+              <m:t>∞</m:t>
+            </m:r>
+          </m:sub>
+        </m:sSub>
+      </m:oMath>
+      <w:r>
+        <w:rPr>
+          <w:rFonts w:eastAsiaTheme="minorEastAsia"/>
+        </w:rPr>
+        <w:t xml:space="preserve"> and</w:t>
+      </w:r>
+      <w:r>
+        <w:rPr>
+          <w:rFonts w:eastAsiaTheme="minorEastAsia"/>
+        </w:rPr>
+        <w:t xml:space="preserve"> </w:t>
+      </w:r>
+      <m:oMath>
+        <m:r>
+          <w:rPr>
+            <w:rFonts w:ascii="Cambria Math" w:hAnsi="Cambria Math"/>
+          </w:rPr>
+          <m:t>K</m:t>
+        </m:r>
+      </m:oMath>
+      <w:r>
+        <w:rPr>
+          <w:rFonts w:eastAsiaTheme="minorEastAsia"/>
+        </w:rPr>
+        <w:t xml:space="preserve"> (Fig. 1).</w:t>
+      </w:r>
+      <w:r>
+        <w:rPr>
+          <w:rFonts w:eastAsiaTheme="minorEastAsia"/>
+        </w:rPr>
+        <w:t xml:space="preserve"> For instance, </w:t>
+      </w:r>
+      <w:r>
+        <w:rPr>
+          <w:rFonts w:eastAsiaTheme="minorEastAsia"/>
+        </w:rPr>
+        <w:t xml:space="preserve">the </w:t>
+      </w:r>
+      <w:r>
+        <w:rPr>
+          <w:rFonts w:eastAsiaTheme="minorEastAsia"/>
+        </w:rPr>
+        <w:t xml:space="preserve">distribution of </w:t>
+      </w:r>
+      <w:r>
+        <w:rPr>
+          <w:rFonts w:eastAsiaTheme="minorEastAsia"/>
+        </w:rPr>
+        <w:t>difference</w:t>
+      </w:r>
+      <w:r>
+        <w:rPr>
+          <w:rFonts w:eastAsiaTheme="minorEastAsia"/>
+        </w:rPr>
+        <w:t>s</w:t>
+      </w:r>
+      <w:r>
+        <w:rPr>
+          <w:rFonts w:eastAsiaTheme="minorEastAsia"/>
+        </w:rPr>
+        <w:t xml:space="preserve"> </w:t>
+      </w:r>
+      <w:r>
+        <w:rPr>
+          <w:rFonts w:eastAsiaTheme="minorEastAsia"/>
+        </w:rPr>
+        <w:t xml:space="preserve">of the posterior </w:t>
+      </w:r>
+      <w:r>
+        <w:rPr>
+          <w:rFonts w:eastAsiaTheme="minorEastAsia"/>
+        </w:rPr>
+        <w:t>samples</w:t>
+      </w:r>
+      <w:r>
+        <w:rPr>
+          <w:rFonts w:eastAsiaTheme="minorEastAsia"/>
+        </w:rPr>
+        <w:t xml:space="preserve"> </w:t>
+      </w:r>
+      <w:r>
+        <w:rPr>
+          <w:rFonts w:eastAsiaTheme="minorEastAsia"/>
+        </w:rPr>
+        <w:t xml:space="preserve">for </w:t>
+      </w:r>
+      <m:oMath>
+        <m:sSub>
+          <m:sSubPr>
+            <m:ctrlPr>
+              <w:rPr>
+                <w:rFonts w:ascii="Cambria Math" w:hAnsi="Cambria Math"/>
+                <w:i/>
+              </w:rPr>
+            </m:ctrlPr>
+          </m:sSubPr>
+          <m:e>
+            <m:r>
+              <w:rPr>
+                <w:rFonts w:ascii="Cambria Math" w:hAnsi="Cambria Math"/>
+              </w:rPr>
+              <m:t>L</m:t>
+            </m:r>
+          </m:e>
+          <m:sub>
+            <m:r>
+              <w:rPr>
+                <w:rFonts w:ascii="Cambria Math" w:hAnsi="Cambria Math"/>
+              </w:rPr>
+              <m:t>∞</m:t>
+            </m:r>
+          </m:sub>
+        </m:sSub>
+      </m:oMath>
+      <w:r>
+        <w:rPr>
+          <w:rFonts w:eastAsiaTheme="minorEastAsia"/>
+        </w:rPr>
+        <w:t xml:space="preserve"> and </w:t>
+      </w:r>
+      <m:oMath>
+        <m:r>
+          <w:rPr>
+            <w:rFonts w:ascii="Cambria Math" w:hAnsi="Cambria Math"/>
+          </w:rPr>
+          <m:t>K</m:t>
+        </m:r>
+      </m:oMath>
+      <w:r>
+        <w:rPr>
+          <w:rFonts w:eastAsiaTheme="minorEastAsia"/>
+        </w:rPr>
+        <w:t xml:space="preserve"> </w:t>
+      </w:r>
+      <w:r>
+        <w:rPr>
+          <w:rFonts w:eastAsiaTheme="minorEastAsia"/>
+        </w:rPr>
+        <w:t>(</w:t>
+      </w:r>
+      <w:r>
+        <w:rPr>
+          <w:rFonts w:eastAsiaTheme="minorEastAsia"/>
+        </w:rPr>
+        <w:t xml:space="preserve">i.e., </w:t>
+      </w:r>
+      <m:oMath>
+        <m:sSub>
+          <m:sSubPr>
+            <m:ctrlPr>
+              <w:rPr>
+                <w:rFonts w:ascii="Cambria Math" w:hAnsi="Cambria Math"/>
+                <w:i/>
+              </w:rPr>
+            </m:ctrlPr>
+          </m:sSubPr>
+          <m:e>
+            <m:r>
+              <w:rPr>
+                <w:rFonts w:ascii="Cambria Math" w:hAnsi="Cambria Math"/>
+              </w:rPr>
+              <m:t>L</m:t>
+            </m:r>
+          </m:e>
+          <m:sub>
+            <m:r>
+              <w:rPr>
+                <w:rFonts w:ascii="Cambria Math" w:hAnsi="Cambria Math"/>
+              </w:rPr>
+              <m:t>∞</m:t>
+            </m:r>
+            <m:r>
+              <w:rPr>
+                <w:rFonts w:ascii="Cambria Math" w:hAnsi="Cambria Math"/>
+              </w:rPr>
+              <m:t>warm</m:t>
+            </m:r>
+          </m:sub>
+        </m:sSub>
+        <m:r>
+          <w:rPr>
+            <w:rFonts w:ascii="Cambria Math" w:hAnsi="Cambria Math"/>
+          </w:rPr>
+          <m:t>-</m:t>
+        </m:r>
+        <m:sSub>
+          <m:sSubPr>
+            <m:ctrlPr>
+              <w:rPr>
+                <w:rFonts w:ascii="Cambria Math" w:hAnsi="Cambria Math"/>
+                <w:i/>
+              </w:rPr>
+            </m:ctrlPr>
+          </m:sSubPr>
+          <m:e>
+            <m:r>
+              <w:rPr>
+                <w:rFonts w:ascii="Cambria Math" w:hAnsi="Cambria Math"/>
+              </w:rPr>
+              <m:t>L</m:t>
+            </m:r>
+          </m:e>
+          <m:sub>
+            <m:r>
+              <w:rPr>
+                <w:rFonts w:ascii="Cambria Math" w:hAnsi="Cambria Math"/>
+              </w:rPr>
+              <m:t>∞</m:t>
+            </m:r>
+            <m:r>
+              <w:rPr>
+                <w:rFonts w:ascii="Cambria Math" w:hAnsi="Cambria Math"/>
+              </w:rPr>
+              <m:t>cold</m:t>
+            </m:r>
+          </m:sub>
+        </m:sSub>
+      </m:oMath>
+      <w:r>
+        <w:rPr>
+          <w:rFonts w:eastAsiaTheme="minorEastAsia"/>
+        </w:rPr>
+        <w:t xml:space="preserve"> and </w:t>
+      </w:r>
+      <m:oMath>
+        <m:sSub>
+          <m:sSubPr>
+            <m:ctrlPr>
+              <w:rPr>
+                <w:rFonts w:ascii="Cambria Math" w:hAnsi="Cambria Math"/>
+                <w:i/>
+              </w:rPr>
+            </m:ctrlPr>
+          </m:sSubPr>
+          <m:e>
+            <m:r>
+              <w:rPr>
+                <w:rFonts w:ascii="Cambria Math" w:hAnsi="Cambria Math"/>
+              </w:rPr>
+              <m:t>K</m:t>
+            </m:r>
+          </m:e>
+          <m:sub>
+            <m:r>
+              <w:rPr>
+                <w:rFonts w:ascii="Cambria Math" w:hAnsi="Cambria Math"/>
+              </w:rPr>
+              <m:t>warm</m:t>
+            </m:r>
+          </m:sub>
+        </m:sSub>
+        <m:r>
+          <w:rPr>
+            <w:rFonts w:ascii="Cambria Math" w:hAnsi="Cambria Math"/>
+          </w:rPr>
+          <m:t>-</m:t>
+        </m:r>
+        <m:sSub>
+          <m:sSubPr>
+            <m:ctrlPr>
+              <w:rPr>
+                <w:rFonts w:ascii="Cambria Math" w:hAnsi="Cambria Math"/>
+                <w:i/>
+              </w:rPr>
+            </m:ctrlPr>
+          </m:sSubPr>
+          <m:e>
+            <m:r>
+              <w:rPr>
+                <w:rFonts w:ascii="Cambria Math" w:hAnsi="Cambria Math"/>
+              </w:rPr>
+              <m:t>K</m:t>
+            </m:r>
+          </m:e>
+          <m:sub>
+            <m:r>
+              <w:rPr>
+                <w:rFonts w:ascii="Cambria Math" w:hAnsi="Cambria Math"/>
+              </w:rPr>
+              <m:t>cold</m:t>
+            </m:r>
+          </m:sub>
+        </m:sSub>
+      </m:oMath>
+      <w:r>
+        <w:rPr>
+          <w:rFonts w:eastAsiaTheme="minorEastAsia"/>
+        </w:rPr>
+        <w:t>)</w:t>
+      </w:r>
+      <w:r>
+        <w:rPr>
+          <w:rFonts w:eastAsiaTheme="minorEastAsia"/>
+        </w:rPr>
+        <w:t xml:space="preserve"> </w:t>
+      </w:r>
+      <w:r>
+        <w:rPr>
+          <w:rFonts w:eastAsiaTheme="minorEastAsia"/>
+        </w:rPr>
+        <w:t>only had 9% and 3% (</w:t>
+      </w:r>
+      <w:r>
+        <w:rPr>
+          <w:rFonts w:eastAsiaTheme="minorEastAsia"/>
+        </w:rPr>
+        <w:t>respectively</w:t>
+      </w:r>
+      <w:r>
+        <w:rPr>
+          <w:rFonts w:eastAsiaTheme="minorEastAsia"/>
+        </w:rPr>
+        <w:t>) of the density below 0</w:t>
+      </w:r>
+      <w:r>
+        <w:rPr>
+          <w:rFonts w:eastAsiaTheme="minorEastAsia"/>
+        </w:rPr>
+        <w:t xml:space="preserve">, which illustrates that </w:t>
+      </w:r>
+      <w:r>
+        <w:rPr>
+          <w:rFonts w:eastAsiaTheme="minorEastAsia"/>
+        </w:rPr>
+        <w:t xml:space="preserve">it is unlikely </w:t>
+      </w:r>
+      <w:r>
+        <w:rPr>
+          <w:rFonts w:eastAsiaTheme="minorEastAsia"/>
+        </w:rPr>
+        <w:t>that the parameters are larger in the cold area</w:t>
+      </w:r>
+      <w:r>
+        <w:rPr>
+          <w:rFonts w:eastAsiaTheme="minorEastAsia"/>
+        </w:rPr>
+        <w:t xml:space="preserve"> (Fig. 2)</w:t>
+      </w:r>
+      <w:r>
+        <w:rPr>
+          <w:rFonts w:eastAsiaTheme="minorEastAsia"/>
+        </w:rPr>
+        <w:t>.</w:t>
+      </w:r>
+      <w:r>
+        <w:rPr>
+          <w:rFonts w:eastAsiaTheme="minorEastAsia"/>
+        </w:rPr>
+        <w:t xml:space="preserve"> Specifically, </w:t>
+      </w:r>
+      <w:r>
+        <w:rPr>
+          <w:rFonts w:eastAsiaTheme="minorEastAsia"/>
+        </w:rPr>
+        <w:t xml:space="preserve">we estimated </w:t>
+      </w:r>
+      <w:r>
+        <w:rPr>
+          <w:rFonts w:eastAsiaTheme="minorEastAsia"/>
+        </w:rPr>
+        <w:t xml:space="preserve">the following </w:t>
+      </w:r>
+      <w:r>
+        <w:rPr>
+          <w:rFonts w:eastAsiaTheme="minorEastAsia"/>
+        </w:rPr>
+        <w:t xml:space="preserve">population-level </w:t>
+      </w:r>
+      <w:r>
+        <w:rPr>
+          <w:rFonts w:eastAsiaTheme="minorEastAsia"/>
+        </w:rPr>
+        <w:t>VBGE</w:t>
+      </w:r>
+      <w:r>
+        <w:rPr>
+          <w:rFonts w:eastAsiaTheme="minorEastAsia"/>
+        </w:rPr>
+        <w:t xml:space="preserve"> parameters</w:t>
+      </w:r>
+      <w:r>
+        <w:rPr>
+          <w:rFonts w:eastAsiaTheme="minorEastAsia"/>
+        </w:rPr>
+        <w:t>:</w:t>
+      </w:r>
+      <w:r>
+        <w:rPr>
+          <w:rFonts w:eastAsiaTheme="minorEastAsia"/>
+        </w:rPr>
+        <w:t xml:space="preserve"> </w:t>
+      </w:r>
+      <m:oMath>
+        <m:sSub>
+          <m:sSubPr>
+            <m:ctrlPr>
+              <w:rPr>
+                <w:rFonts w:ascii="Cambria Math" w:hAnsi="Cambria Math"/>
+                <w:i/>
+              </w:rPr>
+            </m:ctrlPr>
+          </m:sSubPr>
+          <m:e>
+            <m:r>
+              <w:rPr>
+                <w:rFonts w:ascii="Cambria Math" w:hAnsi="Cambria Math"/>
+              </w:rPr>
+              <m:t>L</m:t>
+            </m:r>
+          </m:e>
+          <m:sub>
+            <m:r>
+              <w:rPr>
+                <w:rFonts w:ascii="Cambria Math" w:hAnsi="Cambria Math"/>
+              </w:rPr>
+              <m:t>∞warm</m:t>
+            </m:r>
+          </m:sub>
+        </m:sSub>
+        <m:r>
+          <w:rPr>
+            <w:rFonts w:ascii="Cambria Math" w:hAnsi="Cambria Math"/>
+          </w:rPr>
+          <m:t>=48.47</m:t>
+        </m:r>
+        <m:r>
+          <w:rPr>
+            <w:rFonts w:ascii="Cambria Math" w:hAnsi="Cambria Math"/>
+          </w:rPr>
+          <m:t>[37.70, 60.91]</m:t>
+        </m:r>
+      </m:oMath>
+      <w:r>
+        <w:rPr>
+          <w:rFonts w:eastAsiaTheme="minorEastAsia"/>
+        </w:rPr>
+        <w:t xml:space="preserve">, </w:t>
+      </w:r>
+      <m:oMath>
+        <m:sSub>
+          <m:sSubPr>
+            <m:ctrlPr>
+              <w:rPr>
+                <w:rFonts w:ascii="Cambria Math" w:hAnsi="Cambria Math"/>
+                <w:i/>
+              </w:rPr>
+            </m:ctrlPr>
+          </m:sSubPr>
+          <m:e>
+            <m:r>
+              <w:rPr>
+                <w:rFonts w:ascii="Cambria Math" w:hAnsi="Cambria Math"/>
+              </w:rPr>
+              <m:t>K</m:t>
+            </m:r>
+          </m:e>
+          <m:sub>
+            <m:r>
+              <w:rPr>
+                <w:rFonts w:ascii="Cambria Math" w:hAnsi="Cambria Math"/>
+              </w:rPr>
+              <m:t>warm</m:t>
+            </m:r>
+          </m:sub>
+        </m:sSub>
+        <m:r>
+          <w:rPr>
+            <w:rFonts w:ascii="Cambria Math" w:eastAsiaTheme="minorEastAsia" w:hAnsi="Cambria Math"/>
+          </w:rPr>
+          <m:t>=0.19</m:t>
+        </m:r>
+        <m:r>
+          <w:rPr>
+            <w:rFonts w:ascii="Cambria Math" w:eastAsiaTheme="minorEastAsia" w:hAnsi="Cambria Math"/>
+          </w:rPr>
+          <m:t>[0.14, 0.23]</m:t>
+        </m:r>
+      </m:oMath>
+      <w:r>
+        <w:rPr>
+          <w:rFonts w:eastAsiaTheme="minorEastAsia"/>
+        </w:rPr>
+        <w:t xml:space="preserve"> and </w:t>
+      </w:r>
+      <m:oMath>
+        <m:sSub>
+          <m:sSubPr>
+            <m:ctrlPr>
+              <w:rPr>
+                <w:rFonts w:ascii="Cambria Math" w:eastAsiaTheme="minorEastAsia" w:hAnsi="Cambria Math"/>
+                <w:i/>
+              </w:rPr>
+            </m:ctrlPr>
+          </m:sSubPr>
+          <m:e>
+            <m:r>
+              <w:rPr>
+                <w:rFonts w:ascii="Cambria Math" w:eastAsiaTheme="minorEastAsia" w:hAnsi="Cambria Math"/>
+              </w:rPr>
+              <m:t>t</m:t>
+            </m:r>
+          </m:e>
+          <m:sub>
+            <m:r>
+              <w:rPr>
+                <w:rFonts w:ascii="Cambria Math" w:eastAsiaTheme="minorEastAsia" w:hAnsi="Cambria Math"/>
+              </w:rPr>
+              <m:t>0</m:t>
+            </m:r>
+            <m:r>
+              <w:rPr>
+                <w:rFonts w:ascii="Cambria Math" w:eastAsiaTheme="minorEastAsia" w:hAnsi="Cambria Math"/>
+              </w:rPr>
+              <m:t>warm</m:t>
+            </m:r>
+          </m:sub>
+        </m:sSub>
+        <m:r>
+          <w:rPr>
+            <w:rFonts w:ascii="Cambria Math" w:eastAsiaTheme="minorEastAsia" w:hAnsi="Cambria Math"/>
+          </w:rPr>
+          <m:t>=</m:t>
+        </m:r>
+        <m:r>
+          <w:rPr>
+            <w:rFonts w:ascii="Cambria Math" w:eastAsiaTheme="minorEastAsia" w:hAnsi="Cambria Math"/>
+          </w:rPr>
+          <m:t>-0.15</m:t>
+        </m:r>
+        <m:r>
+          <w:rPr>
+            <w:rFonts w:ascii="Cambria Math" w:eastAsiaTheme="minorEastAsia" w:hAnsi="Cambria Math"/>
+          </w:rPr>
+          <m:t>[-0.23, -0.08]</m:t>
+        </m:r>
+      </m:oMath>
+      <w:r>
+        <w:rPr>
+          <w:rFonts w:eastAsiaTheme="minorEastAsia"/>
+        </w:rPr>
+        <w:t>, and</w:t>
+      </w:r>
+      <w:r>
+        <w:rPr>
+          <w:rFonts w:eastAsiaTheme="minorEastAsia"/>
+        </w:rPr>
+        <w:t xml:space="preserve"> </w:t>
+      </w:r>
+      <m:oMath>
+        <m:sSub>
+          <m:sSubPr>
+            <m:ctrlPr>
+              <w:rPr>
+                <w:rFonts w:ascii="Cambria Math" w:hAnsi="Cambria Math"/>
+                <w:i/>
+              </w:rPr>
+            </m:ctrlPr>
+          </m:sSubPr>
+          <m:e>
+            <m:r>
+              <w:rPr>
+                <w:rFonts w:ascii="Cambria Math" w:hAnsi="Cambria Math"/>
+              </w:rPr>
+              <m:t>L</m:t>
+            </m:r>
+          </m:e>
+          <m:sub>
+            <m:r>
+              <w:rPr>
+                <w:rFonts w:ascii="Cambria Math" w:hAnsi="Cambria Math"/>
+              </w:rPr>
+              <m:t>∞</m:t>
+            </m:r>
+            <m:r>
+              <w:rPr>
+                <w:rFonts w:ascii="Cambria Math" w:hAnsi="Cambria Math"/>
+              </w:rPr>
+              <m:t>cold</m:t>
+            </m:r>
+          </m:sub>
+        </m:sSub>
+        <m:r>
+          <w:rPr>
+            <w:rFonts w:ascii="Cambria Math" w:hAnsi="Cambria Math"/>
+          </w:rPr>
+          <m:t>=</m:t>
+        </m:r>
+        <m:r>
+          <w:rPr>
+            <w:rFonts w:ascii="Cambria Math" w:hAnsi="Cambria Math"/>
+          </w:rPr>
+          <m:t>40.4</m:t>
+        </m:r>
+        <m:r>
+          <w:rPr>
+            <w:rFonts w:ascii="Cambria Math" w:eastAsiaTheme="minorEastAsia" w:hAnsi="Cambria Math"/>
+          </w:rPr>
+          <m:t>[36.14, 45.24]</m:t>
+        </m:r>
+      </m:oMath>
+      <w:r>
+        <w:rPr>
+          <w:rFonts w:eastAsiaTheme="minorEastAsia"/>
+        </w:rPr>
+        <w:t xml:space="preserve">, </w:t>
+      </w:r>
+      <m:oMath>
+        <m:sSub>
+          <m:sSubPr>
+            <m:ctrlPr>
+              <w:rPr>
+                <w:rFonts w:ascii="Cambria Math" w:hAnsi="Cambria Math"/>
+                <w:i/>
+              </w:rPr>
+            </m:ctrlPr>
+          </m:sSubPr>
+          <m:e>
+            <m:r>
+              <w:rPr>
+                <w:rFonts w:ascii="Cambria Math" w:hAnsi="Cambria Math"/>
+              </w:rPr>
+              <m:t>K</m:t>
+            </m:r>
+          </m:e>
+          <m:sub>
+            <m:r>
+              <w:rPr>
+                <w:rFonts w:ascii="Cambria Math" w:hAnsi="Cambria Math"/>
+              </w:rPr>
+              <m:t>cold</m:t>
+            </m:r>
+          </m:sub>
+        </m:sSub>
+        <m:r>
+          <w:rPr>
+            <w:rFonts w:ascii="Cambria Math" w:eastAsiaTheme="minorEastAsia" w:hAnsi="Cambria Math"/>
+          </w:rPr>
+          <m:t>=0.</m:t>
+        </m:r>
+        <m:r>
+          <w:rPr>
+            <w:rFonts w:ascii="Cambria Math" w:eastAsiaTheme="minorEastAsia" w:hAnsi="Cambria Math"/>
+          </w:rPr>
+          <m:t>14</m:t>
+        </m:r>
+        <m:r>
+          <w:rPr>
+            <w:rFonts w:ascii="Cambria Math" w:eastAsiaTheme="minorEastAsia" w:hAnsi="Cambria Math"/>
+          </w:rPr>
+          <m:t>[</m:t>
+        </m:r>
+        <m:r>
+          <w:rPr>
+            <w:rFonts w:ascii="Cambria Math" w:eastAsiaTheme="minorEastAsia" w:hAnsi="Cambria Math"/>
+          </w:rPr>
+          <m:t>0.11, 0.16</m:t>
+        </m:r>
+        <m:r>
+          <w:rPr>
+            <w:rFonts w:ascii="Cambria Math" w:eastAsiaTheme="minorEastAsia" w:hAnsi="Cambria Math"/>
+          </w:rPr>
+          <m:t>]</m:t>
+        </m:r>
+      </m:oMath>
+      <w:r>
+        <w:rPr>
+          <w:rFonts w:eastAsiaTheme="minorEastAsia"/>
+        </w:rPr>
+        <w:t xml:space="preserve"> and </w:t>
+      </w:r>
+      <m:oMath>
+        <m:sSub>
+          <m:sSubPr>
+            <m:ctrlPr>
+              <w:rPr>
+                <w:rFonts w:ascii="Cambria Math" w:eastAsiaTheme="minorEastAsia" w:hAnsi="Cambria Math"/>
+                <w:i/>
+              </w:rPr>
+            </m:ctrlPr>
+          </m:sSubPr>
+          <m:e>
+            <m:r>
+              <w:rPr>
+                <w:rFonts w:ascii="Cambria Math" w:eastAsiaTheme="minorEastAsia" w:hAnsi="Cambria Math"/>
+              </w:rPr>
+              <m:t>t</m:t>
+            </m:r>
+          </m:e>
+          <m:sub>
+            <m:r>
+              <w:rPr>
+                <w:rFonts w:ascii="Cambria Math" w:eastAsiaTheme="minorEastAsia" w:hAnsi="Cambria Math"/>
+              </w:rPr>
+              <m:t>0</m:t>
+            </m:r>
+            <m:r>
+              <w:rPr>
+                <w:rFonts w:ascii="Cambria Math" w:eastAsiaTheme="minorEastAsia" w:hAnsi="Cambria Math"/>
+              </w:rPr>
+              <m:t>cold</m:t>
+            </m:r>
+          </m:sub>
+        </m:sSub>
+        <m:r>
+          <w:rPr>
+            <w:rFonts w:ascii="Cambria Math" w:eastAsiaTheme="minorEastAsia" w:hAnsi="Cambria Math"/>
+          </w:rPr>
+          <m:t>=-0.5</m:t>
+        </m:r>
+        <m:r>
+          <w:rPr>
+            <w:rFonts w:ascii="Cambria Math" w:eastAsiaTheme="minorEastAsia" w:hAnsi="Cambria Math"/>
+          </w:rPr>
+          <m:t>2</m:t>
+        </m:r>
+        <m:r>
+          <w:rPr>
+            <w:rFonts w:ascii="Cambria Math" w:eastAsiaTheme="minorEastAsia" w:hAnsi="Cambria Math"/>
+          </w:rPr>
+          <m:t>[-0.66, -0.39]</m:t>
+        </m:r>
+      </m:oMath>
+      <w:r>
+        <w:rPr>
+          <w:rFonts w:eastAsiaTheme="minorEastAsia"/>
+        </w:rPr>
+        <w:t xml:space="preserve">, where the </w:t>
+      </w:r>
+      <w:r>
+        <w:rPr>
+          <w:rFonts w:eastAsiaTheme="minorEastAsia"/>
+        </w:rPr>
+        <w:t xml:space="preserve">estimate is the posterior median and the </w:t>
+      </w:r>
+      <w:r>
+        <w:rPr>
+          <w:rFonts w:eastAsiaTheme="minorEastAsia"/>
+        </w:rPr>
+        <w:t xml:space="preserve">range </w:t>
+      </w:r>
+      <w:r>
+        <w:rPr>
+          <w:rFonts w:eastAsiaTheme="minorEastAsia"/>
+        </w:rPr>
+        <w:t>in square brackets indicate the 95% credible interval.</w:t>
+      </w:r>
+    </w:p>
+    <w:p>
+      <w:pPr>
+        <w:spacing w:line="480" w:lineRule="auto"/>
+        <w:ind w:firstLine="284"/>
+        <w:contextualSpacing/>
+        <w:jc w:val="both"/>
+        <w:rPr>
+          <w:rFonts w:eastAsiaTheme="minorEastAsia"/>
+        </w:rPr>
+      </w:pPr>
+      <w:r>
+        <w:rPr>
+          <w:rFonts w:eastAsiaTheme="minorEastAsia"/>
+        </w:rPr>
+        <w:t xml:space="preserve">In </w:t>
+      </w:r>
+      <w:r>
+        <w:rPr>
+          <w:rFonts w:eastAsiaTheme="minorEastAsia"/>
+        </w:rPr>
+        <w:t>addition,</w:t>
+      </w:r>
+      <w:r>
+        <w:rPr>
+          <w:rFonts w:eastAsiaTheme="minorEastAsia"/>
+        </w:rPr>
+        <w:t xml:space="preserve"> we found that </w:t>
+      </w:r>
+      <w:r>
+        <w:rPr>
+          <w:rFonts w:eastAsiaTheme="minorEastAsia"/>
+        </w:rPr>
+        <w:t xml:space="preserve">the </w:t>
+      </w:r>
+      <w:r>
+        <w:rPr>
+          <w:rFonts w:eastAsiaTheme="minorEastAsia"/>
+        </w:rPr>
+        <w:t xml:space="preserve">initial growth rate (at small size) </w:t>
+      </w:r>
+      <w:r>
+        <w:rPr>
+          <w:rFonts w:eastAsiaTheme="minorEastAsia"/>
+        </w:rPr>
+        <w:t xml:space="preserve">was higher </w:t>
+      </w:r>
+      <w:r>
+        <w:rPr>
+          <w:rFonts w:eastAsiaTheme="minorEastAsia"/>
+        </w:rPr>
+        <w:t>in the warm are and</w:t>
+      </w:r>
+      <w:r>
+        <w:rPr>
+          <w:rFonts w:eastAsiaTheme="minorEastAsia"/>
+        </w:rPr>
+        <w:t xml:space="preserve"> that the </w:t>
+      </w:r>
+      <w:r>
+        <w:rPr>
+          <w:rFonts w:eastAsiaTheme="minorEastAsia"/>
+        </w:rPr>
+        <w:t xml:space="preserve">decline in growth with length was steeper </w:t>
+      </w:r>
+      <w:r>
+        <w:rPr>
+          <w:rFonts w:eastAsiaTheme="minorEastAsia"/>
+        </w:rPr>
+        <w:t xml:space="preserve">in the cold </w:t>
+      </w:r>
+      <w:r>
+        <w:rPr>
+          <w:rFonts w:eastAsiaTheme="minorEastAsia"/>
+        </w:rPr>
+        <w:t xml:space="preserve">area. </w:t>
+      </w:r>
+      <w:r>
+        <w:rPr>
+          <w:rFonts w:eastAsiaTheme="minorEastAsia"/>
+        </w:rPr>
+        <w:t>Also here is the best model one with area-specific parameters (</w:t>
+      </w:r>
+      <w:r>
+        <w:rPr>
+          <w:color w:val="FF0000"/>
+        </w:rPr>
+        <w:t>Table S1</w:t>
+      </w:r>
+      <w:r>
+        <w:t>)</w:t>
+      </w:r>
+      <w:r>
+        <w:t>, and we find even stronger support for differences in growth parameters</w:t>
+      </w:r>
+      <w:r>
+        <w:t xml:space="preserve"> between the areas (Fig. 3)</w:t>
+      </w:r>
+      <w:r>
+        <w:t>. We estimate</w:t>
+      </w:r>
+      <w:r>
+        <w:t>d</w:t>
+      </w:r>
+      <w:r>
+        <w:t xml:space="preserve"> </w:t>
+      </w:r>
+      <w:r>
+        <w:t>the allometric function</w:t>
+      </w:r>
+      <w:r>
+        <w:t>s</w:t>
+      </w:r>
+      <w:r>
+        <w:t xml:space="preserve"> relating growth to length</w:t>
+      </w:r>
+      <w:r>
+        <w:t xml:space="preserve">: </w:t>
+      </w:r>
+      <m:oMath>
+        <m:sSub>
+          <m:sSubPr>
+            <m:ctrlPr>
+              <w:rPr>
+                <w:rFonts w:ascii="Cambria Math" w:hAnsi="Cambria Math"/>
+                <w:i/>
+              </w:rPr>
+            </m:ctrlPr>
+          </m:sSubPr>
+          <m:e>
+            <m:r>
+              <w:rPr>
+                <w:rFonts w:ascii="Cambria Math" w:hAnsi="Cambria Math"/>
+              </w:rPr>
+              <m:t>α</m:t>
+            </m:r>
+          </m:e>
+          <m:sub>
+            <m:r>
+              <w:rPr>
+                <w:rFonts w:ascii="Cambria Math" w:hAnsi="Cambria Math"/>
+              </w:rPr>
+              <m:t>warm</m:t>
+            </m:r>
+          </m:sub>
+        </m:sSub>
+        <m:r>
+          <w:rPr>
+            <w:rFonts w:ascii="Cambria Math" w:hAnsi="Cambria Math"/>
+          </w:rPr>
+          <m:t>=510.73[460.14,564.06]</m:t>
+        </m:r>
+      </m:oMath>
+      <w:r>
+        <w:rPr>
+          <w:rFonts w:eastAsiaTheme="minorEastAsia"/>
+        </w:rPr>
+        <w:t>,</w:t>
+      </w:r>
+      <w:r>
+        <w:t xml:space="preserve"> </w:t>
+      </w:r>
+      <m:oMath>
+        <m:sSub>
+          <m:sSubPr>
+            <m:ctrlPr>
+              <w:rPr>
+                <w:rFonts w:ascii="Cambria Math" w:hAnsi="Cambria Math"/>
+                <w:i/>
+              </w:rPr>
+            </m:ctrlPr>
+          </m:sSubPr>
+          <m:e>
+            <m:r>
+              <w:rPr>
+                <w:rFonts w:ascii="Cambria Math" w:hAnsi="Cambria Math"/>
+              </w:rPr>
+              <m:t>β</m:t>
+            </m:r>
+          </m:e>
+          <m:sub>
+            <m:r>
+              <w:rPr>
+                <w:rFonts w:ascii="Cambria Math" w:hAnsi="Cambria Math"/>
+              </w:rPr>
+              <m:t>warm</m:t>
+            </m:r>
+          </m:sub>
+        </m:sSub>
+        <m:r>
+          <w:rPr>
+            <w:rFonts w:ascii="Cambria Math" w:hAnsi="Cambria Math"/>
+          </w:rPr>
+          <m:t>=-1.13[-1.16,-1.11</m:t>
+        </m:r>
+        <m:r>
+          <w:rPr>
+            <w:rFonts w:ascii="Cambria Math" w:eastAsiaTheme="minorEastAsia" w:hAnsi="Cambria Math"/>
+          </w:rPr>
+          <m:t>]</m:t>
+        </m:r>
+      </m:oMath>
+      <w:r>
+        <w:rPr>
+          <w:rFonts w:eastAsiaTheme="minorEastAsia"/>
+        </w:rPr>
+        <w:t xml:space="preserve"> and </w:t>
+      </w:r>
+      <m:oMath>
+        <m:sSub>
+          <m:sSubPr>
+            <m:ctrlPr>
+              <w:rPr>
+                <w:rFonts w:ascii="Cambria Math" w:hAnsi="Cambria Math"/>
+                <w:i/>
+              </w:rPr>
+            </m:ctrlPr>
+          </m:sSubPr>
+          <m:e>
+            <m:r>
+              <w:rPr>
+                <w:rFonts w:ascii="Cambria Math" w:hAnsi="Cambria Math"/>
+              </w:rPr>
+              <m:t>α</m:t>
+            </m:r>
+          </m:e>
+          <m:sub>
+            <m:r>
+              <w:rPr>
+                <w:rFonts w:ascii="Cambria Math" w:hAnsi="Cambria Math"/>
+              </w:rPr>
+              <m:t>cold</m:t>
+            </m:r>
+          </m:sub>
+        </m:sSub>
+        <m:r>
+          <w:rPr>
+            <w:rFonts w:ascii="Cambria Math" w:hAnsi="Cambria Math"/>
+          </w:rPr>
+          <m:t>=</m:t>
+        </m:r>
+        <m:r>
+          <w:rPr>
+            <w:rFonts w:ascii="Cambria Math" w:hAnsi="Cambria Math"/>
+          </w:rPr>
+          <m:t>433.54</m:t>
+        </m:r>
+        <m:r>
+          <w:rPr>
+            <w:rFonts w:ascii="Cambria Math" w:hAnsi="Cambria Math"/>
+          </w:rPr>
+          <m:t>[4</m:t>
+        </m:r>
+        <m:r>
+          <w:rPr>
+            <w:rFonts w:ascii="Cambria Math" w:hAnsi="Cambria Math"/>
+          </w:rPr>
+          <m:t>13</m:t>
+        </m:r>
+        <m:r>
+          <w:rPr>
+            <w:rFonts w:ascii="Cambria Math" w:hAnsi="Cambria Math"/>
+          </w:rPr>
+          <m:t>.1</m:t>
+        </m:r>
+        <m:r>
+          <w:rPr>
+            <w:rFonts w:ascii="Cambria Math" w:hAnsi="Cambria Math"/>
+          </w:rPr>
+          <m:t>7</m:t>
+        </m:r>
+        <m:r>
+          <w:rPr>
+            <w:rFonts w:ascii="Cambria Math" w:hAnsi="Cambria Math"/>
+          </w:rPr>
+          <m:t>,</m:t>
+        </m:r>
+        <m:r>
+          <w:rPr>
+            <w:rFonts w:ascii="Cambria Math" w:hAnsi="Cambria Math"/>
+          </w:rPr>
+          <m:t>454</m:t>
+        </m:r>
+        <m:r>
+          <w:rPr>
+            <w:rFonts w:ascii="Cambria Math" w:hAnsi="Cambria Math"/>
+          </w:rPr>
+          <m:t>.0</m:t>
+        </m:r>
+        <m:r>
+          <w:rPr>
+            <w:rFonts w:ascii="Cambria Math" w:hAnsi="Cambria Math"/>
+          </w:rPr>
+          <m:t>4</m:t>
+        </m:r>
+        <m:r>
+          <w:rPr>
+            <w:rFonts w:ascii="Cambria Math" w:hAnsi="Cambria Math"/>
+          </w:rPr>
+          <m:t>]</m:t>
+        </m:r>
+      </m:oMath>
+      <w:r>
+        <w:rPr>
+          <w:rFonts w:eastAsiaTheme="minorEastAsia"/>
+        </w:rPr>
+        <w:t>,</w:t>
+      </w:r>
+      <w:r>
+        <w:t xml:space="preserve"> </w:t>
+      </w:r>
+      <m:oMath>
+        <m:sSub>
+          <m:sSubPr>
+            <m:ctrlPr>
+              <w:rPr>
+                <w:rFonts w:ascii="Cambria Math" w:hAnsi="Cambria Math"/>
+                <w:i/>
+              </w:rPr>
+            </m:ctrlPr>
+          </m:sSubPr>
+          <m:e>
+            <m:r>
+              <w:rPr>
+                <w:rFonts w:ascii="Cambria Math" w:hAnsi="Cambria Math"/>
+              </w:rPr>
+              <m:t>β</m:t>
+            </m:r>
+          </m:e>
+          <m:sub>
+            <m:r>
+              <w:rPr>
+                <w:rFonts w:ascii="Cambria Math" w:hAnsi="Cambria Math"/>
+              </w:rPr>
+              <m:t>cold</m:t>
+            </m:r>
+          </m:sub>
+        </m:sSub>
+        <m:r>
+          <w:rPr>
+            <w:rFonts w:ascii="Cambria Math" w:hAnsi="Cambria Math"/>
+          </w:rPr>
+          <m:t>=-1.1</m:t>
+        </m:r>
+        <m:r>
+          <w:rPr>
+            <w:rFonts w:ascii="Cambria Math" w:hAnsi="Cambria Math"/>
+          </w:rPr>
+          <m:t>8</m:t>
+        </m:r>
+        <m:r>
+          <w:rPr>
+            <w:rFonts w:ascii="Cambria Math" w:hAnsi="Cambria Math"/>
+          </w:rPr>
+          <m:t>[-1.1</m:t>
+        </m:r>
+        <m:r>
+          <w:rPr>
+            <w:rFonts w:ascii="Cambria Math" w:hAnsi="Cambria Math"/>
+          </w:rPr>
+          <m:t>9</m:t>
+        </m:r>
+        <m:r>
+          <w:rPr>
+            <w:rFonts w:ascii="Cambria Math" w:hAnsi="Cambria Math"/>
+          </w:rPr>
+          <m:t>,-1.1</m:t>
+        </m:r>
+        <m:r>
+          <w:rPr>
+            <w:rFonts w:ascii="Cambria Math" w:hAnsi="Cambria Math"/>
+          </w:rPr>
+          <m:t>6</m:t>
+        </m:r>
+        <m:r>
+          <w:rPr>
+            <w:rFonts w:ascii="Cambria Math" w:eastAsiaTheme="minorEastAsia" w:hAnsi="Cambria Math"/>
+          </w:rPr>
+          <m:t>]</m:t>
+        </m:r>
+      </m:oMath>
+      <w:r>
+        <w:rPr>
+          <w:rFonts w:eastAsiaTheme="minorEastAsia"/>
+        </w:rPr>
+        <w:t>.</w:t>
+      </w:r>
+    </w:p>
+    <w:p>
+      <w:pPr>
+        <w:spacing w:line="480" w:lineRule="auto"/>
+        <w:ind w:firstLine="284"/>
+        <w:contextualSpacing/>
+        <w:jc w:val="both"/>
+        <w:rPr>
+          <w:rFonts w:eastAsiaTheme="minorEastAsia"/>
+        </w:rPr>
+      </w:pPr>
+      <w:r>
+        <w:rPr>
+          <w:rFonts w:eastAsiaTheme="minorEastAsia"/>
+        </w:rPr>
+        <w:t>Next</w:t>
+      </w:r>
+      <w:r>
+        <w:rPr>
+          <w:rFonts w:eastAsiaTheme="minorEastAsia"/>
+        </w:rPr>
+        <w:t>.</w:t>
       </w:r>
     </w:p>
     <w:p>
@@ -3376,6 +4754,49 @@
         </w:rPr>
         <w:commentReference w:id="8"/>
       </w:r>
+    </w:p>
+    <w:p>
+      <w:pPr>
+        <w:spacing w:line="480" w:lineRule="auto"/>
+        <w:contextualSpacing/>
+        <w:jc w:val="both"/>
+      </w:pPr>
+      <w:r>
+        <w:t xml:space="preserve">This </w:t>
+      </w:r>
+      <w:proofErr w:type="gramStart"/>
+      <w:r>
+        <w:t>is in contrast to</w:t>
+      </w:r>
+      <w:proofErr w:type="gramEnd"/>
+      <w:r>
+        <w:t xml:space="preserve"> the TSR as well as hypotheses stating maximum size strictly declines with temperature based on geometric </w:t>
+      </w:r>
+      <w:proofErr w:type="spellStart"/>
+      <w:r>
+        <w:t>constraits</w:t>
+      </w:r>
+      <w:proofErr w:type="spellEnd"/>
+      <w:r>
+        <w:t xml:space="preserve">. </w:t>
+      </w:r>
+      <w:r>
+        <w:rPr>
+          <w:rFonts w:eastAsiaTheme="minorEastAsia"/>
+        </w:rPr>
+        <w:t>As with the predicted larger asymptotic size in warm area, this finding that large (and old) fish can both grow faster and maintain a larger body size</w:t>
+      </w:r>
+    </w:p>
+    <w:p>
+      <w:pPr>
+        <w:spacing w:line="480" w:lineRule="auto"/>
+        <w:contextualSpacing/>
+        <w:jc w:val="both"/>
+        <w:rPr>
+          <w:sz w:val="28"/>
+          <w:szCs w:val="28"/>
+        </w:rPr>
+      </w:pPr>
     </w:p>
     <w:p>
       <w:pPr>
@@ -4237,15 +5658,6 @@
       </w:r>
       <w:r>
         <w:t xml:space="preserve">and the reference bay outside </w:t>
-      </w:r>
-      <w:r>
-        <w:t xml:space="preserve">(henceforth the warm </w:t>
-      </w:r>
-      <w:r>
-        <w:t xml:space="preserve">and cool </w:t>
-      </w:r>
-      <w:r>
-        <w:t xml:space="preserve">area) </w:t>
       </w:r>
       <w:r>
         <w:t>have been scientifically sampled</w:t>
@@ -5473,10 +6885,66 @@
         <w:t xml:space="preserve"> </w:t>
       </w:r>
       <w:r>
+        <w:t xml:space="preserve">We let parameters vary among cohorts rather than year of catch, </w:t>
+      </w:r>
+      <w:r>
+        <w:t>because</w:t>
+      </w:r>
+      <w:r>
+        <w:t xml:space="preserve"> </w:t>
+      </w:r>
+      <w:r>
+        <w:t xml:space="preserve">individuals within </w:t>
+      </w:r>
+      <w:r>
+        <w:t>cohort</w:t>
+      </w:r>
+      <w:r>
+        <w:t>s</w:t>
+      </w:r>
+      <w:r>
+        <w:t xml:space="preserve"> shares similar </w:t>
+      </w:r>
+      <w:r>
+        <w:t>environmental conditions and density dependence</w:t>
+      </w:r>
+      <w:r>
+        <w:t xml:space="preserve"> </w:t>
+      </w:r>
+      <w:r>
+        <w:fldChar w:fldCharType="begin"/>
+      </w:r>
+      <w:r>
+        <w:instrText xml:space="preserve"> ADDIN ZOTERO_ITEM CSL_CITATION {"citationID":"9720JNhO","properties":{"formattedCitation":"(Morrongiello &amp; Thresher 2015)","plainCitation":"(Morrongiello &amp; Thresher 2015)","noteIndex":0},"citationItems":[{"id":2899,"uris":["http://zotero.org/users/6116610/items/CG3E4VQE"],"uri":["http://zotero.org/users/6116610/items/CG3E4VQE"],"itemData":{"id":2899,"type":"article-journal","abstract":"Growth is a fundamental biological process, driven by a multitude of intrinsic (within-individual) and extrinsic (environmental) factors, that underpins individual fitness and population demographics. Focusing on the comprehensive information stored in aquatic and terrestrial organism hard parts, we develop a series of increasingly complex hierarchical models to explore spatial and temporal sources of growth variation, ranging in resolution from within individuals to across a species. We apply this modeling framework to an extensive data set of otolith increment measurements from tiger flathead (Platycephalus richardsoni), a demersal commercially exploited fish that inhabits the warming waters of southeast Australia. We recreated growth histories (biochronology) up to four decades in length from seven fishing areas spanning this species' range. The dominant pattern in annual growth was an age-dependent, allometric decline that varied among individuals, sexes, fishing areas, years, and cohorts. We found evidence for among-area differences in growth-rate selectivity, whereby younger fish at capture were generally faster growers. Temporal growth variation was partitioned into two main sources: extrinsic year to year annual fluctuations in environmental conditions and persistent cohort-specific growth differences, reflecting density dependence and/or juvenile experience. Despite low levels of among-individual growth synchrony within areas, we detected a regionally coherent signal of increasing average growth rate through time, a trend related to oceanic warming. At the southerly (poleward) range limit, growth was only weakly related to temperature, but farther north in warmer waters this relationship strengthened until closer to the species' equatorward range limit, growth declined with increasing temperatures. We partitioned these species-wide and area-specific phenotypic responses into within- and among-individual components using a reaction norm approach. Individual tiger flathead likely possess sufficient growth plasticity to successfully adapt to warming waters across much of their range, but increased future warming in the north will continue to depress growth, affecting individual fitness and even population persistence. Our modeling framework is directly applicable to other long-term, individual-based, data sets such as those derived from tree rings, corals, and tag–recapture studies, and provides an unprecedented level of resolution into the drivers of growth variation and the ecological and evolutionary implications of environmental and climatic change.","container-title":"Ecological Monographs","DOI":"10.1890/13-2355.1","ISSN":"1557-7015","issue":"1","language":"en","note":"_eprint: https://onlinelibrary.wiley.com/doi/pdf/10.1890/13-2355.1","page":"93-115","source":"Wiley Online Library","title":"A statistical framework to explore ontogenetic growth variation among individuals and populations: a marine fish example","title-short":"A statistical framework to explore ontogenetic growth variation among individuals and populations","volume":"85","author":[{"family":"Morrongiello","given":"John R."},{"family":"Thresher","given":"Ronald E."}],"issued":{"date-parts":[["2015"]]}}}],"schema":"https://github.com/citation-style-language/schema/raw/master/csl-citation.json"} </w:instrText>
+      </w:r>
+      <w:r>
+        <w:fldChar w:fldCharType="separate"/>
+      </w:r>
+      <w:r>
+        <w:rPr>
+          <w:noProof/>
+        </w:rPr>
+        <w:t>(Morrongiello &amp; Thresher 2015)</w:t>
+      </w:r>
+      <w:r>
+        <w:fldChar w:fldCharType="end"/>
+      </w:r>
+      <w:r>
+        <w:t>)</w:t>
+      </w:r>
+      <w:r>
+        <w:t xml:space="preserve">. </w:t>
+      </w:r>
+      <w:proofErr w:type="gramStart"/>
+      <w:r>
         <w:t>E</w:t>
       </w:r>
       <w:r>
-        <w:t>ight models</w:t>
+        <w:t>ight</w:t>
+      </w:r>
+      <w:proofErr w:type="gramEnd"/>
+      <w:r>
+        <w:t xml:space="preserve"> models</w:t>
       </w:r>
       <w:r>
         <w:t xml:space="preserve"> in total</w:t>
@@ -9187,6 +10655,7 @@
         <w:rPr>
           <w:rFonts w:eastAsiaTheme="minorEastAsia"/>
         </w:rPr>
+        <w:lastRenderedPageBreak/>
         <w:t xml:space="preserve">We also compared how growth scales with </w:t>
       </w:r>
       <w:r>
@@ -9247,7 +10716,13 @@
           <w:rPr>
             <w:rFonts w:ascii="Cambria Math" w:hAnsi="Cambria Math"/>
           </w:rPr>
-          <m:t>G=a</m:t>
+          <m:t>G=</m:t>
+        </m:r>
+        <m:r>
+          <w:rPr>
+            <w:rFonts w:ascii="Cambria Math" w:eastAsiaTheme="minorEastAsia" w:hAnsi="Cambria Math"/>
+          </w:rPr>
+          <m:t>α</m:t>
         </m:r>
         <m:sSup>
           <m:sSupPr>
@@ -9269,9 +10744,9 @@
           <m:sup>
             <m:r>
               <w:rPr>
-                <w:rFonts w:ascii="Cambria Math" w:hAnsi="Cambria Math"/>
-              </w:rPr>
-              <m:t>b</m:t>
+                <w:rFonts w:ascii="Cambria Math" w:eastAsiaTheme="minorEastAsia" w:hAnsi="Cambria Math"/>
+              </w:rPr>
+              <m:t>β</m:t>
             </m:r>
           </m:sup>
         </m:sSup>
@@ -9312,14 +10787,7 @@
           <w:rPr>
             <w:rFonts w:ascii="Cambria Math" w:eastAsiaTheme="minorEastAsia" w:hAnsi="Cambria Math"/>
           </w:rPr>
-          <m:t>G=</m:t>
-        </m:r>
-        <m:r>
-          <w:rPr>
-            <w:rFonts w:ascii="Cambria Math" w:eastAsiaTheme="minorEastAsia" w:hAnsi="Cambria Math"/>
-          </w:rPr>
-          <w:lastRenderedPageBreak/>
-          <m:t>100×(</m:t>
+          <m:t>G=100×(</m:t>
         </m:r>
         <m:func>
           <m:funcPr>
@@ -12163,7 +13631,14 @@
         <w:rPr>
           <w:rFonts w:eastAsiaTheme="minorEastAsia"/>
         </w:rPr>
-        <w:t xml:space="preserve">the negative of the slope of the regression is </w:t>
+        <w:t xml:space="preserve">the negative of the slope </w:t>
+      </w:r>
+      <w:r>
+        <w:rPr>
+          <w:rFonts w:eastAsiaTheme="minorEastAsia"/>
+        </w:rPr>
+        <w:lastRenderedPageBreak/>
+        <w:t xml:space="preserve">of the regression is </w:t>
       </w:r>
       <m:oMath>
         <m:r>
@@ -12291,14 +13766,7 @@
         <w:rPr>
           <w:rFonts w:eastAsiaTheme="minorEastAsia"/>
         </w:rPr>
-        <w:t xml:space="preserve">s, ages as </w:t>
-      </w:r>
-      <w:r>
-        <w:rPr>
-          <w:rFonts w:eastAsiaTheme="minorEastAsia"/>
-        </w:rPr>
-        <w:lastRenderedPageBreak/>
-        <w:t xml:space="preserve">columns). </w:t>
+        <w:t xml:space="preserve">s, ages as columns). </w:t>
       </w:r>
       <w:r>
         <w:rPr>
@@ -15308,7 +16776,6 @@
         <w:jc w:val="both"/>
       </w:pPr>
       <w:r>
-        <w:lastRenderedPageBreak/>
         <w:t xml:space="preserve">where </w:t>
       </w:r>
       <w:r>
@@ -16378,21 +17845,7 @@
         <w:rPr>
           <w:lang w:val="en-GB"/>
         </w:rPr>
-        <w:t>(</w:t>
-      </w:r>
-      <w:proofErr w:type="spellStart"/>
-      <w:r>
-        <w:rPr>
-          <w:lang w:val="en-GB"/>
-        </w:rPr>
-        <w:t>Gabry</w:t>
-      </w:r>
-      <w:proofErr w:type="spellEnd"/>
-      <w:r>
-        <w:rPr>
-          <w:lang w:val="en-GB"/>
-        </w:rPr>
-        <w:t xml:space="preserve"> </w:t>
+        <w:t xml:space="preserve">(Gabry </w:t>
       </w:r>
       <w:r>
         <w:rPr>
@@ -18320,14 +19773,14 @@
         <w:rPr>
           <w:lang w:val="en-GB"/>
         </w:rPr>
-        <w:t>Ohlberger</w:t>
+        <w:t>Morrongiello</w:t>
       </w:r>
       <w:proofErr w:type="spellEnd"/>
       <w:r>
         <w:rPr>
           <w:lang w:val="en-GB"/>
         </w:rPr>
-        <w:t xml:space="preserve">, J. (2013). Climate warming and ectotherm body size – from individual physiology to community ecology. </w:t>
+        <w:t xml:space="preserve">, J.R. &amp; Thresher, R.E. (2015). A statistical framework to explore ontogenetic growth variation among individuals and populations: a marine fish example. </w:t>
       </w:r>
       <w:r>
         <w:rPr>
@@ -18335,13 +19788,13 @@
           <w:iCs/>
           <w:lang w:val="en-GB"/>
         </w:rPr>
-        <w:t>Functional Ecology</w:t>
-      </w:r>
-      <w:r>
-        <w:rPr>
-          <w:lang w:val="en-GB"/>
-        </w:rPr>
-        <w:t>, 27, 991–1001.</w:t>
+        <w:t>Ecological Monographs</w:t>
+      </w:r>
+      <w:r>
+        <w:rPr>
+          <w:lang w:val="en-GB"/>
+        </w:rPr>
+        <w:t>, 85, 93–115.</w:t>
       </w:r>
     </w:p>
     <w:p>
@@ -18363,7 +19816,7 @@
         <w:rPr>
           <w:lang w:val="en-GB"/>
         </w:rPr>
-        <w:t xml:space="preserve">, J., Ward, E.J., Schindler, D.E. &amp; Lewis, B. (2018). Demographic changes in Chinook salmon across the Northeast Pacific Ocean. </w:t>
+        <w:t xml:space="preserve">, J. (2013). Climate warming and ectotherm body size – from individual physiology to community ecology. </w:t>
       </w:r>
       <w:r>
         <w:rPr>
@@ -18371,13 +19824,13 @@
           <w:iCs/>
           <w:lang w:val="en-GB"/>
         </w:rPr>
-        <w:t>Fish and Fisheries</w:t>
-      </w:r>
-      <w:r>
-        <w:rPr>
-          <w:lang w:val="en-GB"/>
-        </w:rPr>
-        <w:t>, 19, 533–546.</w:t>
+        <w:t>Functional Ecology</w:t>
+      </w:r>
+      <w:r>
+        <w:rPr>
+          <w:lang w:val="en-GB"/>
+        </w:rPr>
+        <w:t>, 27, 991–1001.</w:t>
       </w:r>
     </w:p>
     <w:p>
@@ -18387,11 +19840,19 @@
           <w:lang w:val="en-GB"/>
         </w:rPr>
       </w:pPr>
-      <w:r>
-        <w:rPr>
-          <w:lang w:val="en-GB"/>
-        </w:rPr>
-        <w:t xml:space="preserve">Pauly, D. (1980). On the interrelationships between natural mortality, growth parameters, and mean environmental temperature in 175 fish stocks. </w:t>
+      <w:proofErr w:type="spellStart"/>
+      <w:r>
+        <w:rPr>
+          <w:lang w:val="en-GB"/>
+        </w:rPr>
+        <w:t>Ohlberger</w:t>
+      </w:r>
+      <w:proofErr w:type="spellEnd"/>
+      <w:r>
+        <w:rPr>
+          <w:lang w:val="en-GB"/>
+        </w:rPr>
+        <w:t xml:space="preserve">, J., Ward, E.J., Schindler, D.E. &amp; Lewis, B. (2018). Demographic changes in Chinook salmon across the Northeast Pacific Ocean. </w:t>
       </w:r>
       <w:r>
         <w:rPr>
@@ -18399,13 +19860,13 @@
           <w:iCs/>
           <w:lang w:val="en-GB"/>
         </w:rPr>
-        <w:t>ICES Journal of Marine Science</w:t>
-      </w:r>
-      <w:r>
-        <w:rPr>
-          <w:lang w:val="en-GB"/>
-        </w:rPr>
-        <w:t>, 39, 175–192.</w:t>
+        <w:t>Fish and Fisheries</w:t>
+      </w:r>
+      <w:r>
+        <w:rPr>
+          <w:lang w:val="en-GB"/>
+        </w:rPr>
+        <w:t>, 19, 533–546.</w:t>
       </w:r>
     </w:p>
     <w:p>
@@ -18419,7 +19880,7 @@
         <w:rPr>
           <w:lang w:val="en-GB"/>
         </w:rPr>
-        <w:t xml:space="preserve">R Core Team. (2020). </w:t>
+        <w:t xml:space="preserve">Pauly, D. (1980). On the interrelationships between natural mortality, growth parameters, and mean environmental temperature in 175 fish stocks. </w:t>
       </w:r>
       <w:r>
         <w:rPr>
@@ -18427,13 +19888,13 @@
           <w:iCs/>
           <w:lang w:val="en-GB"/>
         </w:rPr>
-        <w:t>R: A Language and Environment for Statistical Computing. R Foundation for Statistical Computing</w:t>
-      </w:r>
-      <w:r>
-        <w:rPr>
-          <w:lang w:val="en-GB"/>
-        </w:rPr>
-        <w:t>. Vienna, Austria.</w:t>
+        <w:t>ICES Journal of Marine Science</w:t>
+      </w:r>
+      <w:r>
+        <w:rPr>
+          <w:lang w:val="en-GB"/>
+        </w:rPr>
+        <w:t>, 39, 175–192.</w:t>
       </w:r>
     </w:p>
     <w:p>
@@ -18443,75 +19904,11 @@
           <w:lang w:val="en-GB"/>
         </w:rPr>
       </w:pPr>
-      <w:proofErr w:type="spellStart"/>
-      <w:r>
-        <w:rPr>
-          <w:lang w:val="en-GB"/>
-        </w:rPr>
-        <w:t>Sandblom</w:t>
-      </w:r>
-      <w:proofErr w:type="spellEnd"/>
-      <w:r>
-        <w:rPr>
-          <w:lang w:val="en-GB"/>
-        </w:rPr>
-        <w:t xml:space="preserve">, E., Clark, T.D., </w:t>
-      </w:r>
-      <w:proofErr w:type="spellStart"/>
-      <w:r>
-        <w:rPr>
-          <w:lang w:val="en-GB"/>
-        </w:rPr>
-        <w:t>Gräns</w:t>
-      </w:r>
-      <w:proofErr w:type="spellEnd"/>
-      <w:r>
-        <w:rPr>
-          <w:lang w:val="en-GB"/>
-        </w:rPr>
-        <w:t xml:space="preserve">, A., </w:t>
-      </w:r>
-      <w:proofErr w:type="spellStart"/>
-      <w:r>
-        <w:rPr>
-          <w:lang w:val="en-GB"/>
-        </w:rPr>
-        <w:t>Ekström</w:t>
-      </w:r>
-      <w:proofErr w:type="spellEnd"/>
-      <w:r>
-        <w:rPr>
-          <w:lang w:val="en-GB"/>
-        </w:rPr>
-        <w:t xml:space="preserve">, A., </w:t>
-      </w:r>
-      <w:proofErr w:type="spellStart"/>
-      <w:r>
-        <w:rPr>
-          <w:lang w:val="en-GB"/>
-        </w:rPr>
-        <w:t>Brijs</w:t>
-      </w:r>
-      <w:proofErr w:type="spellEnd"/>
-      <w:r>
-        <w:rPr>
-          <w:lang w:val="en-GB"/>
-        </w:rPr>
-        <w:t xml:space="preserve">, J., </w:t>
-      </w:r>
-      <w:proofErr w:type="spellStart"/>
-      <w:r>
-        <w:rPr>
-          <w:lang w:val="en-GB"/>
-        </w:rPr>
-        <w:t>Sundström</w:t>
-      </w:r>
-      <w:proofErr w:type="spellEnd"/>
-      <w:r>
-        <w:rPr>
-          <w:lang w:val="en-GB"/>
-        </w:rPr>
-        <w:t xml:space="preserve">, L.F., </w:t>
+      <w:r>
+        <w:rPr>
+          <w:lang w:val="en-GB"/>
+        </w:rPr>
+        <w:t xml:space="preserve">R Core Team. (2020). </w:t>
       </w:r>
       <w:r>
         <w:rPr>
@@ -18519,37 +19916,13 @@
           <w:iCs/>
           <w:lang w:val="en-GB"/>
         </w:rPr>
-        <w:t>et al.</w:t>
-      </w:r>
-      <w:r>
-        <w:rPr>
-          <w:lang w:val="en-GB"/>
-        </w:rPr>
-        <w:t xml:space="preserve"> (2016). Physiological constraints to climate warming in fish follow principles of plastic floors and concrete ceilings. </w:t>
-      </w:r>
-      <w:r>
-        <w:rPr>
-          <w:i/>
-          <w:iCs/>
-          <w:lang w:val="en-GB"/>
-        </w:rPr>
-        <w:t xml:space="preserve">Nat </w:t>
-      </w:r>
-      <w:proofErr w:type="spellStart"/>
-      <w:r>
-        <w:rPr>
-          <w:i/>
-          <w:iCs/>
-          <w:lang w:val="en-GB"/>
-        </w:rPr>
-        <w:t>Commun</w:t>
-      </w:r>
-      <w:proofErr w:type="spellEnd"/>
-      <w:r>
-        <w:rPr>
-          <w:lang w:val="en-GB"/>
-        </w:rPr>
-        <w:t>, 7, 11447.</w:t>
+        <w:t>R: A Language and Environment for Statistical Computing. R Foundation for Statistical Computing</w:t>
+      </w:r>
+      <w:r>
+        <w:rPr>
+          <w:lang w:val="en-GB"/>
+        </w:rPr>
+        <w:t>. Vienna, Austria.</w:t>
       </w:r>
     </w:p>
     <w:p>
@@ -18564,28 +19937,70 @@
         <w:rPr>
           <w:lang w:val="en-GB"/>
         </w:rPr>
-        <w:t>Sandström</w:t>
+        <w:t>Sandblom</w:t>
       </w:r>
       <w:proofErr w:type="spellEnd"/>
       <w:r>
         <w:rPr>
           <w:lang w:val="en-GB"/>
         </w:rPr>
-        <w:t xml:space="preserve">, O., Neuman, E. &amp; </w:t>
+        <w:t xml:space="preserve">, E., Clark, T.D., </w:t>
       </w:r>
       <w:proofErr w:type="spellStart"/>
       <w:r>
         <w:rPr>
           <w:lang w:val="en-GB"/>
         </w:rPr>
-        <w:t>Thoresson</w:t>
+        <w:t>Gräns</w:t>
       </w:r>
       <w:proofErr w:type="spellEnd"/>
       <w:r>
         <w:rPr>
           <w:lang w:val="en-GB"/>
         </w:rPr>
-        <w:t xml:space="preserve">, G. (1995). Effects of temperature on life history variables in perch. </w:t>
+        <w:t xml:space="preserve">, A., </w:t>
+      </w:r>
+      <w:proofErr w:type="spellStart"/>
+      <w:r>
+        <w:rPr>
+          <w:lang w:val="en-GB"/>
+        </w:rPr>
+        <w:t>Ekström</w:t>
+      </w:r>
+      <w:proofErr w:type="spellEnd"/>
+      <w:r>
+        <w:rPr>
+          <w:lang w:val="en-GB"/>
+        </w:rPr>
+        <w:t xml:space="preserve">, A., </w:t>
+      </w:r>
+      <w:proofErr w:type="spellStart"/>
+      <w:r>
+        <w:rPr>
+          <w:lang w:val="en-GB"/>
+        </w:rPr>
+        <w:t>Brijs</w:t>
+      </w:r>
+      <w:proofErr w:type="spellEnd"/>
+      <w:r>
+        <w:rPr>
+          <w:lang w:val="en-GB"/>
+        </w:rPr>
+        <w:t xml:space="preserve">, J., </w:t>
+      </w:r>
+      <w:proofErr w:type="spellStart"/>
+      <w:r>
+        <w:rPr>
+          <w:lang w:val="en-GB"/>
+        </w:rPr>
+        <w:t>Sundström</w:t>
+      </w:r>
+      <w:proofErr w:type="spellEnd"/>
+      <w:r>
+        <w:rPr>
+          <w:lang w:val="en-GB"/>
+        </w:rPr>
+        <w:t xml:space="preserve">, L.F., </w:t>
       </w:r>
       <w:r>
         <w:rPr>
@@ -18593,13 +20008,37 @@
           <w:iCs/>
           <w:lang w:val="en-GB"/>
         </w:rPr>
-        <w:t>Journal of Fish Biology</w:t>
-      </w:r>
-      <w:r>
-        <w:rPr>
-          <w:lang w:val="en-GB"/>
-        </w:rPr>
-        <w:t>, 47, 652–670.</w:t>
+        <w:t>et al.</w:t>
+      </w:r>
+      <w:r>
+        <w:rPr>
+          <w:lang w:val="en-GB"/>
+        </w:rPr>
+        <w:t xml:space="preserve"> (2016). Physiological constraints to climate warming in fish follow principles of plastic floors and concrete ceilings. </w:t>
+      </w:r>
+      <w:r>
+        <w:rPr>
+          <w:i/>
+          <w:iCs/>
+          <w:lang w:val="en-GB"/>
+        </w:rPr>
+        <w:t xml:space="preserve">Nat </w:t>
+      </w:r>
+      <w:proofErr w:type="spellStart"/>
+      <w:r>
+        <w:rPr>
+          <w:i/>
+          <w:iCs/>
+          <w:lang w:val="en-GB"/>
+        </w:rPr>
+        <w:t>Commun</w:t>
+      </w:r>
+      <w:proofErr w:type="spellEnd"/>
+      <w:r>
+        <w:rPr>
+          <w:lang w:val="en-GB"/>
+        </w:rPr>
+        <w:t>, 7, 11447.</w:t>
       </w:r>
     </w:p>
     <w:p>
@@ -18609,11 +20048,33 @@
           <w:lang w:val="en-GB"/>
         </w:rPr>
       </w:pPr>
-      <w:r>
-        <w:rPr>
-          <w:lang w:val="en-GB"/>
-        </w:rPr>
-        <w:t xml:space="preserve">Sheldon, R.W., Sutcliffe, W.H. &amp; Prakash, A. (1973). The Production of Particles in the Surface Waters of the Ocean with Particular Reference to the Sargasso Sea1. </w:t>
+      <w:proofErr w:type="spellStart"/>
+      <w:r>
+        <w:rPr>
+          <w:lang w:val="en-GB"/>
+        </w:rPr>
+        <w:t>Sandström</w:t>
+      </w:r>
+      <w:proofErr w:type="spellEnd"/>
+      <w:r>
+        <w:rPr>
+          <w:lang w:val="en-GB"/>
+        </w:rPr>
+        <w:t xml:space="preserve">, O., Neuman, E. &amp; </w:t>
+      </w:r>
+      <w:proofErr w:type="spellStart"/>
+      <w:r>
+        <w:rPr>
+          <w:lang w:val="en-GB"/>
+        </w:rPr>
+        <w:t>Thoresson</w:t>
+      </w:r>
+      <w:proofErr w:type="spellEnd"/>
+      <w:r>
+        <w:rPr>
+          <w:lang w:val="en-GB"/>
+        </w:rPr>
+        <w:t xml:space="preserve">, G. (1995). Effects of temperature on life history variables in perch. </w:t>
       </w:r>
       <w:r>
         <w:rPr>
@@ -18621,13 +20082,13 @@
           <w:iCs/>
           <w:lang w:val="en-GB"/>
         </w:rPr>
-        <w:t>Limnology and Oceanography</w:t>
-      </w:r>
-      <w:r>
-        <w:rPr>
-          <w:lang w:val="en-GB"/>
-        </w:rPr>
-        <w:t>, 18, 719–733.</w:t>
+        <w:t>Journal of Fish Biology</w:t>
+      </w:r>
+      <w:r>
+        <w:rPr>
+          <w:lang w:val="en-GB"/>
+        </w:rPr>
+        <w:t>, 47, 652–670.</w:t>
       </w:r>
     </w:p>
     <w:p>
@@ -18642,6 +20103,34 @@
           <w:lang w:val="en-GB"/>
         </w:rPr>
         <w:lastRenderedPageBreak/>
+        <w:t xml:space="preserve">Sheldon, R.W., Sutcliffe, W.H. &amp; Prakash, A. (1973). The Production of Particles in the Surface Waters of the Ocean with Particular Reference to the Sargasso Sea1. </w:t>
+      </w:r>
+      <w:r>
+        <w:rPr>
+          <w:i/>
+          <w:iCs/>
+          <w:lang w:val="en-GB"/>
+        </w:rPr>
+        <w:t>Limnology and Oceanography</w:t>
+      </w:r>
+      <w:r>
+        <w:rPr>
+          <w:lang w:val="en-GB"/>
+        </w:rPr>
+        <w:t>, 18, 719–733.</w:t>
+      </w:r>
+    </w:p>
+    <w:p>
+      <w:pPr>
+        <w:pStyle w:val="Bibliography"/>
+        <w:rPr>
+          <w:lang w:val="en-GB"/>
+        </w:rPr>
+      </w:pPr>
+      <w:r>
+        <w:rPr>
+          <w:lang w:val="en-GB"/>
+        </w:rPr>
         <w:t xml:space="preserve">Sheridan, J.A. &amp; Bickford, D. (2011). Shrinking body size as an ecological response to climate change. </w:t>
       </w:r>
       <w:r>
@@ -19597,6 +21086,17 @@
           <w:szCs w:val="28"/>
         </w:rPr>
       </w:pPr>
+    </w:p>
+    <w:p>
+      <w:pPr>
+        <w:spacing w:line="480" w:lineRule="auto"/>
+        <w:contextualSpacing/>
+        <w:jc w:val="both"/>
+        <w:rPr>
+          <w:sz w:val="28"/>
+          <w:szCs w:val="28"/>
+        </w:rPr>
+      </w:pPr>
       <w:r>
         <w:rPr>
           <w:sz w:val="28"/>
@@ -19791,6 +21291,61 @@
           <w:szCs w:val="28"/>
         </w:rPr>
       </w:pPr>
+    </w:p>
+    <w:p>
+      <w:pPr>
+        <w:spacing w:line="480" w:lineRule="auto"/>
+        <w:contextualSpacing/>
+        <w:jc w:val="both"/>
+        <w:rPr>
+          <w:sz w:val="28"/>
+          <w:szCs w:val="28"/>
+        </w:rPr>
+      </w:pPr>
+    </w:p>
+    <w:p>
+      <w:pPr>
+        <w:spacing w:line="480" w:lineRule="auto"/>
+        <w:contextualSpacing/>
+        <w:jc w:val="both"/>
+        <w:rPr>
+          <w:sz w:val="28"/>
+          <w:szCs w:val="28"/>
+        </w:rPr>
+      </w:pPr>
+    </w:p>
+    <w:p>
+      <w:pPr>
+        <w:spacing w:line="480" w:lineRule="auto"/>
+        <w:contextualSpacing/>
+        <w:jc w:val="both"/>
+        <w:rPr>
+          <w:sz w:val="28"/>
+          <w:szCs w:val="28"/>
+        </w:rPr>
+      </w:pPr>
+    </w:p>
+    <w:p>
+      <w:pPr>
+        <w:spacing w:line="480" w:lineRule="auto"/>
+        <w:contextualSpacing/>
+        <w:jc w:val="both"/>
+        <w:rPr>
+          <w:sz w:val="28"/>
+          <w:szCs w:val="28"/>
+        </w:rPr>
+      </w:pPr>
+    </w:p>
+    <w:p>
+      <w:pPr>
+        <w:spacing w:line="480" w:lineRule="auto"/>
+        <w:contextualSpacing/>
+        <w:jc w:val="both"/>
+        <w:rPr>
+          <w:sz w:val="28"/>
+          <w:szCs w:val="28"/>
+        </w:rPr>
+      </w:pPr>
       <w:r>
         <w:rPr>
           <w:sz w:val="28"/>
@@ -19815,7 +21370,6 @@
           <w:sz w:val="28"/>
           <w:szCs w:val="28"/>
         </w:rPr>
-        <w:lastRenderedPageBreak/>
         <w:drawing>
           <wp:inline distT="0" distB="0" distL="0" distR="0" wp14:anchorId="09A1AB37" wp14:editId="49DF4374">
             <wp:extent cx="4931652" cy="5511800"/>
@@ -20046,7 +21600,6 @@
           <w:sz w:val="28"/>
           <w:szCs w:val="28"/>
         </w:rPr>
-        <w:lastRenderedPageBreak/>
         <w:drawing>
           <wp:inline distT="0" distB="0" distL="0" distR="0" wp14:anchorId="48A85C28" wp14:editId="3DAF21AE">
             <wp:extent cx="5731113" cy="5430740"/>
@@ -22024,10 +23577,7 @@
         <w:annotationRef/>
       </w:r>
       <w:r>
-        <w:t xml:space="preserve">2002 for growth data because of the potential change in age </w:t>
-      </w:r>
-      <w:r>
-        <w:t>estimation</w:t>
+        <w:t>2002 for growth data because of the potential change in age estimation</w:t>
       </w:r>
     </w:p>
   </w:comment>

</xml_diff>

<commit_message>
change prior of growth model
</commit_message>
<xml_diff>
--- a/drafts/ms_Lindmark_etal_2021_warm_growth_mortality.docx
+++ b/drafts/ms_Lindmark_etal_2021_warm_growth_mortality.docx
@@ -1298,10 +1298,7 @@
         <w:t xml:space="preserve">e change in the size-distribution and how these emerge, </w:t>
       </w:r>
       <w:r>
-        <w:t xml:space="preserve">if the aim is to infer effects of warming on </w:t>
-      </w:r>
-      <w:r>
-        <w:t xml:space="preserve">ecosystem properties such as the </w:t>
+        <w:t xml:space="preserve">if the aim is to infer effects of warming on ecosystem properties such as the </w:t>
       </w:r>
       <w:r>
         <w:t xml:space="preserve">ecological </w:t>
@@ -2038,13 +2035,7 @@
         <w:rPr>
           <w:rFonts w:eastAsiaTheme="minorEastAsia"/>
         </w:rPr>
-        <w:t>communit</w:t>
-      </w:r>
-      <w:r>
-        <w:rPr>
-          <w:rFonts w:eastAsiaTheme="minorEastAsia"/>
-        </w:rPr>
-        <w:t>ies</w:t>
+        <w:t>communities</w:t>
       </w:r>
       <w:r>
         <w:rPr>
@@ -2122,21 +2113,7 @@
         <w:rPr>
           <w:lang w:val="en-GB"/>
         </w:rPr>
-        <w:t>(</w:t>
-      </w:r>
-      <w:proofErr w:type="spellStart"/>
-      <w:r>
-        <w:rPr>
-          <w:lang w:val="en-GB"/>
-        </w:rPr>
-        <w:t>Daufresne</w:t>
-      </w:r>
-      <w:proofErr w:type="spellEnd"/>
-      <w:r>
-        <w:rPr>
-          <w:lang w:val="en-GB"/>
-        </w:rPr>
-        <w:t xml:space="preserve"> </w:t>
+        <w:t xml:space="preserve">(Daufresne </w:t>
       </w:r>
       <w:r>
         <w:rPr>
@@ -2449,13 +2426,7 @@
         <w:rPr>
           <w:rFonts w:eastAsiaTheme="minorEastAsia"/>
         </w:rPr>
-        <w:t xml:space="preserve">, the </w:t>
-      </w:r>
-      <w:r>
-        <w:rPr>
-          <w:rFonts w:eastAsiaTheme="minorEastAsia"/>
-        </w:rPr>
-        <w:t>size-spectrum slope</w:t>
+        <w:t>, the size-spectrum slope</w:t>
       </w:r>
       <w:r>
         <w:rPr>
@@ -2715,21 +2686,7 @@
         <w:rPr>
           <w:lang w:val="en-GB"/>
         </w:rPr>
-        <w:t>(</w:t>
-      </w:r>
-      <w:proofErr w:type="spellStart"/>
-      <w:r>
-        <w:rPr>
-          <w:lang w:val="en-GB"/>
-        </w:rPr>
-        <w:t>Daufresne</w:t>
-      </w:r>
-      <w:proofErr w:type="spellEnd"/>
-      <w:r>
-        <w:rPr>
-          <w:lang w:val="en-GB"/>
-        </w:rPr>
-        <w:t xml:space="preserve"> </w:t>
+        <w:t xml:space="preserve">(Daufresne </w:t>
       </w:r>
       <w:r>
         <w:rPr>
@@ -3347,16 +3304,13 @@
         <w:t xml:space="preserve"> </w:t>
       </w:r>
       <w:r>
-        <w:t xml:space="preserve">using the von Bertalanffy </w:t>
+        <w:t xml:space="preserve">using the von Bertalanffy growth </w:t>
+      </w:r>
+      <w:r>
+        <w:t xml:space="preserve">equation </w:t>
       </w:r>
       <w:r>
         <w:t xml:space="preserve">(VBGE) </w:t>
-      </w:r>
-      <w:r>
-        <w:t xml:space="preserve">growth </w:t>
-      </w:r>
-      <w:r>
-        <w:t xml:space="preserve">equation </w:t>
       </w:r>
       <w:r>
         <w:t xml:space="preserve">revealed that cohorts </w:t>
@@ -3730,8 +3684,68 @@
               <w:rPr>
                 <w:rFonts w:ascii="Cambria Math" w:hAnsi="Cambria Math"/>
               </w:rPr>
-              <m:t>∞</m:t>
+              <m:t>∞warm</m:t>
             </m:r>
+          </m:sub>
+        </m:sSub>
+        <m:r>
+          <w:rPr>
+            <w:rFonts w:ascii="Cambria Math" w:hAnsi="Cambria Math"/>
+          </w:rPr>
+          <m:t>-</m:t>
+        </m:r>
+        <m:sSub>
+          <m:sSubPr>
+            <m:ctrlPr>
+              <w:rPr>
+                <w:rFonts w:ascii="Cambria Math" w:hAnsi="Cambria Math"/>
+                <w:i/>
+              </w:rPr>
+            </m:ctrlPr>
+          </m:sSubPr>
+          <m:e>
+            <m:r>
+              <w:rPr>
+                <w:rFonts w:ascii="Cambria Math" w:hAnsi="Cambria Math"/>
+              </w:rPr>
+              <m:t>L</m:t>
+            </m:r>
+          </m:e>
+          <m:sub>
+            <m:r>
+              <w:rPr>
+                <w:rFonts w:ascii="Cambria Math" w:hAnsi="Cambria Math"/>
+              </w:rPr>
+              <m:t>∞cold</m:t>
+            </m:r>
+          </m:sub>
+        </m:sSub>
+      </m:oMath>
+      <w:r>
+        <w:rPr>
+          <w:rFonts w:eastAsiaTheme="minorEastAsia"/>
+        </w:rPr>
+        <w:t xml:space="preserve"> and </w:t>
+      </w:r>
+      <m:oMath>
+        <m:sSub>
+          <m:sSubPr>
+            <m:ctrlPr>
+              <w:rPr>
+                <w:rFonts w:ascii="Cambria Math" w:hAnsi="Cambria Math"/>
+                <w:i/>
+              </w:rPr>
+            </m:ctrlPr>
+          </m:sSubPr>
+          <m:e>
+            <m:r>
+              <w:rPr>
+                <w:rFonts w:ascii="Cambria Math" w:hAnsi="Cambria Math"/>
+              </w:rPr>
+              <m:t>K</m:t>
+            </m:r>
+          </m:e>
+          <m:sub>
             <m:r>
               <w:rPr>
                 <w:rFonts w:ascii="Cambria Math" w:hAnsi="Cambria Math"/>
@@ -3760,16 +3774,10 @@
               <w:rPr>
                 <w:rFonts w:ascii="Cambria Math" w:hAnsi="Cambria Math"/>
               </w:rPr>
-              <m:t>L</m:t>
+              <m:t>K</m:t>
             </m:r>
           </m:e>
           <m:sub>
-            <m:r>
-              <w:rPr>
-                <w:rFonts w:ascii="Cambria Math" w:hAnsi="Cambria Math"/>
-              </w:rPr>
-              <m:t>∞</m:t>
-            </m:r>
             <m:r>
               <w:rPr>
                 <w:rFonts w:ascii="Cambria Math" w:hAnsi="Cambria Math"/>
@@ -3783,79 +3791,7 @@
         <w:rPr>
           <w:rFonts w:eastAsiaTheme="minorEastAsia"/>
         </w:rPr>
-        <w:t xml:space="preserve"> and </w:t>
-      </w:r>
-      <m:oMath>
-        <m:sSub>
-          <m:sSubPr>
-            <m:ctrlPr>
-              <w:rPr>
-                <w:rFonts w:ascii="Cambria Math" w:hAnsi="Cambria Math"/>
-                <w:i/>
-              </w:rPr>
-            </m:ctrlPr>
-          </m:sSubPr>
-          <m:e>
-            <m:r>
-              <w:rPr>
-                <w:rFonts w:ascii="Cambria Math" w:hAnsi="Cambria Math"/>
-              </w:rPr>
-              <m:t>K</m:t>
-            </m:r>
-          </m:e>
-          <m:sub>
-            <m:r>
-              <w:rPr>
-                <w:rFonts w:ascii="Cambria Math" w:hAnsi="Cambria Math"/>
-              </w:rPr>
-              <m:t>warm</m:t>
-            </m:r>
-          </m:sub>
-        </m:sSub>
-        <m:r>
-          <w:rPr>
-            <w:rFonts w:ascii="Cambria Math" w:hAnsi="Cambria Math"/>
-          </w:rPr>
-          <m:t>-</m:t>
-        </m:r>
-        <m:sSub>
-          <m:sSubPr>
-            <m:ctrlPr>
-              <w:rPr>
-                <w:rFonts w:ascii="Cambria Math" w:hAnsi="Cambria Math"/>
-                <w:i/>
-              </w:rPr>
-            </m:ctrlPr>
-          </m:sSubPr>
-          <m:e>
-            <m:r>
-              <w:rPr>
-                <w:rFonts w:ascii="Cambria Math" w:hAnsi="Cambria Math"/>
-              </w:rPr>
-              <m:t>K</m:t>
-            </m:r>
-          </m:e>
-          <m:sub>
-            <m:r>
-              <w:rPr>
-                <w:rFonts w:ascii="Cambria Math" w:hAnsi="Cambria Math"/>
-              </w:rPr>
-              <m:t>cold</m:t>
-            </m:r>
-          </m:sub>
-        </m:sSub>
-      </m:oMath>
-      <w:r>
-        <w:rPr>
-          <w:rFonts w:eastAsiaTheme="minorEastAsia"/>
-        </w:rPr>
-        <w:t>)</w:t>
-      </w:r>
-      <w:r>
-        <w:rPr>
-          <w:rFonts w:eastAsiaTheme="minorEastAsia"/>
-        </w:rPr>
-        <w:t xml:space="preserve"> </w:t>
+        <w:t xml:space="preserve">) </w:t>
       </w:r>
       <w:r>
         <w:rPr>
@@ -3984,13 +3920,7 @@
           <w:rPr>
             <w:rFonts w:ascii="Cambria Math" w:hAnsi="Cambria Math"/>
           </w:rPr>
-          <m:t>=48.47</m:t>
-        </m:r>
-        <m:r>
-          <w:rPr>
-            <w:rFonts w:ascii="Cambria Math" w:hAnsi="Cambria Math"/>
-          </w:rPr>
-          <m:t>[37.70, 60.91]</m:t>
+          <m:t>=48.47[37.70, 60.91]</m:t>
         </m:r>
       </m:oMath>
       <w:r>
@@ -4030,13 +3960,7 @@
           <w:rPr>
             <w:rFonts w:ascii="Cambria Math" w:eastAsiaTheme="minorEastAsia" w:hAnsi="Cambria Math"/>
           </w:rPr>
-          <m:t>=0.19</m:t>
-        </m:r>
-        <m:r>
-          <w:rPr>
-            <w:rFonts w:ascii="Cambria Math" w:eastAsiaTheme="minorEastAsia" w:hAnsi="Cambria Math"/>
-          </w:rPr>
-          <m:t>[0.14, 0.23]</m:t>
+          <m:t>=0.19[0.14, 0.23]</m:t>
         </m:r>
       </m:oMath>
       <w:r>
@@ -4068,13 +3992,7 @@
               <w:rPr>
                 <w:rFonts w:ascii="Cambria Math" w:eastAsiaTheme="minorEastAsia" w:hAnsi="Cambria Math"/>
               </w:rPr>
-              <m:t>0</m:t>
-            </m:r>
-            <m:r>
-              <w:rPr>
-                <w:rFonts w:ascii="Cambria Math" w:eastAsiaTheme="minorEastAsia" w:hAnsi="Cambria Math"/>
-              </w:rPr>
-              <m:t>warm</m:t>
+              <m:t>0warm</m:t>
             </m:r>
           </m:sub>
         </m:sSub>
@@ -4082,19 +4000,7 @@
           <w:rPr>
             <w:rFonts w:ascii="Cambria Math" w:eastAsiaTheme="minorEastAsia" w:hAnsi="Cambria Math"/>
           </w:rPr>
-          <m:t>=</m:t>
-        </m:r>
-        <m:r>
-          <w:rPr>
-            <w:rFonts w:ascii="Cambria Math" w:eastAsiaTheme="minorEastAsia" w:hAnsi="Cambria Math"/>
-          </w:rPr>
-          <m:t>-0.15</m:t>
-        </m:r>
-        <m:r>
-          <w:rPr>
-            <w:rFonts w:ascii="Cambria Math" w:eastAsiaTheme="minorEastAsia" w:hAnsi="Cambria Math"/>
-          </w:rPr>
-          <m:t>[-0.23, -0.08]</m:t>
+          <m:t>=-0.15[-0.23, -0.08]</m:t>
         </m:r>
       </m:oMath>
       <w:r>
@@ -4132,13 +4038,7 @@
               <w:rPr>
                 <w:rFonts w:ascii="Cambria Math" w:hAnsi="Cambria Math"/>
               </w:rPr>
-              <m:t>∞</m:t>
-            </m:r>
-            <m:r>
-              <w:rPr>
-                <w:rFonts w:ascii="Cambria Math" w:hAnsi="Cambria Math"/>
-              </w:rPr>
-              <m:t>cold</m:t>
+              <m:t>∞cold</m:t>
             </m:r>
           </m:sub>
         </m:sSub>
@@ -4146,13 +4046,7 @@
           <w:rPr>
             <w:rFonts w:ascii="Cambria Math" w:hAnsi="Cambria Math"/>
           </w:rPr>
-          <m:t>=</m:t>
-        </m:r>
-        <m:r>
-          <w:rPr>
-            <w:rFonts w:ascii="Cambria Math" w:hAnsi="Cambria Math"/>
-          </w:rPr>
-          <m:t>40.4</m:t>
+          <m:t>=40.4</m:t>
         </m:r>
         <m:r>
           <w:rPr>
@@ -4198,31 +4092,7 @@
           <w:rPr>
             <w:rFonts w:ascii="Cambria Math" w:eastAsiaTheme="minorEastAsia" w:hAnsi="Cambria Math"/>
           </w:rPr>
-          <m:t>=0.</m:t>
-        </m:r>
-        <m:r>
-          <w:rPr>
-            <w:rFonts w:ascii="Cambria Math" w:eastAsiaTheme="minorEastAsia" w:hAnsi="Cambria Math"/>
-          </w:rPr>
-          <m:t>14</m:t>
-        </m:r>
-        <m:r>
-          <w:rPr>
-            <w:rFonts w:ascii="Cambria Math" w:eastAsiaTheme="minorEastAsia" w:hAnsi="Cambria Math"/>
-          </w:rPr>
-          <m:t>[</m:t>
-        </m:r>
-        <m:r>
-          <w:rPr>
-            <w:rFonts w:ascii="Cambria Math" w:eastAsiaTheme="minorEastAsia" w:hAnsi="Cambria Math"/>
-          </w:rPr>
-          <m:t>0.11, 0.16</m:t>
-        </m:r>
-        <m:r>
-          <w:rPr>
-            <w:rFonts w:ascii="Cambria Math" w:eastAsiaTheme="minorEastAsia" w:hAnsi="Cambria Math"/>
-          </w:rPr>
-          <m:t>]</m:t>
+          <m:t>=0.14[0.11, 0.16]</m:t>
         </m:r>
       </m:oMath>
       <w:r>
@@ -4254,13 +4124,7 @@
               <w:rPr>
                 <w:rFonts w:ascii="Cambria Math" w:eastAsiaTheme="minorEastAsia" w:hAnsi="Cambria Math"/>
               </w:rPr>
-              <m:t>0</m:t>
-            </m:r>
-            <m:r>
-              <w:rPr>
-                <w:rFonts w:ascii="Cambria Math" w:eastAsiaTheme="minorEastAsia" w:hAnsi="Cambria Math"/>
-              </w:rPr>
-              <m:t>cold</m:t>
+              <m:t>0cold</m:t>
             </m:r>
           </m:sub>
         </m:sSub>
@@ -4268,19 +4132,7 @@
           <w:rPr>
             <w:rFonts w:ascii="Cambria Math" w:eastAsiaTheme="minorEastAsia" w:hAnsi="Cambria Math"/>
           </w:rPr>
-          <m:t>=-0.5</m:t>
-        </m:r>
-        <m:r>
-          <w:rPr>
-            <w:rFonts w:ascii="Cambria Math" w:eastAsiaTheme="minorEastAsia" w:hAnsi="Cambria Math"/>
-          </w:rPr>
-          <m:t>2</m:t>
-        </m:r>
-        <m:r>
-          <w:rPr>
-            <w:rFonts w:ascii="Cambria Math" w:eastAsiaTheme="minorEastAsia" w:hAnsi="Cambria Math"/>
-          </w:rPr>
-          <m:t>[-0.66, -0.39]</m:t>
+          <m:t>=-0.52[-0.66, -0.39]</m:t>
         </m:r>
       </m:oMath>
       <w:r>
@@ -4546,67 +4398,7 @@
           <w:rPr>
             <w:rFonts w:ascii="Cambria Math" w:hAnsi="Cambria Math"/>
           </w:rPr>
-          <m:t>=</m:t>
-        </m:r>
-        <m:r>
-          <w:rPr>
-            <w:rFonts w:ascii="Cambria Math" w:hAnsi="Cambria Math"/>
-          </w:rPr>
-          <m:t>433.54</m:t>
-        </m:r>
-        <m:r>
-          <w:rPr>
-            <w:rFonts w:ascii="Cambria Math" w:hAnsi="Cambria Math"/>
-          </w:rPr>
-          <m:t>[4</m:t>
-        </m:r>
-        <m:r>
-          <w:rPr>
-            <w:rFonts w:ascii="Cambria Math" w:hAnsi="Cambria Math"/>
-          </w:rPr>
-          <m:t>13</m:t>
-        </m:r>
-        <m:r>
-          <w:rPr>
-            <w:rFonts w:ascii="Cambria Math" w:hAnsi="Cambria Math"/>
-          </w:rPr>
-          <m:t>.1</m:t>
-        </m:r>
-        <m:r>
-          <w:rPr>
-            <w:rFonts w:ascii="Cambria Math" w:hAnsi="Cambria Math"/>
-          </w:rPr>
-          <m:t>7</m:t>
-        </m:r>
-        <m:r>
-          <w:rPr>
-            <w:rFonts w:ascii="Cambria Math" w:hAnsi="Cambria Math"/>
-          </w:rPr>
-          <m:t>,</m:t>
-        </m:r>
-        <m:r>
-          <w:rPr>
-            <w:rFonts w:ascii="Cambria Math" w:hAnsi="Cambria Math"/>
-          </w:rPr>
-          <m:t>454</m:t>
-        </m:r>
-        <m:r>
-          <w:rPr>
-            <w:rFonts w:ascii="Cambria Math" w:hAnsi="Cambria Math"/>
-          </w:rPr>
-          <m:t>.0</m:t>
-        </m:r>
-        <m:r>
-          <w:rPr>
-            <w:rFonts w:ascii="Cambria Math" w:hAnsi="Cambria Math"/>
-          </w:rPr>
-          <m:t>4</m:t>
-        </m:r>
-        <m:r>
-          <w:rPr>
-            <w:rFonts w:ascii="Cambria Math" w:hAnsi="Cambria Math"/>
-          </w:rPr>
-          <m:t>]</m:t>
+          <m:t>=433.54[413.17,454.04]</m:t>
         </m:r>
       </m:oMath>
       <w:r>
@@ -4649,37 +4441,7 @@
           <w:rPr>
             <w:rFonts w:ascii="Cambria Math" w:hAnsi="Cambria Math"/>
           </w:rPr>
-          <m:t>=-1.1</m:t>
-        </m:r>
-        <m:r>
-          <w:rPr>
-            <w:rFonts w:ascii="Cambria Math" w:hAnsi="Cambria Math"/>
-          </w:rPr>
-          <m:t>8</m:t>
-        </m:r>
-        <m:r>
-          <w:rPr>
-            <w:rFonts w:ascii="Cambria Math" w:hAnsi="Cambria Math"/>
-          </w:rPr>
-          <m:t>[-1.1</m:t>
-        </m:r>
-        <m:r>
-          <w:rPr>
-            <w:rFonts w:ascii="Cambria Math" w:hAnsi="Cambria Math"/>
-          </w:rPr>
-          <m:t>9</m:t>
-        </m:r>
-        <m:r>
-          <w:rPr>
-            <w:rFonts w:ascii="Cambria Math" w:hAnsi="Cambria Math"/>
-          </w:rPr>
-          <m:t>,-1.1</m:t>
-        </m:r>
-        <m:r>
-          <w:rPr>
-            <w:rFonts w:ascii="Cambria Math" w:hAnsi="Cambria Math"/>
-          </w:rPr>
-          <m:t>6</m:t>
+          <m:t>=-1.18[-1.19,-1.16</m:t>
         </m:r>
         <m:r>
           <w:rPr>
@@ -5222,35 +4984,7 @@
         <w:rPr>
           <w:lang w:val="en-GB"/>
         </w:rPr>
-        <w:t>(</w:t>
-      </w:r>
-      <w:proofErr w:type="spellStart"/>
-      <w:r>
-        <w:rPr>
-          <w:lang w:val="en-GB"/>
-        </w:rPr>
-        <w:t>Ohlberger</w:t>
-      </w:r>
-      <w:proofErr w:type="spellEnd"/>
-      <w:r>
-        <w:rPr>
-          <w:lang w:val="en-GB"/>
-        </w:rPr>
-        <w:t xml:space="preserve"> 2013; </w:t>
-      </w:r>
-      <w:proofErr w:type="spellStart"/>
-      <w:r>
-        <w:rPr>
-          <w:lang w:val="en-GB"/>
-        </w:rPr>
-        <w:t>Ohlberger</w:t>
-      </w:r>
-      <w:proofErr w:type="spellEnd"/>
-      <w:r>
-        <w:rPr>
-          <w:lang w:val="en-GB"/>
-        </w:rPr>
-        <w:t xml:space="preserve"> </w:t>
+        <w:t xml:space="preserve">(Ohlberger 2013; Ohlberger </w:t>
       </w:r>
       <w:r>
         <w:rPr>
@@ -5320,21 +5054,7 @@
         <w:rPr>
           <w:lang w:val="en-GB"/>
         </w:rPr>
-        <w:t xml:space="preserve"> 2017; </w:t>
-      </w:r>
-      <w:proofErr w:type="spellStart"/>
-      <w:r>
-        <w:rPr>
-          <w:lang w:val="en-GB"/>
-        </w:rPr>
-        <w:t>Audzijonyte</w:t>
-      </w:r>
-      <w:proofErr w:type="spellEnd"/>
-      <w:r>
-        <w:rPr>
-          <w:lang w:val="en-GB"/>
-        </w:rPr>
-        <w:t xml:space="preserve"> </w:t>
+        <w:t xml:space="preserve"> 2017; Audzijonyte </w:t>
       </w:r>
       <w:r>
         <w:rPr>
@@ -5516,21 +5236,7 @@
         <w:rPr>
           <w:lang w:val="en-GB"/>
         </w:rPr>
-        <w:t>(</w:t>
-      </w:r>
-      <w:proofErr w:type="spellStart"/>
-      <w:r>
-        <w:rPr>
-          <w:lang w:val="en-GB"/>
-        </w:rPr>
-        <w:t>Adill</w:t>
-      </w:r>
-      <w:proofErr w:type="spellEnd"/>
-      <w:r>
-        <w:rPr>
-          <w:lang w:val="en-GB"/>
-        </w:rPr>
-        <w:t xml:space="preserve"> </w:t>
+        <w:t xml:space="preserve">(Adill </w:t>
       </w:r>
       <w:r>
         <w:rPr>
@@ -6935,16 +6641,11 @@
       <w:r>
         <w:t xml:space="preserve">. </w:t>
       </w:r>
-      <w:proofErr w:type="gramStart"/>
       <w:r>
         <w:t>E</w:t>
       </w:r>
       <w:r>
-        <w:t>ight</w:t>
-      </w:r>
-      <w:proofErr w:type="gramEnd"/>
-      <w:r>
-        <w:t xml:space="preserve"> models</w:t>
+        <w:t>ight models</w:t>
       </w:r>
       <w:r>
         <w:t xml:space="preserve"> in total</w:t>
@@ -12833,7 +12534,7 @@
           <w:rPr>
             <w:rFonts w:ascii="Cambria Math" w:eastAsiaTheme="minorEastAsia" w:hAnsi="Cambria Math"/>
           </w:rPr>
-          <m:t>(-1.5, 1)</m:t>
+          <m:t>(-1.2, 0.5)</m:t>
         </m:r>
       </m:oMath>
       <w:r>
@@ -16887,7 +16588,21 @@
         <w:rPr>
           <w:rFonts w:eastAsiaTheme="minorEastAsia"/>
         </w:rPr>
-        <w:t xml:space="preserve"> is the year effect fo</w:t>
+        <w:t xml:space="preserve"> is the year e</w:t>
+      </w:r>
+      <w:proofErr w:type="spellStart"/>
+      <w:r>
+        <w:rPr>
+          <w:rFonts w:eastAsiaTheme="minorEastAsia"/>
+        </w:rPr>
+        <w:t>ffect</w:t>
+      </w:r>
+      <w:proofErr w:type="spellEnd"/>
+      <w:r>
+        <w:rPr>
+          <w:rFonts w:eastAsiaTheme="minorEastAsia"/>
+        </w:rPr>
+        <w:t xml:space="preserve"> fo</w:t>
       </w:r>
       <w:r>
         <w:rPr>
@@ -18325,131 +18040,25 @@
         </w:rPr>
         <w:fldChar w:fldCharType="separate"/>
       </w:r>
-      <w:proofErr w:type="spellStart"/>
-      <w:r>
-        <w:rPr>
-          <w:lang w:val="en-GB"/>
-        </w:rPr>
-        <w:t>Adill</w:t>
-      </w:r>
-      <w:proofErr w:type="spellEnd"/>
-      <w:r>
-        <w:rPr>
-          <w:lang w:val="en-GB"/>
-        </w:rPr>
-        <w:t xml:space="preserve">, A., Mo, K., </w:t>
-      </w:r>
-      <w:proofErr w:type="spellStart"/>
-      <w:r>
-        <w:rPr>
-          <w:lang w:val="en-GB"/>
-        </w:rPr>
-        <w:t>Sevastik</w:t>
-      </w:r>
-      <w:proofErr w:type="spellEnd"/>
-      <w:r>
-        <w:rPr>
-          <w:lang w:val="en-GB"/>
-        </w:rPr>
-        <w:t xml:space="preserve">, A., Olsson, J. &amp; </w:t>
-      </w:r>
-      <w:proofErr w:type="spellStart"/>
-      <w:r>
-        <w:rPr>
-          <w:lang w:val="en-GB"/>
-        </w:rPr>
-        <w:t>Bergström</w:t>
-      </w:r>
-      <w:proofErr w:type="spellEnd"/>
-      <w:r>
-        <w:rPr>
-          <w:lang w:val="en-GB"/>
-        </w:rPr>
-        <w:t xml:space="preserve">, L. (2013). </w:t>
-      </w:r>
-      <w:proofErr w:type="spellStart"/>
+      <w:r>
+        <w:rPr>
+          <w:lang w:val="en-GB"/>
+        </w:rPr>
+        <w:t xml:space="preserve">Adill, A., Mo, K., Sevastik, A., Olsson, J. &amp; Bergström, L. (2013). </w:t>
+      </w:r>
       <w:r>
         <w:rPr>
           <w:i/>
           <w:iCs/>
           <w:lang w:val="en-GB"/>
         </w:rPr>
-        <w:t>Biologisk</w:t>
-      </w:r>
-      <w:proofErr w:type="spellEnd"/>
-      <w:r>
-        <w:rPr>
-          <w:i/>
-          <w:iCs/>
-          <w:lang w:val="en-GB"/>
-        </w:rPr>
-        <w:t xml:space="preserve"> </w:t>
-      </w:r>
-      <w:proofErr w:type="spellStart"/>
-      <w:r>
-        <w:rPr>
-          <w:i/>
-          <w:iCs/>
-          <w:lang w:val="en-GB"/>
-        </w:rPr>
-        <w:t>recipientkontroll</w:t>
-      </w:r>
-      <w:proofErr w:type="spellEnd"/>
-      <w:r>
-        <w:rPr>
-          <w:i/>
-          <w:iCs/>
-          <w:lang w:val="en-GB"/>
-        </w:rPr>
-        <w:t xml:space="preserve"> vid </w:t>
-      </w:r>
-      <w:proofErr w:type="spellStart"/>
-      <w:r>
-        <w:rPr>
-          <w:i/>
-          <w:iCs/>
-          <w:lang w:val="en-GB"/>
-        </w:rPr>
-        <w:t>Forsmarks</w:t>
-      </w:r>
-      <w:proofErr w:type="spellEnd"/>
-      <w:r>
-        <w:rPr>
-          <w:i/>
-          <w:iCs/>
-          <w:lang w:val="en-GB"/>
-        </w:rPr>
-        <w:t xml:space="preserve"> </w:t>
-      </w:r>
-      <w:proofErr w:type="spellStart"/>
-      <w:r>
-        <w:rPr>
-          <w:i/>
-          <w:iCs/>
-          <w:lang w:val="en-GB"/>
-        </w:rPr>
-        <w:t>kärnkraftverk</w:t>
-      </w:r>
-      <w:proofErr w:type="spellEnd"/>
-      <w:r>
-        <w:rPr>
-          <w:lang w:val="en-GB"/>
-        </w:rPr>
-        <w:t xml:space="preserve"> (Rapport No. 2013:19). </w:t>
-      </w:r>
-      <w:proofErr w:type="spellStart"/>
-      <w:r>
-        <w:rPr>
-          <w:lang w:val="en-GB"/>
-        </w:rPr>
-        <w:t>Öregrund</w:t>
-      </w:r>
-      <w:proofErr w:type="spellEnd"/>
-      <w:r>
-        <w:rPr>
-          <w:lang w:val="en-GB"/>
-        </w:rPr>
-        <w:t>.</w:t>
+        <w:t>Biologisk recipientkontroll vid Forsmarks kärnkraftverk</w:t>
+      </w:r>
+      <w:r>
+        <w:rPr>
+          <w:lang w:val="en-GB"/>
+        </w:rPr>
+        <w:t xml:space="preserve"> (Rapport No. 2013:19). Öregrund.</w:t>
       </w:r>
     </w:p>
     <w:p>
@@ -18571,61 +18180,11 @@
           <w:lang w:val="en-GB"/>
         </w:rPr>
       </w:pPr>
-      <w:proofErr w:type="spellStart"/>
-      <w:r>
-        <w:rPr>
-          <w:lang w:val="en-GB"/>
-        </w:rPr>
-        <w:t>Audzijonyte</w:t>
-      </w:r>
-      <w:proofErr w:type="spellEnd"/>
-      <w:r>
-        <w:rPr>
-          <w:lang w:val="en-GB"/>
-        </w:rPr>
-        <w:t xml:space="preserve">, A., </w:t>
-      </w:r>
-      <w:proofErr w:type="spellStart"/>
-      <w:r>
-        <w:rPr>
-          <w:lang w:val="en-GB"/>
-        </w:rPr>
-        <w:t>Barneche</w:t>
-      </w:r>
-      <w:proofErr w:type="spellEnd"/>
-      <w:r>
-        <w:rPr>
-          <w:lang w:val="en-GB"/>
-        </w:rPr>
-        <w:t xml:space="preserve">, D.R., </w:t>
-      </w:r>
-      <w:proofErr w:type="spellStart"/>
-      <w:r>
-        <w:rPr>
-          <w:lang w:val="en-GB"/>
-        </w:rPr>
-        <w:t>Baudron</w:t>
-      </w:r>
-      <w:proofErr w:type="spellEnd"/>
-      <w:r>
-        <w:rPr>
-          <w:lang w:val="en-GB"/>
-        </w:rPr>
-        <w:t xml:space="preserve">, A.R., </w:t>
-      </w:r>
-      <w:proofErr w:type="spellStart"/>
-      <w:r>
-        <w:rPr>
-          <w:lang w:val="en-GB"/>
-        </w:rPr>
-        <w:t>Belmaker</w:t>
-      </w:r>
-      <w:proofErr w:type="spellEnd"/>
-      <w:r>
-        <w:rPr>
-          <w:lang w:val="en-GB"/>
-        </w:rPr>
-        <w:t xml:space="preserve">, J., Clark, T.D., Marshall, C.T., </w:t>
+      <w:r>
+        <w:rPr>
+          <w:lang w:val="en-GB"/>
+        </w:rPr>
+        <w:t xml:space="preserve">Audzijonyte, A., Barneche, D.R., Baudron, A.R., Belmaker, J., Clark, T.D., Marshall, C.T., </w:t>
       </w:r>
       <w:r>
         <w:rPr>
@@ -18663,33 +18222,11 @@
           <w:lang w:val="en-GB"/>
         </w:rPr>
       </w:pPr>
-      <w:proofErr w:type="spellStart"/>
-      <w:r>
-        <w:rPr>
-          <w:lang w:val="en-GB"/>
-        </w:rPr>
-        <w:t>Audzijonyte</w:t>
-      </w:r>
-      <w:proofErr w:type="spellEnd"/>
-      <w:r>
-        <w:rPr>
-          <w:lang w:val="en-GB"/>
-        </w:rPr>
-        <w:t xml:space="preserve">, A., Richards, S.A., Stuart-Smith, R.D., </w:t>
-      </w:r>
-      <w:proofErr w:type="spellStart"/>
-      <w:r>
-        <w:rPr>
-          <w:lang w:val="en-GB"/>
-        </w:rPr>
-        <w:t>Pecl</w:t>
-      </w:r>
-      <w:proofErr w:type="spellEnd"/>
-      <w:r>
-        <w:rPr>
-          <w:lang w:val="en-GB"/>
-        </w:rPr>
-        <w:t xml:space="preserve">, G., Edgar, G.J., Barrett, N.S., </w:t>
+      <w:r>
+        <w:rPr>
+          <w:lang w:val="en-GB"/>
+        </w:rPr>
+        <w:t xml:space="preserve">Audzijonyte, A., Richards, S.A., Stuart-Smith, R.D., Pecl, G., Edgar, G.J., Barrett, N.S., </w:t>
       </w:r>
       <w:r>
         <w:rPr>
@@ -18711,36 +18248,8 @@
           <w:iCs/>
           <w:lang w:val="en-GB"/>
         </w:rPr>
-        <w:t xml:space="preserve">Nat </w:t>
-      </w:r>
-      <w:proofErr w:type="spellStart"/>
-      <w:r>
-        <w:rPr>
-          <w:i/>
-          <w:iCs/>
-          <w:lang w:val="en-GB"/>
-        </w:rPr>
-        <w:t>Ecol</w:t>
-      </w:r>
-      <w:proofErr w:type="spellEnd"/>
-      <w:r>
-        <w:rPr>
-          <w:i/>
-          <w:iCs/>
-          <w:lang w:val="en-GB"/>
-        </w:rPr>
-        <w:t xml:space="preserve"> </w:t>
-      </w:r>
-      <w:proofErr w:type="spellStart"/>
-      <w:r>
-        <w:rPr>
-          <w:i/>
-          <w:iCs/>
-          <w:lang w:val="en-GB"/>
-        </w:rPr>
-        <w:t>Evol</w:t>
-      </w:r>
-      <w:proofErr w:type="spellEnd"/>
+        <w:t>Nat Ecol Evol</w:t>
+      </w:r>
       <w:r>
         <w:rPr>
           <w:lang w:val="en-GB"/>
@@ -18815,106 +18324,16 @@
         <w:rPr>
           <w:lang w:val="en-GB"/>
         </w:rPr>
-        <w:t xml:space="preserve">Björklund, M., </w:t>
-      </w:r>
-      <w:proofErr w:type="spellStart"/>
-      <w:r>
-        <w:rPr>
-          <w:lang w:val="en-GB"/>
-        </w:rPr>
-        <w:t>Aho</w:t>
-      </w:r>
-      <w:proofErr w:type="spellEnd"/>
-      <w:r>
-        <w:rPr>
-          <w:lang w:val="en-GB"/>
-        </w:rPr>
-        <w:t xml:space="preserve">, T. &amp; </w:t>
-      </w:r>
-      <w:proofErr w:type="spellStart"/>
-      <w:r>
-        <w:rPr>
-          <w:lang w:val="en-GB"/>
-        </w:rPr>
-        <w:t>Behrmann-Godel</w:t>
-      </w:r>
-      <w:proofErr w:type="spellEnd"/>
-      <w:r>
-        <w:rPr>
-          <w:lang w:val="en-GB"/>
-        </w:rPr>
-        <w:t xml:space="preserve">, J. (2015). Isolation over 35 years in a heated biotest basin causes selection on MHC class </w:t>
-      </w:r>
-      <w:proofErr w:type="spellStart"/>
-      <w:r>
-        <w:rPr>
-          <w:lang w:val="en-GB"/>
-        </w:rPr>
-        <w:t>IIß</w:t>
-      </w:r>
-      <w:proofErr w:type="spellEnd"/>
-      <w:r>
-        <w:rPr>
-          <w:lang w:val="en-GB"/>
-        </w:rPr>
-        <w:t xml:space="preserve"> genes in the European perch (</w:t>
-      </w:r>
-      <w:proofErr w:type="spellStart"/>
-      <w:r>
-        <w:rPr>
-          <w:lang w:val="en-GB"/>
-        </w:rPr>
-        <w:t>Perca</w:t>
-      </w:r>
-      <w:proofErr w:type="spellEnd"/>
-      <w:r>
-        <w:rPr>
-          <w:lang w:val="en-GB"/>
-        </w:rPr>
-        <w:t xml:space="preserve"> </w:t>
-      </w:r>
-      <w:proofErr w:type="spellStart"/>
-      <w:r>
-        <w:rPr>
-          <w:lang w:val="en-GB"/>
-        </w:rPr>
-        <w:t>fluviatilis</w:t>
-      </w:r>
-      <w:proofErr w:type="spellEnd"/>
-      <w:r>
-        <w:rPr>
-          <w:lang w:val="en-GB"/>
-        </w:rPr>
-        <w:t xml:space="preserve"> L.). </w:t>
-      </w:r>
-      <w:proofErr w:type="spellStart"/>
+        <w:t xml:space="preserve">Björklund, M., Aho, T. &amp; Behrmann-Godel, J. (2015). Isolation over 35 years in a heated biotest basin causes selection on MHC class IIß genes in the European perch (Perca fluviatilis L.). </w:t>
+      </w:r>
       <w:r>
         <w:rPr>
           <w:i/>
           <w:iCs/>
           <w:lang w:val="en-GB"/>
         </w:rPr>
-        <w:t>Ecol</w:t>
-      </w:r>
-      <w:proofErr w:type="spellEnd"/>
-      <w:r>
-        <w:rPr>
-          <w:i/>
-          <w:iCs/>
-          <w:lang w:val="en-GB"/>
-        </w:rPr>
-        <w:t xml:space="preserve"> </w:t>
-      </w:r>
-      <w:proofErr w:type="spellStart"/>
-      <w:r>
-        <w:rPr>
-          <w:i/>
-          <w:iCs/>
-          <w:lang w:val="en-GB"/>
-        </w:rPr>
-        <w:t>Evol</w:t>
-      </w:r>
-      <w:proofErr w:type="spellEnd"/>
+        <w:t>Ecol Evol</w:t>
+      </w:r>
       <w:r>
         <w:rPr>
           <w:lang w:val="en-GB"/>
@@ -18933,35 +18352,7 @@
         <w:rPr>
           <w:lang w:val="en-GB"/>
         </w:rPr>
-        <w:t xml:space="preserve">Blanchard, J.L., </w:t>
-      </w:r>
-      <w:proofErr w:type="spellStart"/>
-      <w:r>
-        <w:rPr>
-          <w:lang w:val="en-GB"/>
-        </w:rPr>
-        <w:t>Dulvy</w:t>
-      </w:r>
-      <w:proofErr w:type="spellEnd"/>
-      <w:r>
-        <w:rPr>
-          <w:lang w:val="en-GB"/>
-        </w:rPr>
-        <w:t xml:space="preserve">, N., Jennings, S., Ellis, J., </w:t>
-      </w:r>
-      <w:proofErr w:type="spellStart"/>
-      <w:r>
-        <w:rPr>
-          <w:lang w:val="en-GB"/>
-        </w:rPr>
-        <w:t>Pinnegar</w:t>
-      </w:r>
-      <w:proofErr w:type="spellEnd"/>
-      <w:r>
-        <w:rPr>
-          <w:lang w:val="en-GB"/>
-        </w:rPr>
-        <w:t xml:space="preserve">, J., Tidd, A., </w:t>
+        <w:t xml:space="preserve">Blanchard, J.L., Dulvy, N., Jennings, S., Ellis, J., Pinnegar, J., Tidd, A., </w:t>
       </w:r>
       <w:r>
         <w:rPr>
@@ -19003,21 +18394,7 @@
         <w:rPr>
           <w:lang w:val="en-GB"/>
         </w:rPr>
-        <w:t xml:space="preserve">Blanchard, J.L., Heneghan, R.F., Everett, J.D., </w:t>
-      </w:r>
-      <w:proofErr w:type="spellStart"/>
-      <w:r>
-        <w:rPr>
-          <w:lang w:val="en-GB"/>
-        </w:rPr>
-        <w:t>Trebilco</w:t>
-      </w:r>
-      <w:proofErr w:type="spellEnd"/>
-      <w:r>
-        <w:rPr>
-          <w:lang w:val="en-GB"/>
-        </w:rPr>
-        <w:t xml:space="preserve">, R. &amp; Richardson, A.J. (2017). From bacteria to whales: Using functional size spectra to model marine ecosystems. </w:t>
+        <w:t xml:space="preserve">Blanchard, J.L., Heneghan, R.F., Everett, J.D., Trebilco, R. &amp; Richardson, A.J. (2017). From bacteria to whales: Using functional size spectra to model marine ecosystems. </w:t>
       </w:r>
       <w:r>
         <w:rPr>
@@ -19045,21 +18422,7 @@
         <w:rPr>
           <w:lang w:val="en-GB"/>
         </w:rPr>
-        <w:t xml:space="preserve">Brown, J.H., </w:t>
-      </w:r>
-      <w:proofErr w:type="spellStart"/>
-      <w:r>
-        <w:rPr>
-          <w:lang w:val="en-GB"/>
-        </w:rPr>
-        <w:t>Gillooly</w:t>
-      </w:r>
-      <w:proofErr w:type="spellEnd"/>
-      <w:r>
-        <w:rPr>
-          <w:lang w:val="en-GB"/>
-        </w:rPr>
-        <w:t xml:space="preserve">, J.F., Allen, A.P., Savage, V.M. &amp; West, G.B. (2004). Toward a metabolic theory of ecology. </w:t>
+        <w:t xml:space="preserve">Brown, J.H., Gillooly, J.F., Allen, A.P., Savage, V.M. &amp; West, G.B. (2004). Toward a metabolic theory of ecology. </w:t>
       </w:r>
       <w:r>
         <w:rPr>
@@ -19083,21 +18446,12 @@
           <w:lang w:val="en-GB"/>
         </w:rPr>
       </w:pPr>
-      <w:proofErr w:type="spellStart"/>
-      <w:r>
-        <w:rPr>
-          <w:lang w:val="en-GB"/>
-        </w:rPr>
-        <w:t>Bürkner</w:t>
-      </w:r>
-      <w:proofErr w:type="spellEnd"/>
-      <w:r>
-        <w:rPr>
-          <w:lang w:val="en-GB"/>
-        </w:rPr>
-        <w:t xml:space="preserve">, P.-C. (2017). </w:t>
-      </w:r>
-      <w:proofErr w:type="gramStart"/>
+      <w:r>
+        <w:rPr>
+          <w:lang w:val="en-GB"/>
+        </w:rPr>
+        <w:t xml:space="preserve">Bürkner, P.-C. (2017). </w:t>
+      </w:r>
       <w:r>
         <w:rPr>
           <w:b/>
@@ -19110,14 +18464,7 @@
         <w:rPr>
           <w:lang w:val="en-GB"/>
         </w:rPr>
-        <w:t> :</w:t>
-      </w:r>
-      <w:proofErr w:type="gramEnd"/>
-      <w:r>
-        <w:rPr>
-          <w:lang w:val="en-GB"/>
-        </w:rPr>
-        <w:t xml:space="preserve"> An </w:t>
+        <w:t xml:space="preserve"> : An </w:t>
       </w:r>
       <w:r>
         <w:rPr>
@@ -19173,35 +18520,7 @@
         <w:rPr>
           <w:lang w:val="en-GB"/>
         </w:rPr>
-        <w:t xml:space="preserve">Cheung, W.W.L., Sarmiento, J.L., Dunne, J., </w:t>
-      </w:r>
-      <w:proofErr w:type="spellStart"/>
-      <w:r>
-        <w:rPr>
-          <w:lang w:val="en-GB"/>
-        </w:rPr>
-        <w:t>Frölicher</w:t>
-      </w:r>
-      <w:proofErr w:type="spellEnd"/>
-      <w:r>
-        <w:rPr>
-          <w:lang w:val="en-GB"/>
-        </w:rPr>
-        <w:t xml:space="preserve">, T.L., Lam, V.W.Y., Deng </w:t>
-      </w:r>
-      <w:proofErr w:type="spellStart"/>
-      <w:r>
-        <w:rPr>
-          <w:lang w:val="en-GB"/>
-        </w:rPr>
-        <w:t>Palomares</w:t>
-      </w:r>
-      <w:proofErr w:type="spellEnd"/>
-      <w:r>
-        <w:rPr>
-          <w:lang w:val="en-GB"/>
-        </w:rPr>
-        <w:t xml:space="preserve">, M.L., </w:t>
+        <w:t xml:space="preserve">Cheung, W.W.L., Sarmiento, J.L., Dunne, J., Frölicher, T.L., Lam, V.W.Y., Deng Palomares, M.L., </w:t>
       </w:r>
       <w:r>
         <w:rPr>
@@ -19239,34 +18558,12 @@
           <w:lang w:val="en-GB"/>
         </w:rPr>
       </w:pPr>
-      <w:proofErr w:type="spellStart"/>
       <w:r>
         <w:rPr>
           <w:lang w:val="en-GB"/>
         </w:rPr>
         <w:lastRenderedPageBreak/>
-        <w:t>Daufresne</w:t>
-      </w:r>
-      <w:proofErr w:type="spellEnd"/>
-      <w:r>
-        <w:rPr>
-          <w:lang w:val="en-GB"/>
-        </w:rPr>
-        <w:t xml:space="preserve">, M., </w:t>
-      </w:r>
-      <w:proofErr w:type="spellStart"/>
-      <w:r>
-        <w:rPr>
-          <w:lang w:val="en-GB"/>
-        </w:rPr>
-        <w:t>Lengfellner</w:t>
-      </w:r>
-      <w:proofErr w:type="spellEnd"/>
-      <w:r>
-        <w:rPr>
-          <w:lang w:val="en-GB"/>
-        </w:rPr>
-        <w:t xml:space="preserve">, K. &amp; Sommer, U. (2009). Global warming benefits the small in aquatic ecosystems. </w:t>
+        <w:t xml:space="preserve">Daufresne, M., Lengfellner, K. &amp; Sommer, U. (2009). Global warming benefits the small in aquatic ecosystems. </w:t>
       </w:r>
       <w:r>
         <w:rPr>
@@ -19294,21 +18591,7 @@
         <w:rPr>
           <w:lang w:val="en-GB"/>
         </w:rPr>
-        <w:t xml:space="preserve">van </w:t>
-      </w:r>
-      <w:proofErr w:type="spellStart"/>
-      <w:r>
-        <w:rPr>
-          <w:lang w:val="en-GB"/>
-        </w:rPr>
-        <w:t>Dorst</w:t>
-      </w:r>
-      <w:proofErr w:type="spellEnd"/>
-      <w:r>
-        <w:rPr>
-          <w:lang w:val="en-GB"/>
-        </w:rPr>
-        <w:t xml:space="preserve">, R. (2020). </w:t>
+        <w:t xml:space="preserve">van Dorst, R. (2020). </w:t>
       </w:r>
       <w:r>
         <w:rPr>
@@ -19338,23 +18621,13 @@
         </w:rPr>
         <w:t xml:space="preserve">Edwards, A. (2020). </w:t>
       </w:r>
-      <w:proofErr w:type="spellStart"/>
       <w:r>
         <w:rPr>
           <w:i/>
           <w:iCs/>
           <w:lang w:val="en-GB"/>
         </w:rPr>
-        <w:t>sizeSpectra</w:t>
-      </w:r>
-      <w:proofErr w:type="spellEnd"/>
-      <w:r>
-        <w:rPr>
-          <w:i/>
-          <w:iCs/>
-          <w:lang w:val="en-GB"/>
-        </w:rPr>
-        <w:t>: Fitting Size Spectra to Ecological Data Using Maximum Likelihood</w:t>
+        <w:t>sizeSpectra: Fitting Size Spectra to Ecological Data Using Maximum Likelihood</w:t>
       </w:r>
       <w:r>
         <w:rPr>
@@ -19426,33 +18699,11 @@
           <w:lang w:val="en-GB"/>
         </w:rPr>
       </w:pPr>
-      <w:proofErr w:type="spellStart"/>
-      <w:r>
-        <w:rPr>
-          <w:lang w:val="en-GB"/>
-        </w:rPr>
-        <w:t>Gabry</w:t>
-      </w:r>
-      <w:proofErr w:type="spellEnd"/>
-      <w:r>
-        <w:rPr>
-          <w:lang w:val="en-GB"/>
-        </w:rPr>
-        <w:t xml:space="preserve">, J., Simpson, D., </w:t>
-      </w:r>
-      <w:proofErr w:type="spellStart"/>
-      <w:r>
-        <w:rPr>
-          <w:lang w:val="en-GB"/>
-        </w:rPr>
-        <w:t>Vehtari</w:t>
-      </w:r>
-      <w:proofErr w:type="spellEnd"/>
-      <w:r>
-        <w:rPr>
-          <w:lang w:val="en-GB"/>
-        </w:rPr>
-        <w:t xml:space="preserve">, A., Betancourt, M. &amp; Gelman, A. (2019). Visualization in Bayesian workflow. </w:t>
+      <w:r>
+        <w:rPr>
+          <w:lang w:val="en-GB"/>
+        </w:rPr>
+        <w:t xml:space="preserve">Gabry, J., Simpson, D., Vehtari, A., Betancourt, M. &amp; Gelman, A. (2019). Visualization in Bayesian workflow. </w:t>
       </w:r>
       <w:r>
         <w:rPr>
@@ -19564,35 +18815,7 @@
         <w:rPr>
           <w:lang w:val="en-GB"/>
         </w:rPr>
-        <w:t xml:space="preserve">Huss, M., Lindmark, M., Jacobson, P., Van </w:t>
-      </w:r>
-      <w:proofErr w:type="spellStart"/>
-      <w:r>
-        <w:rPr>
-          <w:lang w:val="en-GB"/>
-        </w:rPr>
-        <w:t>Dorst</w:t>
-      </w:r>
-      <w:proofErr w:type="spellEnd"/>
-      <w:r>
-        <w:rPr>
-          <w:lang w:val="en-GB"/>
-        </w:rPr>
-        <w:t xml:space="preserve">, R.M. &amp; </w:t>
-      </w:r>
-      <w:proofErr w:type="spellStart"/>
-      <w:r>
-        <w:rPr>
-          <w:lang w:val="en-GB"/>
-        </w:rPr>
-        <w:t>Gårdmark</w:t>
-      </w:r>
-      <w:proofErr w:type="spellEnd"/>
-      <w:r>
-        <w:rPr>
-          <w:lang w:val="en-GB"/>
-        </w:rPr>
-        <w:t xml:space="preserve">, A. (2019). Experimental evidence of gradual size‐dependent shifts in body size and growth of fish in response to warming. </w:t>
+        <w:t xml:space="preserve">Huss, M., Lindmark, M., Jacobson, P., Van Dorst, R.M. &amp; Gårdmark, A. (2019). Experimental evidence of gradual size‐dependent shifts in body size and growth of fish in response to warming. </w:t>
       </w:r>
       <w:r>
         <w:rPr>
@@ -19600,18 +18823,8 @@
           <w:iCs/>
           <w:lang w:val="en-GB"/>
         </w:rPr>
-        <w:t xml:space="preserve">Glob Change </w:t>
-      </w:r>
-      <w:proofErr w:type="spellStart"/>
-      <w:r>
-        <w:rPr>
-          <w:i/>
-          <w:iCs/>
-          <w:lang w:val="en-GB"/>
-        </w:rPr>
-        <w:t>Biol</w:t>
-      </w:r>
-      <w:proofErr w:type="spellEnd"/>
+        <w:t>Glob Change Biol</w:t>
+      </w:r>
       <w:r>
         <w:rPr>
           <w:lang w:val="en-GB"/>
@@ -19632,41 +18845,13 @@
         </w:rPr>
         <w:t xml:space="preserve">Kay, M. (2019). </w:t>
       </w:r>
-      <w:proofErr w:type="spellStart"/>
       <w:r>
         <w:rPr>
           <w:i/>
           <w:iCs/>
           <w:lang w:val="en-GB"/>
         </w:rPr>
-        <w:t>tidybayes</w:t>
-      </w:r>
-      <w:proofErr w:type="spellEnd"/>
-      <w:r>
-        <w:rPr>
-          <w:i/>
-          <w:iCs/>
-          <w:lang w:val="en-GB"/>
-        </w:rPr>
-        <w:t xml:space="preserve">: Tidy Data and </w:t>
-      </w:r>
-      <w:proofErr w:type="spellStart"/>
-      <w:r>
-        <w:rPr>
-          <w:i/>
-          <w:iCs/>
-          <w:lang w:val="en-GB"/>
-        </w:rPr>
-        <w:t>Geoms</w:t>
-      </w:r>
-      <w:proofErr w:type="spellEnd"/>
-      <w:r>
-        <w:rPr>
-          <w:i/>
-          <w:iCs/>
-          <w:lang w:val="en-GB"/>
-        </w:rPr>
-        <w:t xml:space="preserve"> for Bayesian Models</w:t>
+        <w:t>tidybayes: Tidy Data and Geoms for Bayesian Models</w:t>
       </w:r>
       <w:r>
         <w:rPr>
@@ -19714,37 +18899,8 @@
         <w:rPr>
           <w:lang w:val="en-GB"/>
         </w:rPr>
-        <w:t xml:space="preserve">Lindmark, M., </w:t>
-      </w:r>
-      <w:proofErr w:type="spellStart"/>
-      <w:r>
-        <w:rPr>
-          <w:lang w:val="en-GB"/>
-        </w:rPr>
-        <w:t>Ohlberger</w:t>
-      </w:r>
-      <w:proofErr w:type="spellEnd"/>
-      <w:r>
-        <w:rPr>
-          <w:lang w:val="en-GB"/>
-        </w:rPr>
-        <w:t xml:space="preserve">, J. &amp; </w:t>
-      </w:r>
-      <w:proofErr w:type="spellStart"/>
-      <w:r>
-        <w:rPr>
-          <w:lang w:val="en-GB"/>
-        </w:rPr>
-        <w:t>Gårdmark</w:t>
-      </w:r>
-      <w:proofErr w:type="spellEnd"/>
-      <w:r>
-        <w:rPr>
-          <w:lang w:val="en-GB"/>
-        </w:rPr>
-        <w:t xml:space="preserve">, A. (2021). Optimum growth temperature declines with body size within fish species. </w:t>
-      </w:r>
-      <w:proofErr w:type="spellStart"/>
+        <w:t xml:space="preserve">Lindmark, M., Ohlberger, J. &amp; Gårdmark, A. (2021). Optimum growth temperature declines with body size within fish species. </w:t>
+      </w:r>
       <w:r>
         <w:rPr>
           <w:i/>
@@ -19753,7 +18909,6 @@
         </w:rPr>
         <w:t>bioRxiv</w:t>
       </w:r>
-      <w:proofErr w:type="spellEnd"/>
       <w:r>
         <w:rPr>
           <w:lang w:val="en-GB"/>
@@ -19768,19 +18923,11 @@
           <w:lang w:val="en-GB"/>
         </w:rPr>
       </w:pPr>
-      <w:proofErr w:type="spellStart"/>
-      <w:r>
-        <w:rPr>
-          <w:lang w:val="en-GB"/>
-        </w:rPr>
-        <w:t>Morrongiello</w:t>
-      </w:r>
-      <w:proofErr w:type="spellEnd"/>
-      <w:r>
-        <w:rPr>
-          <w:lang w:val="en-GB"/>
-        </w:rPr>
-        <w:t xml:space="preserve">, J.R. &amp; Thresher, R.E. (2015). A statistical framework to explore ontogenetic growth variation among individuals and populations: a marine fish example. </w:t>
+      <w:r>
+        <w:rPr>
+          <w:lang w:val="en-GB"/>
+        </w:rPr>
+        <w:t xml:space="preserve">Morrongiello, J.R. &amp; Thresher, R.E. (2015). A statistical framework to explore ontogenetic growth variation among individuals and populations: a marine fish example. </w:t>
       </w:r>
       <w:r>
         <w:rPr>
@@ -19804,19 +18951,11 @@
           <w:lang w:val="en-GB"/>
         </w:rPr>
       </w:pPr>
-      <w:proofErr w:type="spellStart"/>
-      <w:r>
-        <w:rPr>
-          <w:lang w:val="en-GB"/>
-        </w:rPr>
-        <w:t>Ohlberger</w:t>
-      </w:r>
-      <w:proofErr w:type="spellEnd"/>
-      <w:r>
-        <w:rPr>
-          <w:lang w:val="en-GB"/>
-        </w:rPr>
-        <w:t xml:space="preserve">, J. (2013). Climate warming and ectotherm body size – from individual physiology to community ecology. </w:t>
+      <w:r>
+        <w:rPr>
+          <w:lang w:val="en-GB"/>
+        </w:rPr>
+        <w:t xml:space="preserve">Ohlberger, J. (2013). Climate warming and ectotherm body size – from individual physiology to community ecology. </w:t>
       </w:r>
       <w:r>
         <w:rPr>
@@ -19840,19 +18979,11 @@
           <w:lang w:val="en-GB"/>
         </w:rPr>
       </w:pPr>
-      <w:proofErr w:type="spellStart"/>
-      <w:r>
-        <w:rPr>
-          <w:lang w:val="en-GB"/>
-        </w:rPr>
-        <w:t>Ohlberger</w:t>
-      </w:r>
-      <w:proofErr w:type="spellEnd"/>
-      <w:r>
-        <w:rPr>
-          <w:lang w:val="en-GB"/>
-        </w:rPr>
-        <w:t xml:space="preserve">, J., Ward, E.J., Schindler, D.E. &amp; Lewis, B. (2018). Demographic changes in Chinook salmon across the Northeast Pacific Ocean. </w:t>
+      <w:r>
+        <w:rPr>
+          <w:lang w:val="en-GB"/>
+        </w:rPr>
+        <w:t xml:space="preserve">Ohlberger, J., Ward, E.J., Schindler, D.E. &amp; Lewis, B. (2018). Demographic changes in Chinook salmon across the Northeast Pacific Ocean. </w:t>
       </w:r>
       <w:r>
         <w:rPr>
@@ -19932,75 +19063,11 @@
           <w:lang w:val="en-GB"/>
         </w:rPr>
       </w:pPr>
-      <w:proofErr w:type="spellStart"/>
-      <w:r>
-        <w:rPr>
-          <w:lang w:val="en-GB"/>
-        </w:rPr>
-        <w:t>Sandblom</w:t>
-      </w:r>
-      <w:proofErr w:type="spellEnd"/>
-      <w:r>
-        <w:rPr>
-          <w:lang w:val="en-GB"/>
-        </w:rPr>
-        <w:t xml:space="preserve">, E., Clark, T.D., </w:t>
-      </w:r>
-      <w:proofErr w:type="spellStart"/>
-      <w:r>
-        <w:rPr>
-          <w:lang w:val="en-GB"/>
-        </w:rPr>
-        <w:t>Gräns</w:t>
-      </w:r>
-      <w:proofErr w:type="spellEnd"/>
-      <w:r>
-        <w:rPr>
-          <w:lang w:val="en-GB"/>
-        </w:rPr>
-        <w:t xml:space="preserve">, A., </w:t>
-      </w:r>
-      <w:proofErr w:type="spellStart"/>
-      <w:r>
-        <w:rPr>
-          <w:lang w:val="en-GB"/>
-        </w:rPr>
-        <w:t>Ekström</w:t>
-      </w:r>
-      <w:proofErr w:type="spellEnd"/>
-      <w:r>
-        <w:rPr>
-          <w:lang w:val="en-GB"/>
-        </w:rPr>
-        <w:t xml:space="preserve">, A., </w:t>
-      </w:r>
-      <w:proofErr w:type="spellStart"/>
-      <w:r>
-        <w:rPr>
-          <w:lang w:val="en-GB"/>
-        </w:rPr>
-        <w:t>Brijs</w:t>
-      </w:r>
-      <w:proofErr w:type="spellEnd"/>
-      <w:r>
-        <w:rPr>
-          <w:lang w:val="en-GB"/>
-        </w:rPr>
-        <w:t xml:space="preserve">, J., </w:t>
-      </w:r>
-      <w:proofErr w:type="spellStart"/>
-      <w:r>
-        <w:rPr>
-          <w:lang w:val="en-GB"/>
-        </w:rPr>
-        <w:t>Sundström</w:t>
-      </w:r>
-      <w:proofErr w:type="spellEnd"/>
-      <w:r>
-        <w:rPr>
-          <w:lang w:val="en-GB"/>
-        </w:rPr>
-        <w:t xml:space="preserve">, L.F., </w:t>
+      <w:r>
+        <w:rPr>
+          <w:lang w:val="en-GB"/>
+        </w:rPr>
+        <w:t xml:space="preserve">Sandblom, E., Clark, T.D., Gräns, A., Ekström, A., Brijs, J., Sundström, L.F., </w:t>
       </w:r>
       <w:r>
         <w:rPr>
@@ -20022,18 +19089,8 @@
           <w:iCs/>
           <w:lang w:val="en-GB"/>
         </w:rPr>
-        <w:t xml:space="preserve">Nat </w:t>
-      </w:r>
-      <w:proofErr w:type="spellStart"/>
-      <w:r>
-        <w:rPr>
-          <w:i/>
-          <w:iCs/>
-          <w:lang w:val="en-GB"/>
-        </w:rPr>
-        <w:t>Commun</w:t>
-      </w:r>
-      <w:proofErr w:type="spellEnd"/>
+        <w:t>Nat Commun</w:t>
+      </w:r>
       <w:r>
         <w:rPr>
           <w:lang w:val="en-GB"/>
@@ -20048,33 +19105,11 @@
           <w:lang w:val="en-GB"/>
         </w:rPr>
       </w:pPr>
-      <w:proofErr w:type="spellStart"/>
-      <w:r>
-        <w:rPr>
-          <w:lang w:val="en-GB"/>
-        </w:rPr>
-        <w:t>Sandström</w:t>
-      </w:r>
-      <w:proofErr w:type="spellEnd"/>
-      <w:r>
-        <w:rPr>
-          <w:lang w:val="en-GB"/>
-        </w:rPr>
-        <w:t xml:space="preserve">, O., Neuman, E. &amp; </w:t>
-      </w:r>
-      <w:proofErr w:type="spellStart"/>
-      <w:r>
-        <w:rPr>
-          <w:lang w:val="en-GB"/>
-        </w:rPr>
-        <w:t>Thoresson</w:t>
-      </w:r>
-      <w:proofErr w:type="spellEnd"/>
-      <w:r>
-        <w:rPr>
-          <w:lang w:val="en-GB"/>
-        </w:rPr>
-        <w:t xml:space="preserve">, G. (1995). Effects of temperature on life history variables in perch. </w:t>
+      <w:r>
+        <w:rPr>
+          <w:lang w:val="en-GB"/>
+        </w:rPr>
+        <w:t xml:space="preserve">Sandström, O., Neuman, E. &amp; Thoresson, G. (1995). Effects of temperature on life history variables in perch. </w:t>
       </w:r>
       <w:r>
         <w:rPr>
@@ -20155,177 +19190,25 @@
           <w:lang w:val="en-GB"/>
         </w:rPr>
       </w:pPr>
-      <w:proofErr w:type="spellStart"/>
-      <w:r>
-        <w:rPr>
-          <w:lang w:val="en-GB"/>
-        </w:rPr>
-        <w:t>Thoresson</w:t>
-      </w:r>
-      <w:proofErr w:type="spellEnd"/>
-      <w:r>
-        <w:rPr>
-          <w:lang w:val="en-GB"/>
-        </w:rPr>
-        <w:t xml:space="preserve">, G. (1996). </w:t>
-      </w:r>
-      <w:proofErr w:type="spellStart"/>
+      <w:r>
+        <w:rPr>
+          <w:lang w:val="en-GB"/>
+        </w:rPr>
+        <w:t xml:space="preserve">Thoresson, G. (1996). </w:t>
+      </w:r>
       <w:r>
         <w:rPr>
           <w:i/>
           <w:iCs/>
           <w:lang w:val="en-GB"/>
         </w:rPr>
-        <w:t>Metoder</w:t>
-      </w:r>
-      <w:proofErr w:type="spellEnd"/>
-      <w:r>
-        <w:rPr>
-          <w:i/>
-          <w:iCs/>
-          <w:lang w:val="en-GB"/>
-        </w:rPr>
-        <w:t xml:space="preserve"> </w:t>
-      </w:r>
-      <w:proofErr w:type="spellStart"/>
-      <w:r>
-        <w:rPr>
-          <w:i/>
-          <w:iCs/>
-          <w:lang w:val="en-GB"/>
-        </w:rPr>
-        <w:t>för</w:t>
-      </w:r>
-      <w:proofErr w:type="spellEnd"/>
-      <w:r>
-        <w:rPr>
-          <w:i/>
-          <w:iCs/>
-          <w:lang w:val="en-GB"/>
-        </w:rPr>
-        <w:t xml:space="preserve"> </w:t>
-      </w:r>
-      <w:proofErr w:type="spellStart"/>
-      <w:r>
-        <w:rPr>
-          <w:i/>
-          <w:iCs/>
-          <w:lang w:val="en-GB"/>
-        </w:rPr>
-        <w:t>övervakning</w:t>
-      </w:r>
-      <w:proofErr w:type="spellEnd"/>
-      <w:r>
-        <w:rPr>
-          <w:i/>
-          <w:iCs/>
-          <w:lang w:val="en-GB"/>
-        </w:rPr>
-        <w:t xml:space="preserve"> </w:t>
-      </w:r>
-      <w:proofErr w:type="spellStart"/>
-      <w:r>
-        <w:rPr>
-          <w:i/>
-          <w:iCs/>
-          <w:lang w:val="en-GB"/>
-        </w:rPr>
-        <w:t>av</w:t>
-      </w:r>
-      <w:proofErr w:type="spellEnd"/>
-      <w:r>
-        <w:rPr>
-          <w:i/>
-          <w:iCs/>
-          <w:lang w:val="en-GB"/>
-        </w:rPr>
-        <w:t xml:space="preserve"> </w:t>
-      </w:r>
-      <w:proofErr w:type="spellStart"/>
-      <w:r>
-        <w:rPr>
-          <w:i/>
-          <w:iCs/>
-          <w:lang w:val="en-GB"/>
-        </w:rPr>
-        <w:t>kustfiskbestånd</w:t>
-      </w:r>
-      <w:proofErr w:type="spellEnd"/>
-      <w:r>
-        <w:rPr>
-          <w:lang w:val="en-GB"/>
-        </w:rPr>
-        <w:t xml:space="preserve"> </w:t>
-      </w:r>
-      <w:proofErr w:type="gramStart"/>
-      <w:r>
-        <w:rPr>
-          <w:lang w:val="en-GB"/>
-        </w:rPr>
-        <w:t>( No.</w:t>
-      </w:r>
-      <w:proofErr w:type="gramEnd"/>
-      <w:r>
-        <w:rPr>
-          <w:lang w:val="en-GB"/>
-        </w:rPr>
-        <w:t xml:space="preserve"> 3). </w:t>
-      </w:r>
-      <w:proofErr w:type="spellStart"/>
-      <w:r>
-        <w:rPr>
-          <w:lang w:val="en-GB"/>
-        </w:rPr>
-        <w:t>Kustrapport</w:t>
-      </w:r>
-      <w:proofErr w:type="spellEnd"/>
-      <w:r>
-        <w:rPr>
-          <w:lang w:val="en-GB"/>
-        </w:rPr>
-        <w:t xml:space="preserve">. </w:t>
-      </w:r>
-      <w:proofErr w:type="spellStart"/>
-      <w:r>
-        <w:rPr>
-          <w:lang w:val="en-GB"/>
-        </w:rPr>
-        <w:t>Kustlaboratoriet</w:t>
-      </w:r>
-      <w:proofErr w:type="spellEnd"/>
-      <w:r>
-        <w:rPr>
-          <w:lang w:val="en-GB"/>
-        </w:rPr>
-        <w:t xml:space="preserve">, </w:t>
-      </w:r>
-      <w:proofErr w:type="spellStart"/>
-      <w:r>
-        <w:rPr>
-          <w:lang w:val="en-GB"/>
-        </w:rPr>
-        <w:t>Fiskeriverket</w:t>
-      </w:r>
-      <w:proofErr w:type="spellEnd"/>
-      <w:r>
-        <w:rPr>
-          <w:lang w:val="en-GB"/>
-        </w:rPr>
-        <w:t xml:space="preserve">, </w:t>
-      </w:r>
-      <w:proofErr w:type="spellStart"/>
-      <w:r>
-        <w:rPr>
-          <w:lang w:val="en-GB"/>
-        </w:rPr>
-        <w:t>Öregrund</w:t>
-      </w:r>
-      <w:proofErr w:type="spellEnd"/>
-      <w:r>
-        <w:rPr>
-          <w:lang w:val="en-GB"/>
-        </w:rPr>
-        <w:t>.</w:t>
+        <w:t>Metoder för övervakning av kustfiskbestånd</w:t>
+      </w:r>
+      <w:r>
+        <w:rPr>
+          <w:lang w:val="en-GB"/>
+        </w:rPr>
+        <w:t xml:space="preserve"> ( No. 3). Kustrapport. Kustlaboratoriet, Fiskeriverket, Öregrund.</w:t>
       </w:r>
     </w:p>
     <w:p>
@@ -20369,106 +19252,14 @@
         </w:rPr>
         <w:t xml:space="preserve">Ursin, E. (1973). On the prey size preferences of cod and dab. </w:t>
       </w:r>
-      <w:proofErr w:type="spellStart"/>
       <w:r>
         <w:rPr>
           <w:i/>
           <w:iCs/>
           <w:lang w:val="en-GB"/>
         </w:rPr>
-        <w:t>Meddelelser</w:t>
-      </w:r>
-      <w:proofErr w:type="spellEnd"/>
-      <w:r>
-        <w:rPr>
-          <w:i/>
-          <w:iCs/>
-          <w:lang w:val="en-GB"/>
-        </w:rPr>
-        <w:t xml:space="preserve"> </w:t>
-      </w:r>
-      <w:proofErr w:type="spellStart"/>
-      <w:r>
-        <w:rPr>
-          <w:i/>
-          <w:iCs/>
-          <w:lang w:val="en-GB"/>
-        </w:rPr>
-        <w:t>fra</w:t>
-      </w:r>
-      <w:proofErr w:type="spellEnd"/>
-      <w:r>
-        <w:rPr>
-          <w:i/>
-          <w:iCs/>
-          <w:lang w:val="en-GB"/>
-        </w:rPr>
-        <w:t xml:space="preserve"> </w:t>
-      </w:r>
-      <w:proofErr w:type="spellStart"/>
-      <w:r>
-        <w:rPr>
-          <w:i/>
-          <w:iCs/>
-          <w:lang w:val="en-GB"/>
-        </w:rPr>
-        <w:t>Danmarks</w:t>
-      </w:r>
-      <w:proofErr w:type="spellEnd"/>
-      <w:r>
-        <w:rPr>
-          <w:i/>
-          <w:iCs/>
-          <w:lang w:val="en-GB"/>
-        </w:rPr>
-        <w:t xml:space="preserve"> </w:t>
-      </w:r>
-      <w:proofErr w:type="spellStart"/>
-      <w:r>
-        <w:rPr>
-          <w:i/>
-          <w:iCs/>
-          <w:lang w:val="en-GB"/>
-        </w:rPr>
-        <w:t>Fiskeri-og</w:t>
-      </w:r>
-      <w:proofErr w:type="spellEnd"/>
-      <w:r>
-        <w:rPr>
-          <w:i/>
-          <w:iCs/>
-          <w:lang w:val="en-GB"/>
-        </w:rPr>
-        <w:t xml:space="preserve"> </w:t>
-      </w:r>
-      <w:proofErr w:type="spellStart"/>
-      <w:r>
-        <w:rPr>
-          <w:i/>
-          <w:iCs/>
-          <w:lang w:val="en-GB"/>
-        </w:rPr>
-        <w:t>Havun</w:t>
-      </w:r>
-      <w:proofErr w:type="spellEnd"/>
-      <w:r>
-        <w:rPr>
-          <w:i/>
-          <w:iCs/>
-          <w:lang w:val="en-GB"/>
-        </w:rPr>
-        <w:t xml:space="preserve">- </w:t>
-      </w:r>
-      <w:proofErr w:type="spellStart"/>
-      <w:r>
-        <w:rPr>
-          <w:i/>
-          <w:iCs/>
-          <w:lang w:val="en-GB"/>
-        </w:rPr>
-        <w:t>dersgelser</w:t>
-      </w:r>
-      <w:proofErr w:type="spellEnd"/>
+        <w:t>Meddelelser fra Danmarks Fiskeri-og Havun- dersgelser</w:t>
+      </w:r>
       <w:r>
         <w:rPr>
           <w:lang w:val="en-GB"/>
@@ -20483,61 +19274,11 @@
           <w:lang w:val="en-GB"/>
         </w:rPr>
       </w:pPr>
-      <w:proofErr w:type="spellStart"/>
-      <w:r>
-        <w:rPr>
-          <w:lang w:val="en-GB"/>
-        </w:rPr>
-        <w:t>Vehtari</w:t>
-      </w:r>
-      <w:proofErr w:type="spellEnd"/>
-      <w:r>
-        <w:rPr>
-          <w:lang w:val="en-GB"/>
-        </w:rPr>
-        <w:t xml:space="preserve">, A., </w:t>
-      </w:r>
-      <w:proofErr w:type="spellStart"/>
-      <w:r>
-        <w:rPr>
-          <w:lang w:val="en-GB"/>
-        </w:rPr>
-        <w:t>Gabry</w:t>
-      </w:r>
-      <w:proofErr w:type="spellEnd"/>
-      <w:r>
-        <w:rPr>
-          <w:lang w:val="en-GB"/>
-        </w:rPr>
-        <w:t xml:space="preserve">, J., Magnusson, M., Yao, Y., </w:t>
-      </w:r>
-      <w:proofErr w:type="spellStart"/>
-      <w:r>
-        <w:rPr>
-          <w:lang w:val="en-GB"/>
-        </w:rPr>
-        <w:t>Bürkner</w:t>
-      </w:r>
-      <w:proofErr w:type="spellEnd"/>
-      <w:r>
-        <w:rPr>
-          <w:lang w:val="en-GB"/>
-        </w:rPr>
-        <w:t xml:space="preserve">, P., </w:t>
-      </w:r>
-      <w:proofErr w:type="spellStart"/>
-      <w:r>
-        <w:rPr>
-          <w:lang w:val="en-GB"/>
-        </w:rPr>
-        <w:t>Paananen</w:t>
-      </w:r>
-      <w:proofErr w:type="spellEnd"/>
-      <w:r>
-        <w:rPr>
-          <w:lang w:val="en-GB"/>
-        </w:rPr>
-        <w:t xml:space="preserve">, T., </w:t>
+      <w:r>
+        <w:rPr>
+          <w:lang w:val="en-GB"/>
+        </w:rPr>
+        <w:t xml:space="preserve">Vehtari, A., Gabry, J., Magnusson, M., Yao, Y., Bürkner, P., Paananen, T., </w:t>
       </w:r>
       <w:r>
         <w:rPr>
@@ -20569,33 +19310,11 @@
           <w:lang w:val="en-GB"/>
         </w:rPr>
       </w:pPr>
-      <w:proofErr w:type="spellStart"/>
-      <w:r>
-        <w:rPr>
-          <w:lang w:val="en-GB"/>
-        </w:rPr>
-        <w:t>Vehtari</w:t>
-      </w:r>
-      <w:proofErr w:type="spellEnd"/>
-      <w:r>
-        <w:rPr>
-          <w:lang w:val="en-GB"/>
-        </w:rPr>
-        <w:t xml:space="preserve">, A., Gelman, A. &amp; </w:t>
-      </w:r>
-      <w:proofErr w:type="spellStart"/>
-      <w:r>
-        <w:rPr>
-          <w:lang w:val="en-GB"/>
-        </w:rPr>
-        <w:t>Gabry</w:t>
-      </w:r>
-      <w:proofErr w:type="spellEnd"/>
-      <w:r>
-        <w:rPr>
-          <w:lang w:val="en-GB"/>
-        </w:rPr>
-        <w:t xml:space="preserve">, J. (2017). Practical Bayesian model evaluation using leave-one-out cross-validation and WAIC. </w:t>
+      <w:r>
+        <w:rPr>
+          <w:lang w:val="en-GB"/>
+        </w:rPr>
+        <w:t xml:space="preserve">Vehtari, A., Gelman, A. &amp; Gabry, J. (2017). Practical Bayesian model evaluation using leave-one-out cross-validation and WAIC. </w:t>
       </w:r>
       <w:r>
         <w:rPr>
@@ -20603,18 +19322,8 @@
           <w:iCs/>
           <w:lang w:val="en-GB"/>
         </w:rPr>
-        <w:t xml:space="preserve">Stat </w:t>
-      </w:r>
-      <w:proofErr w:type="spellStart"/>
-      <w:r>
-        <w:rPr>
-          <w:i/>
-          <w:iCs/>
-          <w:lang w:val="en-GB"/>
-        </w:rPr>
-        <w:t>Comput</w:t>
-      </w:r>
-      <w:proofErr w:type="spellEnd"/>
+        <w:t>Stat Comput</w:t>
+      </w:r>
       <w:r>
         <w:rPr>
           <w:lang w:val="en-GB"/>
@@ -20633,21 +19342,7 @@
         <w:rPr>
           <w:lang w:val="en-GB"/>
         </w:rPr>
-        <w:t xml:space="preserve">Wang, H.-Y., Shen, S.-F., Chen, Y.-S., Kiang, Y.-K. &amp; </w:t>
-      </w:r>
-      <w:proofErr w:type="spellStart"/>
-      <w:r>
-        <w:rPr>
-          <w:lang w:val="en-GB"/>
-        </w:rPr>
-        <w:t>Heino</w:t>
-      </w:r>
-      <w:proofErr w:type="spellEnd"/>
-      <w:r>
-        <w:rPr>
-          <w:lang w:val="en-GB"/>
-        </w:rPr>
-        <w:t xml:space="preserve">, M. (2020). Life histories determine divergent population trends for fishes under climate warming. </w:t>
+        <w:t xml:space="preserve">Wang, H.-Y., Shen, S.-F., Chen, Y.-S., Kiang, Y.-K. &amp; Heino, M. (2020). Life histories determine divergent population trends for fishes under climate warming. </w:t>
       </w:r>
       <w:r>
         <w:rPr>
@@ -20703,35 +19398,7 @@
         <w:rPr>
           <w:lang w:val="en-GB"/>
         </w:rPr>
-        <w:t xml:space="preserve">White, E.P., Ernest, S.K.M., </w:t>
-      </w:r>
-      <w:proofErr w:type="spellStart"/>
-      <w:r>
-        <w:rPr>
-          <w:lang w:val="en-GB"/>
-        </w:rPr>
-        <w:t>Kerkhoff</w:t>
-      </w:r>
-      <w:proofErr w:type="spellEnd"/>
-      <w:r>
-        <w:rPr>
-          <w:lang w:val="en-GB"/>
-        </w:rPr>
-        <w:t xml:space="preserve">, A.J. &amp; </w:t>
-      </w:r>
-      <w:proofErr w:type="spellStart"/>
-      <w:r>
-        <w:rPr>
-          <w:lang w:val="en-GB"/>
-        </w:rPr>
-        <w:t>Enquist</w:t>
-      </w:r>
-      <w:proofErr w:type="spellEnd"/>
-      <w:r>
-        <w:rPr>
-          <w:lang w:val="en-GB"/>
-        </w:rPr>
-        <w:t xml:space="preserve">, B.J. (2007). Relationships between body size and abundance in ecology. </w:t>
+        <w:t xml:space="preserve">White, E.P., Ernest, S.K.M., Kerkhoff, A.J. &amp; Enquist, B.J. (2007). Relationships between body size and abundance in ecology. </w:t>
       </w:r>
       <w:r>
         <w:rPr>
@@ -20759,21 +19426,7 @@
         <w:rPr>
           <w:lang w:val="en-GB"/>
         </w:rPr>
-        <w:t xml:space="preserve">Wickham, H., </w:t>
-      </w:r>
-      <w:proofErr w:type="spellStart"/>
-      <w:r>
-        <w:rPr>
-          <w:lang w:val="en-GB"/>
-        </w:rPr>
-        <w:t>Averick</w:t>
-      </w:r>
-      <w:proofErr w:type="spellEnd"/>
-      <w:r>
-        <w:rPr>
-          <w:lang w:val="en-GB"/>
-        </w:rPr>
-        <w:t xml:space="preserve">, M., Bryan, J., Chang, W., D’Agostino McGowan, L., François, R., </w:t>
+        <w:t xml:space="preserve">Wickham, H., Averick, M., Bryan, J., Chang, W., D’Agostino McGowan, L., François, R., </w:t>
       </w:r>
       <w:r>
         <w:rPr>
@@ -20787,21 +19440,7 @@
         <w:rPr>
           <w:lang w:val="en-GB"/>
         </w:rPr>
-        <w:t xml:space="preserve"> (2019). Welcome to the </w:t>
-      </w:r>
-      <w:proofErr w:type="spellStart"/>
-      <w:r>
-        <w:rPr>
-          <w:lang w:val="en-GB"/>
-        </w:rPr>
-        <w:t>tidyverse</w:t>
-      </w:r>
-      <w:proofErr w:type="spellEnd"/>
-      <w:r>
-        <w:rPr>
-          <w:lang w:val="en-GB"/>
-        </w:rPr>
-        <w:t xml:space="preserve">. </w:t>
+        <w:t xml:space="preserve"> (2019). Welcome to the tidyverse. </w:t>
       </w:r>
       <w:r>
         <w:rPr>
@@ -20809,25 +19448,7 @@
           <w:iCs/>
           <w:lang w:val="en-GB"/>
         </w:rPr>
-        <w:t xml:space="preserve">Journal of </w:t>
-      </w:r>
-      <w:proofErr w:type="gramStart"/>
-      <w:r>
-        <w:rPr>
-          <w:i/>
-          <w:iCs/>
-          <w:lang w:val="en-GB"/>
-        </w:rPr>
-        <w:t>Open Source</w:t>
-      </w:r>
-      <w:proofErr w:type="gramEnd"/>
-      <w:r>
-        <w:rPr>
-          <w:i/>
-          <w:iCs/>
-          <w:lang w:val="en-GB"/>
-        </w:rPr>
-        <w:t xml:space="preserve"> Software</w:t>
+        <w:t>Journal of Open Source Software</w:t>
       </w:r>
       <w:r>
         <w:rPr>
@@ -21086,271 +19707,12 @@
           <w:szCs w:val="28"/>
         </w:rPr>
       </w:pPr>
-    </w:p>
-    <w:p>
-      <w:pPr>
-        <w:spacing w:line="480" w:lineRule="auto"/>
-        <w:contextualSpacing/>
-        <w:jc w:val="both"/>
+      <w:r>
         <w:rPr>
           <w:sz w:val="28"/>
           <w:szCs w:val="28"/>
         </w:rPr>
-      </w:pPr>
-      <w:r>
-        <w:rPr>
-          <w:sz w:val="28"/>
-          <w:szCs w:val="28"/>
-        </w:rPr>
-        <w:t>Tables</w:t>
-      </w:r>
-    </w:p>
-    <w:p>
-      <w:pPr>
-        <w:spacing w:line="480" w:lineRule="auto"/>
-        <w:contextualSpacing/>
-        <w:jc w:val="both"/>
-        <w:rPr>
-          <w:sz w:val="28"/>
-          <w:szCs w:val="28"/>
-        </w:rPr>
-      </w:pPr>
-    </w:p>
-    <w:p>
-      <w:pPr>
-        <w:spacing w:line="480" w:lineRule="auto"/>
-        <w:contextualSpacing/>
-        <w:jc w:val="both"/>
-        <w:rPr>
-          <w:sz w:val="28"/>
-          <w:szCs w:val="28"/>
-        </w:rPr>
-      </w:pPr>
-    </w:p>
-    <w:p>
-      <w:pPr>
-        <w:spacing w:line="480" w:lineRule="auto"/>
-        <w:contextualSpacing/>
-        <w:jc w:val="both"/>
-        <w:rPr>
-          <w:sz w:val="28"/>
-          <w:szCs w:val="28"/>
-        </w:rPr>
-      </w:pPr>
-    </w:p>
-    <w:p>
-      <w:pPr>
-        <w:spacing w:line="480" w:lineRule="auto"/>
-        <w:contextualSpacing/>
-        <w:jc w:val="both"/>
-        <w:rPr>
-          <w:sz w:val="28"/>
-          <w:szCs w:val="28"/>
-        </w:rPr>
-      </w:pPr>
-    </w:p>
-    <w:p>
-      <w:pPr>
-        <w:spacing w:line="480" w:lineRule="auto"/>
-        <w:contextualSpacing/>
-        <w:jc w:val="both"/>
-        <w:rPr>
-          <w:sz w:val="28"/>
-          <w:szCs w:val="28"/>
-        </w:rPr>
-      </w:pPr>
-    </w:p>
-    <w:p>
-      <w:pPr>
-        <w:spacing w:line="480" w:lineRule="auto"/>
-        <w:contextualSpacing/>
-        <w:jc w:val="both"/>
-        <w:rPr>
-          <w:sz w:val="28"/>
-          <w:szCs w:val="28"/>
-        </w:rPr>
-      </w:pPr>
-    </w:p>
-    <w:p>
-      <w:pPr>
-        <w:spacing w:line="480" w:lineRule="auto"/>
-        <w:contextualSpacing/>
-        <w:jc w:val="both"/>
-        <w:rPr>
-          <w:sz w:val="28"/>
-          <w:szCs w:val="28"/>
-        </w:rPr>
-      </w:pPr>
-    </w:p>
-    <w:p>
-      <w:pPr>
-        <w:spacing w:line="480" w:lineRule="auto"/>
-        <w:contextualSpacing/>
-        <w:jc w:val="both"/>
-        <w:rPr>
-          <w:sz w:val="28"/>
-          <w:szCs w:val="28"/>
-        </w:rPr>
-      </w:pPr>
-    </w:p>
-    <w:p>
-      <w:pPr>
-        <w:spacing w:line="480" w:lineRule="auto"/>
-        <w:contextualSpacing/>
-        <w:jc w:val="both"/>
-        <w:rPr>
-          <w:sz w:val="28"/>
-          <w:szCs w:val="28"/>
-        </w:rPr>
-      </w:pPr>
-    </w:p>
-    <w:p>
-      <w:pPr>
-        <w:spacing w:line="480" w:lineRule="auto"/>
-        <w:contextualSpacing/>
-        <w:jc w:val="both"/>
-        <w:rPr>
-          <w:sz w:val="28"/>
-          <w:szCs w:val="28"/>
-        </w:rPr>
-      </w:pPr>
-    </w:p>
-    <w:p>
-      <w:pPr>
-        <w:spacing w:line="480" w:lineRule="auto"/>
-        <w:contextualSpacing/>
-        <w:jc w:val="both"/>
-        <w:rPr>
-          <w:sz w:val="28"/>
-          <w:szCs w:val="28"/>
-        </w:rPr>
-      </w:pPr>
-    </w:p>
-    <w:p>
-      <w:pPr>
-        <w:spacing w:line="480" w:lineRule="auto"/>
-        <w:contextualSpacing/>
-        <w:jc w:val="both"/>
-        <w:rPr>
-          <w:sz w:val="28"/>
-          <w:szCs w:val="28"/>
-        </w:rPr>
-      </w:pPr>
-    </w:p>
-    <w:p>
-      <w:pPr>
-        <w:spacing w:line="480" w:lineRule="auto"/>
-        <w:contextualSpacing/>
-        <w:jc w:val="both"/>
-        <w:rPr>
-          <w:sz w:val="28"/>
-          <w:szCs w:val="28"/>
-        </w:rPr>
-      </w:pPr>
-    </w:p>
-    <w:p>
-      <w:pPr>
-        <w:spacing w:line="480" w:lineRule="auto"/>
-        <w:contextualSpacing/>
-        <w:jc w:val="both"/>
-        <w:rPr>
-          <w:sz w:val="28"/>
-          <w:szCs w:val="28"/>
-        </w:rPr>
-      </w:pPr>
-    </w:p>
-    <w:p>
-      <w:pPr>
-        <w:spacing w:line="480" w:lineRule="auto"/>
-        <w:contextualSpacing/>
-        <w:jc w:val="both"/>
-        <w:rPr>
-          <w:sz w:val="28"/>
-          <w:szCs w:val="28"/>
-        </w:rPr>
-      </w:pPr>
-    </w:p>
-    <w:p>
-      <w:pPr>
-        <w:spacing w:line="480" w:lineRule="auto"/>
-        <w:contextualSpacing/>
-        <w:jc w:val="both"/>
-        <w:rPr>
-          <w:sz w:val="28"/>
-          <w:szCs w:val="28"/>
-        </w:rPr>
-      </w:pPr>
-    </w:p>
-    <w:p>
-      <w:pPr>
-        <w:spacing w:line="480" w:lineRule="auto"/>
-        <w:contextualSpacing/>
-        <w:jc w:val="both"/>
-        <w:rPr>
-          <w:sz w:val="28"/>
-          <w:szCs w:val="28"/>
-        </w:rPr>
-      </w:pPr>
-    </w:p>
-    <w:p>
-      <w:pPr>
-        <w:spacing w:line="480" w:lineRule="auto"/>
-        <w:contextualSpacing/>
-        <w:jc w:val="both"/>
-        <w:rPr>
-          <w:sz w:val="28"/>
-          <w:szCs w:val="28"/>
-        </w:rPr>
-      </w:pPr>
-    </w:p>
-    <w:p>
-      <w:pPr>
-        <w:spacing w:line="480" w:lineRule="auto"/>
-        <w:contextualSpacing/>
-        <w:jc w:val="both"/>
-        <w:rPr>
-          <w:sz w:val="28"/>
-          <w:szCs w:val="28"/>
-        </w:rPr>
-      </w:pPr>
-    </w:p>
-    <w:p>
-      <w:pPr>
-        <w:spacing w:line="480" w:lineRule="auto"/>
-        <w:contextualSpacing/>
-        <w:jc w:val="both"/>
-        <w:rPr>
-          <w:sz w:val="28"/>
-          <w:szCs w:val="28"/>
-        </w:rPr>
-      </w:pPr>
-    </w:p>
-    <w:p>
-      <w:pPr>
-        <w:spacing w:line="480" w:lineRule="auto"/>
-        <w:contextualSpacing/>
-        <w:jc w:val="both"/>
-        <w:rPr>
-          <w:sz w:val="28"/>
-          <w:szCs w:val="28"/>
-        </w:rPr>
-      </w:pPr>
-    </w:p>
-    <w:p>
-      <w:pPr>
-        <w:spacing w:line="480" w:lineRule="auto"/>
-        <w:contextualSpacing/>
-        <w:jc w:val="both"/>
-        <w:rPr>
-          <w:sz w:val="28"/>
-          <w:szCs w:val="28"/>
-        </w:rPr>
-      </w:pPr>
-      <w:r>
-        <w:rPr>
-          <w:sz w:val="28"/>
-          <w:szCs w:val="28"/>
-        </w:rPr>
+        <w:lastRenderedPageBreak/>
         <w:t>Figures</w:t>
       </w:r>
     </w:p>
@@ -21600,6 +19962,7 @@
           <w:sz w:val="28"/>
           <w:szCs w:val="28"/>
         </w:rPr>
+        <w:lastRenderedPageBreak/>
         <w:drawing>
           <wp:inline distT="0" distB="0" distL="0" distR="0" wp14:anchorId="48A85C28" wp14:editId="3DAF21AE">
             <wp:extent cx="5731113" cy="5430740"/>
@@ -22059,6 +20422,36 @@
           <w:szCs w:val="28"/>
         </w:rPr>
       </w:pPr>
+    </w:p>
+    <w:p>
+      <w:pPr>
+        <w:contextualSpacing/>
+        <w:jc w:val="center"/>
+        <w:rPr>
+          <w:sz w:val="28"/>
+          <w:szCs w:val="28"/>
+        </w:rPr>
+      </w:pPr>
+    </w:p>
+    <w:p>
+      <w:pPr>
+        <w:contextualSpacing/>
+        <w:jc w:val="center"/>
+        <w:rPr>
+          <w:sz w:val="28"/>
+          <w:szCs w:val="28"/>
+        </w:rPr>
+      </w:pPr>
+    </w:p>
+    <w:p>
+      <w:pPr>
+        <w:contextualSpacing/>
+        <w:jc w:val="center"/>
+        <w:rPr>
+          <w:sz w:val="28"/>
+          <w:szCs w:val="28"/>
+        </w:rPr>
+      </w:pPr>
       <w:r>
         <w:rPr>
           <w:noProof/>
@@ -22067,10 +20460,10 @@
         </w:rPr>
         <w:lastRenderedPageBreak/>
         <w:drawing>
-          <wp:inline distT="0" distB="0" distL="0" distR="0" wp14:anchorId="0DD84AAE" wp14:editId="4A444FCE">
-            <wp:extent cx="5509750" cy="5446395"/>
-            <wp:effectExtent l="0" t="0" r="2540" b="1905"/>
-            <wp:docPr id="5" name="Picture 5" descr="Diagram&#10;&#10;Description automatically generated"/>
+          <wp:inline distT="0" distB="0" distL="0" distR="0" wp14:anchorId="1EEE5C7B" wp14:editId="5F007B90">
+            <wp:extent cx="5731298" cy="5454502"/>
+            <wp:effectExtent l="0" t="0" r="0" b="0"/>
+            <wp:docPr id="3" name="Picture 3" descr="Diagram&#10;&#10;Description automatically generated"/>
             <wp:cNvGraphicFramePr>
               <a:graphicFrameLocks xmlns:a="http://schemas.openxmlformats.org/drawingml/2006/main" noChangeAspect="1"/>
             </wp:cNvGraphicFramePr>
@@ -22078,7 +20471,7 @@
               <a:graphicData uri="http://schemas.openxmlformats.org/drawingml/2006/picture">
                 <pic:pic xmlns:pic="http://schemas.openxmlformats.org/drawingml/2006/picture">
                   <pic:nvPicPr>
-                    <pic:cNvPr id="5" name="Picture 5" descr="Diagram&#10;&#10;Description automatically generated"/>
+                    <pic:cNvPr id="3" name="Picture 3" descr="Diagram&#10;&#10;Description automatically generated"/>
                     <pic:cNvPicPr/>
                   </pic:nvPicPr>
                   <pic:blipFill rotWithShape="1">
@@ -22089,13 +20482,13 @@
                         </a:ext>
                       </a:extLst>
                     </a:blip>
-                    <a:srcRect l="2081" t="2359" r="1778" b="2606"/>
+                    <a:srcRect t="2412" b="2418"/>
                     <a:stretch/>
                   </pic:blipFill>
                   <pic:spPr bwMode="auto">
                     <a:xfrm>
                       <a:off x="0" y="0"/>
-                      <a:ext cx="5510325" cy="5446963"/>
+                      <a:ext cx="5731510" cy="5454704"/>
                     </a:xfrm>
                     <a:prstGeom prst="rect">
                       <a:avLst/>

</xml_diff>

<commit_message>
add comment to draft
</commit_message>
<xml_diff>
--- a/drafts/ms_Lindmark_etal_2021_warm_growth_mortality.docx
+++ b/drafts/ms_Lindmark_etal_2021_warm_growth_mortality.docx
@@ -89,15 +89,7 @@
           <w:rFonts w:eastAsia="Times New Roman"/>
           <w:lang w:eastAsia="en-GB"/>
         </w:rPr>
-        <w:t xml:space="preserve">Max </w:t>
-      </w:r>
-      <w:proofErr w:type="gramStart"/>
-      <w:r>
-        <w:rPr>
-          <w:rFonts w:eastAsia="Times New Roman"/>
-          <w:lang w:eastAsia="en-GB"/>
-        </w:rPr>
-        <w:t>Lindmark</w:t>
+        <w:t>Max Lindmark</w:t>
       </w:r>
       <w:r>
         <w:rPr>
@@ -105,47 +97,29 @@
           <w:vertAlign w:val="superscript"/>
           <w:lang w:eastAsia="en-GB"/>
         </w:rPr>
-        <w:t>a,b</w:t>
-      </w:r>
-      <w:proofErr w:type="gramEnd"/>
+        <w:t>a,b,1</w:t>
+      </w:r>
+      <w:r>
+        <w:rPr>
+          <w:rFonts w:eastAsia="Times New Roman"/>
+          <w:lang w:eastAsia="en-GB"/>
+        </w:rPr>
+        <w:t>, Malin  Karlsson</w:t>
+      </w:r>
       <w:r>
         <w:rPr>
           <w:rFonts w:eastAsia="Times New Roman"/>
           <w:vertAlign w:val="superscript"/>
           <w:lang w:eastAsia="en-GB"/>
         </w:rPr>
-        <w:t>,1</w:t>
+        <w:t>a</w:t>
       </w:r>
       <w:r>
         <w:rPr>
           <w:rFonts w:eastAsia="Times New Roman"/>
           <w:lang w:eastAsia="en-GB"/>
         </w:rPr>
-        <w:t xml:space="preserve">, </w:t>
-      </w:r>
-      <w:proofErr w:type="spellStart"/>
-      <w:r>
-        <w:rPr>
-          <w:rFonts w:eastAsia="Times New Roman"/>
-          <w:lang w:eastAsia="en-GB"/>
-        </w:rPr>
-        <w:t>Malin</w:t>
-      </w:r>
-      <w:proofErr w:type="spellEnd"/>
-      <w:r>
-        <w:rPr>
-          <w:rFonts w:eastAsia="Times New Roman"/>
-          <w:lang w:eastAsia="en-GB"/>
-        </w:rPr>
-        <w:t xml:space="preserve">  </w:t>
-      </w:r>
-      <w:proofErr w:type="spellStart"/>
-      <w:r>
-        <w:rPr>
-          <w:rFonts w:eastAsia="Times New Roman"/>
-          <w:lang w:eastAsia="en-GB"/>
-        </w:rPr>
-        <w:t>Karlsson</w:t>
+        <w:t>, Anna Gårdmark</w:t>
       </w:r>
       <w:r>
         <w:rPr>
@@ -153,33 +127,8 @@
           <w:vertAlign w:val="superscript"/>
           <w:lang w:eastAsia="en-GB"/>
         </w:rPr>
-        <w:t>a</w:t>
-      </w:r>
-      <w:proofErr w:type="spellEnd"/>
-      <w:r>
-        <w:rPr>
-          <w:rFonts w:eastAsia="Times New Roman"/>
-          <w:lang w:eastAsia="en-GB"/>
-        </w:rPr>
-        <w:t xml:space="preserve">, Anna </w:t>
-      </w:r>
-      <w:proofErr w:type="spellStart"/>
-      <w:r>
-        <w:rPr>
-          <w:rFonts w:eastAsia="Times New Roman"/>
-          <w:lang w:eastAsia="en-GB"/>
-        </w:rPr>
-        <w:t>Gårdmark</w:t>
-      </w:r>
-      <w:r>
-        <w:rPr>
-          <w:rFonts w:eastAsia="Times New Roman"/>
-          <w:vertAlign w:val="superscript"/>
-          <w:lang w:eastAsia="en-GB"/>
-        </w:rPr>
         <w:t>c</w:t>
       </w:r>
-      <w:proofErr w:type="spellEnd"/>
     </w:p>
     <w:p>
       <w:pPr>
@@ -215,39 +164,7 @@
           <w:rFonts w:eastAsia="Times New Roman"/>
           <w:lang w:eastAsia="en-GB"/>
         </w:rPr>
-        <w:t xml:space="preserve">Swedish University of Agricultural Sciences, Department of Aquatic Resources, Institute of Coastal Research, </w:t>
-      </w:r>
-      <w:proofErr w:type="spellStart"/>
-      <w:r>
-        <w:rPr>
-          <w:rFonts w:eastAsia="Times New Roman"/>
-          <w:lang w:eastAsia="en-GB"/>
-        </w:rPr>
-        <w:t>Skolgatan</w:t>
-      </w:r>
-      <w:proofErr w:type="spellEnd"/>
-      <w:r>
-        <w:rPr>
-          <w:rFonts w:eastAsia="Times New Roman"/>
-          <w:lang w:eastAsia="en-GB"/>
-        </w:rPr>
-        <w:t xml:space="preserve"> 6, 742 42 </w:t>
-      </w:r>
-      <w:proofErr w:type="spellStart"/>
-      <w:r>
-        <w:rPr>
-          <w:rFonts w:eastAsia="Times New Roman"/>
-          <w:lang w:eastAsia="en-GB"/>
-        </w:rPr>
-        <w:t>Öregrund</w:t>
-      </w:r>
-      <w:proofErr w:type="spellEnd"/>
-      <w:r>
-        <w:rPr>
-          <w:rFonts w:eastAsia="Times New Roman"/>
-          <w:lang w:eastAsia="en-GB"/>
-        </w:rPr>
-        <w:t>, Sweden</w:t>
+        <w:t>Swedish University of Agricultural Sciences, Department of Aquatic Resources, Institute of Coastal Research, Skolgatan 6, 742 42 Öregrund, Sweden</w:t>
       </w:r>
     </w:p>
     <w:p>
@@ -285,39 +202,7 @@
           <w:rFonts w:eastAsia="Times New Roman"/>
           <w:lang w:eastAsia="en-GB"/>
         </w:rPr>
-        <w:t xml:space="preserve">Swedish University of Agricultural Sciences, Department of Aquatic Resources, Institute of Marine Research, </w:t>
-      </w:r>
-      <w:proofErr w:type="spellStart"/>
-      <w:r>
-        <w:rPr>
-          <w:rFonts w:eastAsia="Times New Roman"/>
-          <w:lang w:eastAsia="en-GB"/>
-        </w:rPr>
-        <w:t>Turistgatan</w:t>
-      </w:r>
-      <w:proofErr w:type="spellEnd"/>
-      <w:r>
-        <w:rPr>
-          <w:rFonts w:eastAsia="Times New Roman"/>
-          <w:lang w:eastAsia="en-GB"/>
-        </w:rPr>
-        <w:t xml:space="preserve"> 5, 453 30 </w:t>
-      </w:r>
-      <w:proofErr w:type="spellStart"/>
-      <w:r>
-        <w:rPr>
-          <w:rFonts w:eastAsia="Times New Roman"/>
-          <w:lang w:eastAsia="en-GB"/>
-        </w:rPr>
-        <w:t>Lysekil</w:t>
-      </w:r>
-      <w:proofErr w:type="spellEnd"/>
-      <w:r>
-        <w:rPr>
-          <w:rFonts w:eastAsia="Times New Roman"/>
-          <w:lang w:eastAsia="en-GB"/>
-        </w:rPr>
-        <w:t>, Sweden</w:t>
+        <w:t>Swedish University of Agricultural Sciences, Department of Aquatic Resources, Institute of Marine Research, Turistgatan 5, 453 30 Lysekil, Sweden</w:t>
       </w:r>
     </w:p>
     <w:p>
@@ -355,39 +240,7 @@
           <w:rFonts w:eastAsia="Times New Roman"/>
           <w:lang w:eastAsia="en-GB"/>
         </w:rPr>
-        <w:t xml:space="preserve">Swedish University of Agricultural Sciences, Department of Aquatic Resources, </w:t>
-      </w:r>
-      <w:proofErr w:type="spellStart"/>
-      <w:r>
-        <w:rPr>
-          <w:rFonts w:eastAsia="Times New Roman"/>
-          <w:lang w:eastAsia="en-GB"/>
-        </w:rPr>
-        <w:t>Skolgatan</w:t>
-      </w:r>
-      <w:proofErr w:type="spellEnd"/>
-      <w:r>
-        <w:rPr>
-          <w:rFonts w:eastAsia="Times New Roman"/>
-          <w:lang w:eastAsia="en-GB"/>
-        </w:rPr>
-        <w:t xml:space="preserve"> 6, SE-742 42 </w:t>
-      </w:r>
-      <w:proofErr w:type="spellStart"/>
-      <w:r>
-        <w:rPr>
-          <w:rFonts w:eastAsia="Times New Roman"/>
-          <w:lang w:eastAsia="en-GB"/>
-        </w:rPr>
-        <w:t>Öregrund</w:t>
-      </w:r>
-      <w:proofErr w:type="spellEnd"/>
-      <w:r>
-        <w:rPr>
-          <w:rFonts w:eastAsia="Times New Roman"/>
-          <w:lang w:eastAsia="en-GB"/>
-        </w:rPr>
-        <w:t>, Sweden</w:t>
+        <w:t>Swedish University of Agricultural Sciences, Department of Aquatic Resources, Skolgatan 6, SE-742 42 Öregrund, Sweden</w:t>
       </w:r>
     </w:p>
     <w:p>
@@ -443,39 +296,7 @@
           <w:rFonts w:eastAsia="Times New Roman"/>
           <w:lang w:eastAsia="en-GB"/>
         </w:rPr>
-        <w:t xml:space="preserve">Max Lindmark, Swedish University of Agricultural Sciences, Department of Aquatic Resources, Institute of Marine Research, </w:t>
-      </w:r>
-      <w:proofErr w:type="spellStart"/>
-      <w:r>
-        <w:rPr>
-          <w:rFonts w:eastAsia="Times New Roman"/>
-          <w:lang w:eastAsia="en-GB"/>
-        </w:rPr>
-        <w:t>Turistgatan</w:t>
-      </w:r>
-      <w:proofErr w:type="spellEnd"/>
-      <w:r>
-        <w:rPr>
-          <w:rFonts w:eastAsia="Times New Roman"/>
-          <w:lang w:eastAsia="en-GB"/>
-        </w:rPr>
-        <w:t xml:space="preserve"> 5, 453 30 </w:t>
-      </w:r>
-      <w:proofErr w:type="spellStart"/>
-      <w:r>
-        <w:rPr>
-          <w:rFonts w:eastAsia="Times New Roman"/>
-          <w:lang w:eastAsia="en-GB"/>
-        </w:rPr>
-        <w:t>Lysekil</w:t>
-      </w:r>
-      <w:proofErr w:type="spellEnd"/>
-      <w:r>
-        <w:rPr>
-          <w:rFonts w:eastAsia="Times New Roman"/>
-          <w:lang w:eastAsia="en-GB"/>
-        </w:rPr>
-        <w:t>, Sweden, Tel.: +46(0)104784137, email: max.lindmark@slu.se</w:t>
+        <w:t>Max Lindmark, Swedish University of Agricultural Sciences, Department of Aquatic Resources, Institute of Marine Research, Turistgatan 5, 453 30 Lysekil, Sweden, Tel.: +46(0)104784137, email: max.lindmark@slu.se</w:t>
       </w:r>
     </w:p>
     <w:p>
@@ -816,31 +637,13 @@
       <w:r>
         <w:t>perch (</w:t>
       </w:r>
-      <w:proofErr w:type="spellStart"/>
       <w:r>
         <w:rPr>
           <w:i/>
           <w:iCs/>
         </w:rPr>
-        <w:t>Perca</w:t>
-      </w:r>
-      <w:proofErr w:type="spellEnd"/>
-      <w:r>
-        <w:rPr>
-          <w:i/>
-          <w:iCs/>
-        </w:rPr>
-        <w:t xml:space="preserve"> </w:t>
-      </w:r>
-      <w:proofErr w:type="spellStart"/>
-      <w:r>
-        <w:rPr>
-          <w:i/>
-          <w:iCs/>
-        </w:rPr>
-        <w:t>fluviatilis</w:t>
-      </w:r>
-      <w:proofErr w:type="spellEnd"/>
+        <w:t>Perca fluviatilis</w:t>
+      </w:r>
       <w:r>
         <w:t>)</w:t>
       </w:r>
@@ -2953,31 +2756,13 @@
       <w:r>
         <w:t xml:space="preserve"> of Eurasian perch (</w:t>
       </w:r>
-      <w:proofErr w:type="spellStart"/>
       <w:r>
         <w:rPr>
           <w:i/>
           <w:iCs/>
         </w:rPr>
-        <w:t>Perca</w:t>
-      </w:r>
-      <w:proofErr w:type="spellEnd"/>
-      <w:r>
-        <w:rPr>
-          <w:i/>
-          <w:iCs/>
-        </w:rPr>
-        <w:t xml:space="preserve"> </w:t>
-      </w:r>
-      <w:proofErr w:type="spellStart"/>
-      <w:r>
-        <w:rPr>
-          <w:i/>
-          <w:iCs/>
-        </w:rPr>
-        <w:t>fluviatilis</w:t>
-      </w:r>
-      <w:proofErr w:type="spellEnd"/>
+        <w:t>Perca fluviatilis</w:t>
+      </w:r>
       <w:r>
         <w:t>, henceforth perch)</w:t>
       </w:r>
@@ -3159,13 +2944,8 @@
         <w:t xml:space="preserve">cooling water from the </w:t>
       </w:r>
       <w:r>
-        <w:t xml:space="preserve">nuclear power plant in </w:t>
-      </w:r>
-      <w:proofErr w:type="spellStart"/>
-      <w:r>
-        <w:t>Forsmark</w:t>
-      </w:r>
-      <w:proofErr w:type="spellEnd"/>
+        <w:t>nuclear power plant in Forsmark</w:t>
+      </w:r>
       <w:r>
         <w:t xml:space="preserve"> and where all types of fishing is banned</w:t>
       </w:r>
@@ -4034,79 +3814,7 @@
           <w:rPr>
             <w:rFonts w:ascii="Cambria Math" w:hAnsi="Cambria Math"/>
           </w:rPr>
-          <m:t>=4</m:t>
-        </m:r>
-        <m:r>
-          <w:rPr>
-            <w:rFonts w:ascii="Cambria Math" w:hAnsi="Cambria Math"/>
-          </w:rPr>
-          <m:t>5</m:t>
-        </m:r>
-        <m:r>
-          <w:rPr>
-            <w:rFonts w:ascii="Cambria Math" w:hAnsi="Cambria Math"/>
-          </w:rPr>
-          <m:t>.</m:t>
-        </m:r>
-        <m:r>
-          <w:rPr>
-            <w:rFonts w:ascii="Cambria Math" w:hAnsi="Cambria Math"/>
-          </w:rPr>
-          <m:t>7</m:t>
-        </m:r>
-        <m:r>
-          <w:rPr>
-            <w:rFonts w:ascii="Cambria Math" w:hAnsi="Cambria Math"/>
-          </w:rPr>
-          <m:t>[3</m:t>
-        </m:r>
-        <m:r>
-          <w:rPr>
-            <w:rFonts w:ascii="Cambria Math" w:hAnsi="Cambria Math"/>
-          </w:rPr>
-          <m:t>6</m:t>
-        </m:r>
-        <m:r>
-          <w:rPr>
-            <w:rFonts w:ascii="Cambria Math" w:hAnsi="Cambria Math"/>
-          </w:rPr>
-          <m:t>.</m:t>
-        </m:r>
-        <m:r>
-          <w:rPr>
-            <w:rFonts w:ascii="Cambria Math" w:hAnsi="Cambria Math"/>
-          </w:rPr>
-          <m:t>8</m:t>
-        </m:r>
-        <m:r>
-          <w:rPr>
-            <w:rFonts w:ascii="Cambria Math" w:hAnsi="Cambria Math"/>
-          </w:rPr>
-          <m:t xml:space="preserve">, </m:t>
-        </m:r>
-        <m:r>
-          <w:rPr>
-            <w:rFonts w:ascii="Cambria Math" w:hAnsi="Cambria Math"/>
-          </w:rPr>
-          <m:t>5</m:t>
-        </m:r>
-        <m:r>
-          <w:rPr>
-            <w:rFonts w:ascii="Cambria Math" w:hAnsi="Cambria Math"/>
-          </w:rPr>
-          <m:t>6.</m:t>
-        </m:r>
-        <m:r>
-          <w:rPr>
-            <w:rFonts w:ascii="Cambria Math" w:hAnsi="Cambria Math"/>
-          </w:rPr>
-          <m:t>3</m:t>
-        </m:r>
-        <m:r>
-          <w:rPr>
-            <w:rFonts w:ascii="Cambria Math" w:hAnsi="Cambria Math"/>
-          </w:rPr>
-          <m:t>]</m:t>
+          <m:t>=45.7[36.8, 56.3]</m:t>
         </m:r>
       </m:oMath>
       <w:r>
@@ -4146,19 +3854,7 @@
           <w:rPr>
             <w:rFonts w:ascii="Cambria Math" w:eastAsiaTheme="minorEastAsia" w:hAnsi="Cambria Math"/>
           </w:rPr>
-          <m:t>=0.19[0.1</m:t>
-        </m:r>
-        <m:r>
-          <w:rPr>
-            <w:rFonts w:ascii="Cambria Math" w:eastAsiaTheme="minorEastAsia" w:hAnsi="Cambria Math"/>
-          </w:rPr>
-          <m:t>5</m:t>
-        </m:r>
-        <m:r>
-          <w:rPr>
-            <w:rFonts w:ascii="Cambria Math" w:eastAsiaTheme="minorEastAsia" w:hAnsi="Cambria Math"/>
-          </w:rPr>
-          <m:t>, 0.23]</m:t>
+          <m:t>=0.19[0.15, 0.23]</m:t>
         </m:r>
       </m:oMath>
       <w:r>
@@ -4198,43 +3894,7 @@
           <w:rPr>
             <w:rFonts w:ascii="Cambria Math" w:eastAsiaTheme="minorEastAsia" w:hAnsi="Cambria Math"/>
           </w:rPr>
-          <m:t>=-0.1</m:t>
-        </m:r>
-        <m:r>
-          <w:rPr>
-            <w:rFonts w:ascii="Cambria Math" w:eastAsiaTheme="minorEastAsia" w:hAnsi="Cambria Math"/>
-          </w:rPr>
-          <m:t>6</m:t>
-        </m:r>
-        <m:r>
-          <w:rPr>
-            <w:rFonts w:ascii="Cambria Math" w:eastAsiaTheme="minorEastAsia" w:hAnsi="Cambria Math"/>
-          </w:rPr>
-          <m:t>[-0.2</m:t>
-        </m:r>
-        <m:r>
-          <w:rPr>
-            <w:rFonts w:ascii="Cambria Math" w:eastAsiaTheme="minorEastAsia" w:hAnsi="Cambria Math"/>
-          </w:rPr>
-          <m:t>1</m:t>
-        </m:r>
-        <m:r>
-          <w:rPr>
-            <w:rFonts w:ascii="Cambria Math" w:eastAsiaTheme="minorEastAsia" w:hAnsi="Cambria Math"/>
-          </w:rPr>
-          <m:t>, -0.</m:t>
-        </m:r>
-        <m:r>
-          <w:rPr>
-            <w:rFonts w:ascii="Cambria Math" w:eastAsiaTheme="minorEastAsia" w:hAnsi="Cambria Math"/>
-          </w:rPr>
-          <m:t>11</m:t>
-        </m:r>
-        <m:r>
-          <w:rPr>
-            <w:rFonts w:ascii="Cambria Math" w:eastAsiaTheme="minorEastAsia" w:hAnsi="Cambria Math"/>
-          </w:rPr>
-          <m:t>]</m:t>
+          <m:t>=-0.16[-0.21, -0.11]</m:t>
         </m:r>
       </m:oMath>
       <w:r>
@@ -4280,67 +3940,13 @@
           <w:rPr>
             <w:rFonts w:ascii="Cambria Math" w:hAnsi="Cambria Math"/>
           </w:rPr>
-          <m:t>=</m:t>
-        </m:r>
-        <m:r>
-          <w:rPr>
-            <w:rFonts w:ascii="Cambria Math" w:hAnsi="Cambria Math"/>
-          </w:rPr>
-          <m:t>39</m:t>
-        </m:r>
-        <m:r>
-          <w:rPr>
-            <w:rFonts w:ascii="Cambria Math" w:hAnsi="Cambria Math"/>
-          </w:rPr>
-          <m:t>.</m:t>
-        </m:r>
-        <m:r>
-          <w:rPr>
-            <w:rFonts w:ascii="Cambria Math" w:hAnsi="Cambria Math"/>
-          </w:rPr>
-          <m:t>4</m:t>
+          <m:t>=39.4</m:t>
         </m:r>
         <m:r>
           <w:rPr>
             <w:rFonts w:ascii="Cambria Math" w:eastAsiaTheme="minorEastAsia" w:hAnsi="Cambria Math"/>
           </w:rPr>
-          <m:t>[3</m:t>
-        </m:r>
-        <m:r>
-          <w:rPr>
-            <w:rFonts w:ascii="Cambria Math" w:eastAsiaTheme="minorEastAsia" w:hAnsi="Cambria Math"/>
-          </w:rPr>
-          <m:t>5</m:t>
-        </m:r>
-        <m:r>
-          <w:rPr>
-            <w:rFonts w:ascii="Cambria Math" w:eastAsiaTheme="minorEastAsia" w:hAnsi="Cambria Math"/>
-          </w:rPr>
-          <m:t>.4, 4</m:t>
-        </m:r>
-        <m:r>
-          <w:rPr>
-            <w:rFonts w:ascii="Cambria Math" w:eastAsiaTheme="minorEastAsia" w:hAnsi="Cambria Math"/>
-          </w:rPr>
-          <m:t>3</m:t>
-        </m:r>
-        <m:r>
-          <w:rPr>
-            <w:rFonts w:ascii="Cambria Math" w:eastAsiaTheme="minorEastAsia" w:hAnsi="Cambria Math"/>
-          </w:rPr>
-          <m:t>.</m:t>
-        </m:r>
-        <m:r>
-          <w:rPr>
-            <w:rFonts w:ascii="Cambria Math" w:eastAsiaTheme="minorEastAsia" w:hAnsi="Cambria Math"/>
-          </w:rPr>
-          <m:t>9</m:t>
-        </m:r>
-        <m:r>
-          <w:rPr>
-            <w:rFonts w:ascii="Cambria Math" w:eastAsiaTheme="minorEastAsia" w:hAnsi="Cambria Math"/>
-          </w:rPr>
-          <m:t>]</m:t>
+          <m:t>[35.4, 43.9]</m:t>
         </m:r>
       </m:oMath>
       <w:r>
@@ -4380,43 +3986,7 @@
           <w:rPr>
             <w:rFonts w:ascii="Cambria Math" w:eastAsiaTheme="minorEastAsia" w:hAnsi="Cambria Math"/>
           </w:rPr>
-          <m:t>=0.1</m:t>
-        </m:r>
-        <m:r>
-          <w:rPr>
-            <w:rFonts w:ascii="Cambria Math" w:eastAsiaTheme="minorEastAsia" w:hAnsi="Cambria Math"/>
-          </w:rPr>
-          <m:t>5</m:t>
-        </m:r>
-        <m:r>
-          <w:rPr>
-            <w:rFonts w:ascii="Cambria Math" w:eastAsiaTheme="minorEastAsia" w:hAnsi="Cambria Math"/>
-          </w:rPr>
-          <m:t>[0.1</m:t>
-        </m:r>
-        <m:r>
-          <w:rPr>
-            <w:rFonts w:ascii="Cambria Math" w:eastAsiaTheme="minorEastAsia" w:hAnsi="Cambria Math"/>
-          </w:rPr>
-          <m:t>2</m:t>
-        </m:r>
-        <m:r>
-          <w:rPr>
-            <w:rFonts w:ascii="Cambria Math" w:eastAsiaTheme="minorEastAsia" w:hAnsi="Cambria Math"/>
-          </w:rPr>
-          <m:t>, 0.1</m:t>
-        </m:r>
-        <m:r>
-          <w:rPr>
-            <w:rFonts w:ascii="Cambria Math" w:eastAsiaTheme="minorEastAsia" w:hAnsi="Cambria Math"/>
-          </w:rPr>
-          <m:t>7</m:t>
-        </m:r>
-        <m:r>
-          <w:rPr>
-            <w:rFonts w:ascii="Cambria Math" w:eastAsiaTheme="minorEastAsia" w:hAnsi="Cambria Math"/>
-          </w:rPr>
-          <m:t>]</m:t>
+          <m:t>=0.15[0.12, 0.17]</m:t>
         </m:r>
       </m:oMath>
       <w:r>
@@ -4456,43 +4026,7 @@
           <w:rPr>
             <w:rFonts w:ascii="Cambria Math" w:eastAsiaTheme="minorEastAsia" w:hAnsi="Cambria Math"/>
           </w:rPr>
-          <m:t>=-0.</m:t>
-        </m:r>
-        <m:r>
-          <w:rPr>
-            <w:rFonts w:ascii="Cambria Math" w:eastAsiaTheme="minorEastAsia" w:hAnsi="Cambria Math"/>
-          </w:rPr>
-          <m:t>44</m:t>
-        </m:r>
-        <m:r>
-          <w:rPr>
-            <w:rFonts w:ascii="Cambria Math" w:eastAsiaTheme="minorEastAsia" w:hAnsi="Cambria Math"/>
-          </w:rPr>
-          <m:t>[-0.</m:t>
-        </m:r>
-        <m:r>
-          <w:rPr>
-            <w:rFonts w:ascii="Cambria Math" w:eastAsiaTheme="minorEastAsia" w:hAnsi="Cambria Math"/>
-          </w:rPr>
-          <m:t>5</m:t>
-        </m:r>
-        <m:r>
-          <w:rPr>
-            <w:rFonts w:ascii="Cambria Math" w:eastAsiaTheme="minorEastAsia" w:hAnsi="Cambria Math"/>
-          </w:rPr>
-          <m:t>6, -0.3</m:t>
-        </m:r>
-        <m:r>
-          <w:rPr>
-            <w:rFonts w:ascii="Cambria Math" w:eastAsiaTheme="minorEastAsia" w:hAnsi="Cambria Math"/>
-          </w:rPr>
-          <m:t>3</m:t>
-        </m:r>
-        <m:r>
-          <w:rPr>
-            <w:rFonts w:ascii="Cambria Math" w:eastAsiaTheme="minorEastAsia" w:hAnsi="Cambria Math"/>
-          </w:rPr>
-          <m:t>]</m:t>
+          <m:t>=-0.44[-0.56, -0.33]</m:t>
         </m:r>
       </m:oMath>
       <w:r>
@@ -4727,55 +4261,7 @@
           <w:rPr>
             <w:rFonts w:ascii="Cambria Math" w:hAnsi="Cambria Math"/>
           </w:rPr>
-          <m:t>=50</m:t>
-        </m:r>
-        <m:r>
-          <w:rPr>
-            <w:rFonts w:ascii="Cambria Math" w:hAnsi="Cambria Math"/>
-          </w:rPr>
-          <m:t>9</m:t>
-        </m:r>
-        <m:r>
-          <w:rPr>
-            <w:rFonts w:ascii="Cambria Math" w:hAnsi="Cambria Math"/>
-          </w:rPr>
-          <m:t>.</m:t>
-        </m:r>
-        <m:r>
-          <w:rPr>
-            <w:rFonts w:ascii="Cambria Math" w:hAnsi="Cambria Math"/>
-          </w:rPr>
-          <m:t>69</m:t>
-        </m:r>
-        <m:r>
-          <w:rPr>
-            <w:rFonts w:ascii="Cambria Math" w:hAnsi="Cambria Math"/>
-          </w:rPr>
-          <m:t>[460.14,56</m:t>
-        </m:r>
-        <m:r>
-          <w:rPr>
-            <w:rFonts w:ascii="Cambria Math" w:hAnsi="Cambria Math"/>
-          </w:rPr>
-          <m:t>3</m:t>
-        </m:r>
-        <m:r>
-          <w:rPr>
-            <w:rFonts w:ascii="Cambria Math" w:hAnsi="Cambria Math"/>
-          </w:rPr>
-          <m:t>.</m:t>
-        </m:r>
-        <m:r>
-          <w:rPr>
-            <w:rFonts w:ascii="Cambria Math" w:hAnsi="Cambria Math"/>
-          </w:rPr>
-          <m:t>54</m:t>
-        </m:r>
-        <m:r>
-          <w:rPr>
-            <w:rFonts w:ascii="Cambria Math" w:hAnsi="Cambria Math"/>
-          </w:rPr>
-          <m:t>]</m:t>
+          <m:t>=509.69[460.14,563.54]</m:t>
         </m:r>
       </m:oMath>
       <w:r>
@@ -4864,43 +4350,7 @@
           <w:rPr>
             <w:rFonts w:ascii="Cambria Math" w:hAnsi="Cambria Math"/>
           </w:rPr>
-          <m:t>=433.4</m:t>
-        </m:r>
-        <m:r>
-          <w:rPr>
-            <w:rFonts w:ascii="Cambria Math" w:hAnsi="Cambria Math"/>
-          </w:rPr>
-          <m:t>5</m:t>
-        </m:r>
-        <m:r>
-          <w:rPr>
-            <w:rFonts w:ascii="Cambria Math" w:hAnsi="Cambria Math"/>
-          </w:rPr>
-          <m:t>[413.</m:t>
-        </m:r>
-        <m:r>
-          <w:rPr>
-            <w:rFonts w:ascii="Cambria Math" w:hAnsi="Cambria Math"/>
-          </w:rPr>
-          <m:t>25</m:t>
-        </m:r>
-        <m:r>
-          <w:rPr>
-            <w:rFonts w:ascii="Cambria Math" w:hAnsi="Cambria Math"/>
-          </w:rPr>
-          <m:t>,454.0</m:t>
-        </m:r>
-        <m:r>
-          <w:rPr>
-            <w:rFonts w:ascii="Cambria Math" w:hAnsi="Cambria Math"/>
-          </w:rPr>
-          <m:t>7</m:t>
-        </m:r>
-        <m:r>
-          <w:rPr>
-            <w:rFonts w:ascii="Cambria Math" w:hAnsi="Cambria Math"/>
-          </w:rPr>
-          <m:t>]</m:t>
+          <m:t>=433.45[413.25,454.07]</m:t>
         </m:r>
       </m:oMath>
       <w:r>
@@ -5392,19 +4842,7 @@
           <w:rPr>
             <w:rFonts w:ascii="Cambria Math" w:hAnsi="Cambria Math"/>
           </w:rPr>
-          <m:t>0.6</m:t>
-        </m:r>
-        <m:r>
-          <w:rPr>
-            <w:rFonts w:ascii="Cambria Math" w:hAnsi="Cambria Math"/>
-          </w:rPr>
-          <m:t>3</m:t>
-        </m:r>
-        <m:r>
-          <w:rPr>
-            <w:rFonts w:ascii="Cambria Math" w:hAnsi="Cambria Math"/>
-          </w:rPr>
-          <m:t>[0.58,0.69]</m:t>
+          <m:t>0.63[0.58,0.69]</m:t>
         </m:r>
       </m:oMath>
       <w:r>
@@ -5945,6 +5383,7 @@
       </w:pPr>
       <w:commentRangeStart w:id="9"/>
       <w:commentRangeStart w:id="10"/>
+      <w:commentRangeStart w:id="11"/>
       <w:r>
         <w:rPr>
           <w:sz w:val="28"/>
@@ -5965,6 +5404,13 @@
           <w:rStyle w:val="CommentReference"/>
         </w:rPr>
         <w:commentReference w:id="10"/>
+      </w:r>
+      <w:commentRangeEnd w:id="11"/>
+      <w:r>
+        <w:rPr>
+          <w:rStyle w:val="CommentReference"/>
+        </w:rPr>
+        <w:commentReference w:id="11"/>
       </w:r>
     </w:p>
     <w:p>
@@ -6608,7 +6054,7 @@
           <w:szCs w:val="28"/>
         </w:rPr>
       </w:pPr>
-      <w:commentRangeStart w:id="11"/>
+      <w:commentRangeStart w:id="12"/>
       <w:r>
         <w:rPr>
           <w:sz w:val="28"/>
@@ -6616,12 +6062,12 @@
         </w:rPr>
         <w:t>Materials and Methods</w:t>
       </w:r>
-      <w:commentRangeEnd w:id="11"/>
+      <w:commentRangeEnd w:id="12"/>
       <w:r>
         <w:rPr>
           <w:rStyle w:val="CommentReference"/>
         </w:rPr>
-        <w:commentReference w:id="11"/>
+        <w:commentReference w:id="12"/>
       </w:r>
     </w:p>
     <w:p>
@@ -6818,16 +6264,16 @@
       <w:r>
         <w:t xml:space="preserve"> Hence, we use data up until </w:t>
       </w:r>
-      <w:commentRangeStart w:id="12"/>
+      <w:commentRangeStart w:id="13"/>
       <w:r>
         <w:t>2003</w:t>
       </w:r>
-      <w:commentRangeEnd w:id="12"/>
+      <w:commentRangeEnd w:id="13"/>
       <w:r>
         <w:rPr>
           <w:rStyle w:val="CommentReference"/>
         </w:rPr>
-        <w:commentReference w:id="12"/>
+        <w:commentReference w:id="13"/>
       </w:r>
       <w:r>
         <w:t xml:space="preserve">. </w:t>
@@ -7575,19 +7021,19 @@
         </w:rPr>
         <w:t>, and used data from 1987-2003. 2003 corresponds to the year before the populations were no longer reproductively separated, and when the back-calculation parameters potentially changed</w:t>
       </w:r>
-      <w:commentRangeStart w:id="13"/>
+      <w:commentRangeStart w:id="14"/>
       <w:r>
         <w:rPr>
           <w:lang w:val="en-GB"/>
         </w:rPr>
         <w:t>.</w:t>
       </w:r>
-      <w:commentRangeEnd w:id="13"/>
+      <w:commentRangeEnd w:id="14"/>
       <w:r>
         <w:rPr>
           <w:rStyle w:val="CommentReference"/>
         </w:rPr>
-        <w:commentReference w:id="13"/>
+        <w:commentReference w:id="14"/>
       </w:r>
     </w:p>
     <w:p>
@@ -12553,15 +11999,7 @@
         <w:t>we dummy coded area</w:t>
       </w:r>
       <w:r>
-        <w:t xml:space="preserve"> </w:t>
-      </w:r>
-      <w:proofErr w:type="gramStart"/>
-      <w:r>
-        <w:t>in order to</w:t>
-      </w:r>
-      <w:proofErr w:type="gramEnd"/>
-      <w:r>
-        <w:t xml:space="preserve"> compare models with </w:t>
+        <w:t xml:space="preserve"> in order to compare models with </w:t>
       </w:r>
       <w:r>
         <w:t xml:space="preserve">different combinations of common and shared parameters. We assumed growth rates were </w:t>
@@ -15508,7 +14946,7 @@
         </m:oMath>
       </m:oMathPara>
     </w:p>
-    <w:commentRangeStart w:id="14"/>
+    <w:commentRangeStart w:id="15"/>
     <w:p>
       <w:pPr>
         <w:spacing w:line="480" w:lineRule="auto"/>
@@ -15894,7 +15332,7 @@
               </m:r>
             </m:e>
           </m:eqArr>
-          <w:commentRangeEnd w:id="14"/>
+          <w:commentRangeEnd w:id="15"/>
           <m:r>
             <m:rPr>
               <m:sty m:val="p"/>
@@ -15902,7 +15340,7 @@
             <w:rPr>
               <w:rStyle w:val="CommentReference"/>
             </w:rPr>
-            <w:commentReference w:id="14"/>
+            <w:commentReference w:id="15"/>
           </m:r>
         </m:oMath>
       </m:oMathPara>
@@ -17701,7 +17139,6 @@
         </w:rPr>
         <w:t xml:space="preserve">the </w:t>
       </w:r>
-      <w:proofErr w:type="spellStart"/>
       <w:r>
         <w:rPr>
           <w:rFonts w:eastAsiaTheme="minorEastAsia"/>
@@ -17710,7 +17147,6 @@
         </w:rPr>
         <w:t>MLEbin</w:t>
       </w:r>
-      <w:proofErr w:type="spellEnd"/>
       <w:r>
         <w:rPr>
           <w:rFonts w:eastAsiaTheme="minorEastAsia"/>
@@ -17729,7 +17165,6 @@
         </w:rPr>
         <w:t xml:space="preserve"> package </w:t>
       </w:r>
-      <w:proofErr w:type="spellStart"/>
       <w:r>
         <w:rPr>
           <w:rFonts w:eastAsiaTheme="minorEastAsia"/>
@@ -17738,7 +17173,6 @@
         </w:rPr>
         <w:t>sizeSpectra</w:t>
       </w:r>
-      <w:proofErr w:type="spellEnd"/>
       <w:r>
         <w:rPr>
           <w:rFonts w:eastAsiaTheme="minorEastAsia"/>
@@ -19147,7 +18581,6 @@
       <w:r>
         <w:t xml:space="preserve"> the </w:t>
       </w:r>
-      <w:proofErr w:type="spellStart"/>
       <w:r>
         <w:rPr>
           <w:i/>
@@ -19155,7 +18588,6 @@
         </w:rPr>
         <w:t>tidyverse</w:t>
       </w:r>
-      <w:proofErr w:type="spellEnd"/>
       <w:r>
         <w:t xml:space="preserve"> </w:t>
       </w:r>
@@ -19540,7 +18972,6 @@
         </w:rPr>
         <w:t xml:space="preserve"> </w:t>
       </w:r>
-      <w:proofErr w:type="spellStart"/>
       <w:r>
         <w:rPr>
           <w:i/>
@@ -19548,7 +18979,6 @@
         </w:rPr>
         <w:t>bayesplot</w:t>
       </w:r>
-      <w:proofErr w:type="spellEnd"/>
       <w:r>
         <w:t xml:space="preserve"> </w:t>
       </w:r>
@@ -19565,21 +18995,7 @@
         <w:rPr>
           <w:lang w:val="en-GB"/>
         </w:rPr>
-        <w:t>(</w:t>
-      </w:r>
-      <w:proofErr w:type="spellStart"/>
-      <w:r>
-        <w:rPr>
-          <w:lang w:val="en-GB"/>
-        </w:rPr>
-        <w:t>Gabry</w:t>
-      </w:r>
-      <w:proofErr w:type="spellEnd"/>
-      <w:r>
-        <w:rPr>
-          <w:lang w:val="en-GB"/>
-        </w:rPr>
-        <w:t xml:space="preserve"> </w:t>
+        <w:t xml:space="preserve">(Gabry </w:t>
       </w:r>
       <w:r>
         <w:rPr>
@@ -19601,7 +19017,6 @@
       <w:r>
         <w:t xml:space="preserve"> and </w:t>
       </w:r>
-      <w:proofErr w:type="spellStart"/>
       <w:r>
         <w:rPr>
           <w:i/>
@@ -19609,7 +19024,6 @@
         </w:rPr>
         <w:t>tidybayes</w:t>
       </w:r>
-      <w:proofErr w:type="spellEnd"/>
       <w:r>
         <w:t xml:space="preserve"> </w:t>
       </w:r>
@@ -20014,19 +19428,19 @@
         </w:rPr>
         <w:t xml:space="preserve">All </w:t>
       </w:r>
-      <w:commentRangeStart w:id="15"/>
+      <w:commentRangeStart w:id="16"/>
       <w:r>
         <w:rPr>
           <w:rFonts w:eastAsiaTheme="minorEastAsia"/>
         </w:rPr>
         <w:t xml:space="preserve">data </w:t>
       </w:r>
-      <w:commentRangeEnd w:id="15"/>
+      <w:commentRangeEnd w:id="16"/>
       <w:r>
         <w:rPr>
           <w:rStyle w:val="CommentReference"/>
         </w:rPr>
-        <w:commentReference w:id="15"/>
+        <w:commentReference w:id="16"/>
       </w:r>
       <w:r>
         <w:rPr>
@@ -20059,21 +19473,7 @@
         <w:rPr>
           <w:rFonts w:eastAsiaTheme="minorEastAsia"/>
         </w:rPr>
-        <w:t xml:space="preserve">) and will be archived on </w:t>
-      </w:r>
-      <w:proofErr w:type="spellStart"/>
-      <w:r>
-        <w:rPr>
-          <w:rFonts w:eastAsiaTheme="minorEastAsia"/>
-        </w:rPr>
-        <w:t>Zenodo</w:t>
-      </w:r>
-      <w:proofErr w:type="spellEnd"/>
-      <w:r>
-        <w:rPr>
-          <w:rFonts w:eastAsiaTheme="minorEastAsia"/>
-        </w:rPr>
-        <w:t xml:space="preserve"> upon publication.  </w:t>
+        <w:t xml:space="preserve">) and will be archived on Zenodo upon publication.  </w:t>
       </w:r>
     </w:p>
     <w:p>
@@ -20093,7 +19493,7 @@
           <w:szCs w:val="28"/>
         </w:rPr>
       </w:pPr>
-      <w:commentRangeStart w:id="16"/>
+      <w:commentRangeStart w:id="17"/>
       <w:r>
         <w:rPr>
           <w:sz w:val="28"/>
@@ -20101,12 +19501,12 @@
         </w:rPr>
         <w:t>Author Contributions</w:t>
       </w:r>
-      <w:commentRangeEnd w:id="16"/>
+      <w:commentRangeEnd w:id="17"/>
       <w:r>
         <w:rPr>
           <w:rStyle w:val="CommentReference"/>
         </w:rPr>
-        <w:commentReference w:id="16"/>
+        <w:commentReference w:id="17"/>
       </w:r>
     </w:p>
     <w:p>
@@ -20118,16 +19518,16 @@
       <w:r>
         <w:t xml:space="preserve">ML conceived the idea and designed the study and the statistical analysis. Data-processing, initial statistical analyses, and </w:t>
       </w:r>
-      <w:commentRangeStart w:id="17"/>
+      <w:commentRangeStart w:id="18"/>
       <w:r>
         <w:t xml:space="preserve">initial writing </w:t>
       </w:r>
-      <w:commentRangeEnd w:id="17"/>
+      <w:commentRangeEnd w:id="18"/>
       <w:r>
         <w:rPr>
           <w:rStyle w:val="CommentReference"/>
         </w:rPr>
-        <w:commentReference w:id="17"/>
+        <w:commentReference w:id="18"/>
       </w:r>
       <w:r>
         <w:t>was done by MK and ML. AG contributed critically to all mentioned parts of the paper. All authors contributed to the manuscript writing and gave final approval for publication.</w:t>
@@ -23665,23 +23065,7 @@
           <w:rFonts w:eastAsia="Times New Roman"/>
           <w:lang w:val="sv-SE" w:eastAsia="en-GB"/>
         </w:rPr>
-        <w:t xml:space="preserve"> </w:t>
-      </w:r>
-      <w:proofErr w:type="spellStart"/>
-      <w:r>
-        <w:rPr>
-          <w:rFonts w:eastAsia="Times New Roman"/>
-          <w:lang w:val="sv-SE" w:eastAsia="en-GB"/>
-        </w:rPr>
-        <w:t>words</w:t>
-      </w:r>
-      <w:proofErr w:type="spellEnd"/>
-      <w:r>
-        <w:rPr>
-          <w:rFonts w:eastAsia="Times New Roman"/>
-          <w:lang w:val="sv-SE" w:eastAsia="en-GB"/>
-        </w:rPr>
-        <w:t xml:space="preserve"> max</w:t>
+        <w:t xml:space="preserve"> words max</w:t>
       </w:r>
       <w:r>
         <w:rPr>
@@ -23754,31 +23138,7 @@
         <w:annotationRef/>
       </w:r>
       <w:r>
-        <w:t xml:space="preserve">Vi </w:t>
-      </w:r>
-      <w:proofErr w:type="spellStart"/>
-      <w:r>
-        <w:t>är</w:t>
-      </w:r>
-      <w:proofErr w:type="spellEnd"/>
-      <w:r>
-        <w:t xml:space="preserve"> </w:t>
-      </w:r>
-      <w:proofErr w:type="spellStart"/>
-      <w:r>
-        <w:t>uppe</w:t>
-      </w:r>
-      <w:proofErr w:type="spellEnd"/>
-      <w:r>
-        <w:t xml:space="preserve"> </w:t>
-      </w:r>
-      <w:proofErr w:type="spellStart"/>
-      <w:r>
-        <w:t>i</w:t>
-      </w:r>
-      <w:proofErr w:type="spellEnd"/>
-      <w:r>
-        <w:t xml:space="preserve"> 616 nu</w:t>
+        <w:t>Vi är uppe i 616 nu</w:t>
       </w:r>
     </w:p>
   </w:comment>
@@ -23824,30 +23184,14 @@
           <w:rFonts w:eastAsia="Times New Roman"/>
           <w:lang w:val="en-SE" w:eastAsia="en-GB"/>
         </w:rPr>
-        <w:t>and is followed by a concise, focused account of the findings (headed 'Results</w:t>
-      </w:r>
-      <w:proofErr w:type="gramStart"/>
-      <w:r>
-        <w:rPr>
-          <w:rFonts w:eastAsia="Times New Roman"/>
-          <w:lang w:val="en-SE" w:eastAsia="en-GB"/>
-        </w:rPr>
-        <w:t>')</w:t>
+        <w:t>and is followed by a concise, focused account of the findings (headed 'Results')</w:t>
       </w:r>
       <w:r>
         <w:rPr>
           <w:rFonts w:eastAsia="Times New Roman"/>
           <w:lang w:val="sv-SE" w:eastAsia="en-GB"/>
         </w:rPr>
-        <w:t>…</w:t>
-      </w:r>
-      <w:proofErr w:type="gramEnd"/>
-      <w:r>
-        <w:rPr>
-          <w:rFonts w:eastAsia="Times New Roman"/>
-          <w:lang w:val="sv-SE" w:eastAsia="en-GB"/>
-        </w:rPr>
-        <w:t xml:space="preserve"> </w:t>
+        <w:t xml:space="preserve">… </w:t>
       </w:r>
     </w:p>
   </w:comment>
@@ -23863,271 +23207,7 @@
         <w:annotationRef/>
       </w:r>
       <w:r>
-        <w:t xml:space="preserve">Det star </w:t>
-      </w:r>
-      <w:proofErr w:type="spellStart"/>
-      <w:r>
-        <w:t>visserligen</w:t>
-      </w:r>
-      <w:proofErr w:type="spellEnd"/>
-      <w:r>
-        <w:t xml:space="preserve"> “</w:t>
-      </w:r>
-      <w:proofErr w:type="spellStart"/>
-      <w:r>
-        <w:t>concicse</w:t>
-      </w:r>
-      <w:proofErr w:type="spellEnd"/>
-      <w:r>
-        <w:t xml:space="preserve">”, men vi </w:t>
-      </w:r>
-      <w:proofErr w:type="spellStart"/>
-      <w:r>
-        <w:t>är</w:t>
-      </w:r>
-      <w:proofErr w:type="spellEnd"/>
-      <w:r>
-        <w:t xml:space="preserve"> </w:t>
-      </w:r>
-      <w:proofErr w:type="spellStart"/>
-      <w:r>
-        <w:t>ganska</w:t>
-      </w:r>
-      <w:proofErr w:type="spellEnd"/>
-      <w:r>
-        <w:t xml:space="preserve"> </w:t>
-      </w:r>
-      <w:proofErr w:type="spellStart"/>
-      <w:r>
-        <w:t>långt</w:t>
-      </w:r>
-      <w:proofErr w:type="spellEnd"/>
-      <w:r>
-        <w:t xml:space="preserve"> </w:t>
-      </w:r>
-      <w:proofErr w:type="spellStart"/>
-      <w:r>
-        <w:t>ifrån</w:t>
-      </w:r>
-      <w:proofErr w:type="spellEnd"/>
-      <w:r>
-        <w:t xml:space="preserve"> word-limit (</w:t>
-      </w:r>
-      <w:proofErr w:type="spellStart"/>
-      <w:r>
-        <w:t>och</w:t>
-      </w:r>
-      <w:proofErr w:type="spellEnd"/>
-      <w:r>
-        <w:t xml:space="preserve"> intron </w:t>
-      </w:r>
-      <w:proofErr w:type="spellStart"/>
-      <w:r>
-        <w:t>är</w:t>
-      </w:r>
-      <w:proofErr w:type="spellEnd"/>
-      <w:r>
-        <w:t xml:space="preserve"> </w:t>
-      </w:r>
-      <w:proofErr w:type="spellStart"/>
-      <w:r>
-        <w:t>begränsad</w:t>
-      </w:r>
-      <w:proofErr w:type="spellEnd"/>
-      <w:r>
-        <w:t xml:space="preserve"> till 500 </w:t>
-      </w:r>
-      <w:proofErr w:type="spellStart"/>
-      <w:r>
-        <w:t>ord</w:t>
-      </w:r>
-      <w:proofErr w:type="spellEnd"/>
-      <w:r>
-        <w:t xml:space="preserve">, </w:t>
-      </w:r>
-      <w:proofErr w:type="spellStart"/>
-      <w:r>
-        <w:t>och</w:t>
-      </w:r>
-      <w:proofErr w:type="spellEnd"/>
-      <w:r>
-        <w:t xml:space="preserve"> </w:t>
-      </w:r>
-      <w:proofErr w:type="spellStart"/>
-      <w:r>
-        <w:t>diskussionen</w:t>
-      </w:r>
-      <w:proofErr w:type="spellEnd"/>
-      <w:r>
-        <w:t xml:space="preserve"> till 2 </w:t>
-      </w:r>
-      <w:proofErr w:type="spellStart"/>
-      <w:r>
-        <w:t>paragrapger</w:t>
-      </w:r>
-      <w:proofErr w:type="spellEnd"/>
-      <w:r>
-        <w:t xml:space="preserve">, </w:t>
-      </w:r>
-      <w:proofErr w:type="spellStart"/>
-      <w:r>
-        <w:t>så</w:t>
-      </w:r>
-      <w:proofErr w:type="spellEnd"/>
-      <w:r>
-        <w:t xml:space="preserve"> det </w:t>
-      </w:r>
-      <w:proofErr w:type="spellStart"/>
-      <w:r>
-        <w:t>är</w:t>
-      </w:r>
-      <w:proofErr w:type="spellEnd"/>
-      <w:r>
-        <w:t xml:space="preserve"> bara </w:t>
-      </w:r>
-      <w:proofErr w:type="spellStart"/>
-      <w:r>
-        <w:t>här</w:t>
-      </w:r>
-      <w:proofErr w:type="spellEnd"/>
-      <w:r>
-        <w:t xml:space="preserve"> vi </w:t>
-      </w:r>
-      <w:proofErr w:type="spellStart"/>
-      <w:r>
-        <w:t>kan</w:t>
-      </w:r>
-      <w:proofErr w:type="spellEnd"/>
-      <w:r>
-        <w:t xml:space="preserve"> </w:t>
-      </w:r>
-      <w:proofErr w:type="spellStart"/>
-      <w:r>
-        <w:t>öka</w:t>
-      </w:r>
-      <w:proofErr w:type="spellEnd"/>
-      <w:r>
-        <w:t xml:space="preserve"> </w:t>
-      </w:r>
-      <w:proofErr w:type="spellStart"/>
-      <w:r>
-        <w:t>på</w:t>
-      </w:r>
-      <w:proofErr w:type="spellEnd"/>
-      <w:r>
-        <w:t xml:space="preserve">. Har </w:t>
-      </w:r>
-      <w:proofErr w:type="spellStart"/>
-      <w:r>
-        <w:t>även</w:t>
-      </w:r>
-      <w:proofErr w:type="spellEnd"/>
-      <w:r>
-        <w:t xml:space="preserve"> </w:t>
-      </w:r>
-      <w:proofErr w:type="spellStart"/>
-      <w:r>
-        <w:t>kollat</w:t>
-      </w:r>
-      <w:proofErr w:type="spellEnd"/>
-      <w:r>
-        <w:t xml:space="preserve"> </w:t>
-      </w:r>
-      <w:proofErr w:type="spellStart"/>
-      <w:r>
-        <w:t>i</w:t>
-      </w:r>
-      <w:proofErr w:type="spellEnd"/>
-      <w:r>
-        <w:t xml:space="preserve"> </w:t>
-      </w:r>
-      <w:proofErr w:type="spellStart"/>
-      <w:r>
-        <w:t>andra</w:t>
-      </w:r>
-      <w:proofErr w:type="spellEnd"/>
-      <w:r>
-        <w:t xml:space="preserve"> nature eco evo articular </w:t>
-      </w:r>
-      <w:proofErr w:type="spellStart"/>
-      <w:r>
-        <w:t>och</w:t>
-      </w:r>
-      <w:proofErr w:type="spellEnd"/>
-      <w:r>
-        <w:t xml:space="preserve"> jag </w:t>
-      </w:r>
-      <w:proofErr w:type="spellStart"/>
-      <w:r>
-        <w:t>tycker</w:t>
-      </w:r>
-      <w:proofErr w:type="spellEnd"/>
-      <w:r>
-        <w:t xml:space="preserve"> </w:t>
-      </w:r>
-      <w:proofErr w:type="spellStart"/>
-      <w:r>
-        <w:t>att</w:t>
-      </w:r>
-      <w:proofErr w:type="spellEnd"/>
-      <w:r>
-        <w:t xml:space="preserve"> </w:t>
-      </w:r>
-      <w:proofErr w:type="spellStart"/>
-      <w:r>
-        <w:t>många</w:t>
-      </w:r>
-      <w:proofErr w:type="spellEnd"/>
-      <w:r>
-        <w:t xml:space="preserve"> </w:t>
-      </w:r>
-      <w:proofErr w:type="spellStart"/>
-      <w:r>
-        <w:t>lägger</w:t>
-      </w:r>
-      <w:proofErr w:type="spellEnd"/>
-      <w:r>
-        <w:t xml:space="preserve"> in lite </w:t>
-      </w:r>
-      <w:proofErr w:type="spellStart"/>
-      <w:r>
-        <w:t>tolkningar</w:t>
-      </w:r>
-      <w:proofErr w:type="spellEnd"/>
-      <w:r>
-        <w:t xml:space="preserve"> </w:t>
-      </w:r>
-      <w:proofErr w:type="spellStart"/>
-      <w:r>
-        <w:t>och</w:t>
-      </w:r>
-      <w:proofErr w:type="spellEnd"/>
-      <w:r>
-        <w:t xml:space="preserve"> </w:t>
-      </w:r>
-      <w:proofErr w:type="spellStart"/>
-      <w:r>
-        <w:t>friare</w:t>
-      </w:r>
-      <w:proofErr w:type="spellEnd"/>
-      <w:r>
-        <w:t xml:space="preserve"> </w:t>
-      </w:r>
-      <w:proofErr w:type="spellStart"/>
-      <w:r>
-        <w:t>meningar</w:t>
-      </w:r>
-      <w:proofErr w:type="spellEnd"/>
-      <w:r>
-        <w:t xml:space="preserve"> </w:t>
-      </w:r>
-      <w:proofErr w:type="spellStart"/>
-      <w:r>
-        <w:t>här</w:t>
-      </w:r>
-      <w:proofErr w:type="spellEnd"/>
-      <w:r>
-        <w:t>.</w:t>
+        <w:t>Det star visserligen “concicse”, men vi är ganska långt ifrån word-limit (och intron är begränsad till 500 ord, och diskussionen till 2 paragrapger, så det är bara här vi kan öka på. Har även kollat i andra nature eco evo articular och jag tycker att många lägger in lite tolkningar och friare meningar här.</w:t>
       </w:r>
     </w:p>
   </w:comment>
@@ -24169,76 +23249,15 @@
         </w:rPr>
         <w:annotationRef/>
       </w:r>
-      <w:proofErr w:type="spellStart"/>
-      <w:r>
-        <w:t>Två</w:t>
-      </w:r>
-      <w:proofErr w:type="spellEnd"/>
-      <w:r>
-        <w:t xml:space="preserve"> </w:t>
-      </w:r>
-      <w:proofErr w:type="spellStart"/>
-      <w:r>
-        <w:t>paragrafer</w:t>
-      </w:r>
-      <w:proofErr w:type="spellEnd"/>
-      <w:r>
-        <w:t xml:space="preserve"> discussion </w:t>
-      </w:r>
-      <w:proofErr w:type="spellStart"/>
-      <w:r>
-        <w:t>lämnar</w:t>
-      </w:r>
-      <w:proofErr w:type="spellEnd"/>
-      <w:r>
-        <w:t xml:space="preserve"> </w:t>
-      </w:r>
-      <w:proofErr w:type="spellStart"/>
-      <w:r>
-        <w:t>ju</w:t>
-      </w:r>
-      <w:proofErr w:type="spellEnd"/>
-      <w:r>
-        <w:t xml:space="preserve"> </w:t>
-      </w:r>
-      <w:proofErr w:type="spellStart"/>
-      <w:r>
-        <w:t>mycket</w:t>
-      </w:r>
-      <w:proofErr w:type="spellEnd"/>
-      <w:r>
-        <w:t xml:space="preserve"> </w:t>
-      </w:r>
-      <w:proofErr w:type="spellStart"/>
-      <w:r>
-        <w:t>osagt</w:t>
-      </w:r>
-      <w:proofErr w:type="spellEnd"/>
-      <w:r>
-        <w:t>…</w:t>
-      </w:r>
-      <w:r>
-        <w:t xml:space="preserve"> Just nu </w:t>
-      </w:r>
-      <w:proofErr w:type="spellStart"/>
-      <w:r>
-        <w:t>väldigt</w:t>
-      </w:r>
-      <w:proofErr w:type="spellEnd"/>
-      <w:r>
-        <w:t xml:space="preserve"> lite om </w:t>
-      </w:r>
-      <w:proofErr w:type="spellStart"/>
-      <w:r>
-        <w:t>mortalitet</w:t>
-      </w:r>
-      <w:proofErr w:type="spellEnd"/>
-      <w:r>
-        <w:t>!</w:t>
+      <w:r>
+        <w:t>Två paragrafer discussion lämnar ju mycket osagt…</w:t>
+      </w:r>
+      <w:r>
+        <w:t xml:space="preserve"> Just nu väldigt lite om mortalitet!</w:t>
       </w:r>
     </w:p>
   </w:comment>
-  <w:comment w:id="11" w:author="Max Lindmark" w:date="2021-08-12T20:43:00Z" w:initials="MOU">
+  <w:comment w:id="11" w:author="Max Lindmark" w:date="2021-10-22T12:07:00Z" w:initials="MOU">
     <w:p>
       <w:pPr>
         <w:pStyle w:val="CommentText"/>
@@ -24249,80 +23268,25 @@
         </w:rPr>
         <w:annotationRef/>
       </w:r>
-      <w:proofErr w:type="spellStart"/>
-      <w:r>
-        <w:t>Asta’s</w:t>
-      </w:r>
-      <w:proofErr w:type="spellEnd"/>
-      <w:r>
-        <w:t xml:space="preserve"> paper has 2500 words</w:t>
+      <w:r>
+        <w:t xml:space="preserve">Hade gärna fått in hur tillväxtökningen som TSR innebär ofta överskuggas pga focus på shrinking. </w:t>
       </w:r>
     </w:p>
-  </w:comment>
-  <w:comment w:id="12" w:author="Max Lindmark" w:date="2021-10-08T10:35:00Z" w:initials="MOU">
     <w:p>
       <w:pPr>
         <w:pStyle w:val="CommentText"/>
       </w:pPr>
-      <w:r>
-        <w:rPr>
-          <w:rStyle w:val="CommentReference"/>
-        </w:rPr>
-        <w:annotationRef/>
-      </w:r>
-      <w:r>
-        <w:t>2002 for growth data because of the potential change in age estimation</w:t>
-      </w:r>
     </w:p>
-  </w:comment>
-  <w:comment w:id="13" w:author="Max Lindmark" w:date="2021-09-28T15:49:00Z" w:initials="MOU">
     <w:p>
       <w:pPr>
         <w:pStyle w:val="CommentText"/>
       </w:pPr>
       <w:r>
-        <w:rPr>
-          <w:rStyle w:val="CommentReference"/>
-        </w:rPr>
-        <w:annotationRef/>
-      </w:r>
-      <w:r>
-        <w:rPr>
-          <w:lang w:val="en-GB"/>
-        </w:rPr>
-        <w:t xml:space="preserve">Magnus </w:t>
-      </w:r>
-      <w:proofErr w:type="spellStart"/>
-      <w:r>
-        <w:rPr>
-          <w:lang w:val="en-GB"/>
-        </w:rPr>
-        <w:t>Appelberg</w:t>
-      </w:r>
-      <w:proofErr w:type="spellEnd"/>
-      <w:r>
-        <w:rPr>
-          <w:lang w:val="en-GB"/>
-        </w:rPr>
-        <w:t xml:space="preserve"> </w:t>
-      </w:r>
-      <w:proofErr w:type="spellStart"/>
-      <w:r>
-        <w:rPr>
-          <w:lang w:val="en-GB"/>
-        </w:rPr>
-        <w:t>pers</w:t>
-      </w:r>
-      <w:proofErr w:type="spellEnd"/>
-      <w:r>
-        <w:rPr>
-          <w:lang w:val="en-GB"/>
-        </w:rPr>
-        <w:t xml:space="preserve"> comm?</w:t>
+        <w:t>Samt att TSR-bevis är rätt ovanliga på större organismer i naturliga miljöer (mycket mer studier och teori på mindre organismer)</w:t>
       </w:r>
     </w:p>
   </w:comment>
-  <w:comment w:id="14" w:author="Max Lindmark" w:date="2021-09-28T13:32:00Z" w:initials="MOU">
+  <w:comment w:id="12" w:author="Max Lindmark" w:date="2021-08-12T20:43:00Z" w:initials="MOU">
     <w:p>
       <w:pPr>
         <w:pStyle w:val="CommentText"/>
@@ -24334,36 +23298,11 @@
         <w:annotationRef/>
       </w:r>
       <w:r>
-        <w:t xml:space="preserve">The reason I don’t </w:t>
-      </w:r>
-      <w:r>
-        <w:t xml:space="preserve">use </w:t>
-      </w:r>
-      <w:proofErr w:type="spellStart"/>
-      <w:r>
-        <w:t>alpha_W</w:t>
-      </w:r>
-      <w:proofErr w:type="spellEnd"/>
-      <w:r>
-        <w:t xml:space="preserve">, </w:t>
-      </w:r>
-      <w:proofErr w:type="spellStart"/>
-      <w:r>
-        <w:t>alpha_C</w:t>
-      </w:r>
-      <w:proofErr w:type="spellEnd"/>
-      <w:r>
-        <w:t>, is because the interaction term does no</w:t>
-      </w:r>
-      <w:r>
-        <w:t>t</w:t>
-      </w:r>
-      <w:r>
-        <w:t xml:space="preserve"> correspond to the warm slope directly</w:t>
+        <w:t>Asta’s paper has 2500 words</w:t>
       </w:r>
     </w:p>
   </w:comment>
-  <w:comment w:id="15" w:author="Max Lindmark" w:date="2021-09-29T10:12:00Z" w:initials="MOU">
+  <w:comment w:id="13" w:author="Max Lindmark" w:date="2021-10-08T10:35:00Z" w:initials="MOU">
     <w:p>
       <w:pPr>
         <w:pStyle w:val="CommentText"/>
@@ -24374,73 +23313,12 @@
         </w:rPr>
         <w:annotationRef/>
       </w:r>
-      <w:proofErr w:type="spellStart"/>
-      <w:r>
-        <w:t>Här</w:t>
-      </w:r>
-      <w:proofErr w:type="spellEnd"/>
-      <w:r>
-        <w:t xml:space="preserve"> </w:t>
-      </w:r>
-      <w:proofErr w:type="spellStart"/>
-      <w:r>
-        <w:t>menar</w:t>
-      </w:r>
-      <w:proofErr w:type="spellEnd"/>
-      <w:r>
-        <w:t xml:space="preserve"> jag </w:t>
-      </w:r>
-      <w:proofErr w:type="spellStart"/>
-      <w:r>
-        <w:t>städad</w:t>
-      </w:r>
-      <w:proofErr w:type="spellEnd"/>
-      <w:r>
-        <w:t xml:space="preserve"> data</w:t>
-      </w:r>
-      <w:r>
-        <w:t xml:space="preserve"> </w:t>
-      </w:r>
-      <w:proofErr w:type="spellStart"/>
-      <w:r>
-        <w:t>som</w:t>
-      </w:r>
-      <w:proofErr w:type="spellEnd"/>
-      <w:r>
-        <w:t xml:space="preserve"> </w:t>
-      </w:r>
-      <w:proofErr w:type="spellStart"/>
-      <w:r>
-        <w:t>går</w:t>
-      </w:r>
-      <w:proofErr w:type="spellEnd"/>
-      <w:r>
-        <w:t xml:space="preserve"> </w:t>
-      </w:r>
-      <w:proofErr w:type="spellStart"/>
-      <w:r>
-        <w:t>rakt</w:t>
-      </w:r>
-      <w:proofErr w:type="spellEnd"/>
-      <w:r>
-        <w:t xml:space="preserve"> in </w:t>
-      </w:r>
-      <w:proofErr w:type="spellStart"/>
-      <w:r>
-        <w:t>i</w:t>
-      </w:r>
-      <w:proofErr w:type="spellEnd"/>
-      <w:r>
-        <w:t xml:space="preserve"> </w:t>
-      </w:r>
-      <w:proofErr w:type="spellStart"/>
-      <w:r>
-        <w:t>analysen</w:t>
-      </w:r>
-      <w:proofErr w:type="spellEnd"/>
+      <w:r>
+        <w:t>2002 for growth data because of the potential change in age estimation</w:t>
+      </w:r>
     </w:p>
   </w:comment>
-  <w:comment w:id="16" w:author="Max Lindmark" w:date="2021-09-28T16:04:00Z" w:initials="MOU">
+  <w:comment w:id="14" w:author="Max Lindmark" w:date="2021-09-28T15:49:00Z" w:initials="MOU">
     <w:p>
       <w:pPr>
         <w:pStyle w:val="CommentText"/>
@@ -24451,345 +23329,15 @@
         </w:rPr>
         <w:annotationRef/>
       </w:r>
-      <w:proofErr w:type="spellStart"/>
-      <w:r>
-        <w:t>Låter</w:t>
-      </w:r>
-      <w:proofErr w:type="spellEnd"/>
-      <w:r>
-        <w:t xml:space="preserve"> </w:t>
-      </w:r>
-      <w:proofErr w:type="spellStart"/>
-      <w:r>
-        <w:t>detta</w:t>
-      </w:r>
-      <w:proofErr w:type="spellEnd"/>
-      <w:r>
-        <w:t xml:space="preserve"> OK? Det </w:t>
-      </w:r>
-      <w:proofErr w:type="spellStart"/>
-      <w:r>
-        <w:t>som</w:t>
-      </w:r>
-      <w:proofErr w:type="spellEnd"/>
-      <w:r>
-        <w:t xml:space="preserve"> </w:t>
-      </w:r>
-      <w:proofErr w:type="spellStart"/>
-      <w:r>
-        <w:t>är</w:t>
-      </w:r>
-      <w:proofErr w:type="spellEnd"/>
-      <w:r>
-        <w:t xml:space="preserve"> lite </w:t>
-      </w:r>
-      <w:proofErr w:type="spellStart"/>
-      <w:r>
-        <w:t>klurigt</w:t>
-      </w:r>
-      <w:proofErr w:type="spellEnd"/>
-      <w:r>
-        <w:t xml:space="preserve"> </w:t>
-      </w:r>
-      <w:proofErr w:type="spellStart"/>
-      <w:r>
-        <w:t>är</w:t>
-      </w:r>
-      <w:proofErr w:type="spellEnd"/>
-      <w:r>
-        <w:t xml:space="preserve"> </w:t>
-      </w:r>
-      <w:proofErr w:type="spellStart"/>
-      <w:r>
-        <w:t>väl</w:t>
-      </w:r>
-      <w:proofErr w:type="spellEnd"/>
-      <w:r>
-        <w:t xml:space="preserve"> </w:t>
-      </w:r>
-      <w:proofErr w:type="spellStart"/>
-      <w:r>
-        <w:t>att</w:t>
-      </w:r>
-      <w:proofErr w:type="spellEnd"/>
-      <w:r>
-        <w:t xml:space="preserve"> </w:t>
-      </w:r>
-      <w:proofErr w:type="spellStart"/>
-      <w:r>
-        <w:t>beskriva</w:t>
-      </w:r>
-      <w:proofErr w:type="spellEnd"/>
-      <w:r>
-        <w:t xml:space="preserve"> </w:t>
-      </w:r>
-      <w:proofErr w:type="spellStart"/>
-      <w:r>
-        <w:t>hur</w:t>
-      </w:r>
-      <w:proofErr w:type="spellEnd"/>
-      <w:r>
-        <w:t xml:space="preserve"> det </w:t>
-      </w:r>
-      <w:proofErr w:type="spellStart"/>
-      <w:r>
-        <w:t>bygger</w:t>
-      </w:r>
-      <w:proofErr w:type="spellEnd"/>
-      <w:r>
-        <w:t xml:space="preserve"> </w:t>
-      </w:r>
-      <w:proofErr w:type="spellStart"/>
-      <w:r>
-        <w:t>på</w:t>
-      </w:r>
-      <w:proofErr w:type="spellEnd"/>
-      <w:r>
-        <w:t xml:space="preserve"> </w:t>
-      </w:r>
-      <w:proofErr w:type="spellStart"/>
-      <w:r>
-        <w:t>ditt</w:t>
-      </w:r>
-      <w:proofErr w:type="spellEnd"/>
-      <w:r>
-        <w:t xml:space="preserve"> </w:t>
-      </w:r>
-      <w:proofErr w:type="spellStart"/>
-      <w:r>
-        <w:t>jobb</w:t>
-      </w:r>
-      <w:proofErr w:type="spellEnd"/>
-      <w:r>
-        <w:t xml:space="preserve"> </w:t>
-      </w:r>
-      <w:proofErr w:type="spellStart"/>
-      <w:r>
-        <w:t>Malin</w:t>
-      </w:r>
-      <w:proofErr w:type="spellEnd"/>
-      <w:r>
-        <w:t xml:space="preserve"> </w:t>
-      </w:r>
-      <w:proofErr w:type="spellStart"/>
-      <w:r>
-        <w:t>utan</w:t>
-      </w:r>
-      <w:proofErr w:type="spellEnd"/>
-      <w:r>
-        <w:t xml:space="preserve"> </w:t>
-      </w:r>
-      <w:proofErr w:type="spellStart"/>
-      <w:r>
-        <w:t>att</w:t>
-      </w:r>
-      <w:proofErr w:type="spellEnd"/>
-      <w:r>
-        <w:t xml:space="preserve"> det ska </w:t>
-      </w:r>
-      <w:proofErr w:type="spellStart"/>
-      <w:r>
-        <w:t>låta</w:t>
-      </w:r>
-      <w:proofErr w:type="spellEnd"/>
-      <w:r>
-        <w:t xml:space="preserve"> </w:t>
-      </w:r>
-      <w:proofErr w:type="spellStart"/>
-      <w:r>
-        <w:t>som</w:t>
-      </w:r>
-      <w:proofErr w:type="spellEnd"/>
-      <w:r>
-        <w:t xml:space="preserve"> </w:t>
-      </w:r>
-      <w:proofErr w:type="spellStart"/>
-      <w:r>
-        <w:t>att</w:t>
-      </w:r>
-      <w:proofErr w:type="spellEnd"/>
-      <w:r>
-        <w:t xml:space="preserve"> de </w:t>
-      </w:r>
-      <w:proofErr w:type="spellStart"/>
-      <w:r>
-        <w:t>slutgiltiga</w:t>
-      </w:r>
-      <w:proofErr w:type="spellEnd"/>
-      <w:r>
-        <w:t xml:space="preserve"> </w:t>
-      </w:r>
-      <w:proofErr w:type="spellStart"/>
-      <w:r>
-        <w:t>skripten</w:t>
-      </w:r>
-      <w:proofErr w:type="spellEnd"/>
-      <w:r>
-        <w:t xml:space="preserve"> </w:t>
-      </w:r>
-      <w:proofErr w:type="spellStart"/>
-      <w:r>
-        <w:t>och</w:t>
-      </w:r>
-      <w:proofErr w:type="spellEnd"/>
-      <w:r>
-        <w:t xml:space="preserve"> </w:t>
-      </w:r>
-      <w:proofErr w:type="spellStart"/>
-      <w:r>
-        <w:t>analyserna</w:t>
-      </w:r>
-      <w:proofErr w:type="spellEnd"/>
-      <w:r>
-        <w:t xml:space="preserve"> </w:t>
-      </w:r>
-      <w:proofErr w:type="spellStart"/>
-      <w:r>
-        <w:t>skrevs</w:t>
-      </w:r>
-      <w:proofErr w:type="spellEnd"/>
-      <w:r>
-        <w:t xml:space="preserve"> </w:t>
-      </w:r>
-      <w:proofErr w:type="spellStart"/>
-      <w:r>
-        <w:t>inom</w:t>
-      </w:r>
-      <w:proofErr w:type="spellEnd"/>
-      <w:r>
-        <w:t xml:space="preserve"> </w:t>
-      </w:r>
-      <w:proofErr w:type="spellStart"/>
-      <w:r>
-        <w:t>exjobbet</w:t>
-      </w:r>
-      <w:proofErr w:type="spellEnd"/>
-      <w:r>
-        <w:t xml:space="preserve">, </w:t>
-      </w:r>
-      <w:proofErr w:type="spellStart"/>
-      <w:r>
-        <w:t>samt</w:t>
-      </w:r>
-      <w:proofErr w:type="spellEnd"/>
-      <w:r>
-        <w:t xml:space="preserve"> </w:t>
-      </w:r>
-      <w:proofErr w:type="spellStart"/>
-      <w:r>
-        <w:t>hur</w:t>
-      </w:r>
-      <w:proofErr w:type="spellEnd"/>
-      <w:r>
-        <w:t xml:space="preserve"> vi ska </w:t>
-      </w:r>
-      <w:proofErr w:type="spellStart"/>
-      <w:r>
-        <w:t>få</w:t>
-      </w:r>
-      <w:proofErr w:type="spellEnd"/>
-      <w:r>
-        <w:t xml:space="preserve"> till din input Anna </w:t>
-      </w:r>
-      <w:proofErr w:type="spellStart"/>
-      <w:r>
-        <w:t>som</w:t>
-      </w:r>
-      <w:proofErr w:type="spellEnd"/>
-      <w:r>
-        <w:t xml:space="preserve"> </w:t>
-      </w:r>
-      <w:proofErr w:type="spellStart"/>
-      <w:r>
-        <w:t>sträcker</w:t>
-      </w:r>
-      <w:proofErr w:type="spellEnd"/>
-      <w:r>
-        <w:t xml:space="preserve"> sig </w:t>
-      </w:r>
-      <w:proofErr w:type="spellStart"/>
-      <w:r>
-        <w:t>över</w:t>
-      </w:r>
-      <w:proofErr w:type="spellEnd"/>
-      <w:r>
-        <w:t xml:space="preserve"> </w:t>
-      </w:r>
-      <w:proofErr w:type="spellStart"/>
-      <w:r>
-        <w:t>allt</w:t>
-      </w:r>
-      <w:proofErr w:type="spellEnd"/>
-      <w:r>
-        <w:t xml:space="preserve">, dock </w:t>
-      </w:r>
-      <w:proofErr w:type="spellStart"/>
-      <w:r>
-        <w:t>utan</w:t>
-      </w:r>
-      <w:proofErr w:type="spellEnd"/>
-      <w:r>
-        <w:t xml:space="preserve"> </w:t>
-      </w:r>
-      <w:proofErr w:type="spellStart"/>
-      <w:r>
-        <w:t>att</w:t>
-      </w:r>
-      <w:proofErr w:type="spellEnd"/>
-      <w:r>
-        <w:t xml:space="preserve"> ha </w:t>
-      </w:r>
-      <w:proofErr w:type="spellStart"/>
-      <w:r>
-        <w:t>en</w:t>
-      </w:r>
-      <w:proofErr w:type="spellEnd"/>
-      <w:r>
-        <w:t xml:space="preserve"> </w:t>
-      </w:r>
-      <w:proofErr w:type="spellStart"/>
-      <w:r>
-        <w:t>ledande</w:t>
-      </w:r>
-      <w:proofErr w:type="spellEnd"/>
-      <w:r>
-        <w:t xml:space="preserve"> roll </w:t>
-      </w:r>
-      <w:proofErr w:type="spellStart"/>
-      <w:r>
-        <w:t>på</w:t>
-      </w:r>
-      <w:proofErr w:type="spellEnd"/>
-      <w:r>
-        <w:t xml:space="preserve"> </w:t>
-      </w:r>
-      <w:proofErr w:type="spellStart"/>
-      <w:r>
-        <w:t>någon</w:t>
-      </w:r>
-      <w:proofErr w:type="spellEnd"/>
-      <w:r>
-        <w:t xml:space="preserve"> av </w:t>
-      </w:r>
-      <w:proofErr w:type="spellStart"/>
-      <w:r>
-        <w:t>delarna</w:t>
-      </w:r>
-      <w:proofErr w:type="spellEnd"/>
-      <w:r>
-        <w:t xml:space="preserve"> jag </w:t>
-      </w:r>
-      <w:proofErr w:type="spellStart"/>
-      <w:r>
-        <w:t>nämnt</w:t>
-      </w:r>
-      <w:proofErr w:type="spellEnd"/>
-      <w:r>
-        <w:t>.</w:t>
+      <w:r>
+        <w:rPr>
+          <w:lang w:val="en-GB"/>
+        </w:rPr>
+        <w:t>Magnus Appelberg pers comm?</w:t>
       </w:r>
     </w:p>
   </w:comment>
-  <w:comment w:id="17" w:author="Max Lindmark" w:date="2021-09-28T16:08:00Z" w:initials="MOU">
+  <w:comment w:id="15" w:author="Max Lindmark" w:date="2021-09-28T13:32:00Z" w:initials="MOU">
     <w:p>
       <w:pPr>
         <w:pStyle w:val="CommentText"/>
@@ -24800,117 +23348,77 @@
         </w:rPr>
         <w:annotationRef/>
       </w:r>
-      <w:proofErr w:type="spellStart"/>
-      <w:r>
-        <w:t>Här</w:t>
-      </w:r>
-      <w:proofErr w:type="spellEnd"/>
-      <w:r>
-        <w:t xml:space="preserve"> </w:t>
-      </w:r>
-      <w:proofErr w:type="spellStart"/>
-      <w:r>
-        <w:t>menar</w:t>
-      </w:r>
-      <w:proofErr w:type="spellEnd"/>
-      <w:r>
-        <w:t xml:space="preserve"> jag </w:t>
-      </w:r>
-      <w:proofErr w:type="spellStart"/>
-      <w:r>
-        <w:t>då</w:t>
-      </w:r>
-      <w:proofErr w:type="spellEnd"/>
-      <w:r>
-        <w:t xml:space="preserve"> </w:t>
-      </w:r>
-      <w:proofErr w:type="spellStart"/>
-      <w:r>
-        <w:t>uppsatsen</w:t>
-      </w:r>
-      <w:proofErr w:type="spellEnd"/>
-      <w:r>
-        <w:t xml:space="preserve"> </w:t>
-      </w:r>
-      <w:proofErr w:type="spellStart"/>
-      <w:r>
-        <w:t>samt</w:t>
-      </w:r>
-      <w:proofErr w:type="spellEnd"/>
-      <w:r>
-        <w:t xml:space="preserve"> </w:t>
-      </w:r>
-      <w:proofErr w:type="spellStart"/>
-      <w:r>
-        <w:t>första</w:t>
-      </w:r>
-      <w:proofErr w:type="spellEnd"/>
-      <w:r>
-        <w:t xml:space="preserve"> </w:t>
-      </w:r>
-      <w:proofErr w:type="spellStart"/>
-      <w:r>
-        <w:t>draften</w:t>
-      </w:r>
-      <w:proofErr w:type="spellEnd"/>
-      <w:r>
-        <w:t xml:space="preserve"> av </w:t>
-      </w:r>
-      <w:proofErr w:type="spellStart"/>
-      <w:r>
-        <w:t>ms’et</w:t>
-      </w:r>
-      <w:proofErr w:type="spellEnd"/>
-      <w:r>
-        <w:t xml:space="preserve"> </w:t>
-      </w:r>
-      <w:proofErr w:type="spellStart"/>
-      <w:r>
-        <w:t>som</w:t>
-      </w:r>
-      <w:proofErr w:type="spellEnd"/>
-      <w:r>
-        <w:t xml:space="preserve"> </w:t>
-      </w:r>
-      <w:proofErr w:type="spellStart"/>
-      <w:r>
-        <w:t>ändå</w:t>
-      </w:r>
-      <w:proofErr w:type="spellEnd"/>
-      <w:r>
-        <w:t xml:space="preserve"> </w:t>
-      </w:r>
-      <w:proofErr w:type="spellStart"/>
-      <w:r>
-        <w:t>är</w:t>
-      </w:r>
-      <w:proofErr w:type="spellEnd"/>
-      <w:r>
-        <w:t xml:space="preserve"> </w:t>
-      </w:r>
-      <w:proofErr w:type="spellStart"/>
-      <w:r>
-        <w:t>ganska</w:t>
-      </w:r>
-      <w:proofErr w:type="spellEnd"/>
-      <w:r>
-        <w:t xml:space="preserve"> </w:t>
-      </w:r>
-      <w:proofErr w:type="spellStart"/>
-      <w:r>
-        <w:t>olika</w:t>
-      </w:r>
-      <w:proofErr w:type="spellEnd"/>
-      <w:r>
-        <w:t xml:space="preserve"> </w:t>
-      </w:r>
-      <w:proofErr w:type="spellStart"/>
-      <w:r>
-        <w:t>varandra</w:t>
-      </w:r>
-      <w:proofErr w:type="spellEnd"/>
-      <w:r>
-        <w:t>.</w:t>
+      <w:r>
+        <w:t xml:space="preserve">The reason I don’t </w:t>
+      </w:r>
+      <w:r>
+        <w:t xml:space="preserve">use </w:t>
+      </w:r>
+      <w:r>
+        <w:t>alpha_W, alpha_C, is because the interaction term does no</w:t>
+      </w:r>
+      <w:r>
+        <w:t>t</w:t>
+      </w:r>
+      <w:r>
+        <w:t xml:space="preserve"> correspond to the warm slope directly</w:t>
+      </w:r>
+    </w:p>
+  </w:comment>
+  <w:comment w:id="16" w:author="Max Lindmark" w:date="2021-09-29T10:12:00Z" w:initials="MOU">
+    <w:p>
+      <w:pPr>
+        <w:pStyle w:val="CommentText"/>
+      </w:pPr>
+      <w:r>
+        <w:rPr>
+          <w:rStyle w:val="CommentReference"/>
+        </w:rPr>
+        <w:annotationRef/>
+      </w:r>
+      <w:r>
+        <w:t>Här menar jag städad data</w:t>
+      </w:r>
+      <w:r>
+        <w:t xml:space="preserve"> som går rakt in i analysen</w:t>
+      </w:r>
+    </w:p>
+  </w:comment>
+  <w:comment w:id="17" w:author="Max Lindmark" w:date="2021-09-28T16:04:00Z" w:initials="MOU">
+    <w:p>
+      <w:pPr>
+        <w:pStyle w:val="CommentText"/>
+      </w:pPr>
+      <w:r>
+        <w:rPr>
+          <w:rStyle w:val="CommentReference"/>
+        </w:rPr>
+        <w:annotationRef/>
+      </w:r>
+      <w:r>
+        <w:t>Låter detta OK? Det som är lite klurigt är väl att beskriva hur det bygger på ditt jobb Malin utan att det ska låta som att de slutgiltiga skripten och analyserna skrevs inom exjobbet, samt hur vi ska få till din input Anna som sträcker sig över allt</w:t>
+      </w:r>
+      <w:r>
+        <w:t xml:space="preserve">, dock utan </w:t>
+      </w:r>
+      <w:r>
+        <w:t>att ha en ledande roll på någon av delarna jag nämnt.</w:t>
+      </w:r>
+    </w:p>
+  </w:comment>
+  <w:comment w:id="18" w:author="Max Lindmark" w:date="2021-09-28T16:08:00Z" w:initials="MOU">
+    <w:p>
+      <w:pPr>
+        <w:pStyle w:val="CommentText"/>
+      </w:pPr>
+      <w:r>
+        <w:rPr>
+          <w:rStyle w:val="CommentReference"/>
+        </w:rPr>
+        <w:annotationRef/>
+      </w:r>
+      <w:r>
+        <w:t>Här menar jag då uppsatsen samt första draften av ms’et som ändå är ganska olika varandra.</w:t>
       </w:r>
     </w:p>
   </w:comment>
@@ -24930,6 +23438,7 @@
   <w15:commentEx w15:paraId="7354B07F" w15:paraIdParent="58485AAA" w15:done="0"/>
   <w15:commentEx w15:paraId="5EE148AF" w15:done="0"/>
   <w15:commentEx w15:paraId="58B02FC1" w15:done="0"/>
+  <w15:commentEx w15:paraId="071B75A8" w15:done="0"/>
   <w15:commentEx w15:paraId="00AFFCF9" w15:done="0"/>
   <w15:commentEx w15:paraId="03E087A0" w15:done="0"/>
   <w15:commentEx w15:paraId="1A596577" w15:done="0"/>
@@ -24953,6 +23462,7 @@
   <w16cex:commentExtensible w16cex:durableId="2519339F" w16cex:dateUtc="2021-10-19T10:07:00Z"/>
   <w16cex:commentExtensible w16cex:durableId="24BCD529" w16cex:dateUtc="2021-08-10T08:36:00Z"/>
   <w16cex:commentExtensible w16cex:durableId="25193082" w16cex:dateUtc="2021-10-19T09:54:00Z"/>
+  <w16cex:commentExtensible w16cex:durableId="251D280A" w16cex:dateUtc="2021-10-22T10:07:00Z"/>
   <w16cex:commentExtensible w16cex:durableId="24C00668" w16cex:dateUtc="2021-08-12T18:43:00Z"/>
   <w16cex:commentExtensible w16cex:durableId="250A9D69" w16cex:dateUtc="2021-10-08T08:35:00Z"/>
   <w16cex:commentExtensible w16cex:durableId="24FDB7FD" w16cex:dateUtc="2021-09-28T13:49:00Z"/>
@@ -24976,6 +23486,7 @@
   <w16cid:commentId w16cid:paraId="7354B07F" w16cid:durableId="2519339F"/>
   <w16cid:commentId w16cid:paraId="5EE148AF" w16cid:durableId="24BCD529"/>
   <w16cid:commentId w16cid:paraId="58B02FC1" w16cid:durableId="25193082"/>
+  <w16cid:commentId w16cid:paraId="071B75A8" w16cid:durableId="251D280A"/>
   <w16cid:commentId w16cid:paraId="00AFFCF9" w16cid:durableId="24C00668"/>
   <w16cid:commentId w16cid:paraId="03E087A0" w16cid:durableId="250A9D69"/>
   <w16cid:commentId w16cid:paraId="1A596577" w16cid:durableId="24FDB7FD"/>

</xml_diff>